<commit_message>
updated report - 4.2k words
</commit_message>
<xml_diff>
--- a/Prj400 Final Report.docx
+++ b/Prj400 Final Report.docx
@@ -7,7 +7,176 @@
         <w:pStyle w:val="Heading1"/>
       </w:pPr>
       <w:r>
-        <w:t>1. Overview</w:t>
+        <w:t>1.</w:t>
+      </w:r>
+      <w:r>
+        <w:t xml:space="preserve"> </w:t>
+      </w:r>
+      <w:r>
+        <w:t>Overview</w:t>
+      </w:r>
+    </w:p>
+    <w:p>
+      <w:r>
+        <w:t xml:space="preserve">This report discusses both the research and creation of videogame </w:t>
+      </w:r>
+      <w:r>
+        <w:t>A.I. (</w:t>
+      </w:r>
+      <w:r>
+        <w:t xml:space="preserve">artificial </w:t>
+      </w:r>
+      <w:r>
+        <w:t xml:space="preserve">intelligence) </w:t>
+      </w:r>
+      <w:r>
+        <w:t>NPCs (</w:t>
+      </w:r>
+      <w:r>
+        <w:t xml:space="preserve">Non-Player </w:t>
+      </w:r>
+      <w:r>
+        <w:t>characters</w:t>
+      </w:r>
+      <w:r>
+        <w:t>)</w:t>
+      </w:r>
+      <w:r>
+        <w:t xml:space="preserve"> through</w:t>
+      </w:r>
+      <w:r>
+        <w:t xml:space="preserve"> the use of two different</w:t>
+      </w:r>
+      <w:r>
+        <w:t xml:space="preserve"> </w:t>
+      </w:r>
+      <w:r>
+        <w:t>A.I</w:t>
+      </w:r>
+      <w:r>
+        <w:t xml:space="preserve"> creation</w:t>
+      </w:r>
+      <w:r>
+        <w:t xml:space="preserve"> methods</w:t>
+      </w:r>
+      <w:r>
+        <w:t xml:space="preserve">, the </w:t>
+      </w:r>
+      <w:r>
+        <w:t>former</w:t>
+      </w:r>
+      <w:r>
+        <w:t xml:space="preserve"> being</w:t>
+      </w:r>
+      <w:r>
+        <w:t xml:space="preserve"> a</w:t>
+      </w:r>
+      <w:r>
+        <w:t xml:space="preserve"> BT (Behaviour Tre</w:t>
+      </w:r>
+      <w:r>
+        <w:t>e</w:t>
+      </w:r>
+      <w:r>
+        <w:t>)</w:t>
+      </w:r>
+      <w:r>
+        <w:t xml:space="preserve"> and the latter being GOAP (Goal-Oriented Action Planning)</w:t>
+      </w:r>
+      <w:r>
+        <w:t>.</w:t>
+      </w:r>
+    </w:p>
+    <w:p>
+      <w:r>
+        <w:t xml:space="preserve">The goal of this project is to </w:t>
+      </w:r>
+      <w:r>
+        <w:t xml:space="preserve">use a game engine </w:t>
+      </w:r>
+      <w:r>
+        <w:t>in conjunction with</w:t>
+      </w:r>
+      <w:r>
+        <w:t xml:space="preserve"> these two A.I. creation methods to create two identical scenarios </w:t>
+      </w:r>
+      <w:r>
+        <w:t>which contain</w:t>
+      </w:r>
+      <w:r>
+        <w:t xml:space="preserve"> NPCs </w:t>
+      </w:r>
+      <w:r>
+        <w:t>performing</w:t>
+      </w:r>
+      <w:r>
+        <w:t xml:space="preserve"> specific actions</w:t>
+      </w:r>
+      <w:r>
+        <w:t>.</w:t>
+      </w:r>
+      <w:r>
+        <w:t xml:space="preserve"> </w:t>
+      </w:r>
+      <w:r>
+        <w:t>These scenarios can then be used</w:t>
+      </w:r>
+      <w:r>
+        <w:t xml:space="preserve"> to</w:t>
+      </w:r>
+      <w:r>
+        <w:t xml:space="preserve"> get a better</w:t>
+      </w:r>
+      <w:r>
+        <w:t xml:space="preserve"> compar</w:t>
+      </w:r>
+      <w:r>
+        <w:t>ison between</w:t>
+      </w:r>
+      <w:r>
+        <w:t xml:space="preserve"> the two </w:t>
+      </w:r>
+      <w:r>
+        <w:t>A.I. creation methods</w:t>
+      </w:r>
+      <w:r>
+        <w:t xml:space="preserve"> </w:t>
+      </w:r>
+      <w:r>
+        <w:t>by looking at</w:t>
+      </w:r>
+      <w:r>
+        <w:t xml:space="preserve"> how the NPCs behave and </w:t>
+      </w:r>
+      <w:r>
+        <w:t>by</w:t>
+      </w:r>
+      <w:r>
+        <w:t xml:space="preserve"> track</w:t>
+      </w:r>
+      <w:r>
+        <w:t>ing</w:t>
+      </w:r>
+      <w:r>
+        <w:t xml:space="preserve"> and document</w:t>
+      </w:r>
+      <w:r>
+        <w:t>ing</w:t>
+      </w:r>
+      <w:r>
+        <w:t xml:space="preserve"> the creation process of the</w:t>
+      </w:r>
+      <w:r>
+        <w:t>se</w:t>
+      </w:r>
+      <w:r>
+        <w:t xml:space="preserve"> </w:t>
+      </w:r>
+      <w:r>
+        <w:t>NPCs</w:t>
+      </w:r>
+      <w:r>
+        <w:t>.</w:t>
       </w:r>
     </w:p>
     <w:p>
@@ -62,7 +231,19 @@
         <w:rPr>
           <w:lang w:val="en-GB"/>
         </w:rPr>
-        <w:t>The aim of this literature review is to examine and compare Behaviour Trees and Goal Oriented Action Planning in the creation of videogame AI. The literature review will look at how both work and the advantages and disadvantages of using one over the other.</w:t>
+        <w:t>The aim of this literature review is to examine BTs and GOAP more thoroughly and how they are used in the creation of videogame NPCs.</w:t>
+      </w:r>
+      <w:r>
+        <w:rPr>
+          <w:lang w:val="en-GB"/>
+        </w:rPr>
+        <w:t xml:space="preserve"> It will </w:t>
+      </w:r>
+      <w:r>
+        <w:rPr>
+          <w:lang w:val="en-GB"/>
+        </w:rPr>
+        <w:t>discuss how they work, look at their strengths and weakness and compare the two against each other.</w:t>
       </w:r>
     </w:p>
     <w:p>
@@ -83,9 +264,15 @@
         <w:rPr>
           <w:lang w:val="en-GB"/>
         </w:rPr>
-        <w:t>2. Behaviour Trees (BT)</w:t>
+        <w:t>2. Behaviour Tree (BT)</w:t>
       </w:r>
       <w:bookmarkEnd w:id="1"/>
+      <w:r>
+        <w:rPr>
+          <w:lang w:val="en-GB"/>
+        </w:rPr>
+        <w:t xml:space="preserve"> System</w:t>
+      </w:r>
     </w:p>
     <w:p>
       <w:pPr>
@@ -105,7 +292,19 @@
         <w:rPr>
           <w:lang w:val="en-GB"/>
         </w:rPr>
-        <w:t>2.1. Introduction to BTs</w:t>
+        <w:t>2.1. Introduction to B</w:t>
+      </w:r>
+      <w:r>
+        <w:rPr>
+          <w:lang w:val="en-GB"/>
+        </w:rPr>
+        <w:t>ehaviour Tree</w:t>
+      </w:r>
+      <w:r>
+        <w:rPr>
+          <w:lang w:val="en-GB"/>
+        </w:rPr>
+        <w:t>s</w:t>
       </w:r>
       <w:bookmarkEnd w:id="2"/>
     </w:p>
@@ -119,246 +318,180 @@
         <w:rPr>
           <w:lang w:val="en-GB"/>
         </w:rPr>
-        <w:t xml:space="preserve">A Behaviour tree is a plan of execution of tasks that was made to shape the behaviour of Artificial Intelligence (AI) Non-Player Characters (NPCs) in video games. While it was developed for video games it has also seen use in other industries such as robotics. It has been used in many big games such as Halo and Bioshock. One of the highest profile implementations of it has been built into Unreal Engine (UE) which is one of the biggest game development engines in the world. A BT is comprised of two components. The first is a graphical representation of a hierarchy of different nodes. These nodes store the logic of the behaviour tree and are connected in a tree like structure, hence the name behaviour tree. The second component is a data structure called a Blackboard which stores any information used by the behaviour tree such as player location. The tree executes its logic going through the nodes from left-to-right and from top-to-bottom. </w:t>
-      </w:r>
-    </w:p>
-    <w:p>
-      <w:pPr>
-        <w:rPr>
-          <w:lang w:val="en-GB"/>
-        </w:rPr>
-      </w:pPr>
-      <w:r>
-        <w:rPr>
-          <w:lang w:val="en-GB"/>
-        </w:rPr>
-        <w:t>BTs are very modular which allow for easy change in the design of AI behaviour in turn allowing the developers to make the NPCs work and compliment the designers works. It allows NPCs to be manually tweaked to fit an area specifically to get the best result out of that area and to make use of the weapons or environment to give the best experience to the user.</w:t>
-      </w:r>
-    </w:p>
-    <w:p>
-      <w:pPr>
-        <w:pStyle w:val="Heading3"/>
-        <w:rPr>
-          <w:lang w:val="en-GB"/>
-        </w:rPr>
-      </w:pPr>
-      <w:bookmarkStart w:id="3" w:name="_Toc98359265"/>
-      <w:r>
-        <w:rPr>
-          <w:lang w:val="en-GB"/>
-        </w:rPr>
-        <w:t>2.</w:t>
-      </w:r>
-      <w:r>
-        <w:rPr>
-          <w:lang w:val="en-GB"/>
-        </w:rPr>
-        <w:t>2.2. Nodes</w:t>
-      </w:r>
-      <w:bookmarkEnd w:id="3"/>
-    </w:p>
-    <w:p>
-      <w:pPr>
-        <w:rPr>
-          <w:lang w:val="en-GB"/>
-        </w:rPr>
-      </w:pPr>
-      <w:r>
-        <w:rPr>
-          <w:lang w:val="en-GB"/>
-        </w:rPr>
-        <w:t>The nodes are split in to three main types, the root node, control flow nodes and execution nodes.</w:t>
-      </w:r>
-    </w:p>
-    <w:p>
-      <w:pPr>
-        <w:rPr>
-          <w:b/>
-          <w:bCs/>
-          <w:lang w:val="en-GB"/>
-        </w:rPr>
-      </w:pPr>
-      <w:r>
-        <w:rPr>
-          <w:b/>
-          <w:bCs/>
-          <w:lang w:val="en-GB"/>
-        </w:rPr>
-        <w:t xml:space="preserve">Root Node - </w:t>
-      </w:r>
-      <w:r>
-        <w:rPr>
-          <w:lang w:val="en-GB"/>
-        </w:rPr>
-        <w:t>The root node</w:t>
-      </w:r>
-      <w:r>
-        <w:rPr>
-          <w:lang w:val="en-GB"/>
-        </w:rPr>
-        <w:t xml:space="preserve"> also known as the start node</w:t>
-      </w:r>
-      <w:r>
-        <w:rPr>
-          <w:lang w:val="en-GB"/>
-        </w:rPr>
-        <w:t xml:space="preserve"> is a unique node</w:t>
-      </w:r>
-      <w:r>
-        <w:rPr>
-          <w:lang w:val="en-GB"/>
-        </w:rPr>
-        <w:t xml:space="preserve"> with only one being able to exist in a behaviour tree.</w:t>
-      </w:r>
-      <w:r>
-        <w:rPr>
-          <w:lang w:val="en-GB"/>
-        </w:rPr>
-        <w:t xml:space="preserve"> </w:t>
-      </w:r>
-      <w:r>
-        <w:rPr>
-          <w:lang w:val="en-GB"/>
-        </w:rPr>
-        <w:t>I</w:t>
-      </w:r>
-      <w:r>
-        <w:rPr>
-          <w:lang w:val="en-GB"/>
-        </w:rPr>
-        <w:t>t is used as the starting point of a behaviour tree and it can only have one node connected to it.</w:t>
-      </w:r>
-    </w:p>
-    <w:p>
-      <w:pPr>
-        <w:rPr>
-          <w:lang w:val="en-GB"/>
-        </w:rPr>
-      </w:pPr>
-      <w:r>
-        <w:rPr>
-          <w:b/>
-          <w:bCs/>
-          <w:lang w:val="en-GB"/>
-        </w:rPr>
-        <w:t xml:space="preserve">Control Flow Nodes - </w:t>
-      </w:r>
-      <w:r>
-        <w:rPr>
-          <w:lang w:val="en-GB"/>
-        </w:rPr>
-        <w:t xml:space="preserve">These nodes control the child nodes under them that they are connected to. There is no limit to how many of these nodes there can be and they can be connected to other control flow nodes. They can decide whether and how to run the child nodes under them based on conditions and they return a success or failure based on the result of those nodes. There are four main types of control flow nodes but as different behaviour tree implementations are being made and behaviour trees evolve more are being made and the existing ones can change based on which implementation you might look at. </w:t>
-      </w:r>
-    </w:p>
-    <w:p>
-      <w:pPr>
-        <w:rPr>
-          <w:lang w:val="en-GB"/>
-        </w:rPr>
-      </w:pPr>
-      <w:r>
-        <w:rPr>
-          <w:b/>
-          <w:bCs/>
-          <w:lang w:val="en-GB"/>
-        </w:rPr>
-        <w:t xml:space="preserve">Sequence Control Flow Node - </w:t>
-      </w:r>
-      <w:r>
-        <w:rPr>
-          <w:lang w:val="en-GB"/>
-        </w:rPr>
-        <w:t>Returns success if all its child nodes return success otherwise returns failure if any child node returns failure</w:t>
-      </w:r>
-      <w:r>
-        <w:rPr>
-          <w:lang w:val="en-GB"/>
-        </w:rPr>
-        <w:t>.</w:t>
-      </w:r>
-    </w:p>
-    <w:p>
-      <w:pPr>
-        <w:rPr>
-          <w:lang w:val="en-GB"/>
-        </w:rPr>
-      </w:pPr>
-      <w:r>
-        <w:rPr>
-          <w:b/>
-          <w:bCs/>
-          <w:lang w:val="en-GB"/>
-        </w:rPr>
-        <w:t xml:space="preserve">Fallback/Selector Control Flow Node - </w:t>
-      </w:r>
-      <w:r>
-        <w:rPr>
-          <w:lang w:val="en-GB"/>
-        </w:rPr>
-        <w:t>Fallback nodes run their child nodes until they find a child node that returns success then they return success otherwise if all child nodes fail the fallback nodes return failure.</w:t>
-      </w:r>
-    </w:p>
-    <w:p>
-      <w:pPr>
-        <w:rPr>
-          <w:lang w:val="en-GB"/>
-        </w:rPr>
-      </w:pPr>
-      <w:r>
-        <w:rPr>
-          <w:b/>
-          <w:bCs/>
-          <w:lang w:val="en-GB"/>
-        </w:rPr>
-        <w:lastRenderedPageBreak/>
-        <w:t xml:space="preserve">Parallel Control Flow Node - </w:t>
-      </w:r>
-      <w:r>
-        <w:rPr>
-          <w:lang w:val="en-GB"/>
-        </w:rPr>
-        <w:t xml:space="preserve">Runs all child nodes constantly on a tick and returns success if one or more of its child nodes returns success. </w:t>
-      </w:r>
-    </w:p>
-    <w:p>
-      <w:pPr>
-        <w:rPr>
-          <w:lang w:val="en-GB"/>
-        </w:rPr>
-      </w:pPr>
-      <w:r>
-        <w:rPr>
-          <w:b/>
-          <w:bCs/>
-          <w:lang w:val="en-GB"/>
-        </w:rPr>
-        <w:t>Decorator Control Flow Node</w:t>
-      </w:r>
-      <w:r>
-        <w:rPr>
-          <w:b/>
-          <w:bCs/>
-          <w:lang w:val="en-GB"/>
-        </w:rPr>
-        <w:t>s</w:t>
-      </w:r>
-      <w:r>
-        <w:rPr>
-          <w:b/>
-          <w:bCs/>
-          <w:lang w:val="en-GB"/>
-        </w:rPr>
-        <w:t xml:space="preserve"> - </w:t>
-      </w:r>
-      <w:r>
-        <w:rPr>
-          <w:lang w:val="en-GB"/>
-        </w:rPr>
-        <w:t>Can only have one child node. Works as a conditional node deciding whether its child nodes should be run or whether the tree should continue. It has multiple versions that control then how it runs the nodes and how it handles the return value. Some newer versions exist of decorators such as UEs version which turns the decorator node from a node to a condition that you can add to other control flow nodes to control when they should run.</w:t>
-      </w:r>
-    </w:p>
-    <w:p>
-      <w:pPr>
+        <w:t xml:space="preserve">A </w:t>
+      </w:r>
+      <w:r>
+        <w:rPr>
+          <w:lang w:val="en-GB"/>
+        </w:rPr>
+        <w:t>BT</w:t>
+      </w:r>
+      <w:r>
+        <w:rPr>
+          <w:lang w:val="en-GB"/>
+        </w:rPr>
+        <w:t xml:space="preserve"> is a plan of execution of tasks that was made to shape the behaviour of </w:t>
+      </w:r>
+      <w:r>
+        <w:rPr>
+          <w:lang w:val="en-GB"/>
+        </w:rPr>
+        <w:t>A.I. NPCs</w:t>
+      </w:r>
+      <w:r>
+        <w:rPr>
+          <w:lang w:val="en-GB"/>
+        </w:rPr>
+        <w:t xml:space="preserve"> in video games. While it was</w:t>
+      </w:r>
+      <w:r>
+        <w:rPr>
+          <w:lang w:val="en-GB"/>
+        </w:rPr>
+        <w:t xml:space="preserve"> initially</w:t>
+      </w:r>
+      <w:r>
+        <w:rPr>
+          <w:lang w:val="en-GB"/>
+        </w:rPr>
+        <w:t xml:space="preserve"> developed for </w:t>
+      </w:r>
+      <w:r>
+        <w:rPr>
+          <w:lang w:val="en-GB"/>
+        </w:rPr>
+        <w:t xml:space="preserve">the </w:t>
+      </w:r>
+      <w:r>
+        <w:rPr>
+          <w:lang w:val="en-GB"/>
+        </w:rPr>
+        <w:t>video game</w:t>
+      </w:r>
+      <w:r>
+        <w:rPr>
+          <w:lang w:val="en-GB"/>
+        </w:rPr>
+        <w:t xml:space="preserve"> industry i</w:t>
+      </w:r>
+      <w:r>
+        <w:rPr>
+          <w:lang w:val="en-GB"/>
+        </w:rPr>
+        <w:t xml:space="preserve">t has also seen use in other </w:t>
+      </w:r>
+      <w:r>
+        <w:rPr>
+          <w:lang w:val="en-GB"/>
+        </w:rPr>
+        <w:t>fields</w:t>
+      </w:r>
+      <w:r>
+        <w:rPr>
+          <w:lang w:val="en-GB"/>
+        </w:rPr>
+        <w:t xml:space="preserve"> such as robotics</w:t>
+      </w:r>
+      <w:r>
+        <w:rPr>
+          <w:lang w:val="en-GB"/>
+        </w:rPr>
+        <w:t xml:space="preserve"> and computer science</w:t>
+      </w:r>
+      <w:r>
+        <w:rPr>
+          <w:lang w:val="en-GB"/>
+        </w:rPr>
+        <w:t xml:space="preserve">. It has been used in many big games such as Halo and Bioshock. One of the highest profile implementations of </w:t>
+      </w:r>
+      <w:r>
+        <w:rPr>
+          <w:lang w:val="en-GB"/>
+        </w:rPr>
+        <w:t>BTs</w:t>
+      </w:r>
+      <w:r>
+        <w:rPr>
+          <w:lang w:val="en-GB"/>
+        </w:rPr>
+        <w:t xml:space="preserve"> currently</w:t>
+      </w:r>
+      <w:r>
+        <w:rPr>
+          <w:lang w:val="en-GB"/>
+        </w:rPr>
+        <w:t xml:space="preserve"> has been built into Unreal Engine (UE) which is one of the biggest game development engines in the world</w:t>
+      </w:r>
+      <w:r>
+        <w:rPr>
+          <w:lang w:val="en-GB"/>
+        </w:rPr>
+        <w:t xml:space="preserve"> and this is the implementation that will be referred to a lot throughout this review</w:t>
+      </w:r>
+      <w:r>
+        <w:rPr>
+          <w:lang w:val="en-GB"/>
+        </w:rPr>
+        <w:t xml:space="preserve">. A BT is comprised of two components. The first is a graphical representation of a hierarchy of different nodes. These nodes store the logic of the behaviour tree and are connected in a tree like structure, hence the name </w:t>
+      </w:r>
+      <w:r>
+        <w:rPr>
+          <w:lang w:val="en-GB"/>
+        </w:rPr>
+        <w:t>B</w:t>
+      </w:r>
+      <w:r>
+        <w:rPr>
+          <w:lang w:val="en-GB"/>
+        </w:rPr>
+        <w:t xml:space="preserve">ehaviour </w:t>
+      </w:r>
+      <w:r>
+        <w:rPr>
+          <w:lang w:val="en-GB"/>
+        </w:rPr>
+        <w:t>T</w:t>
+      </w:r>
+      <w:r>
+        <w:rPr>
+          <w:lang w:val="en-GB"/>
+        </w:rPr>
+        <w:t>ree. The second component is a data structure called a Blackboard which</w:t>
+      </w:r>
+      <w:r>
+        <w:rPr>
+          <w:lang w:val="en-GB"/>
+        </w:rPr>
+        <w:t xml:space="preserve"> is used to store important information the NPC might need to use in </w:t>
+      </w:r>
+      <w:r>
+        <w:rPr>
+          <w:lang w:val="en-GB"/>
+        </w:rPr>
+        <w:t>its</w:t>
+      </w:r>
+      <w:r>
+        <w:rPr>
+          <w:lang w:val="en-GB"/>
+        </w:rPr>
+        <w:t xml:space="preserve"> behaviour tree such as player location</w:t>
+      </w:r>
+      <w:r>
+        <w:rPr>
+          <w:lang w:val="en-GB"/>
+        </w:rPr>
+        <w:t>, health, etc</w:t>
+      </w:r>
+      <w:r>
+        <w:rPr>
+          <w:lang w:val="en-GB"/>
+        </w:rPr>
+        <w:t xml:space="preserve">. The tree executes its logic going through the nodes from left-to-right and from top-to-bottom. </w:t>
+      </w:r>
+    </w:p>
+    <w:p>
+      <w:pPr>
+        <w:jc w:val="center"/>
         <w:rPr>
           <w:lang w:val="en-GB"/>
         </w:rPr>
@@ -371,18 +504,10 @@
           <w:lang w:val="en-GB"/>
         </w:rPr>
         <w:drawing>
-          <wp:anchor distT="0" distB="0" distL="114300" distR="114300" simplePos="0" relativeHeight="251659264" behindDoc="1" locked="0" layoutInCell="1" allowOverlap="1" wp14:anchorId="50A86A23" wp14:editId="67FC9262">
-            <wp:simplePos x="0" y="0"/>
-            <wp:positionH relativeFrom="margin">
-              <wp:posOffset>1209675</wp:posOffset>
-            </wp:positionH>
-            <wp:positionV relativeFrom="paragraph">
-              <wp:posOffset>216535</wp:posOffset>
-            </wp:positionV>
+          <wp:inline distT="0" distB="0" distL="0" distR="0" wp14:anchorId="6A86D92C" wp14:editId="4D2E48DC">
             <wp:extent cx="3248025" cy="2319812"/>
             <wp:effectExtent l="0" t="0" r="0" b="0"/>
-            <wp:wrapNone/>
-            <wp:docPr id="1" name="Picture 1" descr="Timeline&#10;&#10;Description automatically generated"/>
+            <wp:docPr id="5" name="Picture 5" descr="Timeline&#10;&#10;Description automatically generated"/>
             <wp:cNvGraphicFramePr>
               <a:graphicFrameLocks xmlns:a="http://schemas.openxmlformats.org/drawingml/2006/main" noChangeAspect="1"/>
             </wp:cNvGraphicFramePr>
@@ -424,94 +549,9 @@
                 </pic:pic>
               </a:graphicData>
             </a:graphic>
-            <wp14:sizeRelH relativeFrom="margin">
-              <wp14:pctWidth>0</wp14:pctWidth>
-            </wp14:sizeRelH>
-            <wp14:sizeRelV relativeFrom="margin">
-              <wp14:pctHeight>0</wp14:pctHeight>
-            </wp14:sizeRelV>
-          </wp:anchor>
+          </wp:inline>
         </w:drawing>
       </w:r>
-      <w:r>
-        <w:rPr>
-          <w:b/>
-          <w:bCs/>
-          <w:lang w:val="en-GB"/>
-        </w:rPr>
-        <w:t xml:space="preserve">Execution Nodes - </w:t>
-      </w:r>
-      <w:r>
-        <w:rPr>
-          <w:lang w:val="en-GB"/>
-        </w:rPr>
-        <w:t>Execution</w:t>
-      </w:r>
-      <w:r>
-        <w:rPr>
-          <w:lang w:val="en-GB"/>
-        </w:rPr>
-        <w:t xml:space="preserve"> nodes </w:t>
-      </w:r>
-      <w:r>
-        <w:rPr>
-          <w:lang w:val="en-GB"/>
-        </w:rPr>
-        <w:t xml:space="preserve">also known as task nodes or action nodes carry the main logic of the behaviour tree. They run custom code to execute the specific actions the AI needs to perform. </w:t>
-      </w:r>
-    </w:p>
-    <w:p>
-      <w:pPr>
-        <w:rPr>
-          <w:lang w:val="en-GB"/>
-        </w:rPr>
-      </w:pPr>
-    </w:p>
-    <w:p>
-      <w:pPr>
-        <w:jc w:val="center"/>
-        <w:rPr>
-          <w:lang w:val="en-GB"/>
-        </w:rPr>
-      </w:pPr>
-    </w:p>
-    <w:p>
-      <w:pPr>
-        <w:jc w:val="center"/>
-        <w:rPr>
-          <w:lang w:val="en-GB"/>
-        </w:rPr>
-      </w:pPr>
-    </w:p>
-    <w:p>
-      <w:pPr>
-        <w:jc w:val="center"/>
-        <w:rPr>
-          <w:lang w:val="en-GB"/>
-        </w:rPr>
-      </w:pPr>
-    </w:p>
-    <w:p>
-      <w:pPr>
-        <w:jc w:val="center"/>
-        <w:rPr>
-          <w:lang w:val="en-GB"/>
-        </w:rPr>
-      </w:pPr>
-    </w:p>
-    <w:p>
-      <w:pPr>
-        <w:rPr>
-          <w:lang w:val="en-GB"/>
-        </w:rPr>
-      </w:pPr>
-    </w:p>
-    <w:p>
-      <w:pPr>
-        <w:rPr>
-          <w:lang w:val="en-GB"/>
-        </w:rPr>
-      </w:pPr>
     </w:p>
     <w:p>
       <w:pPr>
@@ -543,9 +583,10 @@
             <w:szCs w:val="16"/>
             <w:lang w:val="en-GB"/>
           </w:rPr>
-          <w:id w:val="-1660158368"/>
+          <w:id w:val="-370070364"/>
           <w:citation/>
         </w:sdtPr>
+        <w:sdtEndPr/>
         <w:sdtContent>
           <w:r>
             <w:rPr>
@@ -599,11 +640,390 @@
     </w:p>
     <w:p>
       <w:pPr>
+        <w:rPr>
+          <w:lang w:val="en-GB"/>
+        </w:rPr>
+      </w:pPr>
+      <w:r>
+        <w:rPr>
+          <w:lang w:val="en-GB"/>
+        </w:rPr>
+        <w:lastRenderedPageBreak/>
+        <w:t>BTs are very modular which allow for easy change in the design of AI behaviour in turn allowing the developers to make the NPCs work and compliment the designers works. It allows NPCs to be manually tweaked to fit an area specifically to get the best result out of that area and to make use of the weapons or environment to give the best experience to the user.</w:t>
+      </w:r>
+    </w:p>
+    <w:p>
+      <w:pPr>
+        <w:rPr>
+          <w:lang w:val="en-GB"/>
+        </w:rPr>
+      </w:pPr>
+    </w:p>
+    <w:p>
+      <w:pPr>
         <w:pStyle w:val="Heading3"/>
         <w:rPr>
           <w:lang w:val="en-GB"/>
         </w:rPr>
       </w:pPr>
+      <w:bookmarkStart w:id="3" w:name="_Toc98359265"/>
+      <w:r>
+        <w:rPr>
+          <w:lang w:val="en-GB"/>
+        </w:rPr>
+        <w:t>2.</w:t>
+      </w:r>
+      <w:r>
+        <w:rPr>
+          <w:lang w:val="en-GB"/>
+        </w:rPr>
+        <w:t>2.2. Nodes</w:t>
+      </w:r>
+      <w:bookmarkEnd w:id="3"/>
+    </w:p>
+    <w:p>
+      <w:pPr>
+        <w:rPr>
+          <w:lang w:val="en-GB"/>
+        </w:rPr>
+      </w:pPr>
+      <w:r>
+        <w:rPr>
+          <w:lang w:val="en-GB"/>
+        </w:rPr>
+        <w:t>The nodes are split in to three main types, the root node, control flow nodes and execution nodes.</w:t>
+      </w:r>
+    </w:p>
+    <w:p>
+      <w:pPr>
+        <w:rPr>
+          <w:b/>
+          <w:bCs/>
+          <w:lang w:val="en-GB"/>
+        </w:rPr>
+      </w:pPr>
+      <w:r>
+        <w:rPr>
+          <w:b/>
+          <w:bCs/>
+          <w:lang w:val="en-GB"/>
+        </w:rPr>
+        <w:t xml:space="preserve">Root Node - </w:t>
+      </w:r>
+      <w:r>
+        <w:rPr>
+          <w:lang w:val="en-GB"/>
+        </w:rPr>
+        <w:t>The root node</w:t>
+      </w:r>
+      <w:r>
+        <w:rPr>
+          <w:lang w:val="en-GB"/>
+        </w:rPr>
+        <w:t xml:space="preserve"> also </w:t>
+      </w:r>
+      <w:r>
+        <w:rPr>
+          <w:lang w:val="en-GB"/>
+        </w:rPr>
+        <w:t xml:space="preserve">sometimes referred to as </w:t>
+      </w:r>
+      <w:r>
+        <w:rPr>
+          <w:lang w:val="en-GB"/>
+        </w:rPr>
+        <w:t>the start node</w:t>
+      </w:r>
+      <w:r>
+        <w:rPr>
+          <w:lang w:val="en-GB"/>
+        </w:rPr>
+        <w:t xml:space="preserve"> is a unique node</w:t>
+      </w:r>
+      <w:r>
+        <w:rPr>
+          <w:lang w:val="en-GB"/>
+        </w:rPr>
+        <w:t xml:space="preserve"> with only one being able to exist in a behaviour tree.</w:t>
+      </w:r>
+      <w:r>
+        <w:rPr>
+          <w:lang w:val="en-GB"/>
+        </w:rPr>
+        <w:t xml:space="preserve"> </w:t>
+      </w:r>
+      <w:r>
+        <w:rPr>
+          <w:lang w:val="en-GB"/>
+        </w:rPr>
+        <w:t>I</w:t>
+      </w:r>
+      <w:r>
+        <w:rPr>
+          <w:lang w:val="en-GB"/>
+        </w:rPr>
+        <w:t>t is used as the starting point of a behaviour tree and it can only have one node connected to it.</w:t>
+      </w:r>
+    </w:p>
+    <w:p>
+      <w:pPr>
+        <w:rPr>
+          <w:lang w:val="en-GB"/>
+        </w:rPr>
+      </w:pPr>
+      <w:r>
+        <w:rPr>
+          <w:b/>
+          <w:bCs/>
+          <w:lang w:val="en-GB"/>
+        </w:rPr>
+        <w:t xml:space="preserve">Control Flow Nodes - </w:t>
+      </w:r>
+      <w:r>
+        <w:rPr>
+          <w:lang w:val="en-GB"/>
+        </w:rPr>
+        <w:t xml:space="preserve">These nodes control the child nodes under them that they are connected to. There is no limit to how many of these nodes there can be and they can be connected to other control flow nodes. They can decide whether and how to run the child nodes under them based on </w:t>
+      </w:r>
+      <w:r>
+        <w:rPr>
+          <w:lang w:val="en-GB"/>
+        </w:rPr>
+        <w:t xml:space="preserve">different </w:t>
+      </w:r>
+      <w:r>
+        <w:rPr>
+          <w:lang w:val="en-GB"/>
+        </w:rPr>
+        <w:t>conditions</w:t>
+      </w:r>
+      <w:r>
+        <w:rPr>
+          <w:lang w:val="en-GB"/>
+        </w:rPr>
+        <w:t xml:space="preserve"> such as does the NPC have a weapon</w:t>
+      </w:r>
+      <w:r>
+        <w:rPr>
+          <w:lang w:val="en-GB"/>
+        </w:rPr>
+        <w:t xml:space="preserve"> and they return a success or failure based on the result of those nodes. There are four main types of control flow nodes but as different behaviour tree implementations are being made and behaviour trees evolve more are being made and the existing ones can change based on which implementation you might look at. </w:t>
+      </w:r>
+    </w:p>
+    <w:p>
+      <w:pPr>
+        <w:rPr>
+          <w:lang w:val="en-GB"/>
+        </w:rPr>
+      </w:pPr>
+      <w:r>
+        <w:rPr>
+          <w:b/>
+          <w:bCs/>
+          <w:lang w:val="en-GB"/>
+        </w:rPr>
+        <w:t xml:space="preserve">Sequence Control Flow Node - </w:t>
+      </w:r>
+      <w:r>
+        <w:rPr>
+          <w:lang w:val="en-GB"/>
+        </w:rPr>
+        <w:t>Can have an unlimited amount of child nodes and r</w:t>
+      </w:r>
+      <w:r>
+        <w:rPr>
+          <w:lang w:val="en-GB"/>
+        </w:rPr>
+        <w:t>eturns success if all its child nodes return success otherwise returns failure if any child node returns failure</w:t>
+      </w:r>
+      <w:r>
+        <w:rPr>
+          <w:lang w:val="en-GB"/>
+        </w:rPr>
+        <w:t>.</w:t>
+      </w:r>
+    </w:p>
+    <w:p>
+      <w:pPr>
+        <w:rPr>
+          <w:lang w:val="en-GB"/>
+        </w:rPr>
+      </w:pPr>
+      <w:r>
+        <w:rPr>
+          <w:b/>
+          <w:bCs/>
+          <w:lang w:val="en-GB"/>
+        </w:rPr>
+        <w:t xml:space="preserve">Fallback/Selector Control Flow Node - </w:t>
+      </w:r>
+      <w:r>
+        <w:rPr>
+          <w:lang w:val="en-GB"/>
+        </w:rPr>
+        <w:t>Fallback nodes run their child nodes until they find a child node that returns success then they return success otherwise if all child nodes fail the fallback nodes return failure.</w:t>
+      </w:r>
+    </w:p>
+    <w:p>
+      <w:pPr>
+        <w:rPr>
+          <w:lang w:val="en-GB"/>
+        </w:rPr>
+      </w:pPr>
+      <w:r>
+        <w:rPr>
+          <w:b/>
+          <w:bCs/>
+          <w:lang w:val="en-GB"/>
+        </w:rPr>
+        <w:t xml:space="preserve">Parallel Control Flow Node </w:t>
+      </w:r>
+      <w:r>
+        <w:rPr>
+          <w:b/>
+          <w:bCs/>
+          <w:lang w:val="en-GB"/>
+        </w:rPr>
+        <w:t>–</w:t>
+      </w:r>
+      <w:r>
+        <w:rPr>
+          <w:b/>
+          <w:bCs/>
+          <w:lang w:val="en-GB"/>
+        </w:rPr>
+        <w:t xml:space="preserve"> </w:t>
+      </w:r>
+      <w:r>
+        <w:rPr>
+          <w:lang w:val="en-GB"/>
+        </w:rPr>
+        <w:t>This node can only have two child nodes and will run them both</w:t>
+      </w:r>
+      <w:r>
+        <w:rPr>
+          <w:lang w:val="en-GB"/>
+        </w:rPr>
+        <w:t xml:space="preserve"> constantly </w:t>
+      </w:r>
+      <w:r>
+        <w:rPr>
+          <w:lang w:val="en-GB"/>
+        </w:rPr>
+        <w:t>at the same time</w:t>
+      </w:r>
+      <w:r>
+        <w:rPr>
+          <w:lang w:val="en-GB"/>
+        </w:rPr>
+        <w:t xml:space="preserve"> and returns success if one or more of its child nodes returns success. </w:t>
+      </w:r>
+    </w:p>
+    <w:p>
+      <w:pPr>
+        <w:rPr>
+          <w:lang w:val="en-GB"/>
+        </w:rPr>
+      </w:pPr>
+      <w:r>
+        <w:rPr>
+          <w:b/>
+          <w:bCs/>
+          <w:lang w:val="en-GB"/>
+        </w:rPr>
+        <w:t>Decorator Control Flow Node</w:t>
+      </w:r>
+      <w:r>
+        <w:rPr>
+          <w:b/>
+          <w:bCs/>
+          <w:lang w:val="en-GB"/>
+        </w:rPr>
+        <w:t>s</w:t>
+      </w:r>
+      <w:r>
+        <w:rPr>
+          <w:b/>
+          <w:bCs/>
+          <w:lang w:val="en-GB"/>
+        </w:rPr>
+        <w:t xml:space="preserve"> - </w:t>
+      </w:r>
+      <w:r>
+        <w:rPr>
+          <w:lang w:val="en-GB"/>
+        </w:rPr>
+        <w:t>Can only have one child node. Works as a conditional node deciding whether its child nodes should be run or whether the tree should continue. It has multiple versions that control then how it runs the nodes and how it handles the return value. Some newer versions exist of decorators such as UEs version which turns the decorator node from a node to a condition that you can add to other control flow nodes to control when they should run.</w:t>
+      </w:r>
+    </w:p>
+    <w:p>
+      <w:pPr>
+        <w:rPr>
+          <w:i/>
+          <w:iCs/>
+          <w:sz w:val="16"/>
+          <w:szCs w:val="16"/>
+          <w:lang w:val="en-GB"/>
+        </w:rPr>
+      </w:pPr>
+      <w:r>
+        <w:rPr>
+          <w:b/>
+          <w:bCs/>
+          <w:lang w:val="en-GB"/>
+        </w:rPr>
+        <w:t xml:space="preserve">Execution Nodes - </w:t>
+      </w:r>
+      <w:r>
+        <w:rPr>
+          <w:lang w:val="en-GB"/>
+        </w:rPr>
+        <w:t>Execution</w:t>
+      </w:r>
+      <w:r>
+        <w:rPr>
+          <w:lang w:val="en-GB"/>
+        </w:rPr>
+        <w:t xml:space="preserve"> nodes </w:t>
+      </w:r>
+      <w:r>
+        <w:rPr>
+          <w:lang w:val="en-GB"/>
+        </w:rPr>
+        <w:t xml:space="preserve">also known as task nodes or action nodes carry the main logic of the behaviour tree. </w:t>
+      </w:r>
+      <w:r>
+        <w:rPr>
+          <w:lang w:val="en-GB"/>
+        </w:rPr>
+        <w:t>They cannot have any child nodes connected to them and t</w:t>
+      </w:r>
+      <w:r>
+        <w:rPr>
+          <w:lang w:val="en-GB"/>
+        </w:rPr>
+        <w:t xml:space="preserve">hey run custom code to execute the specific actions the </w:t>
+      </w:r>
+      <w:r>
+        <w:rPr>
+          <w:lang w:val="en-GB"/>
+        </w:rPr>
+        <w:t>NPC</w:t>
+      </w:r>
+      <w:r>
+        <w:rPr>
+          <w:lang w:val="en-GB"/>
+        </w:rPr>
+        <w:t xml:space="preserve"> needs to perform. </w:t>
+      </w:r>
+    </w:p>
+    <w:p>
+      <w:pPr>
+        <w:pStyle w:val="Heading3"/>
+        <w:rPr>
+          <w:lang w:val="en-GB"/>
+        </w:rPr>
+      </w:pPr>
       <w:bookmarkStart w:id="4" w:name="_Toc98359269"/>
       <w:r>
         <w:rPr>
@@ -629,7 +1049,31 @@
         <w:rPr>
           <w:lang w:val="en-GB"/>
         </w:rPr>
-        <w:t>While blackboards are not necessary most implementations of BTs have them as BTs nowadays and the AI made through them tend to be very complex and blackboards allow for easy sharing of data between the nodes in the tree and each NPC using that BT. At its simplest form the blackboard is a key-value storage system which allows you to store values and assign a name to them which is then used to call them in the BT when required. These values can be easily used and edited by the nodes of the BT and each NPC using that BT.</w:t>
+        <w:t xml:space="preserve">While blackboards are not necessary most implementations of BTs have them as BTs nowadays and the AI made through them tend to be very complex and blackboards allow for easy </w:t>
+      </w:r>
+      <w:r>
+        <w:rPr>
+          <w:lang w:val="en-GB"/>
+        </w:rPr>
+        <w:t xml:space="preserve">storing and </w:t>
+      </w:r>
+      <w:r>
+        <w:rPr>
+          <w:lang w:val="en-GB"/>
+        </w:rPr>
+        <w:t>sharing of data between the nodes in the tree and each NPC using that BT. At its simplest form the blackboard is a key-value storage system which allows you to store values and assign a name to them</w:t>
+      </w:r>
+      <w:r>
+        <w:rPr>
+          <w:lang w:val="en-GB"/>
+        </w:rPr>
+        <w:t xml:space="preserve"> such as storing an integer called health</w:t>
+      </w:r>
+      <w:r>
+        <w:rPr>
+          <w:lang w:val="en-GB"/>
+        </w:rPr>
+        <w:t xml:space="preserve"> which is then used to call them in the BT when required. These values can be easily used and edited by the nodes of the BT and each NPC using that BT.</w:t>
       </w:r>
     </w:p>
     <w:p>
@@ -644,6 +1088,7 @@
           <w:noProof/>
           <w:lang w:val="en-GB"/>
         </w:rPr>
+        <w:lastRenderedPageBreak/>
         <w:drawing>
           <wp:inline distT="0" distB="0" distL="0" distR="0" wp14:anchorId="5F88B95A" wp14:editId="1B3BA649">
             <wp:extent cx="3152775" cy="2171795"/>
@@ -723,6 +1168,7 @@
           <w:id w:val="258807798"/>
           <w:citation/>
         </w:sdtPr>
+        <w:sdtEndPr/>
         <w:sdtContent>
           <w:r>
             <w:rPr>
@@ -798,13 +1244,17 @@
     </w:p>
     <w:p>
       <w:r>
-        <w:t xml:space="preserve">Goal-Oriented Action Planning (GOAP) is a decision-making architecture that takes the next step, and allows characters to decide not only what to do, but how to do it </w:t>
+        <w:t>GOAP</w:t>
+      </w:r>
+      <w:r>
+        <w:t xml:space="preserve"> is a decision-making architecture that takes the next step, and allows characters to decide not only what to do, but how to do it </w:t>
       </w:r>
       <w:sdt>
         <w:sdtPr>
           <w:id w:val="291632430"/>
           <w:citation/>
         </w:sdtPr>
+        <w:sdtEndPr/>
         <w:sdtContent>
           <w:r>
             <w:fldChar w:fldCharType="begin"/>
@@ -831,11 +1281,7 @@
         </w:sdtContent>
       </w:sdt>
       <w:r>
-        <w:t xml:space="preserve">. It is a STRIPS </w:t>
-      </w:r>
-      <w:r>
-        <w:lastRenderedPageBreak/>
-        <w:t xml:space="preserve">(Stanford Research Institute Problem Solver) architecture used to design the behaviour of NPCs in video games originally created by Jeff Orkin which was first implemented in the game F.E.A.R. (First Encounter Assault Recon) which was published on October 17, 2005. </w:t>
+        <w:t xml:space="preserve">. It is a STRIPS (Stanford Research Institute Problem Solver) architecture used to design the behaviour of NPCs in video games originally created by Jeff Orkin which was first implemented in the game F.E.A.R. (First Encounter Assault Recon) which was published on October 17, 2005. </w:t>
       </w:r>
     </w:p>
     <w:p>
@@ -862,7 +1308,151 @@
         <w:rPr>
           <w:lang w:val="en-GB"/>
         </w:rPr>
-        <w:t xml:space="preserve"> At its base GOAP works like a BT or Finite State Machine (FSM) transitioning from one node to another. However, while BTs and FSMs have many nodes they can transition to and get more as the AI grows. In comparison the initial implementation of GOAP in F.E.A.R. has an FSM with three states. It has Go to, animate and Use Smart Object states with Use Smart Object being used for animations just like Animate so it can be really considered as two. Jeff Orkin in his paper talks on F.E.A.R. talks about this stating “</w:t>
+        <w:t xml:space="preserve">At its base GOAP works like a BT transitioning from one node to another. </w:t>
+      </w:r>
+      <w:r>
+        <w:rPr>
+          <w:lang w:val="en-GB"/>
+        </w:rPr>
+        <w:t>However,</w:t>
+      </w:r>
+      <w:r>
+        <w:rPr>
+          <w:lang w:val="en-GB"/>
+        </w:rPr>
+        <w:t xml:space="preserve"> while the BT has all the nodes in a hierarchical structure and defined plan of execution for the tree GOAP instead </w:t>
+      </w:r>
+      <w:r>
+        <w:rPr>
+          <w:lang w:val="en-GB"/>
+        </w:rPr>
+        <w:t>has a scattering of unconnected nodes containing logic for the actions the NPC can perform</w:t>
+      </w:r>
+      <w:r>
+        <w:rPr>
+          <w:lang w:val="en-GB"/>
+        </w:rPr>
+        <w:t xml:space="preserve"> and has a cost assigned to them</w:t>
+      </w:r>
+      <w:r>
+        <w:rPr>
+          <w:lang w:val="en-GB"/>
+        </w:rPr>
+        <w:t xml:space="preserve">. </w:t>
+      </w:r>
+      <w:r>
+        <w:rPr>
+          <w:lang w:val="en-GB"/>
+        </w:rPr>
+        <w:t xml:space="preserve">In comparison the initial implementation of GOAP in F.E.A.R. has </w:t>
+      </w:r>
+      <w:r>
+        <w:rPr>
+          <w:lang w:val="en-GB"/>
+        </w:rPr>
+        <w:t>a Finite-State Machine</w:t>
+      </w:r>
+      <w:r>
+        <w:rPr>
+          <w:lang w:val="en-GB"/>
+        </w:rPr>
+        <w:t xml:space="preserve"> (FSM)</w:t>
+      </w:r>
+      <w:r>
+        <w:rPr>
+          <w:lang w:val="en-GB"/>
+        </w:rPr>
+        <w:t xml:space="preserve"> (</w:t>
+      </w:r>
+      <w:r>
+        <w:rPr>
+          <w:lang w:val="en-GB"/>
+        </w:rPr>
+        <w:t>which is essentially a BT but with no structure allowing all nodes to be connected to each other</w:t>
+      </w:r>
+      <w:r>
+        <w:rPr>
+          <w:lang w:val="en-GB"/>
+        </w:rPr>
+        <w:t>)</w:t>
+      </w:r>
+      <w:r>
+        <w:rPr>
+          <w:lang w:val="en-GB"/>
+        </w:rPr>
+        <w:t xml:space="preserve"> with </w:t>
+      </w:r>
+      <w:r>
+        <w:rPr>
+          <w:lang w:val="en-GB"/>
+        </w:rPr>
+        <w:t xml:space="preserve">only </w:t>
+      </w:r>
+      <w:r>
+        <w:rPr>
+          <w:lang w:val="en-GB"/>
+        </w:rPr>
+        <w:t xml:space="preserve">three </w:t>
+      </w:r>
+      <w:r>
+        <w:rPr>
+          <w:lang w:val="en-GB"/>
+        </w:rPr>
+        <w:t>nodes</w:t>
+      </w:r>
+      <w:r>
+        <w:rPr>
+          <w:lang w:val="en-GB"/>
+        </w:rPr>
+        <w:t>, a</w:t>
+      </w:r>
+      <w:r>
+        <w:rPr>
+          <w:lang w:val="en-GB"/>
+        </w:rPr>
+        <w:t xml:space="preserve"> Go </w:t>
+      </w:r>
+      <w:r>
+        <w:rPr>
+          <w:lang w:val="en-GB"/>
+        </w:rPr>
+        <w:t>to, an A</w:t>
+      </w:r>
+      <w:r>
+        <w:rPr>
+          <w:lang w:val="en-GB"/>
+        </w:rPr>
+        <w:t xml:space="preserve">nimate and Use Smart Object </w:t>
+      </w:r>
+      <w:r>
+        <w:rPr>
+          <w:lang w:val="en-GB"/>
+        </w:rPr>
+        <w:t>nodes</w:t>
+      </w:r>
+      <w:r>
+        <w:rPr>
+          <w:lang w:val="en-GB"/>
+        </w:rPr>
+        <w:t xml:space="preserve"> as a base for the NPC </w:t>
+      </w:r>
+      <w:r>
+        <w:rPr>
+          <w:lang w:val="en-GB"/>
+        </w:rPr>
+        <w:t>used to control the state of the NPC based on the node being run by GOAP</w:t>
+      </w:r>
+      <w:r>
+        <w:rPr>
+          <w:lang w:val="en-GB"/>
+        </w:rPr>
+        <w:t xml:space="preserve"> with the Use Smart Object node being used to play specific animations essentially working like the Animate node</w:t>
+      </w:r>
+      <w:r>
+        <w:rPr>
+          <w:lang w:val="en-GB"/>
+        </w:rPr>
+        <w:t>. Jeff Orkin in his paper on F.E.A.R. talks about this stating “</w:t>
       </w:r>
       <w:r>
         <w:t>As much as we like to pat ourselves on the back, and talk about how smart our A.I. are, the reality is that all A.I. ever do is move around and play animations! Think about it. An A.I. going for cover is just moving to some position, and then playing a duck or lean animation. An A.I. attacking just loops a firing animation</w:t>
@@ -883,6 +1473,7 @@
           <w:noProof/>
           <w:lang w:val="en-GB"/>
         </w:rPr>
+        <w:lastRenderedPageBreak/>
         <w:drawing>
           <wp:inline distT="0" distB="0" distL="0" distR="0" wp14:anchorId="5A670A45" wp14:editId="3E01EB68">
             <wp:extent cx="2601567" cy="2228850"/>
@@ -969,6 +1560,7 @@
           <w:id w:val="-389652410"/>
           <w:citation/>
         </w:sdtPr>
+        <w:sdtEndPr/>
         <w:sdtContent>
           <w:r>
             <w:rPr>
@@ -1114,6 +1706,7 @@
           <w:id w:val="-1210100070"/>
           <w:citation/>
         </w:sdtPr>
+        <w:sdtEndPr/>
         <w:sdtContent>
           <w:r>
             <w:rPr>
@@ -1185,22 +1778,304 @@
         <w:rPr>
           <w:lang w:val="en-GB"/>
         </w:rPr>
+        <w:t>This is where GOAP differs from BTs. While BTs add more nodes, transitions, and conditions for said transitions GOAP instead make use of a planner, a set of goals, a set of actions and the A* search algorithm</w:t>
+      </w:r>
+      <w:r>
+        <w:rPr>
+          <w:lang w:val="en-GB"/>
+        </w:rPr>
+        <w:t xml:space="preserve">. </w:t>
+      </w:r>
+      <w:r>
+        <w:rPr>
+          <w:lang w:val="en-GB"/>
+        </w:rPr>
+        <w:t>When BTs get</w:t>
+      </w:r>
+      <w:r>
+        <w:rPr>
+          <w:lang w:val="en-GB"/>
+        </w:rPr>
+        <w:t xml:space="preserve"> </w:t>
+      </w:r>
+      <w:r>
+        <w:rPr>
+          <w:lang w:val="en-GB"/>
+        </w:rPr>
+        <w:t xml:space="preserve">more nodes </w:t>
+      </w:r>
+      <w:r>
+        <w:rPr>
+          <w:lang w:val="en-GB"/>
+        </w:rPr>
+        <w:t>and the tree</w:t>
+      </w:r>
+      <w:r>
+        <w:rPr>
+          <w:lang w:val="en-GB"/>
+        </w:rPr>
+        <w:t xml:space="preserve"> grow</w:t>
+      </w:r>
+      <w:r>
+        <w:rPr>
+          <w:lang w:val="en-GB"/>
+        </w:rPr>
+        <w:t>s</w:t>
+      </w:r>
+      <w:r>
+        <w:rPr>
+          <w:lang w:val="en-GB"/>
+        </w:rPr>
+        <w:t xml:space="preserve"> </w:t>
+      </w:r>
+      <w:r>
+        <w:rPr>
+          <w:lang w:val="en-GB"/>
+        </w:rPr>
+        <w:t xml:space="preserve">you have to </w:t>
+      </w:r>
+      <w:r>
+        <w:rPr>
+          <w:lang w:val="en-GB"/>
+        </w:rPr>
+        <w:t>ensure</w:t>
+      </w:r>
+      <w:r>
+        <w:rPr>
+          <w:lang w:val="en-GB"/>
+        </w:rPr>
+        <w:t xml:space="preserve"> all nodes can transition to each other without issues</w:t>
+      </w:r>
+      <w:r>
+        <w:rPr>
+          <w:lang w:val="en-GB"/>
+        </w:rPr>
+        <w:t xml:space="preserve"> and wont impact other nodes which makes the tree increasingly more complex to manage as it grows</w:t>
+      </w:r>
+      <w:r>
+        <w:rPr>
+          <w:lang w:val="en-GB"/>
+        </w:rPr>
+        <w:t>,</w:t>
+      </w:r>
+      <w:r>
+        <w:rPr>
+          <w:lang w:val="en-GB"/>
+        </w:rPr>
+        <w:t xml:space="preserve"> while with</w:t>
+      </w:r>
+      <w:r>
+        <w:rPr>
+          <w:lang w:val="en-GB"/>
+        </w:rPr>
+        <w:t xml:space="preserve"> </w:t>
+      </w:r>
+      <w:r>
+        <w:rPr>
+          <w:lang w:val="en-GB"/>
+        </w:rPr>
+        <w:t>GOAP you can get rid of the transitions between these nodes altogether</w:t>
+      </w:r>
+      <w:r>
+        <w:rPr>
+          <w:lang w:val="en-GB"/>
+        </w:rPr>
+        <w:t>. GOAP instead</w:t>
+      </w:r>
+      <w:r>
+        <w:rPr>
+          <w:lang w:val="en-GB"/>
+        </w:rPr>
+        <w:t xml:space="preserve"> just </w:t>
+      </w:r>
+      <w:r>
+        <w:rPr>
+          <w:lang w:val="en-GB"/>
+        </w:rPr>
+        <w:t>needs</w:t>
+      </w:r>
+      <w:r>
+        <w:rPr>
+          <w:lang w:val="en-GB"/>
+        </w:rPr>
+        <w:t xml:space="preserve"> a set of nodes for the actions</w:t>
+      </w:r>
+      <w:r>
+        <w:rPr>
+          <w:lang w:val="en-GB"/>
+        </w:rPr>
+        <w:t xml:space="preserve"> </w:t>
+      </w:r>
+      <w:r>
+        <w:rPr>
+          <w:lang w:val="en-GB"/>
+        </w:rPr>
+        <w:t>an</w:t>
+      </w:r>
+      <w:r>
+        <w:rPr>
+          <w:lang w:val="en-GB"/>
+        </w:rPr>
+        <w:t xml:space="preserve"> NPC needs</w:t>
+      </w:r>
+      <w:r>
+        <w:rPr>
+          <w:lang w:val="en-GB"/>
+        </w:rPr>
+        <w:t xml:space="preserve"> to perform with costs assigned to them and a set of nodes for the goals an NPC can fulfil. NPCs in the game can then be assigned specific sets of actions and goals </w:t>
+      </w:r>
+      <w:r>
+        <w:rPr>
+          <w:lang w:val="en-GB"/>
+        </w:rPr>
+        <w:t xml:space="preserve">that </w:t>
+      </w:r>
+      <w:r>
+        <w:rPr>
+          <w:lang w:val="en-GB"/>
+        </w:rPr>
+        <w:t>they can do</w:t>
+      </w:r>
+      <w:r>
+        <w:rPr>
+          <w:lang w:val="en-GB"/>
+        </w:rPr>
+        <w:t xml:space="preserve"> such as walk and shoot</w:t>
+      </w:r>
+      <w:r>
+        <w:rPr>
+          <w:lang w:val="en-GB"/>
+        </w:rPr>
+        <w:t xml:space="preserve">. The NPC can make use of the actions in a specific chain to complete the goals but with the goals and actions being unconnected they need to be told which to do. For this the planner and search algorithm are used. First an NPC needs a goal to work towards. </w:t>
+      </w:r>
+      <w:r>
+        <w:rPr>
+          <w:lang w:val="en-GB"/>
+        </w:rPr>
+        <w:t xml:space="preserve">Goals usually have a priority assigned to them </w:t>
+      </w:r>
+      <w:r>
+        <w:rPr>
+          <w:lang w:val="en-GB"/>
+        </w:rPr>
+        <w:t xml:space="preserve">in the form </w:t>
+      </w:r>
+      <w:r>
+        <w:rPr>
+          <w:lang w:val="en-GB"/>
+        </w:rPr>
+        <w:t>of a</w:t>
+      </w:r>
+      <w:r>
+        <w:rPr>
+          <w:lang w:val="en-GB"/>
+        </w:rPr>
+        <w:t xml:space="preserve"> value like an integer or float which get </w:t>
+      </w:r>
+      <w:r>
+        <w:rPr>
+          <w:lang w:val="en-GB"/>
+        </w:rPr>
+        <w:t>edited</w:t>
+      </w:r>
+      <w:r>
+        <w:rPr>
+          <w:lang w:val="en-GB"/>
+        </w:rPr>
+        <w:t xml:space="preserve"> based on the state of the world</w:t>
+      </w:r>
+      <w:r>
+        <w:rPr>
+          <w:lang w:val="en-GB"/>
+        </w:rPr>
+        <w:t xml:space="preserve"> such as</w:t>
+      </w:r>
+      <w:r>
+        <w:rPr>
+          <w:lang w:val="en-GB"/>
+        </w:rPr>
+        <w:t xml:space="preserve"> </w:t>
+      </w:r>
+      <w:r>
+        <w:rPr>
+          <w:lang w:val="en-GB"/>
+        </w:rPr>
+        <w:t>a shoot</w:t>
+      </w:r>
+      <w:r>
+        <w:rPr>
+          <w:lang w:val="en-GB"/>
+        </w:rPr>
+        <w:t xml:space="preserve"> player goal rising if a hostile NPC spots a player</w:t>
+      </w:r>
+      <w:r>
+        <w:rPr>
+          <w:lang w:val="en-GB"/>
+        </w:rPr>
+        <w:t>. The goal with the highest priority will be then assigned to the NPC</w:t>
+      </w:r>
+      <w:r>
+        <w:rPr>
+          <w:lang w:val="en-GB"/>
+        </w:rPr>
+        <w:t xml:space="preserve">. For </w:t>
+      </w:r>
+      <w:r>
+        <w:rPr>
+          <w:lang w:val="en-GB"/>
+        </w:rPr>
+        <w:t>example,</w:t>
+      </w:r>
+      <w:r>
+        <w:rPr>
+          <w:lang w:val="en-GB"/>
+        </w:rPr>
+        <w:t xml:space="preserve"> in </w:t>
+      </w:r>
+      <w:r>
+        <w:rPr>
+          <w:lang w:val="en-GB"/>
+        </w:rPr>
+        <w:t xml:space="preserve">F.E.A.R. </w:t>
+      </w:r>
+      <w:r>
+        <w:rPr>
+          <w:lang w:val="en-GB"/>
+        </w:rPr>
+        <w:t xml:space="preserve">the patrol goal will have a higher priority than the attack enemy goal </w:t>
+      </w:r>
+      <w:r>
+        <w:rPr>
+          <w:lang w:val="en-GB"/>
+        </w:rPr>
+        <w:t xml:space="preserve">if the player is not spotted </w:t>
+      </w:r>
+      <w:r>
+        <w:rPr>
+          <w:lang w:val="en-GB"/>
+        </w:rPr>
+        <w:t>but the if an NPC sees a player then the priority of attack enemy will start rising until it is above patrol at which point it will switch goal to the attack enemy goal and the patrol goal priority will drop significantly</w:t>
+      </w:r>
+      <w:r>
+        <w:rPr>
+          <w:lang w:val="en-GB"/>
+        </w:rPr>
+        <w:t xml:space="preserve">. </w:t>
+      </w:r>
+    </w:p>
+    <w:p>
+      <w:pPr>
+        <w:jc w:val="center"/>
+        <w:rPr>
+          <w:lang w:val="en-GB"/>
+        </w:rPr>
+      </w:pPr>
+      <w:r>
+        <w:rPr>
+          <w:noProof/>
+          <w:lang w:val="en-GB"/>
+        </w:rPr>
         <w:lastRenderedPageBreak/>
-        <w:t>This is where GOAP differs from FSMs and BTs. While FSMs and BTs add more nodes, transitions, and conditions for said transitions GOAP instead make use of a planner, a set of goals, a set of actions and the A* search algorithm. Instead of making more nodes and transition to those nodes for the actions an AI does instead for GOAP you can get rid of the transitions between these nodes altogether and just creates a set of nodes for the actions to be performed with costs assigned to them and a set of nodes for the goals an NPC can fulfil. NPCs in the game can then be assigned specific sets of actions and goals they can do. The NPC can make use of the actions in a specific chain to complete the goals but with the goals and actions being unconnected they need to be told which to do. For this the planner and search algorithm are used. First an NPC needs a goal to work towards. To give an NPC a goal the NPC calls out to planner and the planner figures out the priority of the goals based on the state of the world such as in F.E.A.R. where if the player is not spotted the patrol goal will have a higher priority than the attack enemy goal until the enemy is spotted. the planner then uses the goal with the highest priority.</w:t>
-      </w:r>
-    </w:p>
-    <w:p>
-      <w:pPr>
-        <w:jc w:val="center"/>
-        <w:rPr>
-          <w:lang w:val="en-GB"/>
-        </w:rPr>
-      </w:pPr>
-      <w:r>
-        <w:rPr>
-          <w:noProof/>
-          <w:lang w:val="en-GB"/>
-        </w:rPr>
         <w:drawing>
           <wp:inline distT="0" distB="0" distL="0" distR="0" wp14:anchorId="64AE0C6F" wp14:editId="041FEFC5">
             <wp:extent cx="5090746" cy="3069669"/>
@@ -1284,6 +2159,7 @@
           <w:id w:val="-39749615"/>
           <w:citation/>
         </w:sdtPr>
+        <w:sdtEndPr/>
         <w:sdtContent>
           <w:r>
             <w:rPr>
@@ -1352,61 +2228,247 @@
         <w:rPr>
           <w:lang w:val="en-GB"/>
         </w:rPr>
-        <w:t>Once an NPC has a goal to work towards it needs to formulate a plan to complete the goal. Once again then it will require the help of the planner which will look at this list of actions that NPC can perform such as shoot, move, throw grenade, etc, it will use their scores the A* search algorithm to create a chain of actions to perform the goal with the lowest cost possible. So, for example an NPC may need to move to a location. The planner will assign the goal of moving to the location and then based on the state of the world make a plan. It will check if the location and path to the location is clear then it will plan to move there but say there is a door in the way than it will need to plan to move to the door than open the door and then move to the location again but what if again now there was another path without a door blocking. This is where the scoring system comes in and the A* search algorithm. The path will be scored based on the actions which in this case will be distance to travel and opening the door. Then the algorithm will go through all choices and pick the least costly one to perform. Then once all actions are picked they get assigned in the correct order working from the end of the goal to the start giving the NPC the plan they need to fulfil their goal.</w:t>
-      </w:r>
-    </w:p>
-    <w:p>
-      <w:pPr>
-        <w:rPr>
-          <w:lang w:val="en-GB"/>
-        </w:rPr>
-      </w:pPr>
+        <w:t xml:space="preserve">Once an NPC has a goal to work towards it needs to formulate a plan to complete the goal. </w:t>
+      </w:r>
+      <w:r>
+        <w:rPr>
+          <w:lang w:val="en-GB"/>
+        </w:rPr>
+        <w:t>This is where the planner will come in to play.</w:t>
+      </w:r>
+      <w:r>
+        <w:rPr>
+          <w:lang w:val="en-GB"/>
+        </w:rPr>
+        <w:t xml:space="preserve"> </w:t>
+      </w:r>
+      <w:r>
+        <w:rPr>
+          <w:lang w:val="en-GB"/>
+        </w:rPr>
+        <w:t>The</w:t>
+      </w:r>
+      <w:r>
+        <w:rPr>
+          <w:lang w:val="en-GB"/>
+        </w:rPr>
+        <w:t xml:space="preserve"> planner will look at th</w:t>
+      </w:r>
+      <w:r>
+        <w:rPr>
+          <w:lang w:val="en-GB"/>
+        </w:rPr>
+        <w:t>e</w:t>
+      </w:r>
+      <w:r>
+        <w:rPr>
+          <w:lang w:val="en-GB"/>
+        </w:rPr>
+        <w:t xml:space="preserve"> list of actions that </w:t>
+      </w:r>
+      <w:r>
+        <w:rPr>
+          <w:lang w:val="en-GB"/>
+        </w:rPr>
+        <w:t xml:space="preserve">the </w:t>
+      </w:r>
+      <w:r>
+        <w:rPr>
+          <w:lang w:val="en-GB"/>
+        </w:rPr>
+        <w:t>NPC can perform such as shoot, move, throw grenade, etc,</w:t>
+      </w:r>
+      <w:r>
+        <w:rPr>
+          <w:lang w:val="en-GB"/>
+        </w:rPr>
+        <w:t xml:space="preserve"> and</w:t>
+      </w:r>
+      <w:r>
+        <w:rPr>
+          <w:lang w:val="en-GB"/>
+        </w:rPr>
+        <w:t xml:space="preserve"> it will use their </w:t>
+      </w:r>
+      <w:r>
+        <w:rPr>
+          <w:lang w:val="en-GB"/>
+        </w:rPr>
+        <w:t>cost values</w:t>
+      </w:r>
+      <w:r>
+        <w:rPr>
+          <w:lang w:val="en-GB"/>
+        </w:rPr>
+        <w:t xml:space="preserve"> </w:t>
+      </w:r>
+      <w:r>
+        <w:rPr>
+          <w:lang w:val="en-GB"/>
+        </w:rPr>
+        <w:t xml:space="preserve">with </w:t>
+      </w:r>
+      <w:r>
+        <w:rPr>
+          <w:lang w:val="en-GB"/>
+        </w:rPr>
+        <w:t>the A* search algorithm to create a chain of actions to perform the goal with the lowest cost possible. So, for example</w:t>
+      </w:r>
+      <w:r>
+        <w:rPr>
+          <w:lang w:val="en-GB"/>
+        </w:rPr>
+        <w:t xml:space="preserve"> if</w:t>
+      </w:r>
+      <w:r>
+        <w:rPr>
+          <w:lang w:val="en-GB"/>
+        </w:rPr>
+        <w:t xml:space="preserve"> an NPC </w:t>
+      </w:r>
+      <w:r>
+        <w:rPr>
+          <w:lang w:val="en-GB"/>
+        </w:rPr>
+        <w:t>gets assigned a goal to move to a location</w:t>
+      </w:r>
+      <w:r>
+        <w:rPr>
+          <w:lang w:val="en-GB"/>
+        </w:rPr>
+        <w:t xml:space="preserve">. The planner </w:t>
+      </w:r>
+      <w:r>
+        <w:rPr>
+          <w:lang w:val="en-GB"/>
+        </w:rPr>
+        <w:t xml:space="preserve">will gather the actions that NPC can make </w:t>
+      </w:r>
+      <w:r>
+        <w:rPr>
+          <w:lang w:val="en-GB"/>
+        </w:rPr>
+        <w:t>along</w:t>
+      </w:r>
+      <w:r>
+        <w:rPr>
+          <w:lang w:val="en-GB"/>
+        </w:rPr>
+        <w:t xml:space="preserve"> with</w:t>
+      </w:r>
+      <w:r>
+        <w:rPr>
+          <w:lang w:val="en-GB"/>
+        </w:rPr>
+        <w:t xml:space="preserve"> their costs</w:t>
+      </w:r>
+      <w:r>
+        <w:rPr>
+          <w:lang w:val="en-GB"/>
+        </w:rPr>
+        <w:t>. It will check if the location and path to the location is clear then it will plan to move there but say there is a door in the way than it will need to plan to move to the door than open the door and then move to the location again but what if again now there was another path without a door blocking. This is where the scoring system comes in and the A* search algorithm. The path will be scored based on the actions which in this case will be distance to travel and opening the door. Then the algorithm will go through all choices and pick the least costly one to perform. Then once all actions are picked they get assigned in the correct order working from the end of the goal to the start giving the NPC the plan they need to fulfil their goal.</w:t>
+      </w:r>
+    </w:p>
+    <w:p>
+      <w:pPr>
+        <w:rPr>
+          <w:lang w:val="en-GB"/>
+        </w:rPr>
+      </w:pPr>
+      <w:r>
+        <w:rPr>
+          <w:lang w:val="en-GB"/>
+        </w:rPr>
+        <w:t xml:space="preserve">Once the plan is made each action is gone through one by one through the FSM allowing the NPC to move or play an animation such as opening a door and interacting with that object. </w:t>
+      </w:r>
+    </w:p>
+    <w:p>
+      <w:pPr>
+        <w:rPr>
+          <w:lang w:val="en-GB"/>
+        </w:rPr>
+      </w:pPr>
+      <w:r>
+        <w:rPr>
+          <w:lang w:val="en-GB"/>
+        </w:rPr>
+        <w:t xml:space="preserve">GOAP just like BTs is very modular with how it is made. If the NPCs in the game ever get new content allowing them to perform new actions all that needs to be added for the NPC to work is new actions and goals to their set along with the animation that action performs and </w:t>
+      </w:r>
+      <w:r>
+        <w:rPr>
+          <w:lang w:val="en-GB"/>
+        </w:rPr>
+        <w:t>cost for the actions</w:t>
+      </w:r>
+      <w:r>
+        <w:rPr>
+          <w:lang w:val="en-GB"/>
+        </w:rPr>
+        <w:t xml:space="preserve"> for the </w:t>
+      </w:r>
+      <w:r>
+        <w:rPr>
+          <w:lang w:val="en-GB"/>
+        </w:rPr>
+        <w:t xml:space="preserve">A* </w:t>
+      </w:r>
+      <w:r>
+        <w:rPr>
+          <w:lang w:val="en-GB"/>
+        </w:rPr>
+        <w:t>algorithm to use. Even then this is only required for unique actions as if you were to just add new weapons</w:t>
+      </w:r>
+      <w:r>
+        <w:rPr>
+          <w:lang w:val="en-GB"/>
+        </w:rPr>
+        <w:t xml:space="preserve"> to the game</w:t>
+      </w:r>
+      <w:r>
+        <w:rPr>
+          <w:lang w:val="en-GB"/>
+        </w:rPr>
+        <w:t xml:space="preserve"> than all that needs to change is the animation assigned to the shooting action when the NPC has that weapon. </w:t>
+      </w:r>
+    </w:p>
+    <w:p>
+      <w:pPr>
+        <w:rPr>
+          <w:lang w:val="en-GB"/>
+        </w:rPr>
+      </w:pPr>
+      <w:r>
+        <w:rPr>
+          <w:lang w:val="en-GB"/>
+        </w:rPr>
+        <w:t>GOAP can also be used very easily between all NPC</w:t>
+      </w:r>
+      <w:r>
+        <w:rPr>
+          <w:lang w:val="en-GB"/>
+        </w:rPr>
+        <w:t>s</w:t>
+      </w:r>
+      <w:r>
+        <w:rPr>
+          <w:lang w:val="en-GB"/>
+        </w:rPr>
+        <w:t xml:space="preserve"> in the game as the actions are unconnected they allow all the NPC to just use the same planner with their set of actions. For example, in F.E.A.R. there is mice that use the same planner as regular combat enemies except the set of actions and goals they use only require them to move. </w:t>
+      </w:r>
+    </w:p>
+    <w:p>
+      <w:pPr>
+        <w:pStyle w:val="Heading2"/>
+        <w:rPr>
+          <w:lang w:val="en-GB"/>
+        </w:rPr>
+      </w:pPr>
+      <w:bookmarkStart w:id="6" w:name="_Toc98359271"/>
       <w:r>
         <w:rPr>
           <w:lang w:val="en-GB"/>
         </w:rPr>
         <w:lastRenderedPageBreak/>
-        <w:t xml:space="preserve">Once the plan is made each action is gone through one by one through the FSM allowing the NPC to move or play an animation such as opening a door and interacting with that object. </w:t>
-      </w:r>
-    </w:p>
-    <w:p>
-      <w:pPr>
-        <w:rPr>
-          <w:lang w:val="en-GB"/>
-        </w:rPr>
-      </w:pPr>
-      <w:r>
-        <w:rPr>
-          <w:lang w:val="en-GB"/>
-        </w:rPr>
-        <w:t xml:space="preserve">GOAP just like BTs is very modular with how it is made. If the NPCs in the game ever get new content allowing them to perform new actions all that needs to be added for the NPC to work is new actions and goals to their set along with the animation that action performs and scores for the algorithm to use. Even then this is only required for unique actions as if you were to just add new weapons than all that needs to change is the animation assigned to the shooting action when the NPC has that weapon. </w:t>
-      </w:r>
-    </w:p>
-    <w:p>
-      <w:pPr>
-        <w:rPr>
-          <w:lang w:val="en-GB"/>
-        </w:rPr>
-      </w:pPr>
-      <w:r>
-        <w:rPr>
-          <w:lang w:val="en-GB"/>
-        </w:rPr>
-        <w:t xml:space="preserve">GOAP can also be used very easily between all NPC in the game as the actions are unconnected they allow all the NPC to just use the same planner with their set of actions. For example, in F.E.A.R. there is mice that use the same planner as regular combat enemies except the set of actions and goals they use only require them to move. </w:t>
-      </w:r>
-    </w:p>
-    <w:p>
-      <w:pPr>
-        <w:pStyle w:val="Heading2"/>
-        <w:rPr>
-          <w:lang w:val="en-GB"/>
-        </w:rPr>
-      </w:pPr>
-      <w:bookmarkStart w:id="6" w:name="_Toc98359271"/>
-      <w:r>
-        <w:rPr>
-          <w:lang w:val="en-GB"/>
-        </w:rPr>
         <w:t>2.</w:t>
       </w:r>
       <w:r>
@@ -1459,7 +2521,37 @@
         <w:rPr>
           <w:lang w:val="en-GB"/>
         </w:rPr>
-        <w:t>Easy to start up and use especially with big game engines like Unreal Engine having high-quality built-in implementations that are free to use. Many Blueprints implementations also use visual nodes making them easy to look at and understand with Unreal Engines version being able to be done with their visual scripting so you do not have to even touch code. GOAP on the other hand is complex to set up and only really benefits the game when the AI has many actions it needs to perform making it difficult to set up and not worth using for most smaller games.</w:t>
+        <w:t xml:space="preserve">Easy to start up and use especially with big game engines like Unreal Engine having high-quality built-in implementations that are free to use. Many Blueprints implementations also use visual nodes making them easy to look at and understand with Unreal Engines version being able to be done with their visual scripting so you do not have to even touch code. GOAP on the other hand is </w:t>
+      </w:r>
+      <w:r>
+        <w:rPr>
+          <w:lang w:val="en-GB"/>
+        </w:rPr>
+        <w:t xml:space="preserve">more </w:t>
+      </w:r>
+      <w:r>
+        <w:rPr>
+          <w:lang w:val="en-GB"/>
+        </w:rPr>
+        <w:t xml:space="preserve">complex to set up and only really benefits the game when the </w:t>
+      </w:r>
+      <w:r>
+        <w:rPr>
+          <w:lang w:val="en-GB"/>
+        </w:rPr>
+        <w:t>NPC</w:t>
+      </w:r>
+      <w:r>
+        <w:rPr>
+          <w:lang w:val="en-GB"/>
+        </w:rPr>
+        <w:t xml:space="preserve"> start getting more complex making management of a BT more difficult and if you want the NPC to be more unpredictable</w:t>
+      </w:r>
+      <w:r>
+        <w:rPr>
+          <w:lang w:val="en-GB"/>
+        </w:rPr>
+        <w:t xml:space="preserve"> making it difficult to set up and not worth using for most smaller games.</w:t>
       </w:r>
     </w:p>
     <w:p>
@@ -1479,13 +2571,101 @@
           <w:bCs/>
           <w:lang w:val="en-GB"/>
         </w:rPr>
-        <w:t xml:space="preserve">More Control Over Design of AI – </w:t>
-      </w:r>
-      <w:r>
-        <w:rPr>
-          <w:lang w:val="en-GB"/>
-        </w:rPr>
-        <w:t>GOAP AI makes the m be able to plan out their own moves and be very unpredictable which while it has its advantages it also makes it so that the AI may not make full use of the design of the game making it pointless while with BTs you have full control over what the AI does and they can be setup to compliment the design of the game and allow the designers to craft the most enjoyable experience possible.</w:t>
+        <w:t xml:space="preserve">More Control Over Design of </w:t>
+      </w:r>
+      <w:r>
+        <w:rPr>
+          <w:b/>
+          <w:bCs/>
+          <w:lang w:val="en-GB"/>
+        </w:rPr>
+        <w:t>NPCs</w:t>
+      </w:r>
+      <w:r>
+        <w:rPr>
+          <w:b/>
+          <w:bCs/>
+          <w:lang w:val="en-GB"/>
+        </w:rPr>
+        <w:t xml:space="preserve"> – </w:t>
+      </w:r>
+      <w:r>
+        <w:rPr>
+          <w:lang w:val="en-GB"/>
+        </w:rPr>
+        <w:t xml:space="preserve">GOAP AI makes the </w:t>
+      </w:r>
+      <w:r>
+        <w:rPr>
+          <w:lang w:val="en-GB"/>
+        </w:rPr>
+        <w:t>NPC</w:t>
+      </w:r>
+      <w:r>
+        <w:rPr>
+          <w:lang w:val="en-GB"/>
+        </w:rPr>
+        <w:t>s</w:t>
+      </w:r>
+      <w:r>
+        <w:rPr>
+          <w:lang w:val="en-GB"/>
+        </w:rPr>
+        <w:t xml:space="preserve"> be able to plan out their own moves and be very unpredictable which while it has its advantages it also makes it so that the </w:t>
+      </w:r>
+      <w:r>
+        <w:rPr>
+          <w:lang w:val="en-GB"/>
+        </w:rPr>
+        <w:t>NPC</w:t>
+      </w:r>
+      <w:r>
+        <w:rPr>
+          <w:lang w:val="en-GB"/>
+        </w:rPr>
+        <w:t xml:space="preserve"> may not make full use of the design</w:t>
+      </w:r>
+      <w:r>
+        <w:rPr>
+          <w:lang w:val="en-GB"/>
+        </w:rPr>
+        <w:t xml:space="preserve"> and environment</w:t>
+      </w:r>
+      <w:r>
+        <w:rPr>
+          <w:lang w:val="en-GB"/>
+        </w:rPr>
+        <w:t xml:space="preserve"> of the game making </w:t>
+      </w:r>
+      <w:r>
+        <w:rPr>
+          <w:lang w:val="en-GB"/>
+        </w:rPr>
+        <w:t>those parts</w:t>
+      </w:r>
+      <w:r>
+        <w:rPr>
+          <w:lang w:val="en-GB"/>
+        </w:rPr>
+        <w:t xml:space="preserve"> feel</w:t>
+      </w:r>
+      <w:r>
+        <w:rPr>
+          <w:lang w:val="en-GB"/>
+        </w:rPr>
+        <w:t xml:space="preserve"> pointless while with BTs you have full control over what the </w:t>
+      </w:r>
+      <w:r>
+        <w:rPr>
+          <w:lang w:val="en-GB"/>
+        </w:rPr>
+        <w:t>NPC</w:t>
+      </w:r>
+      <w:r>
+        <w:rPr>
+          <w:lang w:val="en-GB"/>
+        </w:rPr>
+        <w:t xml:space="preserve"> does and they can be setup to compliment the design of the game and allow the designers to craft the most enjoyable experience possible.</w:t>
       </w:r>
     </w:p>
     <w:p>
@@ -1537,7 +2717,85 @@
         <w:rPr>
           <w:lang w:val="en-GB"/>
         </w:rPr>
-        <w:t>GOAP is a lot more computationally expensive as while in BTs you have a defined set of transitions to check and follow while the BT runs GOAP on the other hand must make plans for every NPC constantly checking over all the possible actions and calculating the best one and whenever there is a change they all must be recalculated again.</w:t>
+        <w:t>GOAP is a lot more computationally expensive as while in BTs you have a defined set of transitions to check and follow</w:t>
+      </w:r>
+      <w:r>
+        <w:rPr>
+          <w:lang w:val="en-GB"/>
+        </w:rPr>
+        <w:t xml:space="preserve">, </w:t>
+      </w:r>
+      <w:r>
+        <w:rPr>
+          <w:lang w:val="en-GB"/>
+        </w:rPr>
+        <w:t xml:space="preserve">GOAP on the other hand must make plans for every NPC constantly checking over all the possible actions </w:t>
+      </w:r>
+      <w:r>
+        <w:rPr>
+          <w:lang w:val="en-GB"/>
+        </w:rPr>
+        <w:t xml:space="preserve">for </w:t>
+      </w:r>
+      <w:r>
+        <w:rPr>
+          <w:lang w:val="en-GB"/>
+        </w:rPr>
+        <w:t>each</w:t>
+      </w:r>
+      <w:r>
+        <w:rPr>
+          <w:lang w:val="en-GB"/>
+        </w:rPr>
+        <w:t xml:space="preserve"> NPC </w:t>
+      </w:r>
+      <w:r>
+        <w:rPr>
+          <w:lang w:val="en-GB"/>
+        </w:rPr>
+        <w:t>and calculating the best one and whenever there is a change</w:t>
+      </w:r>
+      <w:r>
+        <w:rPr>
+          <w:lang w:val="en-GB"/>
+        </w:rPr>
+        <w:t xml:space="preserve"> to the goal</w:t>
+      </w:r>
+      <w:r>
+        <w:rPr>
+          <w:lang w:val="en-GB"/>
+        </w:rPr>
+        <w:t xml:space="preserve"> they all must be recalculated again.</w:t>
+      </w:r>
+      <w:r>
+        <w:rPr>
+          <w:lang w:val="en-GB"/>
+        </w:rPr>
+        <w:t xml:space="preserve"> Nowadays however this is a </w:t>
+      </w:r>
+      <w:r>
+        <w:rPr>
+          <w:lang w:val="en-GB"/>
+        </w:rPr>
+        <w:t>minor issue</w:t>
+      </w:r>
+      <w:r>
+        <w:rPr>
+          <w:lang w:val="en-GB"/>
+        </w:rPr>
+        <w:t xml:space="preserve"> with how powerful computers </w:t>
+      </w:r>
+      <w:r>
+        <w:rPr>
+          <w:lang w:val="en-GB"/>
+        </w:rPr>
+        <w:t xml:space="preserve">and consoles </w:t>
+      </w:r>
+      <w:r>
+        <w:rPr>
+          <w:lang w:val="en-GB"/>
+        </w:rPr>
+        <w:t>are nowadays.</w:t>
       </w:r>
     </w:p>
     <w:p>
@@ -1585,7 +2843,55 @@
         <w:rPr>
           <w:lang w:val="en-GB"/>
         </w:rPr>
-        <w:t>While GOAP is more difficult to implement and start up for bigger games it can be used to scale the game easier as when big games are made and have more content added BTs and FSM need a lot of reworking for all the transitions to work with each other correctly while with GOAP you would need to just create the appropriate actions and costs assigned with them and they will work with new content a lot easier because of its adaptability.</w:t>
+        <w:t xml:space="preserve">While GOAP is more difficult to implement and start up for bigger games it can be used to scale the game easier as when big games are made and have more content added BTs need a lot of reworking for all the transitions to work with each other correctly while with GOAP you would need to just create the appropriate </w:t>
+      </w:r>
+      <w:r>
+        <w:rPr>
+          <w:lang w:val="en-GB"/>
+        </w:rPr>
+        <w:t xml:space="preserve">goals and </w:t>
+      </w:r>
+      <w:r>
+        <w:rPr>
+          <w:lang w:val="en-GB"/>
+        </w:rPr>
+        <w:t xml:space="preserve">actions </w:t>
+      </w:r>
+      <w:r>
+        <w:rPr>
+          <w:lang w:val="en-GB"/>
+        </w:rPr>
+        <w:t>with their</w:t>
+      </w:r>
+      <w:r>
+        <w:rPr>
+          <w:lang w:val="en-GB"/>
+        </w:rPr>
+        <w:t xml:space="preserve"> costs</w:t>
+      </w:r>
+      <w:r>
+        <w:rPr>
+          <w:lang w:val="en-GB"/>
+        </w:rPr>
+        <w:t xml:space="preserve"> and priorities</w:t>
+      </w:r>
+      <w:r>
+        <w:rPr>
+          <w:lang w:val="en-GB"/>
+        </w:rPr>
+        <w:t xml:space="preserve"> assigned </w:t>
+      </w:r>
+      <w:r>
+        <w:rPr>
+          <w:lang w:val="en-GB"/>
+        </w:rPr>
+        <w:t>and the planner will handle it making GOAP</w:t>
+      </w:r>
+      <w:r>
+        <w:rPr>
+          <w:lang w:val="en-GB"/>
+        </w:rPr>
+        <w:t xml:space="preserve"> work with new content a lot easier because of its adaptability.</w:t>
       </w:r>
     </w:p>
     <w:p>
@@ -1611,14 +2917,19 @@
         <w:rPr>
           <w:lang w:val="en-GB"/>
         </w:rPr>
-        <w:t xml:space="preserve">GOAP allows NPC made with it to adapt to most situations. The AI can plan for most changes made and any new areas added to the game that does not make use of new mechanics and can make effective use of the area without needing any changes while BTs will require a lot of extra work for the AI to make use of the new area or mechanics </w:t>
-      </w:r>
-      <w:r>
-        <w:rPr>
-          <w:lang w:val="en-GB"/>
-        </w:rPr>
-        <w:lastRenderedPageBreak/>
-        <w:t>properly. This also allows for user generated content to work with the game better as the user will not have to edit the AI for it to work with what they make and allow them to make more creative content with less restraint.</w:t>
+        <w:t>GOAP allows NPC</w:t>
+      </w:r>
+      <w:r>
+        <w:rPr>
+          <w:lang w:val="en-GB"/>
+        </w:rPr>
+        <w:t>s</w:t>
+      </w:r>
+      <w:r>
+        <w:rPr>
+          <w:lang w:val="en-GB"/>
+        </w:rPr>
+        <w:t xml:space="preserve"> made with it to adapt to most situations. The AI can plan for most changes made and any new areas added to the game that do not make use of new mechanics and can make effective use of the area without needing any changes while BTs will require a lot of extra work for the AI to make use of the new area or mechanics properly. This also allows for user generated content to work with the game better as the user will not have to edit the AI for it to work with what they make and allow them to make more creative content with less restraint.</w:t>
       </w:r>
     </w:p>
     <w:p>
@@ -1628,6 +2939,7 @@
           <w:ilvl w:val="0"/>
           <w:numId w:val="2"/>
         </w:numPr>
+        <w:ind w:left="709"/>
         <w:rPr>
           <w:lang w:val="en-GB"/>
         </w:rPr>
@@ -1644,7 +2956,55 @@
         <w:rPr>
           <w:lang w:val="en-GB"/>
         </w:rPr>
-        <w:t>The unpredictability of the AI as they make their plan and player interaction changing that plan in an infinite number of ways leads to the game being infinitely more replay able than as it would be mathematically impossible to get the same encounter twice while Ais made with BTs can only have so many ways they can act especially when designed to take the map into account. This make games developed with GOAP able to be played many years and playthroughs down the line and still lead to interesting encounters and can still challenge the player while with BTs you will be able to predict most things ahead of time and the experience will get less enjoyable and more tedious a lot faster.</w:t>
+        <w:t xml:space="preserve">The unpredictability of the </w:t>
+      </w:r>
+      <w:r>
+        <w:rPr>
+          <w:lang w:val="en-GB"/>
+        </w:rPr>
+        <w:t>NPCs</w:t>
+      </w:r>
+      <w:r>
+        <w:rPr>
+          <w:lang w:val="en-GB"/>
+        </w:rPr>
+        <w:t xml:space="preserve"> as they make their plan and player interaction changing that plan in an infinite number of ways leads to the game being infinitely more </w:t>
+      </w:r>
+      <w:r>
+        <w:rPr>
+          <w:lang w:val="en-GB"/>
+        </w:rPr>
+        <w:t>replay able</w:t>
+      </w:r>
+      <w:r>
+        <w:rPr>
+          <w:lang w:val="en-GB"/>
+        </w:rPr>
+        <w:t xml:space="preserve"> than as it would be mathematically impossible to get the same encounter twice while </w:t>
+      </w:r>
+      <w:r>
+        <w:rPr>
+          <w:lang w:val="en-GB"/>
+        </w:rPr>
+        <w:t>NPCs</w:t>
+      </w:r>
+      <w:r>
+        <w:rPr>
+          <w:lang w:val="en-GB"/>
+        </w:rPr>
+        <w:t xml:space="preserve"> made with BTs can only have so many ways they can act especially when designed to take the map into account. </w:t>
+      </w:r>
+      <w:r>
+        <w:rPr>
+          <w:lang w:val="en-GB"/>
+        </w:rPr>
+        <w:t>This make games developed with GOAP able to be played many years and playthroughs down the line and still lead to interesting encounters and can still challenge the player</w:t>
+      </w:r>
+      <w:r>
+        <w:rPr>
+          <w:lang w:val="en-GB"/>
+        </w:rPr>
+        <w:t>.</w:t>
       </w:r>
     </w:p>
     <w:p>
@@ -1663,6 +3023,7 @@
         <w:rPr>
           <w:lang w:val="en-GB"/>
         </w:rPr>
+        <w:lastRenderedPageBreak/>
         <w:t>2.</w:t>
       </w:r>
       <w:r>
@@ -1695,23 +3056,1933 @@
         <w:rPr>
           <w:lang w:val="en-GB"/>
         </w:rPr>
-        <w:t xml:space="preserve">In conclusion both methods have their strengths however behaviour trees are more common and have become the industry standard because of their modular design, ease of use and low complexity while goal-oriented action planning is a lot more complex, more difficult to use and start up making it terrible for most games but very good for giant games where the Ai gets very complex and well-done implementations can make a game endlessly replay able. So, for most games behaviour trees are usually the best option and allow for very creative and designer friendly AI but bigger games that can make proper use of goal-oriented action planning can make for timeless and endlessly replay able games. </w:t>
-      </w:r>
-    </w:p>
-    <w:p>
-      <w:pPr>
-        <w:rPr>
-          <w:lang w:val="en-GB"/>
-        </w:rPr>
-      </w:pPr>
-      <w:r>
-        <w:rPr>
-          <w:lang w:val="en-GB"/>
-        </w:rPr>
-        <w:t>The fact that each method has its own strengths, weaknesses and there is no clear comparison between the methods as the games made using these methods are not the same and therefore cannot give a clear comparison between the two methods making the answer as to which is better not clear which is the reason for this project. The projects aim is to get more clear information by creating a small game and implementing two identical versions of AI NPCs into the game with the use of behaviour trees and goal-oriented action planning and tracking the process to try to get a better first-hand comparison of the two AI creation methods.</w:t>
+        <w:t xml:space="preserve">In conclusion both methods have their strengths however </w:t>
+      </w:r>
+      <w:r>
+        <w:rPr>
+          <w:lang w:val="en-GB"/>
+        </w:rPr>
+        <w:t>BTs</w:t>
+      </w:r>
+      <w:r>
+        <w:rPr>
+          <w:lang w:val="en-GB"/>
+        </w:rPr>
+        <w:t xml:space="preserve"> are more common and have become the industry standard because of their modular design, ease of use and low complexity </w:t>
+      </w:r>
+      <w:r>
+        <w:rPr>
+          <w:lang w:val="en-GB"/>
+        </w:rPr>
+        <w:t>GOAP</w:t>
+      </w:r>
+      <w:r>
+        <w:rPr>
+          <w:lang w:val="en-GB"/>
+        </w:rPr>
+        <w:t xml:space="preserve"> is a lot more complex, more difficult to use and start up making it</w:t>
+      </w:r>
+      <w:r>
+        <w:rPr>
+          <w:lang w:val="en-GB"/>
+        </w:rPr>
+        <w:t xml:space="preserve"> a worse choice for small</w:t>
+      </w:r>
+      <w:r>
+        <w:rPr>
+          <w:lang w:val="en-GB"/>
+        </w:rPr>
+        <w:t xml:space="preserve"> games but very good for giant games where the </w:t>
+      </w:r>
+      <w:r>
+        <w:rPr>
+          <w:lang w:val="en-GB"/>
+        </w:rPr>
+        <w:t>NPC</w:t>
+      </w:r>
+      <w:r>
+        <w:rPr>
+          <w:lang w:val="en-GB"/>
+        </w:rPr>
+        <w:t xml:space="preserve"> gets very complex and well-done implementations can make a game endlessly replay able. So, for most games </w:t>
+      </w:r>
+      <w:r>
+        <w:rPr>
+          <w:lang w:val="en-GB"/>
+        </w:rPr>
+        <w:t>BT</w:t>
+      </w:r>
+      <w:r>
+        <w:rPr>
+          <w:lang w:val="en-GB"/>
+        </w:rPr>
+        <w:t>s</w:t>
+      </w:r>
+      <w:r>
+        <w:rPr>
+          <w:lang w:val="en-GB"/>
+        </w:rPr>
+        <w:t xml:space="preserve"> are usually the best option and allow for very creative and designer friendly</w:t>
+      </w:r>
+      <w:r>
+        <w:rPr>
+          <w:lang w:val="en-GB"/>
+        </w:rPr>
+        <w:t xml:space="preserve"> creation of</w:t>
+      </w:r>
+      <w:r>
+        <w:rPr>
+          <w:lang w:val="en-GB"/>
+        </w:rPr>
+        <w:t xml:space="preserve"> </w:t>
+      </w:r>
+      <w:r>
+        <w:rPr>
+          <w:lang w:val="en-GB"/>
+        </w:rPr>
+        <w:t>NPCs</w:t>
+      </w:r>
+      <w:r>
+        <w:rPr>
+          <w:lang w:val="en-GB"/>
+        </w:rPr>
+        <w:t xml:space="preserve"> but bigger games that can make proper use of </w:t>
+      </w:r>
+      <w:r>
+        <w:rPr>
+          <w:lang w:val="en-GB"/>
+        </w:rPr>
+        <w:t>GOAP</w:t>
+      </w:r>
+      <w:r>
+        <w:rPr>
+          <w:lang w:val="en-GB"/>
+        </w:rPr>
+        <w:t xml:space="preserve"> can make for timeless and endlessly replay able games. </w:t>
+      </w:r>
+    </w:p>
+    <w:p>
+      <w:pPr>
+        <w:rPr>
+          <w:lang w:val="en-GB"/>
+        </w:rPr>
+      </w:pPr>
+      <w:r>
+        <w:rPr>
+          <w:lang w:val="en-GB"/>
+        </w:rPr>
+        <w:t>Since each</w:t>
+      </w:r>
+      <w:r>
+        <w:rPr>
+          <w:lang w:val="en-GB"/>
+        </w:rPr>
+        <w:t xml:space="preserve"> method has its own strengths, weaknesses and there is no clear comparison between the methods as the games made using these methods are </w:t>
+      </w:r>
+      <w:r>
+        <w:rPr>
+          <w:lang w:val="en-GB"/>
+        </w:rPr>
+        <w:t>drastically different</w:t>
+      </w:r>
+      <w:r>
+        <w:rPr>
+          <w:lang w:val="en-GB"/>
+        </w:rPr>
+        <w:t xml:space="preserve"> and therefore cannot </w:t>
+      </w:r>
+      <w:r>
+        <w:rPr>
+          <w:lang w:val="en-GB"/>
+        </w:rPr>
+        <w:t>be used to give</w:t>
+      </w:r>
+      <w:r>
+        <w:rPr>
+          <w:lang w:val="en-GB"/>
+        </w:rPr>
+        <w:t xml:space="preserve"> a clear comparison between</w:t>
+      </w:r>
+      <w:r>
+        <w:rPr>
+          <w:lang w:val="en-GB"/>
+        </w:rPr>
+        <w:t>,</w:t>
+      </w:r>
+      <w:r>
+        <w:rPr>
+          <w:lang w:val="en-GB"/>
+        </w:rPr>
+        <w:t xml:space="preserve"> the two methods making the answer as to which is better not clear which is the reason for this project. The project aim</w:t>
+      </w:r>
+      <w:r>
+        <w:rPr>
+          <w:lang w:val="en-GB"/>
+        </w:rPr>
+        <w:t>s</w:t>
+      </w:r>
+      <w:r>
+        <w:rPr>
+          <w:lang w:val="en-GB"/>
+        </w:rPr>
+        <w:t xml:space="preserve"> to get more clear information by creating a small game and implementing two identical versions of AI NPCs into the game with the use of </w:t>
+      </w:r>
+      <w:r>
+        <w:rPr>
+          <w:lang w:val="en-GB"/>
+        </w:rPr>
+        <w:t>BTS</w:t>
+      </w:r>
+      <w:r>
+        <w:rPr>
+          <w:lang w:val="en-GB"/>
+        </w:rPr>
+        <w:t xml:space="preserve"> and </w:t>
+      </w:r>
+      <w:r>
+        <w:rPr>
+          <w:lang w:val="en-GB"/>
+        </w:rPr>
+        <w:t>GOAP</w:t>
+      </w:r>
+      <w:r>
+        <w:rPr>
+          <w:lang w:val="en-GB"/>
+        </w:rPr>
+        <w:t xml:space="preserve"> and tracking the process to try to get a better first-hand comparison of the two AI creation methods.</w:t>
+      </w:r>
+    </w:p>
+    <w:p>
+      <w:pPr>
+        <w:pStyle w:val="Heading1"/>
+        <w:rPr>
+          <w:lang w:val="en-GB"/>
+        </w:rPr>
+      </w:pPr>
+      <w:r>
+        <w:rPr>
+          <w:lang w:val="en-GB"/>
+        </w:rPr>
+        <w:t>3. Design</w:t>
+      </w:r>
+    </w:p>
+    <w:p>
+      <w:pPr>
+        <w:pStyle w:val="Heading2"/>
+        <w:rPr>
+          <w:lang w:val="en-GB"/>
+        </w:rPr>
+      </w:pPr>
+      <w:r>
+        <w:rPr>
+          <w:lang w:val="en-GB"/>
+        </w:rPr>
+        <w:t>3.1</w:t>
+      </w:r>
+      <w:r>
+        <w:rPr>
+          <w:lang w:val="en-GB"/>
+        </w:rPr>
+        <w:t>.</w:t>
+      </w:r>
+      <w:r>
+        <w:rPr>
+          <w:lang w:val="en-GB"/>
+        </w:rPr>
+        <w:t xml:space="preserve"> Scenario Design</w:t>
+      </w:r>
+    </w:p>
+    <w:p>
+      <w:pPr>
+        <w:rPr>
+          <w:lang w:val="en-GB"/>
+        </w:rPr>
+      </w:pPr>
+      <w:r>
+        <w:rPr>
+          <w:lang w:val="en-GB"/>
+        </w:rPr>
+        <w:t>This project will contain two scenarios which a</w:t>
+      </w:r>
+      <w:r>
+        <w:rPr>
+          <w:lang w:val="en-GB"/>
+        </w:rPr>
+        <w:t>s mentioned before will be identical with the exception that the NPCs will be made with two different A.I. creation methods</w:t>
+      </w:r>
+      <w:r>
+        <w:rPr>
+          <w:lang w:val="en-GB"/>
+        </w:rPr>
+        <w:t xml:space="preserve"> but will still ultimately have the same goals to complete</w:t>
+      </w:r>
+      <w:r>
+        <w:rPr>
+          <w:lang w:val="en-GB"/>
+        </w:rPr>
+        <w:t>.</w:t>
+      </w:r>
+      <w:r>
+        <w:rPr>
+          <w:lang w:val="en-GB"/>
+        </w:rPr>
+        <w:t xml:space="preserve"> </w:t>
+      </w:r>
+      <w:r>
+        <w:rPr>
+          <w:lang w:val="en-GB"/>
+        </w:rPr>
+        <w:t>The scenarios themselves will be pretty simple. Each scenario will be a Scene object in the Unity game engine which is essentially a sandbox to put your work in. The scenarios themselves will be simulating a game where there is going to be three NPC</w:t>
+      </w:r>
+      <w:r>
+        <w:rPr>
+          <w:lang w:val="en-GB"/>
+        </w:rPr>
+        <w:t xml:space="preserve"> workers</w:t>
+      </w:r>
+      <w:r>
+        <w:rPr>
+          <w:lang w:val="en-GB"/>
+        </w:rPr>
+        <w:t xml:space="preserve"> that will be gathering</w:t>
+      </w:r>
+      <w:r>
+        <w:rPr>
+          <w:lang w:val="en-GB"/>
+        </w:rPr>
+        <w:t>/storing</w:t>
+      </w:r>
+      <w:r>
+        <w:rPr>
+          <w:lang w:val="en-GB"/>
+        </w:rPr>
+        <w:t xml:space="preserve"> resources and working based on the type of worker they are</w:t>
+      </w:r>
+      <w:r>
+        <w:rPr>
+          <w:lang w:val="en-GB"/>
+        </w:rPr>
+        <w:t xml:space="preserve"> </w:t>
+      </w:r>
+      <w:r>
+        <w:rPr>
+          <w:lang w:val="en-GB"/>
+        </w:rPr>
+        <w:t>and</w:t>
+      </w:r>
+      <w:r>
+        <w:rPr>
+          <w:lang w:val="en-GB"/>
+        </w:rPr>
+        <w:t xml:space="preserve"> the tool they have</w:t>
+      </w:r>
+      <w:r>
+        <w:rPr>
+          <w:lang w:val="en-GB"/>
+        </w:rPr>
+        <w:t>.</w:t>
+      </w:r>
+      <w:r>
+        <w:rPr>
+          <w:lang w:val="en-GB"/>
+        </w:rPr>
+        <w:t xml:space="preserve"> </w:t>
+      </w:r>
+    </w:p>
+    <w:p>
+      <w:pPr>
+        <w:rPr>
+          <w:lang w:val="en-GB"/>
+        </w:rPr>
+      </w:pPr>
+      <w:r>
+        <w:rPr>
+          <w:lang w:val="en-GB"/>
+        </w:rPr>
+        <w:t xml:space="preserve">The initial scenes will be very simplistic in terms of design with all the assets being made in the engine with simple shapes </w:t>
+      </w:r>
+      <w:r>
+        <w:rPr>
+          <w:lang w:val="en-GB"/>
+        </w:rPr>
+        <w:t xml:space="preserve">and materials </w:t>
+      </w:r>
+      <w:r>
+        <w:rPr>
+          <w:lang w:val="en-GB"/>
+        </w:rPr>
+        <w:t>and being static with no animations</w:t>
+      </w:r>
+      <w:r>
+        <w:rPr>
+          <w:lang w:val="en-GB"/>
+        </w:rPr>
+        <w:t xml:space="preserve"> and no audio</w:t>
+      </w:r>
+      <w:r>
+        <w:rPr>
+          <w:lang w:val="en-GB"/>
+        </w:rPr>
+        <w:t>. The intention is to replace them with proper assets and animations</w:t>
+      </w:r>
+      <w:r>
+        <w:rPr>
+          <w:lang w:val="en-GB"/>
+        </w:rPr>
+        <w:t xml:space="preserve"> acquired online</w:t>
+      </w:r>
+      <w:r>
+        <w:rPr>
+          <w:lang w:val="en-GB"/>
+        </w:rPr>
+        <w:t xml:space="preserve"> once the project is done if there is enough time.</w:t>
+      </w:r>
+    </w:p>
+    <w:p>
+      <w:pPr>
+        <w:pStyle w:val="Heading3"/>
+        <w:rPr>
+          <w:lang w:val="en-GB"/>
+        </w:rPr>
+      </w:pPr>
+      <w:r>
+        <w:rPr>
+          <w:lang w:val="en-GB"/>
+        </w:rPr>
+        <w:t>3.1.1 Workers</w:t>
+      </w:r>
+    </w:p>
+    <w:p>
+      <w:pPr>
+        <w:rPr>
+          <w:lang w:val="en-GB"/>
+        </w:rPr>
+      </w:pPr>
+      <w:r>
+        <w:rPr>
+          <w:lang w:val="en-GB"/>
+        </w:rPr>
+        <w:t xml:space="preserve">As mentioned there are three workers. These workers are the Miner, the </w:t>
+      </w:r>
+      <w:r>
+        <w:rPr>
+          <w:lang w:val="en-GB"/>
+        </w:rPr>
+        <w:t>Lumberjack,</w:t>
+      </w:r>
+      <w:r>
+        <w:rPr>
+          <w:lang w:val="en-GB"/>
+        </w:rPr>
+        <w:t xml:space="preserve"> and the Blacksmith</w:t>
+      </w:r>
+      <w:r>
+        <w:rPr>
+          <w:lang w:val="en-GB"/>
+        </w:rPr>
+        <w:t>. Each one has a tool with limited durability except the blacksmith which has unlimited durability.</w:t>
+      </w:r>
+      <w:r>
+        <w:rPr>
+          <w:lang w:val="en-GB"/>
+        </w:rPr>
+        <w:t xml:space="preserve"> </w:t>
+      </w:r>
+      <w:r>
+        <w:rPr>
+          <w:lang w:val="en-GB"/>
+        </w:rPr>
+        <w:t>Each one will perform their job on an endless loop based on their logic made by the BTs and GOAP</w:t>
+      </w:r>
+      <w:r>
+        <w:rPr>
+          <w:lang w:val="en-GB"/>
+        </w:rPr>
+        <w:t>.</w:t>
+      </w:r>
+      <w:r>
+        <w:rPr>
+          <w:lang w:val="en-GB"/>
+        </w:rPr>
+        <w:t xml:space="preserve"> The </w:t>
+      </w:r>
+      <w:r>
+        <w:rPr>
+          <w:lang w:val="en-GB"/>
+        </w:rPr>
+        <w:t>NPCs themself</w:t>
+      </w:r>
+      <w:r>
+        <w:rPr>
+          <w:lang w:val="en-GB"/>
+        </w:rPr>
+        <w:t xml:space="preserve"> initially will start out as just a capsule with simple </w:t>
+      </w:r>
+      <w:r>
+        <w:rPr>
+          <w:lang w:val="en-GB"/>
+        </w:rPr>
+        <w:t xml:space="preserve">3D </w:t>
+      </w:r>
+      <w:r>
+        <w:rPr>
+          <w:lang w:val="en-GB"/>
+        </w:rPr>
+        <w:t xml:space="preserve">tools attached to their side and a </w:t>
+      </w:r>
+      <w:r>
+        <w:rPr>
+          <w:lang w:val="en-GB"/>
+        </w:rPr>
+        <w:t>cube protruding from the higher half of the capsule</w:t>
+      </w:r>
+      <w:r>
+        <w:rPr>
+          <w:lang w:val="en-GB"/>
+        </w:rPr>
+        <w:t xml:space="preserve"> to </w:t>
+      </w:r>
+      <w:r>
+        <w:rPr>
+          <w:lang w:val="en-GB"/>
+        </w:rPr>
+        <w:t>sh</w:t>
+      </w:r>
+      <w:r>
+        <w:rPr>
+          <w:lang w:val="en-GB"/>
+        </w:rPr>
+        <w:t xml:space="preserve">ow which side </w:t>
+      </w:r>
+      <w:r>
+        <w:rPr>
+          <w:lang w:val="en-GB"/>
+        </w:rPr>
+        <w:t xml:space="preserve">of the NPC </w:t>
+      </w:r>
+      <w:r>
+        <w:rPr>
+          <w:lang w:val="en-GB"/>
+        </w:rPr>
+        <w:t>is the front.</w:t>
+      </w:r>
+      <w:r>
+        <w:rPr>
+          <w:lang w:val="en-GB"/>
+        </w:rPr>
+        <w:t xml:space="preserve"> </w:t>
+      </w:r>
+    </w:p>
+    <w:p>
+      <w:pPr>
+        <w:jc w:val="center"/>
+        <w:rPr>
+          <w:lang w:val="en-GB"/>
+        </w:rPr>
+      </w:pPr>
+      <w:r>
+        <w:rPr>
+          <w:lang w:val="en-GB"/>
+        </w:rPr>
+        <w:lastRenderedPageBreak/>
+        <w:drawing>
+          <wp:inline distT="0" distB="0" distL="0" distR="0" wp14:anchorId="655A1987" wp14:editId="76E7B7BA">
+            <wp:extent cx="1847215" cy="3703879"/>
+            <wp:effectExtent l="0" t="0" r="0" b="0"/>
+            <wp:docPr id="20" name="Picture 20" descr="Icon&#10;&#10;Description automatically generated"/>
+            <wp:cNvGraphicFramePr>
+              <a:graphicFrameLocks xmlns:a="http://schemas.openxmlformats.org/drawingml/2006/main" noChangeAspect="1"/>
+            </wp:cNvGraphicFramePr>
+            <a:graphic xmlns:a="http://schemas.openxmlformats.org/drawingml/2006/main">
+              <a:graphicData uri="http://schemas.openxmlformats.org/drawingml/2006/picture">
+                <pic:pic xmlns:pic="http://schemas.openxmlformats.org/drawingml/2006/picture">
+                  <pic:nvPicPr>
+                    <pic:cNvPr id="6" name="Picture 6" descr="Icon&#10;&#10;Description automatically generated"/>
+                    <pic:cNvPicPr/>
+                  </pic:nvPicPr>
+                  <pic:blipFill>
+                    <a:blip r:embed="rId11"/>
+                    <a:stretch>
+                      <a:fillRect/>
+                    </a:stretch>
+                  </pic:blipFill>
+                  <pic:spPr>
+                    <a:xfrm>
+                      <a:off x="0" y="0"/>
+                      <a:ext cx="1847215" cy="3703879"/>
+                    </a:xfrm>
+                    <a:prstGeom prst="rect">
+                      <a:avLst/>
+                    </a:prstGeom>
+                  </pic:spPr>
+                </pic:pic>
+              </a:graphicData>
+            </a:graphic>
+          </wp:inline>
+        </w:drawing>
+      </w:r>
+      <w:r>
+        <w:rPr>
+          <w:lang w:val="en-GB"/>
+        </w:rPr>
+        <w:t xml:space="preserve"> </w:t>
+      </w:r>
+      <w:r>
+        <w:rPr>
+          <w:lang w:val="en-GB"/>
+        </w:rPr>
+        <w:drawing>
+          <wp:inline distT="0" distB="0" distL="0" distR="0" wp14:anchorId="6AFBDF18" wp14:editId="2F33F26B">
+            <wp:extent cx="1870989" cy="3712349"/>
+            <wp:effectExtent l="0" t="0" r="0" b="0"/>
+            <wp:docPr id="21" name="Picture 21" descr="Shape&#10;&#10;Description automatically generated with medium confidence"/>
+            <wp:cNvGraphicFramePr>
+              <a:graphicFrameLocks xmlns:a="http://schemas.openxmlformats.org/drawingml/2006/main" noChangeAspect="1"/>
+            </wp:cNvGraphicFramePr>
+            <a:graphic xmlns:a="http://schemas.openxmlformats.org/drawingml/2006/main">
+              <a:graphicData uri="http://schemas.openxmlformats.org/drawingml/2006/picture">
+                <pic:pic xmlns:pic="http://schemas.openxmlformats.org/drawingml/2006/picture">
+                  <pic:nvPicPr>
+                    <pic:cNvPr id="1" name="Picture 1" descr="Shape&#10;&#10;Description automatically generated with medium confidence"/>
+                    <pic:cNvPicPr/>
+                  </pic:nvPicPr>
+                  <pic:blipFill>
+                    <a:blip r:embed="rId12"/>
+                    <a:stretch>
+                      <a:fillRect/>
+                    </a:stretch>
+                  </pic:blipFill>
+                  <pic:spPr>
+                    <a:xfrm>
+                      <a:off x="0" y="0"/>
+                      <a:ext cx="1870989" cy="3712349"/>
+                    </a:xfrm>
+                    <a:prstGeom prst="rect">
+                      <a:avLst/>
+                    </a:prstGeom>
+                  </pic:spPr>
+                </pic:pic>
+              </a:graphicData>
+            </a:graphic>
+          </wp:inline>
+        </w:drawing>
+      </w:r>
+      <w:r>
+        <w:rPr>
+          <w:lang w:val="en-GB"/>
+        </w:rPr>
+        <w:t xml:space="preserve"> </w:t>
+      </w:r>
+      <w:r>
+        <w:rPr>
+          <w:lang w:val="en-GB"/>
+        </w:rPr>
+        <w:drawing>
+          <wp:inline distT="0" distB="0" distL="0" distR="0" wp14:anchorId="5E2390D6" wp14:editId="3085C96A">
+            <wp:extent cx="1866900" cy="3712681"/>
+            <wp:effectExtent l="0" t="0" r="0" b="2540"/>
+            <wp:docPr id="22" name="Picture 22" descr="Icon&#10;&#10;Description automatically generated"/>
+            <wp:cNvGraphicFramePr>
+              <a:graphicFrameLocks xmlns:a="http://schemas.openxmlformats.org/drawingml/2006/main" noChangeAspect="1"/>
+            </wp:cNvGraphicFramePr>
+            <a:graphic xmlns:a="http://schemas.openxmlformats.org/drawingml/2006/main">
+              <a:graphicData uri="http://schemas.openxmlformats.org/drawingml/2006/picture">
+                <pic:pic xmlns:pic="http://schemas.openxmlformats.org/drawingml/2006/picture">
+                  <pic:nvPicPr>
+                    <pic:cNvPr id="7" name="Picture 7" descr="Icon&#10;&#10;Description automatically generated"/>
+                    <pic:cNvPicPr/>
+                  </pic:nvPicPr>
+                  <pic:blipFill>
+                    <a:blip r:embed="rId13"/>
+                    <a:stretch>
+                      <a:fillRect/>
+                    </a:stretch>
+                  </pic:blipFill>
+                  <pic:spPr>
+                    <a:xfrm>
+                      <a:off x="0" y="0"/>
+                      <a:ext cx="1866900" cy="3712681"/>
+                    </a:xfrm>
+                    <a:prstGeom prst="rect">
+                      <a:avLst/>
+                    </a:prstGeom>
+                  </pic:spPr>
+                </pic:pic>
+              </a:graphicData>
+            </a:graphic>
+          </wp:inline>
+        </w:drawing>
+      </w:r>
+    </w:p>
+    <w:p>
+      <w:pPr>
+        <w:jc w:val="center"/>
+        <w:rPr>
+          <w:lang w:val="en-GB"/>
+        </w:rPr>
+      </w:pPr>
+      <w:r>
+        <w:rPr>
+          <w:lang w:val="en-GB"/>
+        </w:rPr>
+        <w:drawing>
+          <wp:inline distT="0" distB="0" distL="0" distR="0" wp14:anchorId="23176B28" wp14:editId="35E7771E">
+            <wp:extent cx="5731510" cy="2206625"/>
+            <wp:effectExtent l="0" t="0" r="2540" b="3175"/>
+            <wp:docPr id="18" name="Picture 18" descr="A picture containing text, windmill, outdoor object&#10;&#10;Description automatically generated"/>
+            <wp:cNvGraphicFramePr>
+              <a:graphicFrameLocks xmlns:a="http://schemas.openxmlformats.org/drawingml/2006/main" noChangeAspect="1"/>
+            </wp:cNvGraphicFramePr>
+            <a:graphic xmlns:a="http://schemas.openxmlformats.org/drawingml/2006/main">
+              <a:graphicData uri="http://schemas.openxmlformats.org/drawingml/2006/picture">
+                <pic:pic xmlns:pic="http://schemas.openxmlformats.org/drawingml/2006/picture">
+                  <pic:nvPicPr>
+                    <pic:cNvPr id="18" name="Picture 18" descr="A picture containing text, windmill, outdoor object&#10;&#10;Description automatically generated"/>
+                    <pic:cNvPicPr/>
+                  </pic:nvPicPr>
+                  <pic:blipFill>
+                    <a:blip r:embed="rId14"/>
+                    <a:stretch>
+                      <a:fillRect/>
+                    </a:stretch>
+                  </pic:blipFill>
+                  <pic:spPr>
+                    <a:xfrm>
+                      <a:off x="0" y="0"/>
+                      <a:ext cx="5731510" cy="2206625"/>
+                    </a:xfrm>
+                    <a:prstGeom prst="rect">
+                      <a:avLst/>
+                    </a:prstGeom>
+                  </pic:spPr>
+                </pic:pic>
+              </a:graphicData>
+            </a:graphic>
+          </wp:inline>
+        </w:drawing>
+      </w:r>
+    </w:p>
+    <w:p>
+      <w:pPr>
+        <w:rPr>
+          <w:lang w:val="en-GB"/>
+        </w:rPr>
+      </w:pPr>
+      <w:r>
+        <w:rPr>
+          <w:b/>
+          <w:bCs/>
+          <w:lang w:val="en-GB"/>
+        </w:rPr>
+        <w:t xml:space="preserve">Miner/Lumberjack - </w:t>
+      </w:r>
+      <w:r>
+        <w:rPr>
+          <w:lang w:val="en-GB"/>
+        </w:rPr>
+        <w:t xml:space="preserve">The </w:t>
+      </w:r>
+      <w:r>
+        <w:rPr>
+          <w:lang w:val="en-GB"/>
+        </w:rPr>
+        <w:t>Miner and the Lumberjack</w:t>
+      </w:r>
+      <w:r>
+        <w:rPr>
+          <w:lang w:val="en-GB"/>
+        </w:rPr>
+        <w:t xml:space="preserve"> are going to work very similarly</w:t>
+      </w:r>
+      <w:r>
+        <w:rPr>
+          <w:lang w:val="en-GB"/>
+        </w:rPr>
+        <w:t>.</w:t>
+      </w:r>
+      <w:r>
+        <w:rPr>
+          <w:lang w:val="en-GB"/>
+        </w:rPr>
+        <w:t xml:space="preserve"> They will gather iron and wood until their tool runs out of durability at which point they will go to store the resources they gathered at a storage point</w:t>
+      </w:r>
+      <w:r>
+        <w:rPr>
+          <w:lang w:val="en-GB"/>
+        </w:rPr>
+        <w:t>. At that point they will go to their corresponding tool station and either take a new tool from the station if there is one available or wait at the station until the blacksmith creates a new tool and deposits it at the station for them.</w:t>
+      </w:r>
+      <w:r>
+        <w:rPr>
+          <w:lang w:val="en-GB"/>
+        </w:rPr>
+        <w:t xml:space="preserve"> </w:t>
+      </w:r>
+    </w:p>
+    <w:p>
+      <w:pPr>
+        <w:rPr>
+          <w:lang w:val="en-GB"/>
+        </w:rPr>
+      </w:pPr>
+      <w:r>
+        <w:rPr>
+          <w:b/>
+          <w:bCs/>
+          <w:lang w:val="en-GB"/>
+        </w:rPr>
+        <w:t xml:space="preserve">Blacksmith </w:t>
+      </w:r>
+      <w:r>
+        <w:rPr>
+          <w:b/>
+          <w:bCs/>
+          <w:lang w:val="en-GB"/>
+        </w:rPr>
+        <w:t>–</w:t>
+      </w:r>
+      <w:r>
+        <w:rPr>
+          <w:b/>
+          <w:bCs/>
+          <w:lang w:val="en-GB"/>
+        </w:rPr>
+        <w:t xml:space="preserve"> </w:t>
+      </w:r>
+      <w:r>
+        <w:rPr>
+          <w:lang w:val="en-GB"/>
+        </w:rPr>
+        <w:t xml:space="preserve">The blacksmith differs from the other two workers. Unlike the other workers the blacksmiths tool has no durability and he does not harvest any resources. </w:t>
+      </w:r>
+      <w:r>
+        <w:rPr>
+          <w:lang w:val="en-GB"/>
+        </w:rPr>
+        <w:t>Instead,</w:t>
+      </w:r>
+      <w:r>
+        <w:rPr>
+          <w:lang w:val="en-GB"/>
+        </w:rPr>
+        <w:t xml:space="preserve"> the blacksmith job is to keep track of the tool stations and make sure there is a tool on them at all times for the other workers to pick up when theirs break.</w:t>
+      </w:r>
+      <w:r>
+        <w:rPr>
+          <w:lang w:val="en-GB"/>
+        </w:rPr>
+        <w:t xml:space="preserve"> The blacksmith will first go to the storage if there are any resources in there and collect the resources he needs to craft a new tool. Then he will return to his anvil and </w:t>
+      </w:r>
+      <w:r>
+        <w:rPr>
+          <w:lang w:val="en-GB"/>
+        </w:rPr>
+        <w:t>wait until one of the stations is missing a tool at which point he will use up the resources he gathered at the anvil to make a new tool and go to deposit it at the station.</w:t>
+      </w:r>
+      <w:r>
+        <w:rPr>
+          <w:lang w:val="en-GB"/>
+        </w:rPr>
+        <w:t xml:space="preserve"> </w:t>
+      </w:r>
+    </w:p>
+    <w:p>
+      <w:pPr>
+        <w:pStyle w:val="Heading3"/>
+        <w:rPr>
+          <w:lang w:val="en-GB"/>
+        </w:rPr>
+      </w:pPr>
+      <w:r>
+        <w:rPr>
+          <w:lang w:val="en-GB"/>
+        </w:rPr>
+        <w:lastRenderedPageBreak/>
+        <w:t xml:space="preserve">3.1.2 </w:t>
+      </w:r>
+      <w:r>
+        <w:rPr>
+          <w:lang w:val="en-GB"/>
+        </w:rPr>
+        <w:t>Scene Assets</w:t>
+      </w:r>
+    </w:p>
+    <w:p>
+      <w:pPr>
+        <w:rPr>
+          <w:lang w:val="en-GB"/>
+        </w:rPr>
+      </w:pPr>
+      <w:r>
+        <w:rPr>
+          <w:lang w:val="en-GB"/>
+        </w:rPr>
+        <w:t>The scenes themselves will contain multiple simple structures that the NPCs will make use of to complete their jobs</w:t>
+      </w:r>
+      <w:r>
+        <w:rPr>
+          <w:lang w:val="en-GB"/>
+        </w:rPr>
+        <w:t>. In the end the scenes consist of a floor, a resource storage structure, tool stations, iron deposits</w:t>
+      </w:r>
+      <w:r>
+        <w:rPr>
+          <w:lang w:val="en-GB"/>
+        </w:rPr>
+        <w:t>,</w:t>
+      </w:r>
+      <w:r>
+        <w:rPr>
+          <w:lang w:val="en-GB"/>
+        </w:rPr>
+        <w:t xml:space="preserve"> </w:t>
+      </w:r>
+      <w:r>
+        <w:rPr>
+          <w:lang w:val="en-GB"/>
+        </w:rPr>
+        <w:t>trees,</w:t>
+      </w:r>
+      <w:r>
+        <w:rPr>
+          <w:lang w:val="en-GB"/>
+        </w:rPr>
+        <w:t xml:space="preserve"> and an anvil.</w:t>
+      </w:r>
+    </w:p>
+    <w:p>
+      <w:pPr>
+        <w:rPr>
+          <w:lang w:val="en-GB"/>
+        </w:rPr>
+      </w:pPr>
+      <w:r>
+        <w:rPr>
+          <w:b/>
+          <w:bCs/>
+          <w:lang w:val="en-GB"/>
+        </w:rPr>
+        <w:t xml:space="preserve">Floor - </w:t>
+      </w:r>
+      <w:r>
+        <w:rPr>
+          <w:lang w:val="en-GB"/>
+        </w:rPr>
+        <w:t xml:space="preserve">The floor is </w:t>
+      </w:r>
+      <w:r>
+        <w:rPr>
+          <w:lang w:val="en-GB"/>
+        </w:rPr>
+        <w:t xml:space="preserve">currently </w:t>
+      </w:r>
+      <w:r>
+        <w:rPr>
+          <w:lang w:val="en-GB"/>
+        </w:rPr>
+        <w:t>a flat plane that is coloured green to represent grass with the intent to switch it to actual 3D animated grass and dirt</w:t>
+      </w:r>
+      <w:r>
+        <w:rPr>
+          <w:lang w:val="en-GB"/>
+        </w:rPr>
+        <w:t xml:space="preserve"> patches.</w:t>
+      </w:r>
+    </w:p>
+    <w:p>
+      <w:pPr>
+        <w:jc w:val="center"/>
+        <w:rPr>
+          <w:lang w:val="en-GB"/>
+        </w:rPr>
+      </w:pPr>
+      <w:r>
+        <w:rPr>
+          <w:lang w:val="en-GB"/>
+        </w:rPr>
+        <w:drawing>
+          <wp:inline distT="0" distB="0" distL="0" distR="0" wp14:anchorId="1BD25640" wp14:editId="72EA2241">
+            <wp:extent cx="5731510" cy="752475"/>
+            <wp:effectExtent l="0" t="0" r="2540" b="9525"/>
+            <wp:docPr id="11" name="Picture 11" descr="Shape, background pattern, rectangle&#10;&#10;Description automatically generated"/>
+            <wp:cNvGraphicFramePr>
+              <a:graphicFrameLocks xmlns:a="http://schemas.openxmlformats.org/drawingml/2006/main" noChangeAspect="1"/>
+            </wp:cNvGraphicFramePr>
+            <a:graphic xmlns:a="http://schemas.openxmlformats.org/drawingml/2006/main">
+              <a:graphicData uri="http://schemas.openxmlformats.org/drawingml/2006/picture">
+                <pic:pic xmlns:pic="http://schemas.openxmlformats.org/drawingml/2006/picture">
+                  <pic:nvPicPr>
+                    <pic:cNvPr id="11" name="Picture 11" descr="Shape, background pattern, rectangle&#10;&#10;Description automatically generated"/>
+                    <pic:cNvPicPr/>
+                  </pic:nvPicPr>
+                  <pic:blipFill>
+                    <a:blip r:embed="rId15"/>
+                    <a:stretch>
+                      <a:fillRect/>
+                    </a:stretch>
+                  </pic:blipFill>
+                  <pic:spPr>
+                    <a:xfrm>
+                      <a:off x="0" y="0"/>
+                      <a:ext cx="5731510" cy="752475"/>
+                    </a:xfrm>
+                    <a:prstGeom prst="rect">
+                      <a:avLst/>
+                    </a:prstGeom>
+                  </pic:spPr>
+                </pic:pic>
+              </a:graphicData>
+            </a:graphic>
+          </wp:inline>
+        </w:drawing>
+      </w:r>
+    </w:p>
+    <w:p>
+      <w:pPr>
+        <w:rPr>
+          <w:lang w:val="en-GB"/>
+        </w:rPr>
+      </w:pPr>
+      <w:r>
+        <w:rPr>
+          <w:b/>
+          <w:bCs/>
+          <w:lang w:val="en-GB"/>
+        </w:rPr>
+        <w:t xml:space="preserve">Resource Storage </w:t>
+      </w:r>
+      <w:r>
+        <w:rPr>
+          <w:b/>
+          <w:bCs/>
+          <w:lang w:val="en-GB"/>
+        </w:rPr>
+        <w:t>-</w:t>
+      </w:r>
+      <w:r>
+        <w:rPr>
+          <w:b/>
+          <w:bCs/>
+          <w:lang w:val="en-GB"/>
+        </w:rPr>
+        <w:t xml:space="preserve"> </w:t>
+      </w:r>
+      <w:r>
+        <w:rPr>
+          <w:lang w:val="en-GB"/>
+        </w:rPr>
+        <w:t>The resource storage contains and iron and a wood resource deposit</w:t>
+      </w:r>
+      <w:r>
+        <w:rPr>
+          <w:lang w:val="en-GB"/>
+        </w:rPr>
+        <w:t xml:space="preserve"> with each being surrounded by small walls which is used by the Lumberjack and Miner to store resources in and by the Blacksmith to take resources from to make new tools</w:t>
+      </w:r>
+      <w:r>
+        <w:rPr>
+          <w:lang w:val="en-GB"/>
+        </w:rPr>
+        <w:t>. It is currently made of simple cubes with the intent once again being to upgrade to proper assets if possible.</w:t>
+      </w:r>
+    </w:p>
+    <w:p>
+      <w:pPr>
+        <w:jc w:val="center"/>
+        <w:rPr>
+          <w:lang w:val="en-GB"/>
+        </w:rPr>
+      </w:pPr>
+      <w:r>
+        <w:rPr>
+          <w:lang w:val="en-GB"/>
+        </w:rPr>
+        <w:drawing>
+          <wp:inline distT="0" distB="0" distL="0" distR="0" wp14:anchorId="22F02A3C" wp14:editId="6B620FF2">
+            <wp:extent cx="5731510" cy="3071495"/>
+            <wp:effectExtent l="0" t="0" r="2540" b="0"/>
+            <wp:docPr id="12" name="Picture 12" descr="A screenshot of a video game&#10;&#10;Description automatically generated with medium confidence"/>
+            <wp:cNvGraphicFramePr>
+              <a:graphicFrameLocks xmlns:a="http://schemas.openxmlformats.org/drawingml/2006/main" noChangeAspect="1"/>
+            </wp:cNvGraphicFramePr>
+            <a:graphic xmlns:a="http://schemas.openxmlformats.org/drawingml/2006/main">
+              <a:graphicData uri="http://schemas.openxmlformats.org/drawingml/2006/picture">
+                <pic:pic xmlns:pic="http://schemas.openxmlformats.org/drawingml/2006/picture">
+                  <pic:nvPicPr>
+                    <pic:cNvPr id="12" name="Picture 12" descr="A screenshot of a video game&#10;&#10;Description automatically generated with medium confidence"/>
+                    <pic:cNvPicPr/>
+                  </pic:nvPicPr>
+                  <pic:blipFill>
+                    <a:blip r:embed="rId16"/>
+                    <a:stretch>
+                      <a:fillRect/>
+                    </a:stretch>
+                  </pic:blipFill>
+                  <pic:spPr>
+                    <a:xfrm>
+                      <a:off x="0" y="0"/>
+                      <a:ext cx="5731510" cy="3071495"/>
+                    </a:xfrm>
+                    <a:prstGeom prst="rect">
+                      <a:avLst/>
+                    </a:prstGeom>
+                  </pic:spPr>
+                </pic:pic>
+              </a:graphicData>
+            </a:graphic>
+          </wp:inline>
+        </w:drawing>
+      </w:r>
+    </w:p>
+    <w:p>
+      <w:pPr>
+        <w:rPr>
+          <w:lang w:val="en-GB"/>
+        </w:rPr>
+      </w:pPr>
+      <w:r>
+        <w:rPr>
+          <w:b/>
+          <w:bCs/>
+          <w:lang w:val="en-GB"/>
+        </w:rPr>
+        <w:t xml:space="preserve">Tool Stations - </w:t>
+      </w:r>
+      <w:r>
+        <w:rPr>
+          <w:lang w:val="en-GB"/>
+        </w:rPr>
+        <w:t>Each resource storage will have two tool stations attached to it, one by each resource deposit which will hold a corresponding tool based on the deposit for the Lumberjack and the Miner to pick up when their tool breaks</w:t>
+      </w:r>
+      <w:r>
+        <w:rPr>
+          <w:lang w:val="en-GB"/>
+        </w:rPr>
+        <w:t>. Another tool can then be placed on it by a Blacksmith.</w:t>
+      </w:r>
+      <w:r>
+        <w:rPr>
+          <w:lang w:val="en-GB"/>
+        </w:rPr>
+        <w:t xml:space="preserve"> Currently it is a half slab with the tool floating above it.</w:t>
+      </w:r>
+    </w:p>
+    <w:p>
+      <w:pPr>
+        <w:jc w:val="center"/>
+        <w:rPr>
+          <w:lang w:val="en-GB"/>
+        </w:rPr>
+      </w:pPr>
+      <w:r>
+        <w:rPr>
+          <w:lang w:val="en-GB"/>
+        </w:rPr>
+        <w:drawing>
+          <wp:inline distT="0" distB="0" distL="0" distR="0" wp14:anchorId="064294A2" wp14:editId="28CF87ED">
+            <wp:extent cx="5731510" cy="1510030"/>
+            <wp:effectExtent l="0" t="0" r="2540" b="0"/>
+            <wp:docPr id="13" name="Picture 13" descr="Graphical user interface, application&#10;&#10;Description automatically generated"/>
+            <wp:cNvGraphicFramePr>
+              <a:graphicFrameLocks xmlns:a="http://schemas.openxmlformats.org/drawingml/2006/main" noChangeAspect="1"/>
+            </wp:cNvGraphicFramePr>
+            <a:graphic xmlns:a="http://schemas.openxmlformats.org/drawingml/2006/main">
+              <a:graphicData uri="http://schemas.openxmlformats.org/drawingml/2006/picture">
+                <pic:pic xmlns:pic="http://schemas.openxmlformats.org/drawingml/2006/picture">
+                  <pic:nvPicPr>
+                    <pic:cNvPr id="13" name="Picture 13" descr="Graphical user interface, application&#10;&#10;Description automatically generated"/>
+                    <pic:cNvPicPr/>
+                  </pic:nvPicPr>
+                  <pic:blipFill>
+                    <a:blip r:embed="rId17"/>
+                    <a:stretch>
+                      <a:fillRect/>
+                    </a:stretch>
+                  </pic:blipFill>
+                  <pic:spPr>
+                    <a:xfrm>
+                      <a:off x="0" y="0"/>
+                      <a:ext cx="5731510" cy="1510030"/>
+                    </a:xfrm>
+                    <a:prstGeom prst="rect">
+                      <a:avLst/>
+                    </a:prstGeom>
+                  </pic:spPr>
+                </pic:pic>
+              </a:graphicData>
+            </a:graphic>
+          </wp:inline>
+        </w:drawing>
+      </w:r>
+    </w:p>
+    <w:p>
+      <w:pPr>
+        <w:rPr>
+          <w:lang w:val="en-GB"/>
+        </w:rPr>
+      </w:pPr>
+      <w:r>
+        <w:rPr>
+          <w:b/>
+          <w:bCs/>
+          <w:lang w:val="en-GB"/>
+        </w:rPr>
+        <w:lastRenderedPageBreak/>
+        <w:t xml:space="preserve">Iron Deposit - </w:t>
+      </w:r>
+      <w:r>
+        <w:rPr>
+          <w:lang w:val="en-GB"/>
+        </w:rPr>
+        <w:t>The level will contain iron deposits for the Miner NPC to able to gather iron from it if they have a functioning pickaxe on them.</w:t>
+      </w:r>
+      <w:r>
+        <w:rPr>
+          <w:lang w:val="en-GB"/>
+        </w:rPr>
+        <w:t xml:space="preserve"> The iron deposit is currently depicted by a set of cubes rotated in different positions.</w:t>
+      </w:r>
+    </w:p>
+    <w:p>
+      <w:pPr>
+        <w:jc w:val="center"/>
+        <w:rPr>
+          <w:lang w:val="en-GB"/>
+        </w:rPr>
+      </w:pPr>
+      <w:r>
+        <w:rPr>
+          <w:lang w:val="en-GB"/>
+        </w:rPr>
+        <w:drawing>
+          <wp:inline distT="0" distB="0" distL="0" distR="0" wp14:anchorId="04E8D2CD" wp14:editId="1B9C2C69">
+            <wp:extent cx="3800475" cy="2227606"/>
+            <wp:effectExtent l="0" t="0" r="0" b="1270"/>
+            <wp:docPr id="14" name="Picture 14" descr="A picture containing text&#10;&#10;Description automatically generated"/>
+            <wp:cNvGraphicFramePr>
+              <a:graphicFrameLocks xmlns:a="http://schemas.openxmlformats.org/drawingml/2006/main" noChangeAspect="1"/>
+            </wp:cNvGraphicFramePr>
+            <a:graphic xmlns:a="http://schemas.openxmlformats.org/drawingml/2006/main">
+              <a:graphicData uri="http://schemas.openxmlformats.org/drawingml/2006/picture">
+                <pic:pic xmlns:pic="http://schemas.openxmlformats.org/drawingml/2006/picture">
+                  <pic:nvPicPr>
+                    <pic:cNvPr id="14" name="Picture 14" descr="A picture containing text&#10;&#10;Description automatically generated"/>
+                    <pic:cNvPicPr/>
+                  </pic:nvPicPr>
+                  <pic:blipFill>
+                    <a:blip r:embed="rId18"/>
+                    <a:stretch>
+                      <a:fillRect/>
+                    </a:stretch>
+                  </pic:blipFill>
+                  <pic:spPr>
+                    <a:xfrm>
+                      <a:off x="0" y="0"/>
+                      <a:ext cx="3814526" cy="2235842"/>
+                    </a:xfrm>
+                    <a:prstGeom prst="rect">
+                      <a:avLst/>
+                    </a:prstGeom>
+                  </pic:spPr>
+                </pic:pic>
+              </a:graphicData>
+            </a:graphic>
+          </wp:inline>
+        </w:drawing>
+      </w:r>
+    </w:p>
+    <w:p>
+      <w:pPr>
+        <w:rPr>
+          <w:lang w:val="en-GB"/>
+        </w:rPr>
+      </w:pPr>
+      <w:r>
+        <w:rPr>
+          <w:b/>
+          <w:bCs/>
+          <w:lang w:val="en-GB"/>
+        </w:rPr>
+        <w:t xml:space="preserve">Trees - </w:t>
+      </w:r>
+      <w:r>
+        <w:rPr>
+          <w:lang w:val="en-GB"/>
+        </w:rPr>
+        <w:t xml:space="preserve">There are going to be trees located in the level that the Lumberjack NPC can go to and gather wood from </w:t>
+      </w:r>
+      <w:r>
+        <w:rPr>
+          <w:lang w:val="en-GB"/>
+        </w:rPr>
+        <w:t>if they have an axe</w:t>
+      </w:r>
+      <w:r>
+        <w:rPr>
+          <w:lang w:val="en-GB"/>
+        </w:rPr>
+        <w:t>. The tree is currently comprised of a cylinder mesh as the wood base and a set of cones used as the leaves.</w:t>
+      </w:r>
+    </w:p>
+    <w:p>
+      <w:pPr>
+        <w:jc w:val="center"/>
+        <w:rPr>
+          <w:lang w:val="en-GB"/>
+        </w:rPr>
+      </w:pPr>
+      <w:r>
+        <w:rPr>
+          <w:lang w:val="en-GB"/>
+        </w:rPr>
+        <w:drawing>
+          <wp:inline distT="0" distB="0" distL="0" distR="0" wp14:anchorId="033197D1" wp14:editId="1D2F6BB0">
+            <wp:extent cx="3752850" cy="2186183"/>
+            <wp:effectExtent l="0" t="0" r="0" b="5080"/>
+            <wp:docPr id="16" name="Picture 16"/>
+            <wp:cNvGraphicFramePr>
+              <a:graphicFrameLocks xmlns:a="http://schemas.openxmlformats.org/drawingml/2006/main" noChangeAspect="1"/>
+            </wp:cNvGraphicFramePr>
+            <a:graphic xmlns:a="http://schemas.openxmlformats.org/drawingml/2006/main">
+              <a:graphicData uri="http://schemas.openxmlformats.org/drawingml/2006/picture">
+                <pic:pic xmlns:pic="http://schemas.openxmlformats.org/drawingml/2006/picture">
+                  <pic:nvPicPr>
+                    <pic:cNvPr id="1" name=""/>
+                    <pic:cNvPicPr/>
+                  </pic:nvPicPr>
+                  <pic:blipFill>
+                    <a:blip r:embed="rId19"/>
+                    <a:stretch>
+                      <a:fillRect/>
+                    </a:stretch>
+                  </pic:blipFill>
+                  <pic:spPr>
+                    <a:xfrm>
+                      <a:off x="0" y="0"/>
+                      <a:ext cx="3779000" cy="2201417"/>
+                    </a:xfrm>
+                    <a:prstGeom prst="rect">
+                      <a:avLst/>
+                    </a:prstGeom>
+                  </pic:spPr>
+                </pic:pic>
+              </a:graphicData>
+            </a:graphic>
+          </wp:inline>
+        </w:drawing>
+      </w:r>
+    </w:p>
+    <w:p>
+      <w:pPr>
+        <w:rPr>
+          <w:lang w:val="en-GB"/>
+        </w:rPr>
+      </w:pPr>
+      <w:r>
+        <w:rPr>
+          <w:b/>
+          <w:bCs/>
+          <w:lang w:val="en-GB"/>
+        </w:rPr>
+        <w:t xml:space="preserve">Anvil - </w:t>
+      </w:r>
+      <w:r>
+        <w:rPr>
+          <w:lang w:val="en-GB"/>
+        </w:rPr>
+        <w:t>There is an anvil in the world that the Blacksmith NPC can use to make the tools</w:t>
+      </w:r>
+      <w:r>
+        <w:rPr>
+          <w:lang w:val="en-GB"/>
+        </w:rPr>
+        <w:t xml:space="preserve"> that it deposits at the tool stations</w:t>
+      </w:r>
+      <w:r>
+        <w:rPr>
+          <w:lang w:val="en-GB"/>
+        </w:rPr>
+        <w:t xml:space="preserve"> for the other worker</w:t>
+      </w:r>
+      <w:r>
+        <w:rPr>
+          <w:lang w:val="en-GB"/>
+        </w:rPr>
+        <w:t xml:space="preserve"> NPCs</w:t>
+      </w:r>
+      <w:r>
+        <w:rPr>
+          <w:lang w:val="en-GB"/>
+        </w:rPr>
+        <w:t xml:space="preserve">. It is currently represented by a black </w:t>
+      </w:r>
+      <w:r>
+        <w:rPr>
+          <w:lang w:val="en-GB"/>
+        </w:rPr>
+        <w:t>rectangle</w:t>
+      </w:r>
+      <w:r>
+        <w:rPr>
+          <w:lang w:val="en-GB"/>
+        </w:rPr>
+        <w:t>.</w:t>
+      </w:r>
+    </w:p>
+    <w:p>
+      <w:pPr>
+        <w:jc w:val="center"/>
+        <w:rPr>
+          <w:lang w:val="en-GB"/>
+        </w:rPr>
+      </w:pPr>
+      <w:r>
+        <w:rPr>
+          <w:lang w:val="en-GB"/>
+        </w:rPr>
+        <w:drawing>
+          <wp:inline distT="0" distB="0" distL="0" distR="0" wp14:anchorId="42F44FB2" wp14:editId="282D6135">
+            <wp:extent cx="3257550" cy="2111491"/>
+            <wp:effectExtent l="0" t="0" r="0" b="3175"/>
+            <wp:docPr id="17" name="Picture 17" descr="Shape, arrow&#10;&#10;Description automatically generated"/>
+            <wp:cNvGraphicFramePr>
+              <a:graphicFrameLocks xmlns:a="http://schemas.openxmlformats.org/drawingml/2006/main" noChangeAspect="1"/>
+            </wp:cNvGraphicFramePr>
+            <a:graphic xmlns:a="http://schemas.openxmlformats.org/drawingml/2006/main">
+              <a:graphicData uri="http://schemas.openxmlformats.org/drawingml/2006/picture">
+                <pic:pic xmlns:pic="http://schemas.openxmlformats.org/drawingml/2006/picture">
+                  <pic:nvPicPr>
+                    <pic:cNvPr id="17" name="Picture 17" descr="Shape, arrow&#10;&#10;Description automatically generated"/>
+                    <pic:cNvPicPr/>
+                  </pic:nvPicPr>
+                  <pic:blipFill>
+                    <a:blip r:embed="rId20"/>
+                    <a:stretch>
+                      <a:fillRect/>
+                    </a:stretch>
+                  </pic:blipFill>
+                  <pic:spPr>
+                    <a:xfrm>
+                      <a:off x="0" y="0"/>
+                      <a:ext cx="3275196" cy="2122929"/>
+                    </a:xfrm>
+                    <a:prstGeom prst="rect">
+                      <a:avLst/>
+                    </a:prstGeom>
+                  </pic:spPr>
+                </pic:pic>
+              </a:graphicData>
+            </a:graphic>
+          </wp:inline>
+        </w:drawing>
+      </w:r>
+    </w:p>
+    <w:p>
+      <w:pPr>
+        <w:pStyle w:val="Heading2"/>
+        <w:rPr>
+          <w:lang w:val="en-GB"/>
+        </w:rPr>
+      </w:pPr>
+      <w:r>
+        <w:rPr>
+          <w:lang w:val="en-GB"/>
+        </w:rPr>
+        <w:lastRenderedPageBreak/>
+        <w:t>3.2</w:t>
+      </w:r>
+      <w:r>
+        <w:rPr>
+          <w:lang w:val="en-GB"/>
+        </w:rPr>
+        <w:t>.</w:t>
+      </w:r>
+      <w:r>
+        <w:rPr>
+          <w:lang w:val="en-GB"/>
+        </w:rPr>
+        <w:t xml:space="preserve"> UI and UX</w:t>
       </w:r>
     </w:p>
     <w:p/>
+    <w:p>
+      <w:pPr>
+        <w:pStyle w:val="Heading1"/>
+      </w:pPr>
+      <w:r>
+        <w:t>4. Scenario Creation</w:t>
+      </w:r>
+    </w:p>
+    <w:p>
+      <w:pPr>
+        <w:pStyle w:val="Heading2"/>
+      </w:pPr>
+      <w:r>
+        <w:t>4</w:t>
+      </w:r>
+      <w:r>
+        <w:t>.</w:t>
+      </w:r>
+      <w:r>
+        <w:t>1</w:t>
+      </w:r>
+      <w:r>
+        <w:t>.</w:t>
+      </w:r>
+      <w:r>
+        <w:t xml:space="preserve"> Behaviour Tree </w:t>
+      </w:r>
+      <w:r>
+        <w:t>Scenario</w:t>
+      </w:r>
+      <w:r>
+        <w:t xml:space="preserve"> Implementation</w:t>
+      </w:r>
+    </w:p>
+    <w:p>
+      <w:pPr>
+        <w:pStyle w:val="Heading3"/>
+      </w:pPr>
+      <w:r>
+        <w:t>4.</w:t>
+      </w:r>
+      <w:r>
+        <w:t>1</w:t>
+      </w:r>
+      <w:r>
+        <w:t xml:space="preserve">.1 </w:t>
+      </w:r>
+      <w:r>
+        <w:t xml:space="preserve">Behaviour Tree System </w:t>
+      </w:r>
+      <w:r>
+        <w:t>Setup</w:t>
+      </w:r>
+    </w:p>
+    <w:p>
+      <w:r>
+        <w:t>Unlike Unreal Engine, the Unity game engine</w:t>
+      </w:r>
+      <w:r>
+        <w:t xml:space="preserve"> does have not a BT system built into it.</w:t>
+      </w:r>
+      <w:r>
+        <w:t xml:space="preserve"> Because of a custom BT system had to be built for this project since it was done in Unity.</w:t>
+      </w:r>
+      <w:r>
+        <w:t xml:space="preserve"> </w:t>
+      </w:r>
+      <w:r>
+        <w:t xml:space="preserve">Being that </w:t>
+      </w:r>
+      <w:r>
+        <w:t>BTs</w:t>
+      </w:r>
+      <w:r>
+        <w:t xml:space="preserve"> are so popular and that the Unity Engine </w:t>
+      </w:r>
+      <w:r>
+        <w:t xml:space="preserve">has a giant community, has a lot of </w:t>
+      </w:r>
+      <w:r>
+        <w:t>documentation,</w:t>
+      </w:r>
+      <w:r>
+        <w:t xml:space="preserve"> and</w:t>
+      </w:r>
+      <w:r>
+        <w:t xml:space="preserve"> </w:t>
+      </w:r>
+      <w:r>
+        <w:t>uses C# as its coding language which is a lot easier to use than Unreal Engines C++</w:t>
+      </w:r>
+      <w:r>
+        <w:t xml:space="preserve"> </w:t>
+      </w:r>
+      <w:r>
+        <w:t>made it very easy to research and find helpful documentation and tutorials on how to make a BT system in the Unity Engine.</w:t>
+      </w:r>
+    </w:p>
+    <w:p>
+      <w:r>
+        <w:t xml:space="preserve">In the end after going through many tutorials and a lot of documentation the BT system for the project was made following two YouTube tutorials </w:t>
+      </w:r>
+      <w:r>
+        <w:t xml:space="preserve">on the channel </w:t>
+      </w:r>
+      <w:bookmarkStart w:id="10" w:name="_Hlk100516085"/>
+      <w:r>
+        <w:t xml:space="preserve">TheKiwiCoder </w:t>
+      </w:r>
+      <w:bookmarkEnd w:id="10"/>
+      <w:r>
+        <w:t xml:space="preserve">and editing that system afterwards a bit to fit the needs of the project </w:t>
+      </w:r>
+      <w:r>
+        <w:t>better</w:t>
+      </w:r>
+      <w:r>
+        <w:t>.</w:t>
+      </w:r>
+      <w:r>
+        <w:t xml:space="preserve"> </w:t>
+      </w:r>
+      <w:r>
+        <w:t>TheKiwiCoder</w:t>
+      </w:r>
+      <w:r>
+        <w:t xml:space="preserve"> </w:t>
+      </w:r>
+      <w:r>
+        <w:t>has</w:t>
+      </w:r>
+      <w:r>
+        <w:t xml:space="preserve"> two YouTube tutorials showing how to set up a great BT system but what set his tutorials apart from the others was that he made use of a pretty new Unity Engine tool called UI Builder which allows the user to create custom UI in the editor of the engine</w:t>
+      </w:r>
+      <w:r>
+        <w:t>.</w:t>
+      </w:r>
+      <w:r>
+        <w:t xml:space="preserve"> </w:t>
+      </w:r>
+      <w:r>
+        <w:t>This</w:t>
+      </w:r>
+      <w:r>
+        <w:t xml:space="preserve"> made it possible to make a good, easy to use and customizable visual representation of the BTs </w:t>
+      </w:r>
+      <w:r>
+        <w:t>and connect it with the code of the nodes which made it a lot easier to connect the nodes and make the BTs</w:t>
+      </w:r>
+      <w:r>
+        <w:t>.</w:t>
+      </w:r>
+      <w:r>
+        <w:t xml:space="preserve"> </w:t>
+      </w:r>
+      <w:r>
+        <w:t>Also,</w:t>
+      </w:r>
+      <w:r>
+        <w:t xml:space="preserve"> unlike other tutorials he made blackboard that works with the behaviour trees which was used throughout the project to store the position the NPCs had to move </w:t>
+      </w:r>
+      <w:r>
+        <w:t>to</w:t>
+      </w:r>
+      <w:r>
+        <w:t>.</w:t>
+      </w:r>
+      <w:r>
+        <w:t xml:space="preserve"> The two videos</w:t>
+      </w:r>
+      <w:r>
+        <w:t xml:space="preserve"> and </w:t>
+      </w:r>
+      <w:r>
+        <w:t>the</w:t>
+      </w:r>
+      <w:r>
+        <w:t xml:space="preserve"> channel</w:t>
+      </w:r>
+      <w:r>
+        <w:t xml:space="preserve"> are named below along with the YouTube link to them.</w:t>
+      </w:r>
+    </w:p>
+    <w:p>
+      <w:pPr>
+        <w:pStyle w:val="ListParagraph"/>
+        <w:numPr>
+          <w:ilvl w:val="0"/>
+          <w:numId w:val="5"/>
+        </w:numPr>
+      </w:pPr>
+      <w:r>
+        <w:t xml:space="preserve">Unity </w:t>
+      </w:r>
+      <w:r>
+        <w:rPr>
+          <w:lang w:val="en-GB"/>
+        </w:rPr>
+        <w:t xml:space="preserve">| Create Behaviour Trees using UI Builder, GraphView, and Scriptable Objects </w:t>
+      </w:r>
+      <w:hyperlink r:id="rId21" w:history="1">
+        <w:r>
+          <w:rPr>
+            <w:rStyle w:val="Hyperlink"/>
+            <w:lang w:val="en-GB"/>
+          </w:rPr>
+          <w:t>https://youtu.be/nKpM98I7PeM</w:t>
+        </w:r>
+      </w:hyperlink>
+      <w:r>
+        <w:rPr>
+          <w:lang w:val="en-GB"/>
+        </w:rPr>
+        <w:t xml:space="preserve"> </w:t>
+      </w:r>
+    </w:p>
+    <w:p>
+      <w:pPr>
+        <w:pStyle w:val="ListParagraph"/>
+        <w:numPr>
+          <w:ilvl w:val="0"/>
+          <w:numId w:val="5"/>
+        </w:numPr>
+      </w:pPr>
+      <w:r>
+        <w:t>Behaviour Tree Editor with UI Builder – Part 2</w:t>
+      </w:r>
+      <w:r>
+        <w:t xml:space="preserve"> </w:t>
+      </w:r>
+      <w:r>
+        <w:tab/>
+      </w:r>
+      <w:r>
+        <w:tab/>
+        <w:t xml:space="preserve">           </w:t>
+      </w:r>
+      <w:hyperlink r:id="rId22" w:history="1">
+        <w:r>
+          <w:rPr>
+            <w:rStyle w:val="Hyperlink"/>
+          </w:rPr>
+          <w:t>https://youtu.be/jhB_GFgS6S0</w:t>
+        </w:r>
+      </w:hyperlink>
+      <w:r>
+        <w:t xml:space="preserve"> </w:t>
+      </w:r>
+    </w:p>
+    <w:p>
+      <w:pPr>
+        <w:pStyle w:val="ListParagraph"/>
+        <w:numPr>
+          <w:ilvl w:val="0"/>
+          <w:numId w:val="5"/>
+        </w:numPr>
+      </w:pPr>
+      <w:r>
+        <w:t>TheKiwiCoder YouTube channel</w:t>
+      </w:r>
+      <w:r>
+        <w:t xml:space="preserve"> </w:t>
+      </w:r>
+      <w:hyperlink r:id="rId23" w:history="1">
+        <w:r>
+          <w:rPr>
+            <w:rStyle w:val="Hyperlink"/>
+          </w:rPr>
+          <w:t>https://www.youtube.com/channel/UCjszZMwnOW4fO5VIDU_Wh1Q</w:t>
+        </w:r>
+      </w:hyperlink>
+      <w:r>
+        <w:t xml:space="preserve"> </w:t>
+      </w:r>
+    </w:p>
+    <w:p>
+      <w:r>
+        <w:drawing>
+          <wp:inline distT="0" distB="0" distL="0" distR="0" wp14:anchorId="0333D53C" wp14:editId="7AF5993C">
+            <wp:extent cx="5731510" cy="2887345"/>
+            <wp:effectExtent l="0" t="0" r="2540" b="8255"/>
+            <wp:docPr id="1" name="Picture 1" descr="Graphical user interface&#10;&#10;Description automatically generated"/>
+            <wp:cNvGraphicFramePr>
+              <a:graphicFrameLocks xmlns:a="http://schemas.openxmlformats.org/drawingml/2006/main" noChangeAspect="1"/>
+            </wp:cNvGraphicFramePr>
+            <a:graphic xmlns:a="http://schemas.openxmlformats.org/drawingml/2006/main">
+              <a:graphicData uri="http://schemas.openxmlformats.org/drawingml/2006/picture">
+                <pic:pic xmlns:pic="http://schemas.openxmlformats.org/drawingml/2006/picture">
+                  <pic:nvPicPr>
+                    <pic:cNvPr id="1" name="Picture 1" descr="Graphical user interface&#10;&#10;Description automatically generated"/>
+                    <pic:cNvPicPr/>
+                  </pic:nvPicPr>
+                  <pic:blipFill>
+                    <a:blip r:embed="rId24"/>
+                    <a:stretch>
+                      <a:fillRect/>
+                    </a:stretch>
+                  </pic:blipFill>
+                  <pic:spPr>
+                    <a:xfrm>
+                      <a:off x="0" y="0"/>
+                      <a:ext cx="5731510" cy="2887345"/>
+                    </a:xfrm>
+                    <a:prstGeom prst="rect">
+                      <a:avLst/>
+                    </a:prstGeom>
+                  </pic:spPr>
+                </pic:pic>
+              </a:graphicData>
+            </a:graphic>
+          </wp:inline>
+        </w:drawing>
+      </w:r>
+    </w:p>
+    <w:p/>
+    <w:p>
+      <w:pPr>
+        <w:pStyle w:val="Heading3"/>
+      </w:pPr>
+      <w:r>
+        <w:t>4.</w:t>
+      </w:r>
+      <w:r>
+        <w:t>1</w:t>
+      </w:r>
+      <w:r>
+        <w:t>.2 NPC Logic</w:t>
+      </w:r>
+    </w:p>
+    <w:p/>
+    <w:p>
+      <w:pPr>
+        <w:pStyle w:val="Heading2"/>
+      </w:pPr>
+      <w:r>
+        <w:t>4.</w:t>
+      </w:r>
+      <w:r>
+        <w:t>2</w:t>
+      </w:r>
+      <w:r>
+        <w:t xml:space="preserve">. GOAP </w:t>
+      </w:r>
+      <w:r>
+        <w:t>Scenario</w:t>
+      </w:r>
+      <w:r>
+        <w:t xml:space="preserve"> Implementation</w:t>
+      </w:r>
+    </w:p>
+    <w:p>
+      <w:pPr>
+        <w:pStyle w:val="Heading3"/>
+      </w:pPr>
+      <w:r>
+        <w:t>4.</w:t>
+      </w:r>
+      <w:r>
+        <w:t>2</w:t>
+      </w:r>
+      <w:r>
+        <w:t>.1</w:t>
+      </w:r>
+      <w:r>
+        <w:t xml:space="preserve"> GOAP System</w:t>
+      </w:r>
+      <w:r>
+        <w:t xml:space="preserve"> Setup</w:t>
+      </w:r>
+    </w:p>
+    <w:p>
+      <w:pPr>
+        <w:pStyle w:val="Heading3"/>
+      </w:pPr>
+    </w:p>
+    <w:p>
+      <w:pPr>
+        <w:pStyle w:val="Heading3"/>
+      </w:pPr>
+      <w:r>
+        <w:t>4.</w:t>
+      </w:r>
+      <w:r>
+        <w:t>2.</w:t>
+      </w:r>
+      <w:r>
+        <w:t>2 NPC Logic</w:t>
+      </w:r>
+    </w:p>
+    <w:p/>
+    <w:p>
+      <w:pPr>
+        <w:pStyle w:val="Heading2"/>
+      </w:pPr>
+      <w:r>
+        <w:t>4.</w:t>
+      </w:r>
+      <w:r>
+        <w:t>3</w:t>
+      </w:r>
+      <w:r>
+        <w:t xml:space="preserve"> Problems Encountered</w:t>
+      </w:r>
+    </w:p>
+    <w:p>
+      <w:pPr>
+        <w:pStyle w:val="Heading3"/>
+      </w:pPr>
+      <w:r>
+        <w:t>4.</w:t>
+      </w:r>
+      <w:r>
+        <w:t>3</w:t>
+      </w:r>
+      <w:r>
+        <w:t>.1</w:t>
+      </w:r>
+      <w:r>
+        <w:t>.</w:t>
+      </w:r>
+      <w:r>
+        <w:t xml:space="preserve"> </w:t>
+      </w:r>
+      <w:r>
+        <w:t xml:space="preserve">Making GOAP in </w:t>
+      </w:r>
+      <w:r>
+        <w:t>Unreal Engine</w:t>
+      </w:r>
+    </w:p>
+    <w:p/>
+    <w:p>
+      <w:pPr>
+        <w:pStyle w:val="Heading3"/>
+      </w:pPr>
+      <w:r>
+        <w:t>4.3.</w:t>
+      </w:r>
+      <w:r>
+        <w:t>2</w:t>
+      </w:r>
+      <w:r>
+        <w:t>. Lack of GOAP documentation</w:t>
+      </w:r>
+    </w:p>
+    <w:p/>
+    <w:p>
+      <w:pPr>
+        <w:pStyle w:val="Heading3"/>
+      </w:pPr>
+      <w:r>
+        <w:t>4.</w:t>
+      </w:r>
+      <w:r>
+        <w:t>3</w:t>
+      </w:r>
+      <w:r>
+        <w:t>.</w:t>
+      </w:r>
+      <w:r>
+        <w:t>3</w:t>
+      </w:r>
+      <w:r>
+        <w:t xml:space="preserve">. Making Behaviour Trees in Unreal Engine </w:t>
+      </w:r>
+    </w:p>
+    <w:p/>
+    <w:p>
+      <w:pPr>
+        <w:pStyle w:val="Heading1"/>
+      </w:pPr>
+      <w:r>
+        <w:t>5</w:t>
+      </w:r>
+      <w:r>
+        <w:t>. Conclusion</w:t>
+      </w:r>
+    </w:p>
     <w:sectPr>
       <w:pgSz w:w="11906" w:h="16838"/>
       <w:pgMar w:top="1440" w:right="1440" w:bottom="1440" w:left="1440" w:header="708" w:footer="708" w:gutter="0"/>
@@ -1838,9 +5109,9 @@
     </w:lvl>
   </w:abstractNum>
   <w:abstractNum w:abstractNumId="1" w15:restartNumberingAfterBreak="0">
-    <w:nsid w:val="73B9586D"/>
+    <w:nsid w:val="51FE444A"/>
     <w:multiLevelType w:val="hybridMultilevel"/>
-    <w:tmpl w:val="51BE4B26"/>
+    <w:tmpl w:val="17C2F64C"/>
     <w:lvl w:ilvl="0" w:tplc="18090001">
       <w:start w:val="1"/>
       <w:numFmt w:val="bullet"/>
@@ -1950,11 +5221,335 @@
       </w:rPr>
     </w:lvl>
   </w:abstractNum>
+  <w:abstractNum w:abstractNumId="2" w15:restartNumberingAfterBreak="0">
+    <w:nsid w:val="73B9586D"/>
+    <w:multiLevelType w:val="hybridMultilevel"/>
+    <w:tmpl w:val="51BE4B26"/>
+    <w:lvl w:ilvl="0" w:tplc="18090001">
+      <w:start w:val="1"/>
+      <w:numFmt w:val="bullet"/>
+      <w:lvlText w:val=""/>
+      <w:lvlJc w:val="left"/>
+      <w:pPr>
+        <w:ind w:left="720" w:hanging="360"/>
+      </w:pPr>
+      <w:rPr>
+        <w:rFonts w:ascii="Symbol" w:hAnsi="Symbol" w:hint="default"/>
+      </w:rPr>
+    </w:lvl>
+    <w:lvl w:ilvl="1" w:tplc="18090003" w:tentative="1">
+      <w:start w:val="1"/>
+      <w:numFmt w:val="bullet"/>
+      <w:lvlText w:val="o"/>
+      <w:lvlJc w:val="left"/>
+      <w:pPr>
+        <w:ind w:left="1440" w:hanging="360"/>
+      </w:pPr>
+      <w:rPr>
+        <w:rFonts w:ascii="Courier New" w:hAnsi="Courier New" w:cs="Courier New" w:hint="default"/>
+      </w:rPr>
+    </w:lvl>
+    <w:lvl w:ilvl="2" w:tplc="18090005" w:tentative="1">
+      <w:start w:val="1"/>
+      <w:numFmt w:val="bullet"/>
+      <w:lvlText w:val=""/>
+      <w:lvlJc w:val="left"/>
+      <w:pPr>
+        <w:ind w:left="2160" w:hanging="360"/>
+      </w:pPr>
+      <w:rPr>
+        <w:rFonts w:ascii="Wingdings" w:hAnsi="Wingdings" w:hint="default"/>
+      </w:rPr>
+    </w:lvl>
+    <w:lvl w:ilvl="3" w:tplc="18090001" w:tentative="1">
+      <w:start w:val="1"/>
+      <w:numFmt w:val="bullet"/>
+      <w:lvlText w:val=""/>
+      <w:lvlJc w:val="left"/>
+      <w:pPr>
+        <w:ind w:left="2880" w:hanging="360"/>
+      </w:pPr>
+      <w:rPr>
+        <w:rFonts w:ascii="Symbol" w:hAnsi="Symbol" w:hint="default"/>
+      </w:rPr>
+    </w:lvl>
+    <w:lvl w:ilvl="4" w:tplc="18090003" w:tentative="1">
+      <w:start w:val="1"/>
+      <w:numFmt w:val="bullet"/>
+      <w:lvlText w:val="o"/>
+      <w:lvlJc w:val="left"/>
+      <w:pPr>
+        <w:ind w:left="3600" w:hanging="360"/>
+      </w:pPr>
+      <w:rPr>
+        <w:rFonts w:ascii="Courier New" w:hAnsi="Courier New" w:cs="Courier New" w:hint="default"/>
+      </w:rPr>
+    </w:lvl>
+    <w:lvl w:ilvl="5" w:tplc="18090005" w:tentative="1">
+      <w:start w:val="1"/>
+      <w:numFmt w:val="bullet"/>
+      <w:lvlText w:val=""/>
+      <w:lvlJc w:val="left"/>
+      <w:pPr>
+        <w:ind w:left="4320" w:hanging="360"/>
+      </w:pPr>
+      <w:rPr>
+        <w:rFonts w:ascii="Wingdings" w:hAnsi="Wingdings" w:hint="default"/>
+      </w:rPr>
+    </w:lvl>
+    <w:lvl w:ilvl="6" w:tplc="18090001" w:tentative="1">
+      <w:start w:val="1"/>
+      <w:numFmt w:val="bullet"/>
+      <w:lvlText w:val=""/>
+      <w:lvlJc w:val="left"/>
+      <w:pPr>
+        <w:ind w:left="5040" w:hanging="360"/>
+      </w:pPr>
+      <w:rPr>
+        <w:rFonts w:ascii="Symbol" w:hAnsi="Symbol" w:hint="default"/>
+      </w:rPr>
+    </w:lvl>
+    <w:lvl w:ilvl="7" w:tplc="18090003" w:tentative="1">
+      <w:start w:val="1"/>
+      <w:numFmt w:val="bullet"/>
+      <w:lvlText w:val="o"/>
+      <w:lvlJc w:val="left"/>
+      <w:pPr>
+        <w:ind w:left="5760" w:hanging="360"/>
+      </w:pPr>
+      <w:rPr>
+        <w:rFonts w:ascii="Courier New" w:hAnsi="Courier New" w:cs="Courier New" w:hint="default"/>
+      </w:rPr>
+    </w:lvl>
+    <w:lvl w:ilvl="8" w:tplc="18090005" w:tentative="1">
+      <w:start w:val="1"/>
+      <w:numFmt w:val="bullet"/>
+      <w:lvlText w:val=""/>
+      <w:lvlJc w:val="left"/>
+      <w:pPr>
+        <w:ind w:left="6480" w:hanging="360"/>
+      </w:pPr>
+      <w:rPr>
+        <w:rFonts w:ascii="Wingdings" w:hAnsi="Wingdings" w:hint="default"/>
+      </w:rPr>
+    </w:lvl>
+  </w:abstractNum>
+  <w:abstractNum w:abstractNumId="3" w15:restartNumberingAfterBreak="0">
+    <w:nsid w:val="778A2A2D"/>
+    <w:multiLevelType w:val="hybridMultilevel"/>
+    <w:tmpl w:val="65CA4B30"/>
+    <w:lvl w:ilvl="0" w:tplc="18090001">
+      <w:start w:val="1"/>
+      <w:numFmt w:val="bullet"/>
+      <w:lvlText w:val=""/>
+      <w:lvlJc w:val="left"/>
+      <w:pPr>
+        <w:ind w:left="720" w:hanging="360"/>
+      </w:pPr>
+      <w:rPr>
+        <w:rFonts w:ascii="Symbol" w:hAnsi="Symbol" w:hint="default"/>
+      </w:rPr>
+    </w:lvl>
+    <w:lvl w:ilvl="1" w:tplc="18090003" w:tentative="1">
+      <w:start w:val="1"/>
+      <w:numFmt w:val="bullet"/>
+      <w:lvlText w:val="o"/>
+      <w:lvlJc w:val="left"/>
+      <w:pPr>
+        <w:ind w:left="1440" w:hanging="360"/>
+      </w:pPr>
+      <w:rPr>
+        <w:rFonts w:ascii="Courier New" w:hAnsi="Courier New" w:cs="Courier New" w:hint="default"/>
+      </w:rPr>
+    </w:lvl>
+    <w:lvl w:ilvl="2" w:tplc="18090005" w:tentative="1">
+      <w:start w:val="1"/>
+      <w:numFmt w:val="bullet"/>
+      <w:lvlText w:val=""/>
+      <w:lvlJc w:val="left"/>
+      <w:pPr>
+        <w:ind w:left="2160" w:hanging="360"/>
+      </w:pPr>
+      <w:rPr>
+        <w:rFonts w:ascii="Wingdings" w:hAnsi="Wingdings" w:hint="default"/>
+      </w:rPr>
+    </w:lvl>
+    <w:lvl w:ilvl="3" w:tplc="18090001" w:tentative="1">
+      <w:start w:val="1"/>
+      <w:numFmt w:val="bullet"/>
+      <w:lvlText w:val=""/>
+      <w:lvlJc w:val="left"/>
+      <w:pPr>
+        <w:ind w:left="2880" w:hanging="360"/>
+      </w:pPr>
+      <w:rPr>
+        <w:rFonts w:ascii="Symbol" w:hAnsi="Symbol" w:hint="default"/>
+      </w:rPr>
+    </w:lvl>
+    <w:lvl w:ilvl="4" w:tplc="18090003" w:tentative="1">
+      <w:start w:val="1"/>
+      <w:numFmt w:val="bullet"/>
+      <w:lvlText w:val="o"/>
+      <w:lvlJc w:val="left"/>
+      <w:pPr>
+        <w:ind w:left="3600" w:hanging="360"/>
+      </w:pPr>
+      <w:rPr>
+        <w:rFonts w:ascii="Courier New" w:hAnsi="Courier New" w:cs="Courier New" w:hint="default"/>
+      </w:rPr>
+    </w:lvl>
+    <w:lvl w:ilvl="5" w:tplc="18090005" w:tentative="1">
+      <w:start w:val="1"/>
+      <w:numFmt w:val="bullet"/>
+      <w:lvlText w:val=""/>
+      <w:lvlJc w:val="left"/>
+      <w:pPr>
+        <w:ind w:left="4320" w:hanging="360"/>
+      </w:pPr>
+      <w:rPr>
+        <w:rFonts w:ascii="Wingdings" w:hAnsi="Wingdings" w:hint="default"/>
+      </w:rPr>
+    </w:lvl>
+    <w:lvl w:ilvl="6" w:tplc="18090001" w:tentative="1">
+      <w:start w:val="1"/>
+      <w:numFmt w:val="bullet"/>
+      <w:lvlText w:val=""/>
+      <w:lvlJc w:val="left"/>
+      <w:pPr>
+        <w:ind w:left="5040" w:hanging="360"/>
+      </w:pPr>
+      <w:rPr>
+        <w:rFonts w:ascii="Symbol" w:hAnsi="Symbol" w:hint="default"/>
+      </w:rPr>
+    </w:lvl>
+    <w:lvl w:ilvl="7" w:tplc="18090003" w:tentative="1">
+      <w:start w:val="1"/>
+      <w:numFmt w:val="bullet"/>
+      <w:lvlText w:val="o"/>
+      <w:lvlJc w:val="left"/>
+      <w:pPr>
+        <w:ind w:left="5760" w:hanging="360"/>
+      </w:pPr>
+      <w:rPr>
+        <w:rFonts w:ascii="Courier New" w:hAnsi="Courier New" w:cs="Courier New" w:hint="default"/>
+      </w:rPr>
+    </w:lvl>
+    <w:lvl w:ilvl="8" w:tplc="18090005" w:tentative="1">
+      <w:start w:val="1"/>
+      <w:numFmt w:val="bullet"/>
+      <w:lvlText w:val=""/>
+      <w:lvlJc w:val="left"/>
+      <w:pPr>
+        <w:ind w:left="6480" w:hanging="360"/>
+      </w:pPr>
+      <w:rPr>
+        <w:rFonts w:ascii="Wingdings" w:hAnsi="Wingdings" w:hint="default"/>
+      </w:rPr>
+    </w:lvl>
+  </w:abstractNum>
+  <w:abstractNum w:abstractNumId="4" w15:restartNumberingAfterBreak="0">
+    <w:nsid w:val="7E462108"/>
+    <w:multiLevelType w:val="hybridMultilevel"/>
+    <w:tmpl w:val="8274FAA0"/>
+    <w:lvl w:ilvl="0" w:tplc="727A3090">
+      <w:start w:val="1"/>
+      <w:numFmt w:val="decimal"/>
+      <w:lvlText w:val="%1."/>
+      <w:lvlJc w:val="left"/>
+      <w:pPr>
+        <w:ind w:left="720" w:hanging="360"/>
+      </w:pPr>
+      <w:rPr>
+        <w:rFonts w:hint="default"/>
+      </w:rPr>
+    </w:lvl>
+    <w:lvl w:ilvl="1" w:tplc="18090019" w:tentative="1">
+      <w:start w:val="1"/>
+      <w:numFmt w:val="lowerLetter"/>
+      <w:lvlText w:val="%2."/>
+      <w:lvlJc w:val="left"/>
+      <w:pPr>
+        <w:ind w:left="1440" w:hanging="360"/>
+      </w:pPr>
+    </w:lvl>
+    <w:lvl w:ilvl="2" w:tplc="1809001B" w:tentative="1">
+      <w:start w:val="1"/>
+      <w:numFmt w:val="lowerRoman"/>
+      <w:lvlText w:val="%3."/>
+      <w:lvlJc w:val="right"/>
+      <w:pPr>
+        <w:ind w:left="2160" w:hanging="180"/>
+      </w:pPr>
+    </w:lvl>
+    <w:lvl w:ilvl="3" w:tplc="1809000F" w:tentative="1">
+      <w:start w:val="1"/>
+      <w:numFmt w:val="decimal"/>
+      <w:lvlText w:val="%4."/>
+      <w:lvlJc w:val="left"/>
+      <w:pPr>
+        <w:ind w:left="2880" w:hanging="360"/>
+      </w:pPr>
+    </w:lvl>
+    <w:lvl w:ilvl="4" w:tplc="18090019" w:tentative="1">
+      <w:start w:val="1"/>
+      <w:numFmt w:val="lowerLetter"/>
+      <w:lvlText w:val="%5."/>
+      <w:lvlJc w:val="left"/>
+      <w:pPr>
+        <w:ind w:left="3600" w:hanging="360"/>
+      </w:pPr>
+    </w:lvl>
+    <w:lvl w:ilvl="5" w:tplc="1809001B" w:tentative="1">
+      <w:start w:val="1"/>
+      <w:numFmt w:val="lowerRoman"/>
+      <w:lvlText w:val="%6."/>
+      <w:lvlJc w:val="right"/>
+      <w:pPr>
+        <w:ind w:left="4320" w:hanging="180"/>
+      </w:pPr>
+    </w:lvl>
+    <w:lvl w:ilvl="6" w:tplc="1809000F" w:tentative="1">
+      <w:start w:val="1"/>
+      <w:numFmt w:val="decimal"/>
+      <w:lvlText w:val="%7."/>
+      <w:lvlJc w:val="left"/>
+      <w:pPr>
+        <w:ind w:left="5040" w:hanging="360"/>
+      </w:pPr>
+    </w:lvl>
+    <w:lvl w:ilvl="7" w:tplc="18090019" w:tentative="1">
+      <w:start w:val="1"/>
+      <w:numFmt w:val="lowerLetter"/>
+      <w:lvlText w:val="%8."/>
+      <w:lvlJc w:val="left"/>
+      <w:pPr>
+        <w:ind w:left="5760" w:hanging="360"/>
+      </w:pPr>
+    </w:lvl>
+    <w:lvl w:ilvl="8" w:tplc="1809001B" w:tentative="1">
+      <w:start w:val="1"/>
+      <w:numFmt w:val="lowerRoman"/>
+      <w:lvlText w:val="%9."/>
+      <w:lvlJc w:val="right"/>
+      <w:pPr>
+        <w:ind w:left="6480" w:hanging="180"/>
+      </w:pPr>
+    </w:lvl>
+  </w:abstractNum>
   <w:num w:numId="1" w16cid:durableId="1480417125">
     <w:abstractNumId w:val="0"/>
   </w:num>
   <w:num w:numId="2" w16cid:durableId="2100297845">
+    <w:abstractNumId w:val="2"/>
+  </w:num>
+  <w:num w:numId="3" w16cid:durableId="1601256279">
+    <w:abstractNumId w:val="4"/>
+  </w:num>
+  <w:num w:numId="4" w16cid:durableId="1398939648">
     <w:abstractNumId w:val="1"/>
+  </w:num>
+  <w:num w:numId="5" w16cid:durableId="908076687">
+    <w:abstractNumId w:val="3"/>
   </w:num>
 </w:numbering>
 </file>
@@ -2554,6 +6149,29 @@
       <w:contextualSpacing/>
     </w:pPr>
   </w:style>
+  <w:style w:type="character" w:styleId="Hyperlink">
+    <w:name w:val="Hyperlink"/>
+    <w:basedOn w:val="DefaultParagraphFont"/>
+    <w:uiPriority w:val="99"/>
+    <w:unhideWhenUsed/>
+    <w:rsid w:val="0044394E"/>
+    <w:rPr>
+      <w:color w:val="0563C1" w:themeColor="hyperlink"/>
+      <w:u w:val="single"/>
+    </w:rPr>
+  </w:style>
+  <w:style w:type="character" w:styleId="UnresolvedMention">
+    <w:name w:val="Unresolved Mention"/>
+    <w:basedOn w:val="DefaultParagraphFont"/>
+    <w:uiPriority w:val="99"/>
+    <w:semiHidden/>
+    <w:unhideWhenUsed/>
+    <w:rsid w:val="0044394E"/>
+    <w:rPr>
+      <w:color w:val="605E5C"/>
+      <w:shd w:val="clear" w:color="auto" w:fill="E1DFDD"/>
+    </w:rPr>
+  </w:style>
 </w:styles>
 </file>
 

</xml_diff>

<commit_message>
Final Report Updated - 6.2k words
</commit_message>
<xml_diff>
--- a/Prj400 Final Report.docx
+++ b/Prj400 Final Report.docx
@@ -89,6 +89,62 @@
     </w:p>
     <w:p>
       <w:r>
+        <w:t>The report will go over the research done on GOAP and Behaviour Trees.</w:t>
+      </w:r>
+      <w:r>
+        <w:t xml:space="preserve"> It will also discuss how the Behaviour Tree and GOAP systems were implemented into the Unity game Engine</w:t>
+      </w:r>
+      <w:r>
+        <w:t>. T</w:t>
+      </w:r>
+      <w:r>
+        <w:t>hen</w:t>
+      </w:r>
+      <w:r>
+        <w:t xml:space="preserve"> it will show</w:t>
+      </w:r>
+      <w:r>
+        <w:t xml:space="preserve"> </w:t>
+      </w:r>
+      <w:r>
+        <w:t xml:space="preserve">how those systems were </w:t>
+      </w:r>
+      <w:r>
+        <w:t xml:space="preserve">utilised </w:t>
+      </w:r>
+      <w:r>
+        <w:t xml:space="preserve">alongside tools built into the Unity game engine and custom scripts </w:t>
+      </w:r>
+      <w:r>
+        <w:t>to create the NP</w:t>
+      </w:r>
+      <w:r>
+        <w:t>Cs</w:t>
+      </w:r>
+      <w:r>
+        <w:t>,</w:t>
+      </w:r>
+      <w:r>
+        <w:t xml:space="preserve"> their logic</w:t>
+      </w:r>
+      <w:r>
+        <w:t xml:space="preserve"> and </w:t>
+      </w:r>
+      <w:r>
+        <w:t>everything else in the scenarios</w:t>
+      </w:r>
+      <w:r>
+        <w:t xml:space="preserve"> the NP</w:t>
+      </w:r>
+      <w:r>
+        <w:t>Cs need to complete their logic</w:t>
+      </w:r>
+      <w:r>
+        <w:t>.</w:t>
+      </w:r>
+    </w:p>
+    <w:p>
+      <w:r>
         <w:t xml:space="preserve">The goal of this project is to </w:t>
       </w:r>
       <w:r>
@@ -503,6 +559,7 @@
           <w:noProof/>
           <w:lang w:val="en-GB"/>
         </w:rPr>
+        <w:lastRenderedPageBreak/>
         <w:drawing>
           <wp:inline distT="0" distB="0" distL="0" distR="0" wp14:anchorId="6A86D92C" wp14:editId="4D2E48DC">
             <wp:extent cx="3248025" cy="2319812"/>
@@ -521,7 +578,7 @@
                     </pic:cNvPicPr>
                   </pic:nvPicPr>
                   <pic:blipFill>
-                    <a:blip r:embed="rId6">
+                    <a:blip r:embed="rId8">
                       <a:extLst>
                         <a:ext uri="{28A0092B-C50C-407E-A947-70E740481C1C}">
                           <a14:useLocalDpi xmlns:a14="http://schemas.microsoft.com/office/drawing/2010/main" val="0"/>
@@ -648,7 +705,6 @@
         <w:rPr>
           <w:lang w:val="en-GB"/>
         </w:rPr>
-        <w:lastRenderedPageBreak/>
         <w:t>BTs are very modular which allow for easy change in the design of AI behaviour in turn allowing the developers to make the NPCs work and compliment the designers works. It allows NPCs to be manually tweaked to fit an area specifically to get the best result out of that area and to make use of the weapons or environment to give the best experience to the user.</w:t>
       </w:r>
     </w:p>
@@ -972,6 +1028,7 @@
           <w:bCs/>
           <w:lang w:val="en-GB"/>
         </w:rPr>
+        <w:lastRenderedPageBreak/>
         <w:t xml:space="preserve">Execution Nodes - </w:t>
       </w:r>
       <w:r>
@@ -1088,7 +1145,6 @@
           <w:noProof/>
           <w:lang w:val="en-GB"/>
         </w:rPr>
-        <w:lastRenderedPageBreak/>
         <w:drawing>
           <wp:inline distT="0" distB="0" distL="0" distR="0" wp14:anchorId="5F88B95A" wp14:editId="1B3BA649">
             <wp:extent cx="3152775" cy="2171795"/>
@@ -1107,7 +1163,7 @@
                     </pic:cNvPicPr>
                   </pic:nvPicPr>
                   <pic:blipFill>
-                    <a:blip r:embed="rId7" cstate="print">
+                    <a:blip r:embed="rId9" cstate="print">
                       <a:extLst>
                         <a:ext uri="{28A0092B-C50C-407E-A947-70E740481C1C}">
                           <a14:useLocalDpi xmlns:a14="http://schemas.microsoft.com/office/drawing/2010/main" val="0"/>
@@ -1455,7 +1511,11 @@
         <w:t>. Jeff Orkin in his paper on F.E.A.R. talks about this stating “</w:t>
       </w:r>
       <w:r>
-        <w:t>As much as we like to pat ourselves on the back, and talk about how smart our A.I. are, the reality is that all A.I. ever do is move around and play animations! Think about it. An A.I. going for cover is just moving to some position, and then playing a duck or lean animation. An A.I. attacking just loops a firing animation</w:t>
+        <w:t xml:space="preserve">As much as we like to pat ourselves on the back, and talk about how smart our A.I. are, the reality is that all A.I. ever do is </w:t>
+      </w:r>
+      <w:r>
+        <w:lastRenderedPageBreak/>
+        <w:t>move around and play animations! Think about it. An A.I. going for cover is just moving to some position, and then playing a duck or lean animation. An A.I. attacking just loops a firing animation</w:t>
       </w:r>
       <w:r>
         <w:rPr>
@@ -1473,7 +1533,6 @@
           <w:noProof/>
           <w:lang w:val="en-GB"/>
         </w:rPr>
-        <w:lastRenderedPageBreak/>
         <w:drawing>
           <wp:inline distT="0" distB="0" distL="0" distR="0" wp14:anchorId="5A670A45" wp14:editId="3E01EB68">
             <wp:extent cx="2601567" cy="2228850"/>
@@ -1492,7 +1551,7 @@
                     </pic:cNvPicPr>
                   </pic:nvPicPr>
                   <pic:blipFill>
-                    <a:blip r:embed="rId8">
+                    <a:blip r:embed="rId10">
                       <a:extLst>
                         <a:ext uri="{28A0092B-C50C-407E-A947-70E740481C1C}">
                           <a14:useLocalDpi xmlns:a14="http://schemas.microsoft.com/office/drawing/2010/main" val="0"/>
@@ -1641,7 +1700,7 @@
                     </pic:cNvPicPr>
                   </pic:nvPicPr>
                   <pic:blipFill>
-                    <a:blip r:embed="rId9">
+                    <a:blip r:embed="rId11">
                       <a:extLst>
                         <a:ext uri="{28A0092B-C50C-407E-A947-70E740481C1C}">
                           <a14:useLocalDpi xmlns:a14="http://schemas.microsoft.com/office/drawing/2010/main" val="0"/>
@@ -2054,7 +2113,14 @@
         <w:rPr>
           <w:lang w:val="en-GB"/>
         </w:rPr>
-        <w:t>but the if an NPC sees a player then the priority of attack enemy will start rising until it is above patrol at which point it will switch goal to the attack enemy goal and the patrol goal priority will drop significantly</w:t>
+        <w:t xml:space="preserve">but the if an NPC sees a player then the priority of </w:t>
+      </w:r>
+      <w:r>
+        <w:rPr>
+          <w:lang w:val="en-GB"/>
+        </w:rPr>
+        <w:lastRenderedPageBreak/>
+        <w:t>attack enemy will start rising until it is above patrol at which point it will switch goal to the attack enemy goal and the patrol goal priority will drop significantly</w:t>
       </w:r>
       <w:r>
         <w:rPr>
@@ -2075,7 +2141,6 @@
           <w:noProof/>
           <w:lang w:val="en-GB"/>
         </w:rPr>
-        <w:lastRenderedPageBreak/>
         <w:drawing>
           <wp:inline distT="0" distB="0" distL="0" distR="0" wp14:anchorId="64AE0C6F" wp14:editId="041FEFC5">
             <wp:extent cx="5090746" cy="3069669"/>
@@ -2094,7 +2159,7 @@
                     </pic:cNvPicPr>
                   </pic:nvPicPr>
                   <pic:blipFill>
-                    <a:blip r:embed="rId10">
+                    <a:blip r:embed="rId12">
                       <a:extLst>
                         <a:ext uri="{28A0092B-C50C-407E-A947-70E740481C1C}">
                           <a14:useLocalDpi xmlns:a14="http://schemas.microsoft.com/office/drawing/2010/main" val="0"/>
@@ -2453,7 +2518,14 @@
         <w:rPr>
           <w:lang w:val="en-GB"/>
         </w:rPr>
-        <w:t xml:space="preserve"> in the game as the actions are unconnected they allow all the NPC to just use the same planner with their set of actions. For example, in F.E.A.R. there is mice that use the same planner as regular combat enemies except the set of actions and goals they use only require them to move. </w:t>
+        <w:t xml:space="preserve"> in the game as the actions are unconnected they allow all the NPC to just use the same planner with their set of actions. For example, in F.E.A.R. </w:t>
+      </w:r>
+      <w:r>
+        <w:rPr>
+          <w:lang w:val="en-GB"/>
+        </w:rPr>
+        <w:lastRenderedPageBreak/>
+        <w:t xml:space="preserve">there is mice that use the same planner as regular combat enemies except the set of actions and goals they use only require them to move. </w:t>
       </w:r>
     </w:p>
     <w:p>
@@ -2468,7 +2540,6 @@
         <w:rPr>
           <w:lang w:val="en-GB"/>
         </w:rPr>
-        <w:lastRenderedPageBreak/>
         <w:t>2.</w:t>
       </w:r>
       <w:r>
@@ -2998,7 +3069,14 @@
         <w:rPr>
           <w:lang w:val="en-GB"/>
         </w:rPr>
-        <w:t>This make games developed with GOAP able to be played many years and playthroughs down the line and still lead to interesting encounters and can still challenge the player</w:t>
+        <w:t xml:space="preserve">This make games developed with </w:t>
+      </w:r>
+      <w:r>
+        <w:rPr>
+          <w:lang w:val="en-GB"/>
+        </w:rPr>
+        <w:lastRenderedPageBreak/>
+        <w:t>GOAP able to be played many years and playthroughs down the line and still lead to interesting encounters and can still challenge the player</w:t>
       </w:r>
       <w:r>
         <w:rPr>
@@ -3023,7 +3101,6 @@
         <w:rPr>
           <w:lang w:val="en-GB"/>
         </w:rPr>
-        <w:lastRenderedPageBreak/>
         <w:t>2.</w:t>
       </w:r>
       <w:r>
@@ -3582,13 +3659,14 @@
       </w:pPr>
       <w:r>
         <w:rPr>
+          <w:noProof/>
           <w:lang w:val="en-GB"/>
         </w:rPr>
         <w:lastRenderedPageBreak/>
         <w:drawing>
-          <wp:inline distT="0" distB="0" distL="0" distR="0" wp14:anchorId="655A1987" wp14:editId="76E7B7BA">
-            <wp:extent cx="1847215" cy="3703879"/>
-            <wp:effectExtent l="0" t="0" r="0" b="0"/>
+          <wp:inline distT="0" distB="0" distL="0" distR="0" wp14:anchorId="655A1987" wp14:editId="47DE296A">
+            <wp:extent cx="1681406" cy="3371414"/>
+            <wp:effectExtent l="0" t="0" r="0" b="635"/>
             <wp:docPr id="20" name="Picture 20" descr="Icon&#10;&#10;Description automatically generated"/>
             <wp:cNvGraphicFramePr>
               <a:graphicFrameLocks xmlns:a="http://schemas.openxmlformats.org/drawingml/2006/main" noChangeAspect="1"/>
@@ -3601,7 +3679,7 @@
                     <pic:cNvPicPr/>
                   </pic:nvPicPr>
                   <pic:blipFill>
-                    <a:blip r:embed="rId11"/>
+                    <a:blip r:embed="rId13"/>
                     <a:stretch>
                       <a:fillRect/>
                     </a:stretch>
@@ -3609,7 +3687,7 @@
                   <pic:spPr>
                     <a:xfrm>
                       <a:off x="0" y="0"/>
-                      <a:ext cx="1847215" cy="3703879"/>
+                      <a:ext cx="1685861" cy="3380348"/>
                     </a:xfrm>
                     <a:prstGeom prst="rect">
                       <a:avLst/>
@@ -3629,12 +3707,13 @@
       </w:r>
       <w:r>
         <w:rPr>
+          <w:noProof/>
           <w:lang w:val="en-GB"/>
         </w:rPr>
         <w:drawing>
-          <wp:inline distT="0" distB="0" distL="0" distR="0" wp14:anchorId="6AFBDF18" wp14:editId="2F33F26B">
-            <wp:extent cx="1870989" cy="3712349"/>
-            <wp:effectExtent l="0" t="0" r="0" b="0"/>
+          <wp:inline distT="0" distB="0" distL="0" distR="0" wp14:anchorId="6AFBDF18" wp14:editId="10FB7D5C">
+            <wp:extent cx="1695643" cy="3364434"/>
+            <wp:effectExtent l="0" t="0" r="0" b="7620"/>
             <wp:docPr id="21" name="Picture 21" descr="Shape&#10;&#10;Description automatically generated with medium confidence"/>
             <wp:cNvGraphicFramePr>
               <a:graphicFrameLocks xmlns:a="http://schemas.openxmlformats.org/drawingml/2006/main" noChangeAspect="1"/>
@@ -3647,7 +3726,7 @@
                     <pic:cNvPicPr/>
                   </pic:nvPicPr>
                   <pic:blipFill>
-                    <a:blip r:embed="rId12"/>
+                    <a:blip r:embed="rId14"/>
                     <a:stretch>
                       <a:fillRect/>
                     </a:stretch>
@@ -3655,7 +3734,7 @@
                   <pic:spPr>
                     <a:xfrm>
                       <a:off x="0" y="0"/>
-                      <a:ext cx="1870989" cy="3712349"/>
+                      <a:ext cx="1704363" cy="3381736"/>
                     </a:xfrm>
                     <a:prstGeom prst="rect">
                       <a:avLst/>
@@ -3675,12 +3754,13 @@
       </w:r>
       <w:r>
         <w:rPr>
+          <w:noProof/>
           <w:lang w:val="en-GB"/>
         </w:rPr>
         <w:drawing>
-          <wp:inline distT="0" distB="0" distL="0" distR="0" wp14:anchorId="5E2390D6" wp14:editId="3085C96A">
-            <wp:extent cx="1866900" cy="3712681"/>
-            <wp:effectExtent l="0" t="0" r="0" b="2540"/>
+          <wp:inline distT="0" distB="0" distL="0" distR="0" wp14:anchorId="5E2390D6" wp14:editId="45A25F51">
+            <wp:extent cx="1691786" cy="3364434"/>
+            <wp:effectExtent l="0" t="0" r="3810" b="7620"/>
             <wp:docPr id="22" name="Picture 22" descr="Icon&#10;&#10;Description automatically generated"/>
             <wp:cNvGraphicFramePr>
               <a:graphicFrameLocks xmlns:a="http://schemas.openxmlformats.org/drawingml/2006/main" noChangeAspect="1"/>
@@ -3693,7 +3773,7 @@
                     <pic:cNvPicPr/>
                   </pic:nvPicPr>
                   <pic:blipFill>
-                    <a:blip r:embed="rId13"/>
+                    <a:blip r:embed="rId15"/>
                     <a:stretch>
                       <a:fillRect/>
                     </a:stretch>
@@ -3701,7 +3781,7 @@
                   <pic:spPr>
                     <a:xfrm>
                       <a:off x="0" y="0"/>
-                      <a:ext cx="1866900" cy="3712681"/>
+                      <a:ext cx="1698610" cy="3378004"/>
                     </a:xfrm>
                     <a:prstGeom prst="rect">
                       <a:avLst/>
@@ -3718,11 +3798,54 @@
       <w:pPr>
         <w:jc w:val="center"/>
         <w:rPr>
-          <w:lang w:val="en-GB"/>
-        </w:rPr>
-      </w:pPr>
-      <w:r>
-        <w:rPr>
+          <w:i/>
+          <w:iCs/>
+          <w:sz w:val="16"/>
+          <w:szCs w:val="16"/>
+          <w:lang w:val="en-GB"/>
+        </w:rPr>
+      </w:pPr>
+      <w:r>
+        <w:rPr>
+          <w:i/>
+          <w:iCs/>
+          <w:sz w:val="16"/>
+          <w:szCs w:val="16"/>
+          <w:lang w:val="en-GB"/>
+        </w:rPr>
+        <w:t xml:space="preserve">Lumberjack, </w:t>
+      </w:r>
+      <w:r>
+        <w:rPr>
+          <w:i/>
+          <w:iCs/>
+          <w:sz w:val="16"/>
+          <w:szCs w:val="16"/>
+          <w:lang w:val="en-GB"/>
+        </w:rPr>
+        <w:t>Blacksmith,</w:t>
+      </w:r>
+      <w:r>
+        <w:rPr>
+          <w:i/>
+          <w:iCs/>
+          <w:sz w:val="16"/>
+          <w:szCs w:val="16"/>
+          <w:lang w:val="en-GB"/>
+        </w:rPr>
+        <w:t xml:space="preserve"> and Miner NPCs in that order</w:t>
+      </w:r>
+    </w:p>
+    <w:p>
+      <w:pPr>
+        <w:jc w:val="center"/>
+        <w:rPr>
+          <w:lang w:val="en-GB"/>
+        </w:rPr>
+      </w:pPr>
+      <w:r>
+        <w:rPr>
+          <w:noProof/>
           <w:lang w:val="en-GB"/>
         </w:rPr>
         <w:drawing>
@@ -3741,7 +3864,7 @@
                     <pic:cNvPicPr/>
                   </pic:nvPicPr>
                   <pic:blipFill>
-                    <a:blip r:embed="rId14"/>
+                    <a:blip r:embed="rId16"/>
                     <a:stretch>
                       <a:fillRect/>
                     </a:stretch>
@@ -3764,6 +3887,28 @@
     </w:p>
     <w:p>
       <w:pPr>
+        <w:jc w:val="center"/>
+        <w:rPr>
+          <w:i/>
+          <w:iCs/>
+          <w:sz w:val="16"/>
+          <w:szCs w:val="16"/>
+          <w:lang w:val="en-GB"/>
+        </w:rPr>
+      </w:pPr>
+      <w:r>
+        <w:rPr>
+          <w:i/>
+          <w:iCs/>
+          <w:sz w:val="16"/>
+          <w:szCs w:val="16"/>
+          <w:lang w:val="en-GB"/>
+        </w:rPr>
+        <w:t>The tools used by the NPCs in the project</w:t>
+      </w:r>
+    </w:p>
+    <w:p>
+      <w:pPr>
         <w:rPr>
           <w:lang w:val="en-GB"/>
         </w:rPr>
@@ -3998,6 +4143,7 @@
       </w:pPr>
       <w:r>
         <w:rPr>
+          <w:noProof/>
           <w:lang w:val="en-GB"/>
         </w:rPr>
         <w:drawing>
@@ -4016,7 +4162,7 @@
                     <pic:cNvPicPr/>
                   </pic:nvPicPr>
                   <pic:blipFill>
-                    <a:blip r:embed="rId15"/>
+                    <a:blip r:embed="rId17"/>
                     <a:stretch>
                       <a:fillRect/>
                     </a:stretch>
@@ -4039,6 +4185,88 @@
     </w:p>
     <w:p>
       <w:pPr>
+        <w:jc w:val="center"/>
+        <w:rPr>
+          <w:i/>
+          <w:iCs/>
+          <w:sz w:val="16"/>
+          <w:szCs w:val="16"/>
+          <w:lang w:val="en-GB"/>
+        </w:rPr>
+      </w:pPr>
+      <w:r>
+        <w:rPr>
+          <w:i/>
+          <w:iCs/>
+          <w:sz w:val="16"/>
+          <w:szCs w:val="16"/>
+          <w:lang w:val="en-GB"/>
+        </w:rPr>
+        <w:t>Floor</w:t>
+      </w:r>
+      <w:r>
+        <w:rPr>
+          <w:i/>
+          <w:iCs/>
+          <w:sz w:val="16"/>
+          <w:szCs w:val="16"/>
+          <w:lang w:val="en-GB"/>
+        </w:rPr>
+        <w:t xml:space="preserve"> plane</w:t>
+      </w:r>
+      <w:r>
+        <w:rPr>
+          <w:i/>
+          <w:iCs/>
+          <w:sz w:val="16"/>
+          <w:szCs w:val="16"/>
+          <w:lang w:val="en-GB"/>
+        </w:rPr>
+        <w:t xml:space="preserve"> in the Unity</w:t>
+      </w:r>
+      <w:r>
+        <w:rPr>
+          <w:i/>
+          <w:iCs/>
+          <w:sz w:val="16"/>
+          <w:szCs w:val="16"/>
+          <w:lang w:val="en-GB"/>
+        </w:rPr>
+        <w:t xml:space="preserve"> project</w:t>
+      </w:r>
+      <w:r>
+        <w:rPr>
+          <w:i/>
+          <w:iCs/>
+          <w:sz w:val="16"/>
+          <w:szCs w:val="16"/>
+          <w:lang w:val="en-GB"/>
+        </w:rPr>
+        <w:t xml:space="preserve"> </w:t>
+      </w:r>
+      <w:r>
+        <w:rPr>
+          <w:i/>
+          <w:iCs/>
+          <w:sz w:val="16"/>
+          <w:szCs w:val="16"/>
+          <w:lang w:val="en-GB"/>
+        </w:rPr>
+        <w:t>s</w:t>
+      </w:r>
+      <w:r>
+        <w:rPr>
+          <w:i/>
+          <w:iCs/>
+          <w:sz w:val="16"/>
+          <w:szCs w:val="16"/>
+          <w:lang w:val="en-GB"/>
+        </w:rPr>
+        <w:t>cene</w:t>
+      </w:r>
+    </w:p>
+    <w:p>
+      <w:pPr>
         <w:rPr>
           <w:lang w:val="en-GB"/>
         </w:rPr>
@@ -4095,12 +4323,13 @@
       </w:pPr>
       <w:r>
         <w:rPr>
+          <w:noProof/>
           <w:lang w:val="en-GB"/>
         </w:rPr>
         <w:drawing>
-          <wp:inline distT="0" distB="0" distL="0" distR="0" wp14:anchorId="22F02A3C" wp14:editId="6B620FF2">
-            <wp:extent cx="5731510" cy="3071495"/>
-            <wp:effectExtent l="0" t="0" r="2540" b="0"/>
+          <wp:inline distT="0" distB="0" distL="0" distR="0" wp14:anchorId="22F02A3C" wp14:editId="4FF30DFD">
+            <wp:extent cx="4934968" cy="2644631"/>
+            <wp:effectExtent l="0" t="0" r="0" b="3810"/>
             <wp:docPr id="12" name="Picture 12" descr="A screenshot of a video game&#10;&#10;Description automatically generated with medium confidence"/>
             <wp:cNvGraphicFramePr>
               <a:graphicFrameLocks xmlns:a="http://schemas.openxmlformats.org/drawingml/2006/main" noChangeAspect="1"/>
@@ -4113,7 +4342,7 @@
                     <pic:cNvPicPr/>
                   </pic:nvPicPr>
                   <pic:blipFill>
-                    <a:blip r:embed="rId16"/>
+                    <a:blip r:embed="rId18"/>
                     <a:stretch>
                       <a:fillRect/>
                     </a:stretch>
@@ -4121,7 +4350,7 @@
                   <pic:spPr>
                     <a:xfrm>
                       <a:off x="0" y="0"/>
-                      <a:ext cx="5731510" cy="3071495"/>
+                      <a:ext cx="4970681" cy="2663770"/>
                     </a:xfrm>
                     <a:prstGeom prst="rect">
                       <a:avLst/>
@@ -4136,6 +4365,38 @@
     </w:p>
     <w:p>
       <w:pPr>
+        <w:jc w:val="center"/>
+        <w:rPr>
+          <w:i/>
+          <w:iCs/>
+          <w:sz w:val="16"/>
+          <w:szCs w:val="16"/>
+          <w:lang w:val="en-GB"/>
+        </w:rPr>
+      </w:pPr>
+      <w:r>
+        <w:rPr>
+          <w:i/>
+          <w:iCs/>
+          <w:sz w:val="16"/>
+          <w:szCs w:val="16"/>
+          <w:lang w:val="en-GB"/>
+        </w:rPr>
+        <w:t>Storage used by the NPCs in the project</w:t>
+      </w:r>
+      <w:r>
+        <w:rPr>
+          <w:i/>
+          <w:iCs/>
+          <w:sz w:val="16"/>
+          <w:szCs w:val="16"/>
+          <w:lang w:val="en-GB"/>
+        </w:rPr>
+        <w:t xml:space="preserve"> with a wood deposit on the left and iron deposit on the right</w:t>
+      </w:r>
+    </w:p>
+    <w:p>
+      <w:pPr>
         <w:rPr>
           <w:lang w:val="en-GB"/>
         </w:rPr>
@@ -4176,6 +4437,7 @@
       </w:pPr>
       <w:r>
         <w:rPr>
+          <w:noProof/>
           <w:lang w:val="en-GB"/>
         </w:rPr>
         <w:drawing>
@@ -4194,7 +4456,7 @@
                     <pic:cNvPicPr/>
                   </pic:nvPicPr>
                   <pic:blipFill>
-                    <a:blip r:embed="rId17"/>
+                    <a:blip r:embed="rId19"/>
                     <a:stretch>
                       <a:fillRect/>
                     </a:stretch>
@@ -4217,6 +4479,38 @@
     </w:p>
     <w:p>
       <w:pPr>
+        <w:jc w:val="center"/>
+        <w:rPr>
+          <w:i/>
+          <w:iCs/>
+          <w:sz w:val="16"/>
+          <w:szCs w:val="16"/>
+          <w:lang w:val="en-GB"/>
+        </w:rPr>
+      </w:pPr>
+      <w:r>
+        <w:rPr>
+          <w:i/>
+          <w:iCs/>
+          <w:sz w:val="16"/>
+          <w:szCs w:val="16"/>
+          <w:lang w:val="en-GB"/>
+        </w:rPr>
+        <w:t xml:space="preserve">Tool stations with tools </w:t>
+      </w:r>
+      <w:r>
+        <w:rPr>
+          <w:i/>
+          <w:iCs/>
+          <w:sz w:val="16"/>
+          <w:szCs w:val="16"/>
+          <w:lang w:val="en-GB"/>
+        </w:rPr>
+        <w:t>placed on them</w:t>
+      </w:r>
+    </w:p>
+    <w:p>
+      <w:pPr>
         <w:rPr>
           <w:lang w:val="en-GB"/>
         </w:rPr>
@@ -4252,12 +4546,13 @@
       </w:pPr>
       <w:r>
         <w:rPr>
+          <w:noProof/>
           <w:lang w:val="en-GB"/>
         </w:rPr>
         <w:drawing>
-          <wp:inline distT="0" distB="0" distL="0" distR="0" wp14:anchorId="04E8D2CD" wp14:editId="1B9C2C69">
-            <wp:extent cx="3800475" cy="2227606"/>
-            <wp:effectExtent l="0" t="0" r="0" b="1270"/>
+          <wp:inline distT="0" distB="0" distL="0" distR="0" wp14:anchorId="04E8D2CD" wp14:editId="43611CAD">
+            <wp:extent cx="3238791" cy="1898382"/>
+            <wp:effectExtent l="0" t="0" r="0" b="6985"/>
             <wp:docPr id="14" name="Picture 14" descr="A picture containing text&#10;&#10;Description automatically generated"/>
             <wp:cNvGraphicFramePr>
               <a:graphicFrameLocks xmlns:a="http://schemas.openxmlformats.org/drawingml/2006/main" noChangeAspect="1"/>
@@ -4270,7 +4565,7 @@
                     <pic:cNvPicPr/>
                   </pic:nvPicPr>
                   <pic:blipFill>
-                    <a:blip r:embed="rId18"/>
+                    <a:blip r:embed="rId20"/>
                     <a:stretch>
                       <a:fillRect/>
                     </a:stretch>
@@ -4278,7 +4573,7 @@
                   <pic:spPr>
                     <a:xfrm>
                       <a:off x="0" y="0"/>
-                      <a:ext cx="3814526" cy="2235842"/>
+                      <a:ext cx="3264205" cy="1913278"/>
                     </a:xfrm>
                     <a:prstGeom prst="rect">
                       <a:avLst/>
@@ -4293,6 +4588,38 @@
     </w:p>
     <w:p>
       <w:pPr>
+        <w:jc w:val="center"/>
+        <w:rPr>
+          <w:i/>
+          <w:iCs/>
+          <w:sz w:val="16"/>
+          <w:szCs w:val="16"/>
+          <w:lang w:val="en-GB"/>
+        </w:rPr>
+      </w:pPr>
+      <w:r>
+        <w:rPr>
+          <w:i/>
+          <w:iCs/>
+          <w:sz w:val="16"/>
+          <w:szCs w:val="16"/>
+          <w:lang w:val="en-GB"/>
+        </w:rPr>
+        <w:t>Iron Deposit</w:t>
+      </w:r>
+      <w:r>
+        <w:rPr>
+          <w:i/>
+          <w:iCs/>
+          <w:sz w:val="16"/>
+          <w:szCs w:val="16"/>
+          <w:lang w:val="en-GB"/>
+        </w:rPr>
+        <w:t xml:space="preserve"> used by Miner NPC to harvest iron</w:t>
+      </w:r>
+    </w:p>
+    <w:p>
+      <w:pPr>
         <w:rPr>
           <w:lang w:val="en-GB"/>
         </w:rPr>
@@ -4333,12 +4660,13 @@
       </w:pPr>
       <w:r>
         <w:rPr>
+          <w:noProof/>
           <w:lang w:val="en-GB"/>
         </w:rPr>
         <w:drawing>
-          <wp:inline distT="0" distB="0" distL="0" distR="0" wp14:anchorId="033197D1" wp14:editId="1D2F6BB0">
-            <wp:extent cx="3752850" cy="2186183"/>
-            <wp:effectExtent l="0" t="0" r="0" b="5080"/>
+          <wp:inline distT="0" distB="0" distL="0" distR="0" wp14:anchorId="033197D1" wp14:editId="5A3B6B1E">
+            <wp:extent cx="3259179" cy="1898601"/>
+            <wp:effectExtent l="0" t="0" r="0" b="6985"/>
             <wp:docPr id="16" name="Picture 16"/>
             <wp:cNvGraphicFramePr>
               <a:graphicFrameLocks xmlns:a="http://schemas.openxmlformats.org/drawingml/2006/main" noChangeAspect="1"/>
@@ -4351,7 +4679,7 @@
                     <pic:cNvPicPr/>
                   </pic:nvPicPr>
                   <pic:blipFill>
-                    <a:blip r:embed="rId19"/>
+                    <a:blip r:embed="rId21"/>
                     <a:stretch>
                       <a:fillRect/>
                     </a:stretch>
@@ -4359,7 +4687,7 @@
                   <pic:spPr>
                     <a:xfrm>
                       <a:off x="0" y="0"/>
-                      <a:ext cx="3779000" cy="2201417"/>
+                      <a:ext cx="3296898" cy="1920574"/>
                     </a:xfrm>
                     <a:prstGeom prst="rect">
                       <a:avLst/>
@@ -4374,6 +4702,36 @@
     </w:p>
     <w:p>
       <w:pPr>
+        <w:jc w:val="center"/>
+        <w:rPr>
+          <w:i/>
+          <w:iCs/>
+          <w:sz w:val="16"/>
+          <w:szCs w:val="16"/>
+          <w:lang w:val="en-GB"/>
+        </w:rPr>
+      </w:pPr>
+      <w:r>
+        <w:rPr>
+          <w:i/>
+          <w:iCs/>
+          <w:sz w:val="16"/>
+          <w:szCs w:val="16"/>
+          <w:lang w:val="en-GB"/>
+        </w:rPr>
+        <w:t>Tree used by Lumberjack NPC to harvest wood</w:t>
+      </w:r>
+    </w:p>
+    <w:p>
+      <w:pPr>
+        <w:jc w:val="center"/>
+        <w:rPr>
+          <w:lang w:val="en-GB"/>
+        </w:rPr>
+      </w:pPr>
+    </w:p>
+    <w:p>
+      <w:pPr>
         <w:rPr>
           <w:lang w:val="en-GB"/>
         </w:rPr>
@@ -4433,17 +4791,22 @@
       <w:pPr>
         <w:jc w:val="center"/>
         <w:rPr>
-          <w:lang w:val="en-GB"/>
-        </w:rPr>
-      </w:pPr>
-      <w:r>
-        <w:rPr>
+          <w:i/>
+          <w:iCs/>
+          <w:sz w:val="16"/>
+          <w:szCs w:val="16"/>
+          <w:lang w:val="en-GB"/>
+        </w:rPr>
+      </w:pPr>
+      <w:r>
+        <w:rPr>
+          <w:noProof/>
           <w:lang w:val="en-GB"/>
         </w:rPr>
         <w:drawing>
-          <wp:inline distT="0" distB="0" distL="0" distR="0" wp14:anchorId="42F44FB2" wp14:editId="282D6135">
-            <wp:extent cx="3257550" cy="2111491"/>
-            <wp:effectExtent l="0" t="0" r="0" b="3175"/>
+          <wp:inline distT="0" distB="0" distL="0" distR="0" wp14:anchorId="42F44FB2" wp14:editId="7B434A5E">
+            <wp:extent cx="2540775" cy="1646890"/>
+            <wp:effectExtent l="0" t="0" r="0" b="0"/>
             <wp:docPr id="17" name="Picture 17" descr="Shape, arrow&#10;&#10;Description automatically generated"/>
             <wp:cNvGraphicFramePr>
               <a:graphicFrameLocks xmlns:a="http://schemas.openxmlformats.org/drawingml/2006/main" noChangeAspect="1"/>
@@ -4456,7 +4819,7 @@
                     <pic:cNvPicPr/>
                   </pic:nvPicPr>
                   <pic:blipFill>
-                    <a:blip r:embed="rId20"/>
+                    <a:blip r:embed="rId22"/>
                     <a:stretch>
                       <a:fillRect/>
                     </a:stretch>
@@ -4464,7 +4827,7 @@
                   <pic:spPr>
                     <a:xfrm>
                       <a:off x="0" y="0"/>
-                      <a:ext cx="3275196" cy="2122929"/>
+                      <a:ext cx="2574194" cy="1668551"/>
                     </a:xfrm>
                     <a:prstGeom prst="rect">
                       <a:avLst/>
@@ -4479,78 +4842,59 @@
     </w:p>
     <w:p>
       <w:pPr>
+        <w:jc w:val="center"/>
+        <w:rPr>
+          <w:i/>
+          <w:iCs/>
+          <w:sz w:val="16"/>
+          <w:szCs w:val="16"/>
+          <w:lang w:val="en-GB"/>
+        </w:rPr>
+      </w:pPr>
+      <w:r>
+        <w:rPr>
+          <w:i/>
+          <w:iCs/>
+          <w:sz w:val="16"/>
+          <w:szCs w:val="16"/>
+          <w:lang w:val="en-GB"/>
+        </w:rPr>
+        <w:t>Anvil used by the Blacksmith NPC to craft tools</w:t>
+      </w:r>
+    </w:p>
+    <w:p>
+      <w:pPr>
+        <w:pStyle w:val="Heading1"/>
+      </w:pPr>
+      <w:r>
+        <w:lastRenderedPageBreak/>
+        <w:t>4</w:t>
+      </w:r>
+      <w:r>
+        <w:t xml:space="preserve">. Behaviour Tree </w:t>
+      </w:r>
+      <w:r>
+        <w:t>Scenario</w:t>
+      </w:r>
+      <w:r>
+        <w:t xml:space="preserve"> Implementation</w:t>
+      </w:r>
+    </w:p>
+    <w:p>
+      <w:pPr>
         <w:pStyle w:val="Heading2"/>
-        <w:rPr>
-          <w:lang w:val="en-GB"/>
-        </w:rPr>
-      </w:pPr>
-      <w:r>
-        <w:rPr>
-          <w:lang w:val="en-GB"/>
-        </w:rPr>
-        <w:lastRenderedPageBreak/>
-        <w:t>3.2</w:t>
-      </w:r>
-      <w:r>
-        <w:rPr>
-          <w:lang w:val="en-GB"/>
-        </w:rPr>
+      </w:pPr>
+      <w:r>
+        <w:t>4.</w:t>
+      </w:r>
+      <w:r>
+        <w:t>1</w:t>
+      </w:r>
+      <w:r>
         <w:t>.</w:t>
       </w:r>
       <w:r>
-        <w:rPr>
-          <w:lang w:val="en-GB"/>
-        </w:rPr>
-        <w:t xml:space="preserve"> UI and UX</w:t>
-      </w:r>
-    </w:p>
-    <w:p/>
-    <w:p>
-      <w:pPr>
-        <w:pStyle w:val="Heading1"/>
-      </w:pPr>
-      <w:r>
-        <w:t>4. Scenario Creation</w:t>
-      </w:r>
-    </w:p>
-    <w:p>
-      <w:pPr>
-        <w:pStyle w:val="Heading2"/>
-      </w:pPr>
-      <w:r>
-        <w:t>4</w:t>
-      </w:r>
-      <w:r>
-        <w:t>.</w:t>
-      </w:r>
-      <w:r>
-        <w:t>1</w:t>
-      </w:r>
-      <w:r>
-        <w:t>.</w:t>
-      </w:r>
-      <w:r>
-        <w:t xml:space="preserve"> Behaviour Tree </w:t>
-      </w:r>
-      <w:r>
-        <w:t>Scenario</w:t>
-      </w:r>
-      <w:r>
-        <w:t xml:space="preserve"> Implementation</w:t>
-      </w:r>
-    </w:p>
-    <w:p>
-      <w:pPr>
-        <w:pStyle w:val="Heading3"/>
-      </w:pPr>
-      <w:r>
-        <w:t>4.</w:t>
-      </w:r>
-      <w:r>
-        <w:t>1</w:t>
-      </w:r>
-      <w:r>
-        <w:t xml:space="preserve">.1 </w:t>
+        <w:t xml:space="preserve"> </w:t>
       </w:r>
       <w:r>
         <w:t xml:space="preserve">Behaviour Tree System </w:t>
@@ -4605,7 +4949,22 @@
     </w:p>
     <w:p>
       <w:r>
-        <w:t xml:space="preserve">In the end after going through many tutorials and a lot of documentation the BT system for the project was made following two YouTube tutorials </w:t>
+        <w:t xml:space="preserve">In the end after going through many tutorials and a lot of documentation the BT system for the project was made </w:t>
+      </w:r>
+      <w:r>
+        <w:t>through the use of Unity</w:t>
+      </w:r>
+      <w:r>
+        <w:t xml:space="preserve"> </w:t>
+      </w:r>
+      <w:r>
+        <w:t>documentation and</w:t>
+      </w:r>
+      <w:r>
+        <w:t xml:space="preserve"> </w:t>
+      </w:r>
+      <w:r>
+        <w:t xml:space="preserve">following two YouTube tutorials </w:t>
       </w:r>
       <w:r>
         <w:t xml:space="preserve">on the channel </w:t>
@@ -4705,7 +5064,7 @@
         </w:rPr>
         <w:t xml:space="preserve">| Create Behaviour Trees using UI Builder, GraphView, and Scriptable Objects </w:t>
       </w:r>
-      <w:hyperlink r:id="rId21" w:history="1">
+      <w:hyperlink r:id="rId23" w:history="1">
         <w:r>
           <w:rPr>
             <w:rStyle w:val="Hyperlink"/>
@@ -4742,7 +5101,7 @@
         <w:tab/>
         <w:t xml:space="preserve">           </w:t>
       </w:r>
-      <w:hyperlink r:id="rId22" w:history="1">
+      <w:hyperlink r:id="rId24" w:history="1">
         <w:r>
           <w:rPr>
             <w:rStyle w:val="Hyperlink"/>
@@ -4768,7 +5127,7 @@
       <w:r>
         <w:t xml:space="preserve"> </w:t>
       </w:r>
-      <w:hyperlink r:id="rId23" w:history="1">
+      <w:hyperlink r:id="rId25" w:history="1">
         <w:r>
           <w:rPr>
             <w:rStyle w:val="Hyperlink"/>
@@ -4781,11 +5140,21 @@
       </w:r>
     </w:p>
     <w:p>
-      <w:r>
+      <w:pPr>
+        <w:jc w:val="center"/>
+        <w:rPr>
+          <w:sz w:val="18"/>
+          <w:szCs w:val="18"/>
+        </w:rPr>
+      </w:pPr>
+      <w:r>
+        <w:rPr>
+          <w:noProof/>
+        </w:rPr>
         <w:drawing>
-          <wp:inline distT="0" distB="0" distL="0" distR="0" wp14:anchorId="0333D53C" wp14:editId="7AF5993C">
-            <wp:extent cx="5731510" cy="2887345"/>
-            <wp:effectExtent l="0" t="0" r="2540" b="8255"/>
+          <wp:inline distT="0" distB="0" distL="0" distR="0" wp14:anchorId="0333D53C" wp14:editId="53FA9402">
+            <wp:extent cx="5133975" cy="2586327"/>
+            <wp:effectExtent l="0" t="0" r="0" b="5080"/>
             <wp:docPr id="1" name="Picture 1" descr="Graphical user interface&#10;&#10;Description automatically generated"/>
             <wp:cNvGraphicFramePr>
               <a:graphicFrameLocks xmlns:a="http://schemas.openxmlformats.org/drawingml/2006/main" noChangeAspect="1"/>
@@ -4798,7 +5167,7 @@
                     <pic:cNvPicPr/>
                   </pic:nvPicPr>
                   <pic:blipFill>
-                    <a:blip r:embed="rId24"/>
+                    <a:blip r:embed="rId26"/>
                     <a:stretch>
                       <a:fillRect/>
                     </a:stretch>
@@ -4806,7 +5175,7 @@
                   <pic:spPr>
                     <a:xfrm>
                       <a:off x="0" y="0"/>
-                      <a:ext cx="5731510" cy="2887345"/>
+                      <a:ext cx="5141397" cy="2590066"/>
                     </a:xfrm>
                     <a:prstGeom prst="rect">
                       <a:avLst/>
@@ -4819,40 +5188,2006 @@
         </w:drawing>
       </w:r>
     </w:p>
+    <w:p>
+      <w:pPr>
+        <w:jc w:val="center"/>
+        <w:rPr>
+          <w:i/>
+          <w:iCs/>
+          <w:sz w:val="16"/>
+          <w:szCs w:val="16"/>
+        </w:rPr>
+      </w:pPr>
+      <w:r>
+        <w:rPr>
+          <w:i/>
+          <w:iCs/>
+          <w:sz w:val="16"/>
+          <w:szCs w:val="16"/>
+        </w:rPr>
+        <w:t>Example Behaviour Tree</w:t>
+      </w:r>
+      <w:r>
+        <w:rPr>
+          <w:i/>
+          <w:iCs/>
+          <w:sz w:val="16"/>
+          <w:szCs w:val="16"/>
+        </w:rPr>
+        <w:t xml:space="preserve"> made</w:t>
+      </w:r>
+      <w:r>
+        <w:rPr>
+          <w:i/>
+          <w:iCs/>
+          <w:sz w:val="16"/>
+          <w:szCs w:val="16"/>
+        </w:rPr>
+        <w:t xml:space="preserve"> in</w:t>
+      </w:r>
+      <w:r>
+        <w:rPr>
+          <w:i/>
+          <w:iCs/>
+          <w:sz w:val="16"/>
+          <w:szCs w:val="16"/>
+        </w:rPr>
+        <w:t>side</w:t>
+      </w:r>
+      <w:r>
+        <w:rPr>
+          <w:i/>
+          <w:iCs/>
+          <w:sz w:val="16"/>
+          <w:szCs w:val="16"/>
+        </w:rPr>
+        <w:t xml:space="preserve"> the </w:t>
+      </w:r>
+      <w:r>
+        <w:rPr>
+          <w:i/>
+          <w:iCs/>
+          <w:sz w:val="16"/>
+          <w:szCs w:val="16"/>
+        </w:rPr>
+        <w:t>custom-built</w:t>
+      </w:r>
+      <w:r>
+        <w:rPr>
+          <w:i/>
+          <w:iCs/>
+          <w:sz w:val="16"/>
+          <w:szCs w:val="16"/>
+        </w:rPr>
+        <w:t xml:space="preserve"> Behaviour Tree Editor</w:t>
+      </w:r>
+    </w:p>
+    <w:p>
+      <w:pPr>
+        <w:jc w:val="center"/>
+        <w:rPr>
+          <w:i/>
+          <w:iCs/>
+          <w:sz w:val="16"/>
+          <w:szCs w:val="16"/>
+        </w:rPr>
+      </w:pPr>
+      <w:r>
+        <w:rPr>
+          <w:i/>
+          <w:iCs/>
+          <w:sz w:val="16"/>
+          <w:szCs w:val="16"/>
+        </w:rPr>
+        <w:lastRenderedPageBreak/>
+        <w:drawing>
+          <wp:inline distT="0" distB="0" distL="0" distR="0" wp14:anchorId="3BE1D360" wp14:editId="5B0F0C63">
+            <wp:extent cx="4695825" cy="2926436"/>
+            <wp:effectExtent l="0" t="0" r="0" b="7620"/>
+            <wp:docPr id="15" name="Picture 15" descr="Graphical user interface&#10;&#10;Description automatically generated"/>
+            <wp:cNvGraphicFramePr>
+              <a:graphicFrameLocks xmlns:a="http://schemas.openxmlformats.org/drawingml/2006/main" noChangeAspect="1"/>
+            </wp:cNvGraphicFramePr>
+            <a:graphic xmlns:a="http://schemas.openxmlformats.org/drawingml/2006/main">
+              <a:graphicData uri="http://schemas.openxmlformats.org/drawingml/2006/picture">
+                <pic:pic xmlns:pic="http://schemas.openxmlformats.org/drawingml/2006/picture">
+                  <pic:nvPicPr>
+                    <pic:cNvPr id="15" name="Picture 15" descr="Graphical user interface&#10;&#10;Description automatically generated"/>
+                    <pic:cNvPicPr/>
+                  </pic:nvPicPr>
+                  <pic:blipFill>
+                    <a:blip r:embed="rId27"/>
+                    <a:stretch>
+                      <a:fillRect/>
+                    </a:stretch>
+                  </pic:blipFill>
+                  <pic:spPr>
+                    <a:xfrm>
+                      <a:off x="0" y="0"/>
+                      <a:ext cx="4710052" cy="2935302"/>
+                    </a:xfrm>
+                    <a:prstGeom prst="rect">
+                      <a:avLst/>
+                    </a:prstGeom>
+                  </pic:spPr>
+                </pic:pic>
+              </a:graphicData>
+            </a:graphic>
+          </wp:inline>
+        </w:drawing>
+      </w:r>
+    </w:p>
+    <w:p>
+      <w:pPr>
+        <w:jc w:val="center"/>
+        <w:rPr>
+          <w:i/>
+          <w:iCs/>
+          <w:sz w:val="16"/>
+          <w:szCs w:val="16"/>
+        </w:rPr>
+      </w:pPr>
+      <w:r>
+        <w:rPr>
+          <w:i/>
+          <w:iCs/>
+          <w:sz w:val="16"/>
+          <w:szCs w:val="16"/>
+        </w:rPr>
+        <w:t>Behaviour Tree Editor UI within UI Builder</w:t>
+      </w:r>
+    </w:p>
+    <w:p>
+      <w:r>
+        <w:t xml:space="preserve">The Behaviour Tree Editor itself consist of five parts. The tree view, the nodes, the inspector, the </w:t>
+      </w:r>
+      <w:r>
+        <w:t>blackboard,</w:t>
+      </w:r>
+      <w:r>
+        <w:t xml:space="preserve"> and the logic that allows the user to create, view, connect and edit the Behaviour Tree and nodes within it.</w:t>
+      </w:r>
+    </w:p>
+    <w:p>
+      <w:pPr>
+        <w:pStyle w:val="Heading3"/>
+      </w:pPr>
+      <w:r>
+        <w:t xml:space="preserve">4.1.1. </w:t>
+      </w:r>
+      <w:r>
+        <w:t>Tree View</w:t>
+      </w:r>
+    </w:p>
+    <w:p>
+      <w:r>
+        <w:t>The Tree View uses special Unity UI code called GraphView to create the graphed section of the Behaviour Tree editor</w:t>
+      </w:r>
+      <w:r>
+        <w:t xml:space="preserve"> as seen in the figures above and below</w:t>
+      </w:r>
+      <w:r>
+        <w:t xml:space="preserve"> where the </w:t>
+      </w:r>
+      <w:r>
+        <w:t>nodes can be created</w:t>
+      </w:r>
+      <w:r>
+        <w:t xml:space="preserve">, </w:t>
+      </w:r>
+      <w:r>
+        <w:t xml:space="preserve">edited, </w:t>
+      </w:r>
+      <w:r>
+        <w:t>moved around</w:t>
+      </w:r>
+      <w:r>
+        <w:t>,</w:t>
+      </w:r>
+      <w:r>
+        <w:t xml:space="preserve"> and connected together</w:t>
+      </w:r>
+      <w:r>
+        <w:t xml:space="preserve"> alongside with custom code tweaking how it works. This code</w:t>
+      </w:r>
+      <w:r>
+        <w:t xml:space="preserve"> </w:t>
+      </w:r>
+      <w:r>
+        <w:t>within the Tree View</w:t>
+      </w:r>
+      <w:r>
+        <w:t xml:space="preserve"> allows the user </w:t>
+      </w:r>
+      <w:r>
+        <w:t>to create new nodes for a Behaviour Tree</w:t>
+      </w:r>
+      <w:r>
+        <w:t xml:space="preserve"> when right clicking within the Tree View,</w:t>
+      </w:r>
+      <w:r>
+        <w:t xml:space="preserve"> select nodes highlighting them,</w:t>
+      </w:r>
+      <w:r>
+        <w:t xml:space="preserve"> </w:t>
+      </w:r>
+      <w:r>
+        <w:t>undo</w:t>
+      </w:r>
+      <w:r>
+        <w:t xml:space="preserve"> actions, </w:t>
+      </w:r>
+      <w:r>
+        <w:t>redo actions,</w:t>
+      </w:r>
+      <w:r>
+        <w:t xml:space="preserve"> </w:t>
+      </w:r>
+      <w:r>
+        <w:t>scroll in and out of the view to zoom in on the Tree View</w:t>
+      </w:r>
+      <w:r>
+        <w:t xml:space="preserve"> and</w:t>
+      </w:r>
+      <w:r>
+        <w:t xml:space="preserve"> </w:t>
+      </w:r>
+      <w:r>
+        <w:t>it also</w:t>
+      </w:r>
+      <w:r>
+        <w:t xml:space="preserve"> handle</w:t>
+      </w:r>
+      <w:r>
+        <w:t>s</w:t>
+      </w:r>
+      <w:r>
+        <w:t xml:space="preserve"> the positional code of the nodes to make sure the nodes get executed in order from left to right</w:t>
+      </w:r>
+      <w:r>
+        <w:t xml:space="preserve">. </w:t>
+      </w:r>
+      <w:r>
+        <w:t>The UI Builder tool was then used to</w:t>
+      </w:r>
+      <w:r>
+        <w:t xml:space="preserve"> add the Tree View to the Behaviour Tree Editor and to</w:t>
+      </w:r>
+      <w:r>
+        <w:t xml:space="preserve"> handle </w:t>
+      </w:r>
+      <w:r>
+        <w:t>its</w:t>
+      </w:r>
+      <w:r>
+        <w:t xml:space="preserve"> positioning and scaling within the Behaviour Tree Editor</w:t>
+      </w:r>
+      <w:r>
+        <w:t>.</w:t>
+      </w:r>
+    </w:p>
+    <w:p>
+      <w:pPr>
+        <w:jc w:val="center"/>
+      </w:pPr>
+      <w:r>
+        <w:drawing>
+          <wp:inline distT="0" distB="0" distL="0" distR="0" wp14:anchorId="3E253BFE" wp14:editId="48B581DF">
+            <wp:extent cx="4481258" cy="2721720"/>
+            <wp:effectExtent l="0" t="0" r="0" b="2540"/>
+            <wp:docPr id="10" name="Picture 10" descr="A screenshot of a computer&#10;&#10;Description automatically generated with medium confidence"/>
+            <wp:cNvGraphicFramePr>
+              <a:graphicFrameLocks xmlns:a="http://schemas.openxmlformats.org/drawingml/2006/main" noChangeAspect="1"/>
+            </wp:cNvGraphicFramePr>
+            <a:graphic xmlns:a="http://schemas.openxmlformats.org/drawingml/2006/main">
+              <a:graphicData uri="http://schemas.openxmlformats.org/drawingml/2006/picture">
+                <pic:pic xmlns:pic="http://schemas.openxmlformats.org/drawingml/2006/picture">
+                  <pic:nvPicPr>
+                    <pic:cNvPr id="10" name="Picture 10" descr="A screenshot of a computer&#10;&#10;Description automatically generated with medium confidence"/>
+                    <pic:cNvPicPr/>
+                  </pic:nvPicPr>
+                  <pic:blipFill>
+                    <a:blip r:embed="rId28"/>
+                    <a:stretch>
+                      <a:fillRect/>
+                    </a:stretch>
+                  </pic:blipFill>
+                  <pic:spPr>
+                    <a:xfrm>
+                      <a:off x="0" y="0"/>
+                      <a:ext cx="4506640" cy="2737136"/>
+                    </a:xfrm>
+                    <a:prstGeom prst="rect">
+                      <a:avLst/>
+                    </a:prstGeom>
+                  </pic:spPr>
+                </pic:pic>
+              </a:graphicData>
+            </a:graphic>
+          </wp:inline>
+        </w:drawing>
+      </w:r>
+    </w:p>
+    <w:p>
+      <w:pPr>
+        <w:jc w:val="center"/>
+        <w:rPr>
+          <w:i/>
+          <w:iCs/>
+          <w:sz w:val="16"/>
+          <w:szCs w:val="16"/>
+        </w:rPr>
+      </w:pPr>
+      <w:r>
+        <w:rPr>
+          <w:i/>
+          <w:iCs/>
+          <w:sz w:val="16"/>
+          <w:szCs w:val="16"/>
+        </w:rPr>
+        <w:t>Tree View with a test Behaviour Tree inside</w:t>
+      </w:r>
+      <w:r>
+        <w:rPr>
+          <w:i/>
+          <w:iCs/>
+          <w:sz w:val="16"/>
+          <w:szCs w:val="16"/>
+        </w:rPr>
+        <w:t xml:space="preserve"> and popup for a new node to be created</w:t>
+      </w:r>
+    </w:p>
+    <w:p>
+      <w:pPr>
+        <w:pStyle w:val="Heading3"/>
+      </w:pPr>
+      <w:r>
+        <w:lastRenderedPageBreak/>
+        <w:t xml:space="preserve">4.1.2. </w:t>
+      </w:r>
+      <w:r>
+        <w:t>Nodes</w:t>
+      </w:r>
+    </w:p>
+    <w:p>
+      <w:pPr>
+        <w:pStyle w:val="Heading4"/>
+      </w:pPr>
+      <w:r>
+        <w:t xml:space="preserve">4.1.2.1. </w:t>
+      </w:r>
+      <w:r>
+        <w:t>Behaviour Tree Editor Display</w:t>
+      </w:r>
+    </w:p>
+    <w:p>
+      <w:r>
+        <w:t xml:space="preserve">The UI Builder tool was used to create special node UI which gets made, </w:t>
+      </w:r>
+      <w:r>
+        <w:t>scaled</w:t>
+      </w:r>
+      <w:r>
+        <w:t>,</w:t>
+      </w:r>
+      <w:r>
+        <w:t xml:space="preserve"> and edited based on</w:t>
+      </w:r>
+      <w:r>
+        <w:t xml:space="preserve"> </w:t>
+      </w:r>
+      <w:r>
+        <w:t>the type of node it is when a</w:t>
+      </w:r>
+      <w:r>
+        <w:t xml:space="preserve"> user creates a</w:t>
+      </w:r>
+      <w:r>
+        <w:t xml:space="preserve"> node within the Tree View.</w:t>
+      </w:r>
+      <w:r>
+        <w:t xml:space="preserve"> </w:t>
+      </w:r>
+      <w:r>
+        <w:t xml:space="preserve">Each node has the name of its script in the middle section of it. </w:t>
+      </w:r>
+      <w:r>
+        <w:t>When a node is created the top part of its colour gets changed based on whether it is a root</w:t>
+      </w:r>
+      <w:r>
+        <w:t xml:space="preserve"> (red)</w:t>
+      </w:r>
+      <w:r>
+        <w:t>, action</w:t>
+      </w:r>
+      <w:r>
+        <w:t xml:space="preserve"> (green)</w:t>
+      </w:r>
+      <w:r>
+        <w:t>, decorator</w:t>
+      </w:r>
+      <w:r>
+        <w:t xml:space="preserve"> (blue)</w:t>
+      </w:r>
+      <w:r>
+        <w:t xml:space="preserve"> or composite</w:t>
+      </w:r>
+      <w:r>
+        <w:t xml:space="preserve"> (yellow)</w:t>
+      </w:r>
+      <w:r>
+        <w:t xml:space="preserve"> node.</w:t>
+      </w:r>
+      <w:r>
+        <w:t xml:space="preserve"> Based on the node type the connection spots gets altered as well based on whether the node type can have a parent and how many children they can have.</w:t>
+      </w:r>
+      <w:r>
+        <w:t xml:space="preserve"> </w:t>
+      </w:r>
+      <w:r>
+        <w:t>All</w:t>
+      </w:r>
+      <w:r>
+        <w:t xml:space="preserve"> node</w:t>
+      </w:r>
+      <w:r>
+        <w:t>s</w:t>
+      </w:r>
+      <w:r>
+        <w:t xml:space="preserve"> </w:t>
+      </w:r>
+      <w:r>
+        <w:t>have</w:t>
+      </w:r>
+      <w:r>
+        <w:t xml:space="preserve"> a connection at the bottom and then based on how many children it can have</w:t>
+      </w:r>
+      <w:r>
+        <w:t xml:space="preserve"> that connection can have one or multiple children attached parenting them to the node.</w:t>
+      </w:r>
+      <w:r>
+        <w:t xml:space="preserve"> </w:t>
+      </w:r>
+      <w:r>
+        <w:t>All nodes also have a top connection for their parent nodes except the root node which being the start node can not have any parent nodes attached to it.</w:t>
+      </w:r>
+    </w:p>
+    <w:p>
+      <w:pPr>
+        <w:jc w:val="center"/>
+      </w:pPr>
+      <w:r>
+        <w:drawing>
+          <wp:inline distT="0" distB="0" distL="0" distR="0" wp14:anchorId="6802507F" wp14:editId="4D4ACCBF">
+            <wp:extent cx="4503412" cy="2799041"/>
+            <wp:effectExtent l="0" t="0" r="0" b="1905"/>
+            <wp:docPr id="19" name="Picture 19" descr="A screenshot of a computer&#10;&#10;Description automatically generated with medium confidence"/>
+            <wp:cNvGraphicFramePr>
+              <a:graphicFrameLocks xmlns:a="http://schemas.openxmlformats.org/drawingml/2006/main" noChangeAspect="1"/>
+            </wp:cNvGraphicFramePr>
+            <a:graphic xmlns:a="http://schemas.openxmlformats.org/drawingml/2006/main">
+              <a:graphicData uri="http://schemas.openxmlformats.org/drawingml/2006/picture">
+                <pic:pic xmlns:pic="http://schemas.openxmlformats.org/drawingml/2006/picture">
+                  <pic:nvPicPr>
+                    <pic:cNvPr id="19" name="Picture 19" descr="A screenshot of a computer&#10;&#10;Description automatically generated with medium confidence"/>
+                    <pic:cNvPicPr/>
+                  </pic:nvPicPr>
+                  <pic:blipFill>
+                    <a:blip r:embed="rId29"/>
+                    <a:stretch>
+                      <a:fillRect/>
+                    </a:stretch>
+                  </pic:blipFill>
+                  <pic:spPr>
+                    <a:xfrm>
+                      <a:off x="0" y="0"/>
+                      <a:ext cx="4536090" cy="2819351"/>
+                    </a:xfrm>
+                    <a:prstGeom prst="rect">
+                      <a:avLst/>
+                    </a:prstGeom>
+                  </pic:spPr>
+                </pic:pic>
+              </a:graphicData>
+            </a:graphic>
+          </wp:inline>
+        </w:drawing>
+      </w:r>
+    </w:p>
+    <w:p>
+      <w:pPr>
+        <w:jc w:val="center"/>
+        <w:rPr>
+          <w:i/>
+          <w:iCs/>
+          <w:sz w:val="16"/>
+          <w:szCs w:val="16"/>
+        </w:rPr>
+      </w:pPr>
+      <w:r>
+        <w:rPr>
+          <w:i/>
+          <w:iCs/>
+          <w:sz w:val="16"/>
+          <w:szCs w:val="16"/>
+        </w:rPr>
+        <w:t>Node UI within UI Builder</w:t>
+      </w:r>
+    </w:p>
+    <w:p>
+      <w:pPr>
+        <w:jc w:val="center"/>
+        <w:rPr>
+          <w:i/>
+          <w:iCs/>
+          <w:sz w:val="16"/>
+          <w:szCs w:val="16"/>
+        </w:rPr>
+      </w:pPr>
+      <w:r>
+        <w:rPr>
+          <w:i/>
+          <w:iCs/>
+          <w:sz w:val="16"/>
+          <w:szCs w:val="16"/>
+        </w:rPr>
+        <w:drawing>
+          <wp:inline distT="0" distB="0" distL="0" distR="0" wp14:anchorId="1E45E1FD" wp14:editId="6E6D69BA">
+            <wp:extent cx="2054463" cy="2715279"/>
+            <wp:effectExtent l="0" t="0" r="3175" b="8890"/>
+            <wp:docPr id="23" name="Picture 23" descr="Diagram&#10;&#10;Description automatically generated"/>
+            <wp:cNvGraphicFramePr>
+              <a:graphicFrameLocks xmlns:a="http://schemas.openxmlformats.org/drawingml/2006/main" noChangeAspect="1"/>
+            </wp:cNvGraphicFramePr>
+            <a:graphic xmlns:a="http://schemas.openxmlformats.org/drawingml/2006/main">
+              <a:graphicData uri="http://schemas.openxmlformats.org/drawingml/2006/picture">
+                <pic:pic xmlns:pic="http://schemas.openxmlformats.org/drawingml/2006/picture">
+                  <pic:nvPicPr>
+                    <pic:cNvPr id="23" name="Picture 23" descr="Diagram&#10;&#10;Description automatically generated"/>
+                    <pic:cNvPicPr/>
+                  </pic:nvPicPr>
+                  <pic:blipFill>
+                    <a:blip r:embed="rId30"/>
+                    <a:stretch>
+                      <a:fillRect/>
+                    </a:stretch>
+                  </pic:blipFill>
+                  <pic:spPr>
+                    <a:xfrm>
+                      <a:off x="0" y="0"/>
+                      <a:ext cx="2064062" cy="2727966"/>
+                    </a:xfrm>
+                    <a:prstGeom prst="rect">
+                      <a:avLst/>
+                    </a:prstGeom>
+                  </pic:spPr>
+                </pic:pic>
+              </a:graphicData>
+            </a:graphic>
+          </wp:inline>
+        </w:drawing>
+      </w:r>
+    </w:p>
+    <w:p>
+      <w:pPr>
+        <w:jc w:val="center"/>
+        <w:rPr>
+          <w:i/>
+          <w:iCs/>
+          <w:sz w:val="16"/>
+          <w:szCs w:val="16"/>
+        </w:rPr>
+      </w:pPr>
+      <w:r>
+        <w:rPr>
+          <w:i/>
+          <w:iCs/>
+          <w:sz w:val="16"/>
+          <w:szCs w:val="16"/>
+        </w:rPr>
+        <w:t>Connection display of different nodes</w:t>
+      </w:r>
+    </w:p>
+    <w:p>
+      <w:pPr>
+        <w:pStyle w:val="Heading4"/>
+      </w:pPr>
+      <w:r>
+        <w:lastRenderedPageBreak/>
+        <w:t xml:space="preserve">4.1.2.2. </w:t>
+      </w:r>
+      <w:r>
+        <w:t>Logic</w:t>
+      </w:r>
+    </w:p>
+    <w:p>
+      <w:r>
+        <w:t>Each node type contains code</w:t>
+      </w:r>
+      <w:r>
+        <w:t xml:space="preserve"> inside</w:t>
+      </w:r>
+      <w:r>
+        <w:t xml:space="preserve"> to perform </w:t>
+      </w:r>
+      <w:r>
+        <w:t>the logic it needs to function in the Behaviour Tree</w:t>
+      </w:r>
+      <w:r>
+        <w:t xml:space="preserve"> </w:t>
+      </w:r>
+      <w:r>
+        <w:t>alongside inherited code from a base node</w:t>
+      </w:r>
+      <w:r>
+        <w:t xml:space="preserve">. From there </w:t>
+      </w:r>
+      <w:r>
+        <w:t xml:space="preserve">when a node </w:t>
+      </w:r>
+      <w:r>
+        <w:t>needs to</w:t>
+      </w:r>
+      <w:r>
+        <w:t xml:space="preserve"> </w:t>
+      </w:r>
+      <w:r>
+        <w:t xml:space="preserve">be created in code </w:t>
+      </w:r>
+      <w:r>
+        <w:t>it</w:t>
+      </w:r>
+      <w:r>
+        <w:t xml:space="preserve"> can inherit from one of the node types to get its custom execution code along with the base node code and then can have custom code added to </w:t>
+      </w:r>
+      <w:r>
+        <w:t>i</w:t>
+      </w:r>
+      <w:r>
+        <w:t>t for NPC specific requirements</w:t>
+      </w:r>
+      <w:r>
+        <w:t>.</w:t>
+      </w:r>
+      <w:r>
+        <w:t xml:space="preserve"> For </w:t>
+      </w:r>
+      <w:r>
+        <w:t>example,</w:t>
+      </w:r>
+      <w:r>
+        <w:t xml:space="preserve"> a sequence node which is used to execute child nodes from left to right inherits its code from a composite node which inherits code from the base node. </w:t>
+      </w:r>
+    </w:p>
+    <w:p>
+      <w:r>
+        <w:rPr>
+          <w:b/>
+          <w:bCs/>
+        </w:rPr>
+        <w:t xml:space="preserve">Base Node </w:t>
+      </w:r>
+      <w:r>
+        <w:rPr>
+          <w:b/>
+          <w:bCs/>
+        </w:rPr>
+        <w:t>–</w:t>
+      </w:r>
+      <w:r>
+        <w:rPr>
+          <w:b/>
+          <w:bCs/>
+        </w:rPr>
+        <w:t xml:space="preserve"> </w:t>
+      </w:r>
+      <w:r>
+        <w:t>The base node</w:t>
+      </w:r>
+      <w:r>
+        <w:t xml:space="preserve"> contains any code that all the other nodes require to run </w:t>
+      </w:r>
+      <w:r>
+        <w:t>such as their state</w:t>
+      </w:r>
+      <w:r>
+        <w:t>.</w:t>
+      </w:r>
+      <w:r>
+        <w:t xml:space="preserve"> </w:t>
+      </w:r>
+      <w:r>
+        <w:t>This allows</w:t>
+      </w:r>
+      <w:r>
+        <w:t xml:space="preserve"> for less duplication of code and mak</w:t>
+      </w:r>
+      <w:r>
+        <w:t>es</w:t>
+      </w:r>
+      <w:r>
+        <w:t xml:space="preserve"> sure that all nodes work using that code preventing errors that could be made with duplication of code.</w:t>
+      </w:r>
+      <w:r>
+        <w:t xml:space="preserve"> The bade node has also code that can be overridden by anything that inherits it allowing for editing of code in </w:t>
+      </w:r>
+      <w:r>
+        <w:t>certain</w:t>
+      </w:r>
+      <w:r>
+        <w:t xml:space="preserve"> cases</w:t>
+      </w:r>
+      <w:r>
+        <w:t xml:space="preserve"> that require it</w:t>
+      </w:r>
+      <w:r>
+        <w:t>.</w:t>
+      </w:r>
+    </w:p>
+    <w:p>
+      <w:r>
+        <w:rPr>
+          <w:b/>
+          <w:bCs/>
+        </w:rPr>
+        <w:t xml:space="preserve">Composite Node </w:t>
+      </w:r>
+      <w:r>
+        <w:rPr>
+          <w:b/>
+          <w:bCs/>
+        </w:rPr>
+        <w:t>–</w:t>
+      </w:r>
+      <w:r>
+        <w:rPr>
+          <w:b/>
+          <w:bCs/>
+        </w:rPr>
+        <w:t xml:space="preserve"> </w:t>
+      </w:r>
+      <w:r>
+        <w:t xml:space="preserve">The composite node </w:t>
+      </w:r>
+      <w:r>
+        <w:t xml:space="preserve">type </w:t>
+      </w:r>
+      <w:r>
+        <w:t>has little extra code outside of what it inherits only storing the fact that it can have multiple child nodes and overriding that need to take that into account.</w:t>
+      </w:r>
+    </w:p>
+    <w:p>
+      <w:r>
+        <w:rPr>
+          <w:b/>
+          <w:bCs/>
+        </w:rPr>
+        <w:t xml:space="preserve">Decorator Node </w:t>
+      </w:r>
+      <w:r>
+        <w:rPr>
+          <w:b/>
+          <w:bCs/>
+        </w:rPr>
+        <w:t>–</w:t>
+      </w:r>
+      <w:r>
+        <w:rPr>
+          <w:b/>
+          <w:bCs/>
+        </w:rPr>
+        <w:t xml:space="preserve"> </w:t>
+      </w:r>
+      <w:r>
+        <w:t>The decorator node</w:t>
+      </w:r>
+      <w:r>
+        <w:t xml:space="preserve"> inherits the base node code </w:t>
+      </w:r>
+      <w:r>
+        <w:t>and has code for having only one child node and overrides base node code that requires editing to make use of that</w:t>
+      </w:r>
+      <w:r>
+        <w:t xml:space="preserve"> knowledge</w:t>
+      </w:r>
+      <w:r>
+        <w:t>.</w:t>
+      </w:r>
+    </w:p>
+    <w:p>
+      <w:r>
+        <w:rPr>
+          <w:b/>
+          <w:bCs/>
+        </w:rPr>
+        <w:t xml:space="preserve">Action Node </w:t>
+      </w:r>
+      <w:r>
+        <w:rPr>
+          <w:b/>
+          <w:bCs/>
+        </w:rPr>
+        <w:t>–</w:t>
+      </w:r>
+      <w:r>
+        <w:rPr>
+          <w:b/>
+          <w:bCs/>
+        </w:rPr>
+        <w:t xml:space="preserve"> </w:t>
+      </w:r>
+      <w:r>
+        <w:t>The action node unlike the others can have no child nodes and therefore does not need any execution code between the custom nodes and the base node so no base action node exists and instead all custom action nodes inherit from the base node and have no intermediary code class to inherit from.</w:t>
+      </w:r>
+      <w:r>
+        <w:t xml:space="preserve"> </w:t>
+      </w:r>
+    </w:p>
+    <w:p>
+      <w:r>
+        <w:rPr>
+          <w:b/>
+          <w:bCs/>
+        </w:rPr>
+        <w:t xml:space="preserve">Root Node </w:t>
+      </w:r>
+      <w:r>
+        <w:rPr>
+          <w:b/>
+          <w:bCs/>
+        </w:rPr>
+        <w:t>–</w:t>
+      </w:r>
+      <w:r>
+        <w:rPr>
+          <w:b/>
+          <w:bCs/>
+        </w:rPr>
+        <w:t xml:space="preserve"> </w:t>
+      </w:r>
+      <w:r>
+        <w:t xml:space="preserve">The root node can only have one child, no parents, only one can exist in a Behaviour Tree and it starts the behaviour tree so its code its more custom than the other types. Just like the action node it has no intermediary </w:t>
+      </w:r>
+      <w:r>
+        <w:t xml:space="preserve">making it a custom node </w:t>
+      </w:r>
+      <w:r>
+        <w:t>and it just inherits from the base node code</w:t>
+      </w:r>
+      <w:r>
+        <w:t xml:space="preserve"> and just like the decorator node it has code and overrides other code to ensure it can only have one child node. </w:t>
+      </w:r>
+      <w:r>
+        <w:t>Unlike the other nodes however the root node is one of a kind so no other version of it exist. It also contains custom code that execute the one child it has to allow the tree to start.</w:t>
+      </w:r>
+    </w:p>
+    <w:p>
+      <w:pPr>
+        <w:pStyle w:val="Heading3"/>
+      </w:pPr>
+      <w:r>
+        <w:t xml:space="preserve">4.1.3. </w:t>
+      </w:r>
+      <w:r>
+        <w:t>Inspector</w:t>
+      </w:r>
+    </w:p>
+    <w:p>
+      <w:r>
+        <w:t>A custom inspector was made for the Behaviour Tree Editor which works with the Tree View to display information about selected nodes and allow the user to edit them.</w:t>
+      </w:r>
+      <w:r>
+        <w:t xml:space="preserve"> The Tree View has code which communicates with the inspector passing the selected node to it at which point the inspector displays specific information that the node in its code allows the inspector to show and edit such as all nodes having a description which can be edited in the inspector and then the nodes will update showing that description under their name in the Tree View.</w:t>
+      </w:r>
+    </w:p>
+    <w:p>
+      <w:pPr>
+        <w:jc w:val="center"/>
+        <w:rPr>
+          <w:i/>
+          <w:iCs/>
+          <w:noProof/>
+          <w:sz w:val="16"/>
+          <w:szCs w:val="16"/>
+        </w:rPr>
+      </w:pPr>
+      <w:r>
+        <w:drawing>
+          <wp:inline distT="0" distB="0" distL="0" distR="0" wp14:anchorId="2F939D58" wp14:editId="117D08A1">
+            <wp:extent cx="2519835" cy="1546830"/>
+            <wp:effectExtent l="0" t="0" r="0" b="0"/>
+            <wp:docPr id="24" name="Picture 24" descr="Graphical user interface, text, application&#10;&#10;Description automatically generated"/>
+            <wp:cNvGraphicFramePr>
+              <a:graphicFrameLocks xmlns:a="http://schemas.openxmlformats.org/drawingml/2006/main" noChangeAspect="1"/>
+            </wp:cNvGraphicFramePr>
+            <a:graphic xmlns:a="http://schemas.openxmlformats.org/drawingml/2006/main">
+              <a:graphicData uri="http://schemas.openxmlformats.org/drawingml/2006/picture">
+                <pic:pic xmlns:pic="http://schemas.openxmlformats.org/drawingml/2006/picture">
+                  <pic:nvPicPr>
+                    <pic:cNvPr id="24" name="Picture 24" descr="Graphical user interface, text, application&#10;&#10;Description automatically generated"/>
+                    <pic:cNvPicPr/>
+                  </pic:nvPicPr>
+                  <pic:blipFill>
+                    <a:blip r:embed="rId31"/>
+                    <a:stretch>
+                      <a:fillRect/>
+                    </a:stretch>
+                  </pic:blipFill>
+                  <pic:spPr>
+                    <a:xfrm>
+                      <a:off x="0" y="0"/>
+                      <a:ext cx="2531961" cy="1554274"/>
+                    </a:xfrm>
+                    <a:prstGeom prst="rect">
+                      <a:avLst/>
+                    </a:prstGeom>
+                  </pic:spPr>
+                </pic:pic>
+              </a:graphicData>
+            </a:graphic>
+          </wp:inline>
+        </w:drawing>
+      </w:r>
+      <w:r>
+        <w:drawing>
+          <wp:inline distT="0" distB="0" distL="0" distR="0" wp14:anchorId="194C940B" wp14:editId="2C25BDD3">
+            <wp:extent cx="2244738" cy="1549594"/>
+            <wp:effectExtent l="0" t="0" r="3175" b="0"/>
+            <wp:docPr id="25" name="Picture 25" descr="Timeline&#10;&#10;Description automatically generated"/>
+            <wp:cNvGraphicFramePr>
+              <a:graphicFrameLocks xmlns:a="http://schemas.openxmlformats.org/drawingml/2006/main" noChangeAspect="1"/>
+            </wp:cNvGraphicFramePr>
+            <a:graphic xmlns:a="http://schemas.openxmlformats.org/drawingml/2006/main">
+              <a:graphicData uri="http://schemas.openxmlformats.org/drawingml/2006/picture">
+                <pic:pic xmlns:pic="http://schemas.openxmlformats.org/drawingml/2006/picture">
+                  <pic:nvPicPr>
+                    <pic:cNvPr id="25" name="Picture 25" descr="Timeline&#10;&#10;Description automatically generated"/>
+                    <pic:cNvPicPr/>
+                  </pic:nvPicPr>
+                  <pic:blipFill>
+                    <a:blip r:embed="rId32"/>
+                    <a:stretch>
+                      <a:fillRect/>
+                    </a:stretch>
+                  </pic:blipFill>
+                  <pic:spPr>
+                    <a:xfrm>
+                      <a:off x="0" y="0"/>
+                      <a:ext cx="2262913" cy="1562141"/>
+                    </a:xfrm>
+                    <a:prstGeom prst="rect">
+                      <a:avLst/>
+                    </a:prstGeom>
+                  </pic:spPr>
+                </pic:pic>
+              </a:graphicData>
+            </a:graphic>
+          </wp:inline>
+        </w:drawing>
+      </w:r>
+    </w:p>
+    <w:p>
+      <w:pPr>
+        <w:jc w:val="center"/>
+        <w:rPr>
+          <w:i/>
+          <w:iCs/>
+          <w:noProof/>
+          <w:sz w:val="16"/>
+          <w:szCs w:val="16"/>
+        </w:rPr>
+      </w:pPr>
+      <w:r>
+        <w:rPr>
+          <w:i/>
+          <w:iCs/>
+          <w:noProof/>
+          <w:sz w:val="16"/>
+          <w:szCs w:val="16"/>
+        </w:rPr>
+        <w:t>Images showng a selected sequence node and the Behaviour Tree Editor Inspector with a custom edited description</w:t>
+      </w:r>
+    </w:p>
+    <w:p>
+      <w:pPr>
+        <w:pStyle w:val="Heading3"/>
+      </w:pPr>
+      <w:r>
+        <w:lastRenderedPageBreak/>
+        <w:t xml:space="preserve">4.1.4. </w:t>
+      </w:r>
+      <w:r>
+        <w:t>Blackboard</w:t>
+      </w:r>
+    </w:p>
+    <w:p>
+      <w:r>
+        <w:t>A custom blackboard was made for the Behaviour Tree Editor</w:t>
+      </w:r>
+      <w:r>
+        <w:t xml:space="preserve"> which</w:t>
+      </w:r>
+      <w:r>
+        <w:t xml:space="preserve"> similarly to the </w:t>
+      </w:r>
+      <w:r>
+        <w:t>inspector</w:t>
+      </w:r>
+      <w:r>
+        <w:t xml:space="preserve"> display</w:t>
+      </w:r>
+      <w:r>
+        <w:t xml:space="preserve">s </w:t>
+      </w:r>
+      <w:r>
+        <w:t>information and allows it to be edited. Unlike the inspector</w:t>
+      </w:r>
+      <w:r>
+        <w:t xml:space="preserve"> though</w:t>
+      </w:r>
+      <w:r>
+        <w:t xml:space="preserve"> it is not node specific. It stores custom information from its code that can be used and edited by </w:t>
+      </w:r>
+      <w:r>
+        <w:t>a</w:t>
+      </w:r>
+      <w:r>
+        <w:t>ny</w:t>
+      </w:r>
+      <w:r>
+        <w:t xml:space="preserve"> node in </w:t>
+      </w:r>
+      <w:r>
+        <w:t>a</w:t>
+      </w:r>
+      <w:r>
+        <w:t xml:space="preserve"> </w:t>
+      </w:r>
+      <w:r>
+        <w:t>Behaviour Tree</w:t>
+      </w:r>
+      <w:r>
+        <w:t xml:space="preserve"> allowing for better sharing of information and code between the nodes</w:t>
+      </w:r>
+      <w:r>
+        <w:t xml:space="preserve">, </w:t>
+      </w:r>
+      <w:r>
+        <w:t>reducing duplication of code</w:t>
+      </w:r>
+      <w:r>
+        <w:t xml:space="preserve"> and improving performance by reducing the </w:t>
+      </w:r>
+      <w:r>
+        <w:t>number</w:t>
+      </w:r>
+      <w:r>
+        <w:t xml:space="preserve"> of calls </w:t>
+      </w:r>
+      <w:r>
+        <w:t>in</w:t>
+      </w:r>
+      <w:r>
+        <w:t xml:space="preserve"> code </w:t>
+      </w:r>
+      <w:r>
+        <w:t xml:space="preserve">that </w:t>
+      </w:r>
+      <w:r>
+        <w:t xml:space="preserve">need to do to </w:t>
+      </w:r>
+      <w:r>
+        <w:t xml:space="preserve">done </w:t>
+      </w:r>
+      <w:r>
+        <w:t>search</w:t>
+      </w:r>
+      <w:r>
+        <w:t>ing</w:t>
+      </w:r>
+      <w:r>
+        <w:t xml:space="preserve"> for objects.</w:t>
+      </w:r>
+      <w:r>
+        <w:t xml:space="preserve"> For example, in this project the blackboard stores a position value the NPCs use to move to a position. This reduces custom code/nodes needed telling NPCs where to move when instead this value can be edited at the end of existing nodes and </w:t>
+      </w:r>
+      <w:r>
+        <w:t xml:space="preserve">then </w:t>
+      </w:r>
+      <w:r>
+        <w:t xml:space="preserve">a custom universal </w:t>
+      </w:r>
+      <w:r>
+        <w:t xml:space="preserve">node called </w:t>
+      </w:r>
+      <w:r>
+        <w:t xml:space="preserve">moveToPosition </w:t>
+      </w:r>
+      <w:r>
+        <w:t>uses</w:t>
+      </w:r>
+      <w:r>
+        <w:t xml:space="preserve"> that value</w:t>
+      </w:r>
+      <w:r>
+        <w:t xml:space="preserve"> calling the code to tell the NPC to move to that value</w:t>
+      </w:r>
+      <w:r>
+        <w:t>.</w:t>
+      </w:r>
+    </w:p>
+    <w:p>
+      <w:pPr>
+        <w:jc w:val="center"/>
+      </w:pPr>
+      <w:r>
+        <w:drawing>
+          <wp:inline distT="0" distB="0" distL="0" distR="0" wp14:anchorId="3534B76A" wp14:editId="325413EE">
+            <wp:extent cx="2896004" cy="743054"/>
+            <wp:effectExtent l="0" t="0" r="0" b="0"/>
+            <wp:docPr id="26" name="Picture 26" descr="Graphical user interface, application&#10;&#10;Description automatically generated"/>
+            <wp:cNvGraphicFramePr>
+              <a:graphicFrameLocks xmlns:a="http://schemas.openxmlformats.org/drawingml/2006/main" noChangeAspect="1"/>
+            </wp:cNvGraphicFramePr>
+            <a:graphic xmlns:a="http://schemas.openxmlformats.org/drawingml/2006/main">
+              <a:graphicData uri="http://schemas.openxmlformats.org/drawingml/2006/picture">
+                <pic:pic xmlns:pic="http://schemas.openxmlformats.org/drawingml/2006/picture">
+                  <pic:nvPicPr>
+                    <pic:cNvPr id="26" name="Picture 26" descr="Graphical user interface, application&#10;&#10;Description automatically generated"/>
+                    <pic:cNvPicPr/>
+                  </pic:nvPicPr>
+                  <pic:blipFill>
+                    <a:blip r:embed="rId33"/>
+                    <a:stretch>
+                      <a:fillRect/>
+                    </a:stretch>
+                  </pic:blipFill>
+                  <pic:spPr>
+                    <a:xfrm>
+                      <a:off x="0" y="0"/>
+                      <a:ext cx="2896004" cy="743054"/>
+                    </a:xfrm>
+                    <a:prstGeom prst="rect">
+                      <a:avLst/>
+                    </a:prstGeom>
+                  </pic:spPr>
+                </pic:pic>
+              </a:graphicData>
+            </a:graphic>
+          </wp:inline>
+        </w:drawing>
+      </w:r>
+    </w:p>
+    <w:p>
+      <w:pPr>
+        <w:jc w:val="center"/>
+        <w:rPr>
+          <w:i/>
+          <w:iCs/>
+          <w:sz w:val="16"/>
+          <w:szCs w:val="16"/>
+        </w:rPr>
+      </w:pPr>
+      <w:r>
+        <w:rPr>
+          <w:i/>
+          <w:iCs/>
+          <w:sz w:val="16"/>
+          <w:szCs w:val="16"/>
+        </w:rPr>
+        <w:t xml:space="preserve">Blackboard </w:t>
+      </w:r>
+      <w:r>
+        <w:rPr>
+          <w:i/>
+          <w:iCs/>
+          <w:sz w:val="16"/>
+          <w:szCs w:val="16"/>
+        </w:rPr>
+        <w:t xml:space="preserve">with </w:t>
+      </w:r>
+      <w:r>
+        <w:rPr>
+          <w:i/>
+          <w:iCs/>
+          <w:sz w:val="16"/>
+          <w:szCs w:val="16"/>
+        </w:rPr>
+        <w:t>a Vector3 MoveToPosition value</w:t>
+      </w:r>
+    </w:p>
+    <w:p>
+      <w:pPr>
+        <w:pStyle w:val="Heading3"/>
+      </w:pPr>
+      <w:r>
+        <w:t xml:space="preserve">4.1.5. </w:t>
+      </w:r>
+      <w:r>
+        <w:t>Behaviour Tree</w:t>
+      </w:r>
+    </w:p>
+    <w:p>
+      <w:r>
+        <w:t>The actual Behaviour Tree logic is stored within Unity Scriptable Objects. The user can create one of these in the Engine and pick a code class that has specific code allowing it to be turned into a scriptable object.</w:t>
+      </w:r>
+      <w:r>
+        <w:t xml:space="preserve"> A custom Behaviour Tree code class exists for this which defines it as a scriptable object and it stores all the information displayed on the Behaviour Tree Editor.</w:t>
+      </w:r>
+      <w:r>
+        <w:t xml:space="preserve"> The Behaviour Tree Editor really just visualises this Scriptable object and makes it easier to edit through the custom actions and tools explained above.</w:t>
+      </w:r>
+      <w:r>
+        <w:t xml:space="preserve"> The code itself for the Behaviour Tree then is what runs and controls all the nodes and logic within the nodes for NPCs to function. It also by default when a Behaviour Tree is made creates a root node</w:t>
+      </w:r>
+      <w:r>
+        <w:t xml:space="preserve"> as it needs one to run.</w:t>
+      </w:r>
+    </w:p>
+    <w:p>
+      <w:pPr>
+        <w:jc w:val="center"/>
+      </w:pPr>
+      <w:r>
+        <w:drawing>
+          <wp:inline distT="0" distB="0" distL="0" distR="0" wp14:anchorId="512BEFC7" wp14:editId="289EE955">
+            <wp:extent cx="5731510" cy="765175"/>
+            <wp:effectExtent l="0" t="0" r="2540" b="0"/>
+            <wp:docPr id="27" name="Picture 27" descr="A screenshot of a computer&#10;&#10;Description automatically generated with low confidence"/>
+            <wp:cNvGraphicFramePr>
+              <a:graphicFrameLocks xmlns:a="http://schemas.openxmlformats.org/drawingml/2006/main" noChangeAspect="1"/>
+            </wp:cNvGraphicFramePr>
+            <a:graphic xmlns:a="http://schemas.openxmlformats.org/drawingml/2006/main">
+              <a:graphicData uri="http://schemas.openxmlformats.org/drawingml/2006/picture">
+                <pic:pic xmlns:pic="http://schemas.openxmlformats.org/drawingml/2006/picture">
+                  <pic:nvPicPr>
+                    <pic:cNvPr id="27" name="Picture 27" descr="A screenshot of a computer&#10;&#10;Description automatically generated with low confidence"/>
+                    <pic:cNvPicPr/>
+                  </pic:nvPicPr>
+                  <pic:blipFill>
+                    <a:blip r:embed="rId34"/>
+                    <a:stretch>
+                      <a:fillRect/>
+                    </a:stretch>
+                  </pic:blipFill>
+                  <pic:spPr>
+                    <a:xfrm>
+                      <a:off x="0" y="0"/>
+                      <a:ext cx="5731510" cy="765175"/>
+                    </a:xfrm>
+                    <a:prstGeom prst="rect">
+                      <a:avLst/>
+                    </a:prstGeom>
+                  </pic:spPr>
+                </pic:pic>
+              </a:graphicData>
+            </a:graphic>
+          </wp:inline>
+        </w:drawing>
+      </w:r>
+    </w:p>
+    <w:p>
+      <w:pPr>
+        <w:jc w:val="center"/>
+        <w:rPr>
+          <w:i/>
+          <w:iCs/>
+          <w:sz w:val="16"/>
+          <w:szCs w:val="16"/>
+        </w:rPr>
+      </w:pPr>
+      <w:r>
+        <w:rPr>
+          <w:i/>
+          <w:iCs/>
+          <w:sz w:val="16"/>
+          <w:szCs w:val="16"/>
+        </w:rPr>
+        <w:t>Unity folder showing Behaviour Tree Scriptable Objects and the nodes inside the Test Behaviour Tree</w:t>
+      </w:r>
+    </w:p>
+    <w:p>
+      <w:pPr>
+        <w:pStyle w:val="Heading3"/>
+      </w:pPr>
+      <w:r>
+        <w:t>4.1.6. Behaviour Tree Controller</w:t>
+      </w:r>
+    </w:p>
+    <w:p>
+      <w:r>
+        <w:t>After the Behaviour Tree is fully complete the NPC must somehow make use of it which is where a Behaviour Tree Controller comes into play. This custom code class can be put on an NPC and allows the user to assign a Scriptable Object Behaviour Tree to it. Then when the Scene is started this controller boots up the Behaviour Tree assigned to it and the Behaviour Tree will do the rest controlling the NPC.</w:t>
+      </w:r>
+    </w:p>
+    <w:p>
+      <w:pPr>
+        <w:jc w:val="center"/>
+      </w:pPr>
+      <w:r>
+        <w:drawing>
+          <wp:inline distT="0" distB="0" distL="0" distR="0" wp14:anchorId="78628993" wp14:editId="7744C0C3">
+            <wp:extent cx="4820323" cy="666843"/>
+            <wp:effectExtent l="0" t="0" r="0" b="0"/>
+            <wp:docPr id="28" name="Picture 28" descr="Graphical user interface, text, application, email&#10;&#10;Description automatically generated"/>
+            <wp:cNvGraphicFramePr>
+              <a:graphicFrameLocks xmlns:a="http://schemas.openxmlformats.org/drawingml/2006/main" noChangeAspect="1"/>
+            </wp:cNvGraphicFramePr>
+            <a:graphic xmlns:a="http://schemas.openxmlformats.org/drawingml/2006/main">
+              <a:graphicData uri="http://schemas.openxmlformats.org/drawingml/2006/picture">
+                <pic:pic xmlns:pic="http://schemas.openxmlformats.org/drawingml/2006/picture">
+                  <pic:nvPicPr>
+                    <pic:cNvPr id="28" name="Picture 28" descr="Graphical user interface, text, application, email&#10;&#10;Description automatically generated"/>
+                    <pic:cNvPicPr/>
+                  </pic:nvPicPr>
+                  <pic:blipFill>
+                    <a:blip r:embed="rId35"/>
+                    <a:stretch>
+                      <a:fillRect/>
+                    </a:stretch>
+                  </pic:blipFill>
+                  <pic:spPr>
+                    <a:xfrm>
+                      <a:off x="0" y="0"/>
+                      <a:ext cx="4820323" cy="666843"/>
+                    </a:xfrm>
+                    <a:prstGeom prst="rect">
+                      <a:avLst/>
+                    </a:prstGeom>
+                  </pic:spPr>
+                </pic:pic>
+              </a:graphicData>
+            </a:graphic>
+          </wp:inline>
+        </w:drawing>
+      </w:r>
+    </w:p>
+    <w:p>
+      <w:pPr>
+        <w:jc w:val="center"/>
+        <w:rPr>
+          <w:i/>
+          <w:iCs/>
+          <w:sz w:val="16"/>
+          <w:szCs w:val="16"/>
+        </w:rPr>
+      </w:pPr>
+      <w:r>
+        <w:rPr>
+          <w:i/>
+          <w:iCs/>
+          <w:sz w:val="16"/>
+          <w:szCs w:val="16"/>
+        </w:rPr>
+        <w:t>Behaviour Tree Controller script with an assigned Behaviour Tree</w:t>
+      </w:r>
+    </w:p>
+    <w:p>
+      <w:pPr>
+        <w:jc w:val="center"/>
+        <w:rPr>
+          <w:i/>
+          <w:iCs/>
+          <w:sz w:val="16"/>
+          <w:szCs w:val="16"/>
+        </w:rPr>
+      </w:pPr>
+    </w:p>
+    <w:p>
+      <w:pPr>
+        <w:jc w:val="center"/>
+        <w:rPr>
+          <w:i/>
+          <w:iCs/>
+          <w:sz w:val="16"/>
+          <w:szCs w:val="16"/>
+        </w:rPr>
+      </w:pPr>
+    </w:p>
+    <w:p>
+      <w:pPr>
+        <w:jc w:val="center"/>
+        <w:rPr>
+          <w:i/>
+          <w:iCs/>
+          <w:sz w:val="16"/>
+          <w:szCs w:val="16"/>
+        </w:rPr>
+      </w:pPr>
+    </w:p>
+    <w:p>
+      <w:pPr>
+        <w:pStyle w:val="Heading3"/>
+      </w:pPr>
+      <w:r>
+        <w:lastRenderedPageBreak/>
+        <w:t>4.1.7. A.I. Agent</w:t>
+      </w:r>
+    </w:p>
+    <w:p>
+      <w:r>
+        <w:t xml:space="preserve">While everything shown before is enough to get the NPCs to work there is one more script that was implemented to improve performance, reduce code </w:t>
+      </w:r>
+      <w:r>
+        <w:t>duplication,</w:t>
+      </w:r>
+      <w:r>
+        <w:t xml:space="preserve"> and clean up the code a lot. </w:t>
+      </w:r>
+      <w:r>
+        <w:t>This is the A.I. Agent script.</w:t>
+      </w:r>
+      <w:r>
+        <w:t xml:space="preserve"> It stores all the specific information that are stored in NPC specific scripts such as how many resources the worker NPC is carrying and the movement system responsible for allowing the NPC to have the ability to move.</w:t>
+      </w:r>
+      <w:r>
+        <w:t xml:space="preserve"> </w:t>
+      </w:r>
+      <w:r>
+        <w:t xml:space="preserve">This A.I. Agent script compiles all this information so it does not need to be searched for each time a node runs and all nodes have access to this information as it is built </w:t>
+      </w:r>
+      <w:r>
+        <w:t>into</w:t>
+      </w:r>
+      <w:r>
+        <w:t xml:space="preserve"> the base node script and is therefore as mentioned previously inherited by all the other nodes.</w:t>
+      </w:r>
+    </w:p>
+    <w:p>
+      <w:pPr>
+        <w:pStyle w:val="Heading2"/>
+      </w:pPr>
+      <w:r>
+        <w:t>4.</w:t>
+      </w:r>
+      <w:r>
+        <w:t>2</w:t>
+      </w:r>
+      <w:r>
+        <w:t xml:space="preserve"> NPC Logic</w:t>
+      </w:r>
+    </w:p>
+    <w:p>
+      <w:pPr>
+        <w:pStyle w:val="Heading3"/>
+      </w:pPr>
+      <w:r>
+        <w:t>4.2.1. Introduction</w:t>
+      </w:r>
+    </w:p>
+    <w:p>
+      <w:r>
+        <w:t>This part of the report will discuss the custom Behaviour Trees and nodes made for the NPCs in the Behaviour Tree Scenario to work.</w:t>
+      </w:r>
+      <w:r>
+        <w:t xml:space="preserve"> There was two Behaviour Trees made for this project.</w:t>
+      </w:r>
+      <w:r>
+        <w:t xml:space="preserve"> One is for the Blacksmith NPC and the other is shared by the Miner and Lumberjack NPCs</w:t>
+      </w:r>
+      <w:r>
+        <w:t>.</w:t>
+      </w:r>
+      <w:r>
+        <w:t xml:space="preserve"> There were also nodes made that were used in both Behaviour Trees.</w:t>
+      </w:r>
+    </w:p>
+    <w:p>
+      <w:pPr>
+        <w:pStyle w:val="Heading3"/>
+      </w:pPr>
+      <w:r>
+        <w:t>4.2.2. Universal Nodes</w:t>
+      </w:r>
+    </w:p>
+    <w:p>
+      <w:r>
+        <w:t>Some actions do not require very specific code requiring very custom nodes</w:t>
+      </w:r>
+      <w:r>
+        <w:t xml:space="preserve"> such as moving.</w:t>
+      </w:r>
+      <w:r>
+        <w:t xml:space="preserve"> This can allow for creation of universal nodes that can be reused in multiple Behaviour Trees and work for those NPCs even if they work very differently to another.</w:t>
+      </w:r>
+      <w:r>
+        <w:t xml:space="preserve"> </w:t>
+      </w:r>
+      <w:r>
+        <w:t xml:space="preserve">Three universal </w:t>
+      </w:r>
+      <w:r>
+        <w:t xml:space="preserve">action </w:t>
+      </w:r>
+      <w:r>
+        <w:t xml:space="preserve">nodes were made for this project. </w:t>
+      </w:r>
+      <w:r>
+        <w:t>A</w:t>
+      </w:r>
+      <w:r>
+        <w:t xml:space="preserve"> MoveToPosition node, a DebugLog node and a Wait node.</w:t>
+      </w:r>
+    </w:p>
+    <w:p>
+      <w:r>
+        <w:rPr>
+          <w:b/>
+          <w:bCs/>
+        </w:rPr>
+        <w:t xml:space="preserve">MoveToPosition </w:t>
+      </w:r>
+      <w:r>
+        <w:rPr>
+          <w:b/>
+          <w:bCs/>
+        </w:rPr>
+        <w:t xml:space="preserve">Node </w:t>
+      </w:r>
+      <w:r>
+        <w:rPr>
+          <w:b/>
+          <w:bCs/>
+        </w:rPr>
+        <w:t>–</w:t>
+      </w:r>
+      <w:r>
+        <w:rPr>
+          <w:b/>
+          <w:bCs/>
+        </w:rPr>
+        <w:t xml:space="preserve"> </w:t>
+      </w:r>
+      <w:r>
+        <w:t>The MoveToPosition nodes makes use of the MoveToPosition value from the blackboard shown before and the A.I. Agent also shown before.</w:t>
+      </w:r>
+      <w:r>
+        <w:t xml:space="preserve"> It uses those in </w:t>
+      </w:r>
+      <w:r>
+        <w:t>tandem</w:t>
+      </w:r>
+      <w:r>
+        <w:t xml:space="preserve"> to get the NPC to move by getting the </w:t>
+      </w:r>
+      <w:r>
+        <w:t xml:space="preserve">NavMeshAgent component on the NPC which is in control of the NPC’s movement </w:t>
+      </w:r>
+      <w:r>
+        <w:t>through the A.I. Agent and telling it to use the MoveToPosition value to get the NPC to move to it.</w:t>
+      </w:r>
+    </w:p>
+    <w:p>
+      <w:pPr>
+        <w:jc w:val="center"/>
+        <w:rPr>
+          <w:i/>
+          <w:iCs/>
+          <w:sz w:val="16"/>
+          <w:szCs w:val="16"/>
+        </w:rPr>
+      </w:pPr>
+      <w:r>
+        <w:rPr>
+          <w:i/>
+          <w:iCs/>
+          <w:sz w:val="16"/>
+          <w:szCs w:val="16"/>
+        </w:rPr>
+        <w:drawing>
+          <wp:inline distT="0" distB="0" distL="0" distR="0" wp14:anchorId="27C2A094" wp14:editId="34CED1C3">
+            <wp:extent cx="3406314" cy="1236217"/>
+            <wp:effectExtent l="0" t="0" r="3810" b="2540"/>
+            <wp:docPr id="31" name="Picture 31" descr="Graphical user interface, application&#10;&#10;Description automatically generated"/>
+            <wp:cNvGraphicFramePr>
+              <a:graphicFrameLocks xmlns:a="http://schemas.openxmlformats.org/drawingml/2006/main" noChangeAspect="1"/>
+            </wp:cNvGraphicFramePr>
+            <a:graphic xmlns:a="http://schemas.openxmlformats.org/drawingml/2006/main">
+              <a:graphicData uri="http://schemas.openxmlformats.org/drawingml/2006/picture">
+                <pic:pic xmlns:pic="http://schemas.openxmlformats.org/drawingml/2006/picture">
+                  <pic:nvPicPr>
+                    <pic:cNvPr id="31" name="Picture 31" descr="Graphical user interface, application&#10;&#10;Description automatically generated"/>
+                    <pic:cNvPicPr/>
+                  </pic:nvPicPr>
+                  <pic:blipFill>
+                    <a:blip r:embed="rId36"/>
+                    <a:stretch>
+                      <a:fillRect/>
+                    </a:stretch>
+                  </pic:blipFill>
+                  <pic:spPr>
+                    <a:xfrm>
+                      <a:off x="0" y="0"/>
+                      <a:ext cx="3428810" cy="1244381"/>
+                    </a:xfrm>
+                    <a:prstGeom prst="rect">
+                      <a:avLst/>
+                    </a:prstGeom>
+                  </pic:spPr>
+                </pic:pic>
+              </a:graphicData>
+            </a:graphic>
+          </wp:inline>
+        </w:drawing>
+      </w:r>
+    </w:p>
+    <w:p>
+      <w:pPr>
+        <w:jc w:val="center"/>
+        <w:rPr>
+          <w:i/>
+          <w:iCs/>
+          <w:sz w:val="16"/>
+          <w:szCs w:val="16"/>
+        </w:rPr>
+      </w:pPr>
+      <w:r>
+        <w:rPr>
+          <w:i/>
+          <w:iCs/>
+          <w:sz w:val="16"/>
+          <w:szCs w:val="16"/>
+        </w:rPr>
+        <w:t>MoveToPosition</w:t>
+      </w:r>
+      <w:r>
+        <w:rPr>
+          <w:i/>
+          <w:iCs/>
+          <w:sz w:val="16"/>
+          <w:szCs w:val="16"/>
+        </w:rPr>
+        <w:t xml:space="preserve"> node in the Behaviour Tree Editor alongside its inspector values</w:t>
+      </w:r>
+    </w:p>
+    <w:p>
+      <w:r>
+        <w:rPr>
+          <w:b/>
+          <w:bCs/>
+        </w:rPr>
+        <w:t xml:space="preserve">DebugLog Node </w:t>
+      </w:r>
+      <w:r>
+        <w:rPr>
+          <w:b/>
+          <w:bCs/>
+        </w:rPr>
+        <w:t>–</w:t>
+      </w:r>
+      <w:r>
+        <w:rPr>
+          <w:b/>
+          <w:bCs/>
+        </w:rPr>
+        <w:t xml:space="preserve"> </w:t>
+      </w:r>
+      <w:r>
+        <w:t xml:space="preserve">The DebugLog node as the name would suggest is purely for debugging purposes. </w:t>
+      </w:r>
+      <w:r>
+        <w:t>It simply can take text through the inspector when selected and when that node plays it prints that text in Unity’s Console. This helps to check whether certain parts of the Behaviour Tree are being hit.</w:t>
+      </w:r>
+    </w:p>
+    <w:p>
+      <w:pPr>
+        <w:jc w:val="center"/>
+        <w:rPr>
+          <w:i/>
+          <w:iCs/>
+          <w:sz w:val="16"/>
+          <w:szCs w:val="16"/>
+        </w:rPr>
+      </w:pPr>
+      <w:r>
+        <w:rPr>
+          <w:i/>
+          <w:iCs/>
+          <w:sz w:val="16"/>
+          <w:szCs w:val="16"/>
+        </w:rPr>
+        <w:drawing>
+          <wp:inline distT="0" distB="0" distL="0" distR="0" wp14:anchorId="7B5C8E40" wp14:editId="29FC2EC8">
+            <wp:extent cx="3343494" cy="1230025"/>
+            <wp:effectExtent l="0" t="0" r="9525" b="8255"/>
+            <wp:docPr id="30" name="Picture 30" descr="Graphical user interface, application&#10;&#10;Description automatically generated"/>
+            <wp:cNvGraphicFramePr>
+              <a:graphicFrameLocks xmlns:a="http://schemas.openxmlformats.org/drawingml/2006/main" noChangeAspect="1"/>
+            </wp:cNvGraphicFramePr>
+            <a:graphic xmlns:a="http://schemas.openxmlformats.org/drawingml/2006/main">
+              <a:graphicData uri="http://schemas.openxmlformats.org/drawingml/2006/picture">
+                <pic:pic xmlns:pic="http://schemas.openxmlformats.org/drawingml/2006/picture">
+                  <pic:nvPicPr>
+                    <pic:cNvPr id="30" name="Picture 30" descr="Graphical user interface, application&#10;&#10;Description automatically generated"/>
+                    <pic:cNvPicPr/>
+                  </pic:nvPicPr>
+                  <pic:blipFill>
+                    <a:blip r:embed="rId37"/>
+                    <a:stretch>
+                      <a:fillRect/>
+                    </a:stretch>
+                  </pic:blipFill>
+                  <pic:spPr>
+                    <a:xfrm>
+                      <a:off x="0" y="0"/>
+                      <a:ext cx="3368506" cy="1239226"/>
+                    </a:xfrm>
+                    <a:prstGeom prst="rect">
+                      <a:avLst/>
+                    </a:prstGeom>
+                  </pic:spPr>
+                </pic:pic>
+              </a:graphicData>
+            </a:graphic>
+          </wp:inline>
+        </w:drawing>
+      </w:r>
+    </w:p>
+    <w:p>
+      <w:pPr>
+        <w:jc w:val="center"/>
+        <w:rPr>
+          <w:i/>
+          <w:iCs/>
+          <w:sz w:val="16"/>
+          <w:szCs w:val="16"/>
+        </w:rPr>
+      </w:pPr>
+      <w:r>
+        <w:rPr>
+          <w:i/>
+          <w:iCs/>
+          <w:sz w:val="16"/>
+          <w:szCs w:val="16"/>
+        </w:rPr>
+        <w:t>DebugLog</w:t>
+      </w:r>
+      <w:r>
+        <w:rPr>
+          <w:i/>
+          <w:iCs/>
+          <w:sz w:val="16"/>
+          <w:szCs w:val="16"/>
+        </w:rPr>
+        <w:t xml:space="preserve"> node in the Behaviour Tree Editor alongside its inspector values</w:t>
+      </w:r>
+    </w:p>
+    <w:p>
+      <w:r>
+        <w:rPr>
+          <w:b/>
+          <w:bCs/>
+        </w:rPr>
+        <w:lastRenderedPageBreak/>
+        <w:t xml:space="preserve">Wait Node </w:t>
+      </w:r>
+      <w:r>
+        <w:rPr>
+          <w:b/>
+          <w:bCs/>
+        </w:rPr>
+        <w:t>–</w:t>
+      </w:r>
+      <w:r>
+        <w:rPr>
+          <w:b/>
+          <w:bCs/>
+        </w:rPr>
+        <w:t xml:space="preserve"> </w:t>
+      </w:r>
+      <w:r>
+        <w:t>The Wait node is just a simple timer that does exactly as it says. It makes the NPC wait</w:t>
+      </w:r>
+      <w:r>
+        <w:t xml:space="preserve"> for a </w:t>
+      </w:r>
+      <w:r>
+        <w:t>fixed</w:t>
+      </w:r>
+      <w:r>
+        <w:t xml:space="preserve"> duration. This duration can be edited within the inspector when the node is selected in the Behaviour Tree Editor.</w:t>
+      </w:r>
+    </w:p>
+    <w:p>
+      <w:pPr>
+        <w:jc w:val="center"/>
+      </w:pPr>
+      <w:r>
+        <w:drawing>
+          <wp:inline distT="0" distB="0" distL="0" distR="0" wp14:anchorId="78F40438" wp14:editId="0F6FD68A">
+            <wp:extent cx="3441215" cy="1224727"/>
+            <wp:effectExtent l="0" t="0" r="6985" b="0"/>
+            <wp:docPr id="29" name="Picture 29" descr="Graphical user interface, application&#10;&#10;Description automatically generated"/>
+            <wp:cNvGraphicFramePr>
+              <a:graphicFrameLocks xmlns:a="http://schemas.openxmlformats.org/drawingml/2006/main" noChangeAspect="1"/>
+            </wp:cNvGraphicFramePr>
+            <a:graphic xmlns:a="http://schemas.openxmlformats.org/drawingml/2006/main">
+              <a:graphicData uri="http://schemas.openxmlformats.org/drawingml/2006/picture">
+                <pic:pic xmlns:pic="http://schemas.openxmlformats.org/drawingml/2006/picture">
+                  <pic:nvPicPr>
+                    <pic:cNvPr id="29" name="Picture 29" descr="Graphical user interface, application&#10;&#10;Description automatically generated"/>
+                    <pic:cNvPicPr/>
+                  </pic:nvPicPr>
+                  <pic:blipFill>
+                    <a:blip r:embed="rId38"/>
+                    <a:stretch>
+                      <a:fillRect/>
+                    </a:stretch>
+                  </pic:blipFill>
+                  <pic:spPr>
+                    <a:xfrm>
+                      <a:off x="0" y="0"/>
+                      <a:ext cx="3471864" cy="1235635"/>
+                    </a:xfrm>
+                    <a:prstGeom prst="rect">
+                      <a:avLst/>
+                    </a:prstGeom>
+                  </pic:spPr>
+                </pic:pic>
+              </a:graphicData>
+            </a:graphic>
+          </wp:inline>
+        </w:drawing>
+      </w:r>
+    </w:p>
+    <w:p>
+      <w:pPr>
+        <w:jc w:val="center"/>
+        <w:rPr>
+          <w:i/>
+          <w:iCs/>
+          <w:sz w:val="16"/>
+          <w:szCs w:val="16"/>
+        </w:rPr>
+      </w:pPr>
+      <w:r>
+        <w:rPr>
+          <w:i/>
+          <w:iCs/>
+          <w:sz w:val="16"/>
+          <w:szCs w:val="16"/>
+        </w:rPr>
+        <w:t>Wait node in the Behaviour Tree Editor alongside its inspector values</w:t>
+      </w:r>
+    </w:p>
+    <w:p>
+      <w:pPr>
+        <w:pStyle w:val="Heading3"/>
+      </w:pPr>
+      <w:r>
+        <w:t>4.2.</w:t>
+      </w:r>
+      <w:r>
+        <w:t>3</w:t>
+      </w:r>
+      <w:r>
+        <w:t>. Miner/Lumberjack Behaviour Tree</w:t>
+      </w:r>
+    </w:p>
+    <w:p>
+      <w:r>
+        <w:t>Tree</w:t>
+      </w:r>
+    </w:p>
+    <w:p>
+      <w:r>
+        <w:t>nodes</w:t>
+      </w:r>
+    </w:p>
+    <w:p>
+      <w:pPr>
+        <w:pStyle w:val="Heading3"/>
+      </w:pPr>
+      <w:r>
+        <w:t>4.2.</w:t>
+      </w:r>
+      <w:r>
+        <w:t>4</w:t>
+      </w:r>
+      <w:r>
+        <w:t>. Blacksmith Behaviour Tree</w:t>
+      </w:r>
+    </w:p>
+    <w:p>
+      <w:r>
+        <w:t>Tree</w:t>
+      </w:r>
+    </w:p>
+    <w:p>
+      <w:r>
+        <w:t>nodes</w:t>
+      </w:r>
+    </w:p>
+    <w:p>
+      <w:pPr>
+        <w:pStyle w:val="Heading1"/>
+      </w:pPr>
+      <w:r>
+        <w:t>5.</w:t>
+      </w:r>
+      <w:r>
+        <w:t xml:space="preserve"> GOAP </w:t>
+      </w:r>
+      <w:r>
+        <w:t>Scenario</w:t>
+      </w:r>
+      <w:r>
+        <w:t xml:space="preserve"> Implementation</w:t>
+      </w:r>
+    </w:p>
+    <w:p>
+      <w:pPr>
+        <w:pStyle w:val="Heading2"/>
+      </w:pPr>
+      <w:r>
+        <w:t>5.</w:t>
+      </w:r>
+      <w:r>
+        <w:t>1</w:t>
+      </w:r>
+      <w:r>
+        <w:t>.</w:t>
+      </w:r>
+      <w:r>
+        <w:t xml:space="preserve"> GOAP System</w:t>
+      </w:r>
+      <w:r>
+        <w:t xml:space="preserve"> Setup</w:t>
+      </w:r>
+    </w:p>
+    <w:p>
+      <w:pPr>
+        <w:pStyle w:val="Heading3"/>
+      </w:pPr>
+      <w:r>
+        <w:t>5.1.1. Introduction</w:t>
+      </w:r>
+    </w:p>
     <w:p/>
     <w:p>
       <w:pPr>
         <w:pStyle w:val="Heading3"/>
       </w:pPr>
       <w:r>
-        <w:t>4.</w:t>
-      </w:r>
-      <w:r>
-        <w:t>1</w:t>
-      </w:r>
-      <w:r>
-        <w:t>.2 NPC Logic</w:t>
+        <w:t>5.1.2. GOAP Planner</w:t>
       </w:r>
     </w:p>
     <w:p/>
     <w:p>
       <w:pPr>
+        <w:pStyle w:val="Heading3"/>
+      </w:pPr>
+      <w:r>
+        <w:t>5.1.3. GOAP Goals</w:t>
+      </w:r>
+    </w:p>
+    <w:p/>
+    <w:p>
+      <w:pPr>
+        <w:pStyle w:val="Heading3"/>
+      </w:pPr>
+      <w:r>
+        <w:t>5.1.4. GOAP Action</w:t>
+      </w:r>
+      <w:r>
+        <w:t>s</w:t>
+      </w:r>
+    </w:p>
+    <w:p/>
+    <w:p>
+      <w:pPr>
         <w:pStyle w:val="Heading2"/>
       </w:pPr>
       <w:r>
-        <w:t>4.</w:t>
+        <w:t>5.</w:t>
       </w:r>
       <w:r>
         <w:t>2</w:t>
       </w:r>
       <w:r>
-        <w:t xml:space="preserve">. GOAP </w:t>
-      </w:r>
-      <w:r>
-        <w:t>Scenario</w:t>
-      </w:r>
-      <w:r>
-        <w:t xml:space="preserve"> Implementation</w:t>
+        <w:t>.</w:t>
+      </w:r>
+      <w:r>
+        <w:t xml:space="preserve"> NPC Logic</w:t>
       </w:r>
     </w:p>
     <w:p>
@@ -4860,130 +7195,194 @@
         <w:pStyle w:val="Heading3"/>
       </w:pPr>
       <w:r>
-        <w:t>4.</w:t>
+        <w:t>5.2.1. Introduction</w:t>
+      </w:r>
+    </w:p>
+    <w:p>
+      <w:pPr>
+        <w:pStyle w:val="Heading3"/>
+      </w:pPr>
+    </w:p>
+    <w:p>
+      <w:pPr>
+        <w:pStyle w:val="Heading3"/>
+      </w:pPr>
+      <w:r>
+        <w:t xml:space="preserve">5.2.2. Miner/Lumberjack GOAP </w:t>
+      </w:r>
+      <w:r>
+        <w:t>G</w:t>
+      </w:r>
+      <w:r>
+        <w:t xml:space="preserve">oals + </w:t>
+      </w:r>
+      <w:r>
+        <w:t>A</w:t>
+      </w:r>
+      <w:r>
+        <w:t>ctions</w:t>
+      </w:r>
+    </w:p>
+    <w:p/>
+    <w:p>
+      <w:pPr>
+        <w:pStyle w:val="Heading3"/>
+      </w:pPr>
+      <w:r>
+        <w:t>5.2.</w:t>
+      </w:r>
+      <w:r>
+        <w:t>3</w:t>
+      </w:r>
+      <w:r>
+        <w:t xml:space="preserve">. </w:t>
+      </w:r>
+      <w:r>
+        <w:t>Blacksmith</w:t>
+      </w:r>
+      <w:r>
+        <w:t xml:space="preserve"> GOAP </w:t>
+      </w:r>
+      <w:r>
+        <w:t>G</w:t>
+      </w:r>
+      <w:r>
+        <w:t xml:space="preserve">oals + </w:t>
+      </w:r>
+      <w:r>
+        <w:t>A</w:t>
+      </w:r>
+      <w:r>
+        <w:t>ctions</w:t>
+      </w:r>
+    </w:p>
+    <w:p/>
+    <w:p>
+      <w:pPr>
+        <w:pStyle w:val="Heading1"/>
+      </w:pPr>
+      <w:r>
+        <w:lastRenderedPageBreak/>
+        <w:t>6. Other code</w:t>
+      </w:r>
+    </w:p>
+    <w:p>
+      <w:pPr>
+        <w:pStyle w:val="Heading1"/>
+      </w:pPr>
+      <w:r>
+        <w:t>7</w:t>
+      </w:r>
+      <w:r>
+        <w:t>.</w:t>
+      </w:r>
+      <w:r>
+        <w:t xml:space="preserve"> Problems Encountered</w:t>
+      </w:r>
+    </w:p>
+    <w:p>
+      <w:pPr>
+        <w:pStyle w:val="Heading2"/>
+      </w:pPr>
+      <w:r>
+        <w:t>7</w:t>
+      </w:r>
+      <w:r>
+        <w:t xml:space="preserve">.1. </w:t>
+      </w:r>
+      <w:r>
+        <w:t>I</w:t>
+      </w:r>
+      <w:r>
+        <w:t>ntroduction</w:t>
+      </w:r>
+    </w:p>
+    <w:p/>
+    <w:p>
+      <w:pPr>
+        <w:pStyle w:val="Heading2"/>
+      </w:pPr>
+      <w:r>
+        <w:t>7</w:t>
+      </w:r>
+      <w:r>
+        <w:t>.</w:t>
       </w:r>
       <w:r>
         <w:t>2</w:t>
       </w:r>
       <w:r>
-        <w:t>.1</w:t>
-      </w:r>
-      <w:r>
-        <w:t xml:space="preserve"> GOAP System</w:t>
-      </w:r>
-      <w:r>
-        <w:t xml:space="preserve"> Setup</w:t>
-      </w:r>
-    </w:p>
-    <w:p>
-      <w:pPr>
-        <w:pStyle w:val="Heading3"/>
-      </w:pPr>
-    </w:p>
-    <w:p>
-      <w:pPr>
-        <w:pStyle w:val="Heading3"/>
-      </w:pPr>
-      <w:r>
-        <w:t>4.</w:t>
-      </w:r>
-      <w:r>
-        <w:t>2.</w:t>
-      </w:r>
-      <w:r>
-        <w:t>2 NPC Logic</w:t>
+        <w:t>.</w:t>
+      </w:r>
+      <w:r>
+        <w:t xml:space="preserve"> </w:t>
+      </w:r>
+      <w:r>
+        <w:t xml:space="preserve">Making GOAP in </w:t>
+      </w:r>
+      <w:r>
+        <w:t>Unreal Engine</w:t>
+      </w:r>
+    </w:p>
+    <w:p>
+      <w:pPr>
+        <w:pStyle w:val="Heading2"/>
+      </w:pPr>
+    </w:p>
+    <w:p>
+      <w:pPr>
+        <w:pStyle w:val="Heading2"/>
+      </w:pPr>
+      <w:r>
+        <w:t>7</w:t>
+      </w:r>
+      <w:r>
+        <w:t>.</w:t>
+      </w:r>
+      <w:r>
+        <w:t>3</w:t>
+      </w:r>
+      <w:r>
+        <w:t>. Lack of GOAP documentation</w:t>
+      </w:r>
+    </w:p>
+    <w:p>
+      <w:pPr>
+        <w:pStyle w:val="Heading2"/>
+      </w:pPr>
+    </w:p>
+    <w:p>
+      <w:pPr>
+        <w:pStyle w:val="Heading2"/>
+      </w:pPr>
+      <w:r>
+        <w:t>7</w:t>
+      </w:r>
+      <w:r>
+        <w:t>.</w:t>
+      </w:r>
+      <w:r>
+        <w:t>4</w:t>
+      </w:r>
+      <w:r>
+        <w:t xml:space="preserve">. Making Behaviour Trees in Unreal Engine </w:t>
       </w:r>
     </w:p>
     <w:p/>
     <w:p>
       <w:pPr>
-        <w:pStyle w:val="Heading2"/>
-      </w:pPr>
-      <w:r>
-        <w:t>4.</w:t>
-      </w:r>
-      <w:r>
-        <w:t>3</w:t>
-      </w:r>
-      <w:r>
-        <w:t xml:space="preserve"> Problems Encountered</w:t>
-      </w:r>
-    </w:p>
-    <w:p>
-      <w:pPr>
-        <w:pStyle w:val="Heading3"/>
-      </w:pPr>
-      <w:r>
-        <w:t>4.</w:t>
-      </w:r>
-      <w:r>
-        <w:t>3</w:t>
-      </w:r>
-      <w:r>
-        <w:t>.1</w:t>
-      </w:r>
-      <w:r>
-        <w:t>.</w:t>
-      </w:r>
-      <w:r>
-        <w:t xml:space="preserve"> </w:t>
-      </w:r>
-      <w:r>
-        <w:t xml:space="preserve">Making GOAP in </w:t>
-      </w:r>
-      <w:r>
-        <w:t>Unreal Engine</w:t>
-      </w:r>
-    </w:p>
-    <w:p/>
-    <w:p>
-      <w:pPr>
-        <w:pStyle w:val="Heading3"/>
-      </w:pPr>
-      <w:r>
-        <w:t>4.3.</w:t>
-      </w:r>
-      <w:r>
-        <w:t>2</w:t>
-      </w:r>
-      <w:r>
-        <w:t>. Lack of GOAP documentation</w:t>
-      </w:r>
-    </w:p>
-    <w:p/>
-    <w:p>
-      <w:pPr>
-        <w:pStyle w:val="Heading3"/>
-      </w:pPr>
-      <w:r>
-        <w:t>4.</w:t>
-      </w:r>
-      <w:r>
-        <w:t>3</w:t>
-      </w:r>
-      <w:r>
-        <w:t>.</w:t>
-      </w:r>
-      <w:r>
-        <w:t>3</w:t>
-      </w:r>
-      <w:r>
-        <w:t xml:space="preserve">. Making Behaviour Trees in Unreal Engine </w:t>
-      </w:r>
-    </w:p>
-    <w:p/>
-    <w:p>
-      <w:pPr>
         <w:pStyle w:val="Heading1"/>
       </w:pPr>
       <w:r>
-        <w:t>5</w:t>
+        <w:t>8</w:t>
       </w:r>
       <w:r>
         <w:t>. Conclusion</w:t>
       </w:r>
     </w:p>
     <w:sectPr>
+      <w:headerReference w:type="default" r:id="rId39"/>
+      <w:footerReference w:type="default" r:id="rId40"/>
       <w:pgSz w:w="11906" w:h="16838"/>
       <w:pgMar w:top="1440" w:right="1440" w:bottom="1440" w:left="1440" w:header="708" w:footer="708" w:gutter="0"/>
       <w:cols w:space="708"/>
@@ -4991,6 +7390,216 @@
     </w:sectPr>
   </w:body>
 </w:document>
+</file>
+
+<file path=word/endnotes.xml><?xml version="1.0" encoding="utf-8"?>
+<w:endnotes xmlns:wpc="http://schemas.microsoft.com/office/word/2010/wordprocessingCanvas" xmlns:cx="http://schemas.microsoft.com/office/drawing/2014/chartex" xmlns:cx1="http://schemas.microsoft.com/office/drawing/2015/9/8/chartex" xmlns:cx2="http://schemas.microsoft.com/office/drawing/2015/10/21/chartex" xmlns:cx3="http://schemas.microsoft.com/office/drawing/2016/5/9/chartex" xmlns:cx4="http://schemas.microsoft.com/office/drawing/2016/5/10/chartex" xmlns:cx5="http://schemas.microsoft.com/office/drawing/2016/5/11/chartex" xmlns:cx6="http://schemas.microsoft.com/office/drawing/2016/5/12/chartex" xmlns:cx7="http://schemas.microsoft.com/office/drawing/2016/5/13/chartex" xmlns:cx8="http://schemas.microsoft.com/office/drawing/2016/5/14/chartex" xmlns:mc="http://schemas.openxmlformats.org/markup-compatibility/2006" xmlns:aink="http://schemas.microsoft.com/office/drawing/2016/ink" xmlns:am3d="http://schemas.microsoft.com/office/drawing/2017/model3d" xmlns:o="urn:schemas-microsoft-com:office:office" xmlns:r="http://schemas.openxmlformats.org/officeDocument/2006/relationships" xmlns:m="http://schemas.openxmlformats.org/officeDocument/2006/math" xmlns:v="urn:schemas-microsoft-com:vml" xmlns:wp14="http://schemas.microsoft.com/office/word/2010/wordprocessingDrawing" xmlns:wp="http://schemas.openxmlformats.org/drawingml/2006/wordprocessingDrawing" xmlns:w10="urn:schemas-microsoft-com:office:word" xmlns:w="http://schemas.openxmlformats.org/wordprocessingml/2006/main" xmlns:w14="http://schemas.microsoft.com/office/word/2010/wordml" xmlns:w15="http://schemas.microsoft.com/office/word/2012/wordml" xmlns:w16cex="http://schemas.microsoft.com/office/word/2018/wordml/cex" xmlns:w16cid="http://schemas.microsoft.com/office/word/2016/wordml/cid" xmlns:w16="http://schemas.microsoft.com/office/word/2018/wordml" xmlns:w16sdtdh="http://schemas.microsoft.com/office/word/2020/wordml/sdtdatahash" xmlns:w16se="http://schemas.microsoft.com/office/word/2015/wordml/symex" xmlns:wpg="http://schemas.microsoft.com/office/word/2010/wordprocessingGroup" xmlns:wpi="http://schemas.microsoft.com/office/word/2010/wordprocessingInk" xmlns:wne="http://schemas.microsoft.com/office/word/2006/wordml" xmlns:wps="http://schemas.microsoft.com/office/word/2010/wordprocessingShape" mc:Ignorable="w14 w15 w16se w16cid w16 w16cex w16sdtdh wp14">
+  <w:endnote w:type="separator" w:id="-1">
+    <w:p>
+      <w:pPr>
+        <w:spacing w:after="0" w:line="240" w:lineRule="auto"/>
+      </w:pPr>
+      <w:r>
+        <w:separator/>
+      </w:r>
+    </w:p>
+  </w:endnote>
+  <w:endnote w:type="continuationSeparator" w:id="0">
+    <w:p>
+      <w:pPr>
+        <w:spacing w:after="0" w:line="240" w:lineRule="auto"/>
+      </w:pPr>
+      <w:r>
+        <w:continuationSeparator/>
+      </w:r>
+    </w:p>
+  </w:endnote>
+</w:endnotes>
+</file>
+
+<file path=word/footer1.xml><?xml version="1.0" encoding="utf-8"?>
+<w:ftr xmlns:wpc="http://schemas.microsoft.com/office/word/2010/wordprocessingCanvas" xmlns:cx="http://schemas.microsoft.com/office/drawing/2014/chartex" xmlns:cx1="http://schemas.microsoft.com/office/drawing/2015/9/8/chartex" xmlns:cx2="http://schemas.microsoft.com/office/drawing/2015/10/21/chartex" xmlns:cx3="http://schemas.microsoft.com/office/drawing/2016/5/9/chartex" xmlns:cx4="http://schemas.microsoft.com/office/drawing/2016/5/10/chartex" xmlns:cx5="http://schemas.microsoft.com/office/drawing/2016/5/11/chartex" xmlns:cx6="http://schemas.microsoft.com/office/drawing/2016/5/12/chartex" xmlns:cx7="http://schemas.microsoft.com/office/drawing/2016/5/13/chartex" xmlns:cx8="http://schemas.microsoft.com/office/drawing/2016/5/14/chartex" xmlns:mc="http://schemas.openxmlformats.org/markup-compatibility/2006" xmlns:aink="http://schemas.microsoft.com/office/drawing/2016/ink" xmlns:am3d="http://schemas.microsoft.com/office/drawing/2017/model3d" xmlns:o="urn:schemas-microsoft-com:office:office" xmlns:r="http://schemas.openxmlformats.org/officeDocument/2006/relationships" xmlns:m="http://schemas.openxmlformats.org/officeDocument/2006/math" xmlns:v="urn:schemas-microsoft-com:vml" xmlns:wp14="http://schemas.microsoft.com/office/word/2010/wordprocessingDrawing" xmlns:wp="http://schemas.openxmlformats.org/drawingml/2006/wordprocessingDrawing" xmlns:w10="urn:schemas-microsoft-com:office:word" xmlns:w="http://schemas.openxmlformats.org/wordprocessingml/2006/main" xmlns:w14="http://schemas.microsoft.com/office/word/2010/wordml" xmlns:w15="http://schemas.microsoft.com/office/word/2012/wordml" xmlns:w16cex="http://schemas.microsoft.com/office/word/2018/wordml/cex" xmlns:w16cid="http://schemas.microsoft.com/office/word/2016/wordml/cid" xmlns:w16="http://schemas.microsoft.com/office/word/2018/wordml" xmlns:w16sdtdh="http://schemas.microsoft.com/office/word/2020/wordml/sdtdatahash" xmlns:w16se="http://schemas.microsoft.com/office/word/2015/wordml/symex" xmlns:wpg="http://schemas.microsoft.com/office/word/2010/wordprocessingGroup" xmlns:wpi="http://schemas.microsoft.com/office/word/2010/wordprocessingInk" xmlns:wne="http://schemas.microsoft.com/office/word/2006/wordml" xmlns:wps="http://schemas.microsoft.com/office/word/2010/wordprocessingShape" mc:Ignorable="w14 w15 w16se w16cid w16 w16cex w16sdtdh wp14">
+  <w:sdt>
+    <w:sdtPr>
+      <w:id w:val="1068700204"/>
+      <w:docPartObj>
+        <w:docPartGallery w:val="Page Numbers (Bottom of Page)"/>
+        <w:docPartUnique/>
+      </w:docPartObj>
+    </w:sdtPr>
+    <w:sdtEndPr>
+      <w:rPr>
+        <w:color w:val="7F7F7F" w:themeColor="background1" w:themeShade="7F"/>
+        <w:spacing w:val="60"/>
+      </w:rPr>
+    </w:sdtEndPr>
+    <w:sdtContent>
+      <w:p>
+        <w:pPr>
+          <w:pStyle w:val="Footer"/>
+          <w:pBdr>
+            <w:top w:val="single" w:sz="4" w:space="1" w:color="D9D9D9" w:themeColor="background1" w:themeShade="D9"/>
+          </w:pBdr>
+          <w:jc w:val="right"/>
+        </w:pPr>
+        <w:r>
+          <w:fldChar w:fldCharType="begin"/>
+        </w:r>
+        <w:r>
+          <w:instrText xml:space="preserve"> PAGE   \* MERGEFORMAT </w:instrText>
+        </w:r>
+        <w:r>
+          <w:fldChar w:fldCharType="separate"/>
+        </w:r>
+        <w:r>
+          <w:rPr>
+            <w:noProof/>
+          </w:rPr>
+          <w:t>2</w:t>
+        </w:r>
+        <w:r>
+          <w:rPr>
+            <w:noProof/>
+          </w:rPr>
+          <w:fldChar w:fldCharType="end"/>
+        </w:r>
+        <w:r>
+          <w:t xml:space="preserve"> | </w:t>
+        </w:r>
+        <w:r>
+          <w:rPr>
+            <w:color w:val="7F7F7F" w:themeColor="background1" w:themeShade="7F"/>
+            <w:spacing w:val="60"/>
+          </w:rPr>
+          <w:t>Page</w:t>
+        </w:r>
+      </w:p>
+    </w:sdtContent>
+  </w:sdt>
+  <w:p>
+    <w:pPr>
+      <w:pStyle w:val="Footer"/>
+    </w:pPr>
+  </w:p>
+</w:ftr>
+</file>
+
+<file path=word/footnotes.xml><?xml version="1.0" encoding="utf-8"?>
+<w:footnotes xmlns:wpc="http://schemas.microsoft.com/office/word/2010/wordprocessingCanvas" xmlns:cx="http://schemas.microsoft.com/office/drawing/2014/chartex" xmlns:cx1="http://schemas.microsoft.com/office/drawing/2015/9/8/chartex" xmlns:cx2="http://schemas.microsoft.com/office/drawing/2015/10/21/chartex" xmlns:cx3="http://schemas.microsoft.com/office/drawing/2016/5/9/chartex" xmlns:cx4="http://schemas.microsoft.com/office/drawing/2016/5/10/chartex" xmlns:cx5="http://schemas.microsoft.com/office/drawing/2016/5/11/chartex" xmlns:cx6="http://schemas.microsoft.com/office/drawing/2016/5/12/chartex" xmlns:cx7="http://schemas.microsoft.com/office/drawing/2016/5/13/chartex" xmlns:cx8="http://schemas.microsoft.com/office/drawing/2016/5/14/chartex" xmlns:mc="http://schemas.openxmlformats.org/markup-compatibility/2006" xmlns:aink="http://schemas.microsoft.com/office/drawing/2016/ink" xmlns:am3d="http://schemas.microsoft.com/office/drawing/2017/model3d" xmlns:o="urn:schemas-microsoft-com:office:office" xmlns:r="http://schemas.openxmlformats.org/officeDocument/2006/relationships" xmlns:m="http://schemas.openxmlformats.org/officeDocument/2006/math" xmlns:v="urn:schemas-microsoft-com:vml" xmlns:wp14="http://schemas.microsoft.com/office/word/2010/wordprocessingDrawing" xmlns:wp="http://schemas.openxmlformats.org/drawingml/2006/wordprocessingDrawing" xmlns:w10="urn:schemas-microsoft-com:office:word" xmlns:w="http://schemas.openxmlformats.org/wordprocessingml/2006/main" xmlns:w14="http://schemas.microsoft.com/office/word/2010/wordml" xmlns:w15="http://schemas.microsoft.com/office/word/2012/wordml" xmlns:w16cex="http://schemas.microsoft.com/office/word/2018/wordml/cex" xmlns:w16cid="http://schemas.microsoft.com/office/word/2016/wordml/cid" xmlns:w16="http://schemas.microsoft.com/office/word/2018/wordml" xmlns:w16sdtdh="http://schemas.microsoft.com/office/word/2020/wordml/sdtdatahash" xmlns:w16se="http://schemas.microsoft.com/office/word/2015/wordml/symex" xmlns:wpg="http://schemas.microsoft.com/office/word/2010/wordprocessingGroup" xmlns:wpi="http://schemas.microsoft.com/office/word/2010/wordprocessingInk" xmlns:wne="http://schemas.microsoft.com/office/word/2006/wordml" xmlns:wps="http://schemas.microsoft.com/office/word/2010/wordprocessingShape" mc:Ignorable="w14 w15 w16se w16cid w16 w16cex w16sdtdh wp14">
+  <w:footnote w:type="separator" w:id="-1">
+    <w:p>
+      <w:pPr>
+        <w:spacing w:after="0" w:line="240" w:lineRule="auto"/>
+      </w:pPr>
+      <w:r>
+        <w:separator/>
+      </w:r>
+    </w:p>
+  </w:footnote>
+  <w:footnote w:type="continuationSeparator" w:id="0">
+    <w:p>
+      <w:pPr>
+        <w:spacing w:after="0" w:line="240" w:lineRule="auto"/>
+      </w:pPr>
+      <w:r>
+        <w:continuationSeparator/>
+      </w:r>
+    </w:p>
+  </w:footnote>
+</w:footnotes>
+</file>
+
+<file path=word/header1.xml><?xml version="1.0" encoding="utf-8"?>
+<w:hdr xmlns:wpc="http://schemas.microsoft.com/office/word/2010/wordprocessingCanvas" xmlns:cx="http://schemas.microsoft.com/office/drawing/2014/chartex" xmlns:cx1="http://schemas.microsoft.com/office/drawing/2015/9/8/chartex" xmlns:cx2="http://schemas.microsoft.com/office/drawing/2015/10/21/chartex" xmlns:cx3="http://schemas.microsoft.com/office/drawing/2016/5/9/chartex" xmlns:cx4="http://schemas.microsoft.com/office/drawing/2016/5/10/chartex" xmlns:cx5="http://schemas.microsoft.com/office/drawing/2016/5/11/chartex" xmlns:cx6="http://schemas.microsoft.com/office/drawing/2016/5/12/chartex" xmlns:cx7="http://schemas.microsoft.com/office/drawing/2016/5/13/chartex" xmlns:cx8="http://schemas.microsoft.com/office/drawing/2016/5/14/chartex" xmlns:mc="http://schemas.openxmlformats.org/markup-compatibility/2006" xmlns:aink="http://schemas.microsoft.com/office/drawing/2016/ink" xmlns:am3d="http://schemas.microsoft.com/office/drawing/2017/model3d" xmlns:o="urn:schemas-microsoft-com:office:office" xmlns:r="http://schemas.openxmlformats.org/officeDocument/2006/relationships" xmlns:m="http://schemas.openxmlformats.org/officeDocument/2006/math" xmlns:v="urn:schemas-microsoft-com:vml" xmlns:wp14="http://schemas.microsoft.com/office/word/2010/wordprocessingDrawing" xmlns:wp="http://schemas.openxmlformats.org/drawingml/2006/wordprocessingDrawing" xmlns:w10="urn:schemas-microsoft-com:office:word" xmlns:w="http://schemas.openxmlformats.org/wordprocessingml/2006/main" xmlns:w14="http://schemas.microsoft.com/office/word/2010/wordml" xmlns:w15="http://schemas.microsoft.com/office/word/2012/wordml" xmlns:w16cex="http://schemas.microsoft.com/office/word/2018/wordml/cex" xmlns:w16cid="http://schemas.microsoft.com/office/word/2016/wordml/cid" xmlns:w16="http://schemas.microsoft.com/office/word/2018/wordml" xmlns:w16sdtdh="http://schemas.microsoft.com/office/word/2020/wordml/sdtdatahash" xmlns:w16se="http://schemas.microsoft.com/office/word/2015/wordml/symex" xmlns:wpg="http://schemas.microsoft.com/office/word/2010/wordprocessingGroup" xmlns:wpi="http://schemas.microsoft.com/office/word/2010/wordprocessingInk" xmlns:wne="http://schemas.microsoft.com/office/word/2006/wordml" xmlns:wps="http://schemas.microsoft.com/office/word/2010/wordprocessingShape" mc:Ignorable="w14 w15 w16se w16cid w16 w16cex w16sdtdh wp14">
+  <w:p>
+    <w:pPr>
+      <w:pBdr>
+        <w:left w:val="single" w:sz="12" w:space="11" w:color="4472C4" w:themeColor="accent1"/>
+      </w:pBdr>
+      <w:tabs>
+        <w:tab w:val="left" w:pos="3620"/>
+        <w:tab w:val="left" w:pos="3964"/>
+      </w:tabs>
+      <w:spacing w:after="0"/>
+      <w:rPr>
+        <w:rFonts w:asciiTheme="majorHAnsi" w:eastAsiaTheme="majorEastAsia" w:hAnsiTheme="majorHAnsi" w:cstheme="majorBidi"/>
+        <w:color w:val="2F5496" w:themeColor="accent1" w:themeShade="BF"/>
+        <w:sz w:val="26"/>
+        <w:szCs w:val="26"/>
+      </w:rPr>
+    </w:pPr>
+    <w:sdt>
+      <w:sdtPr>
+        <w:rPr>
+          <w:rFonts w:asciiTheme="majorHAnsi" w:eastAsiaTheme="majorEastAsia" w:hAnsiTheme="majorHAnsi" w:cstheme="majorBidi"/>
+          <w:color w:val="2F5496" w:themeColor="accent1" w:themeShade="BF"/>
+          <w:sz w:val="26"/>
+          <w:szCs w:val="26"/>
+        </w:rPr>
+        <w:alias w:val="Title"/>
+        <w:tag w:val=""/>
+        <w:id w:val="-932208079"/>
+        <w:placeholder>
+          <w:docPart w:val="08430B387AF34C03BCC32E83BBB27B4F"/>
+        </w:placeholder>
+        <w:dataBinding w:prefixMappings="xmlns:ns0='http://purl.org/dc/elements/1.1/' xmlns:ns1='http://schemas.openxmlformats.org/package/2006/metadata/core-properties' " w:xpath="/ns1:coreProperties[1]/ns0:title[1]" w:storeItemID="{6C3C8BC8-F283-45AE-878A-BAB7291924A1}"/>
+        <w:text/>
+      </w:sdtPr>
+      <w:sdtContent>
+        <w:r>
+          <w:rPr>
+            <w:rFonts w:asciiTheme="majorHAnsi" w:eastAsiaTheme="majorEastAsia" w:hAnsiTheme="majorHAnsi" w:cstheme="majorBidi"/>
+            <w:color w:val="2F5496" w:themeColor="accent1" w:themeShade="BF"/>
+            <w:sz w:val="26"/>
+            <w:szCs w:val="26"/>
+          </w:rPr>
+          <w:t>B</w:t>
+        </w:r>
+        <w:r>
+          <w:rPr>
+            <w:rFonts w:asciiTheme="majorHAnsi" w:eastAsiaTheme="majorEastAsia" w:hAnsiTheme="majorHAnsi" w:cstheme="majorBidi"/>
+            <w:color w:val="2F5496" w:themeColor="accent1" w:themeShade="BF"/>
+            <w:sz w:val="26"/>
+            <w:szCs w:val="26"/>
+          </w:rPr>
+          <w:t xml:space="preserve">ehaviour </w:t>
+        </w:r>
+        <w:r>
+          <w:rPr>
+            <w:rFonts w:asciiTheme="majorHAnsi" w:eastAsiaTheme="majorEastAsia" w:hAnsiTheme="majorHAnsi" w:cstheme="majorBidi"/>
+            <w:color w:val="2F5496" w:themeColor="accent1" w:themeShade="BF"/>
+            <w:sz w:val="26"/>
+            <w:szCs w:val="26"/>
+          </w:rPr>
+          <w:t>T</w:t>
+        </w:r>
+        <w:r>
+          <w:rPr>
+            <w:rFonts w:asciiTheme="majorHAnsi" w:eastAsiaTheme="majorEastAsia" w:hAnsiTheme="majorHAnsi" w:cstheme="majorBidi"/>
+            <w:color w:val="2F5496" w:themeColor="accent1" w:themeShade="BF"/>
+            <w:sz w:val="26"/>
+            <w:szCs w:val="26"/>
+          </w:rPr>
+          <w:t>rees</w:t>
+        </w:r>
+        <w:r>
+          <w:rPr>
+            <w:rFonts w:asciiTheme="majorHAnsi" w:eastAsiaTheme="majorEastAsia" w:hAnsiTheme="majorHAnsi" w:cstheme="majorBidi"/>
+            <w:color w:val="2F5496" w:themeColor="accent1" w:themeShade="BF"/>
+            <w:sz w:val="26"/>
+            <w:szCs w:val="26"/>
+          </w:rPr>
+          <w:t xml:space="preserve"> vs GOAP</w:t>
+        </w:r>
+      </w:sdtContent>
+    </w:sdt>
+  </w:p>
+  <w:p>
+    <w:pPr>
+      <w:pStyle w:val="Header"/>
+    </w:pPr>
+  </w:p>
+</w:hdr>
 </file>
 
 <file path=word/numbering.xml><?xml version="1.0" encoding="utf-8"?>
@@ -6043,7 +8652,6 @@
   <w:style w:type="character" w:default="1" w:styleId="DefaultParagraphFont">
     <w:name w:val="Default Paragraph Font"/>
     <w:uiPriority w:val="1"/>
-    <w:semiHidden/>
     <w:unhideWhenUsed/>
   </w:style>
   <w:style w:type="table" w:default="1" w:styleId="TableNormal">
@@ -6172,7 +8780,629 @@
       <w:shd w:val="clear" w:color="auto" w:fill="E1DFDD"/>
     </w:rPr>
   </w:style>
+  <w:style w:type="paragraph" w:styleId="Header">
+    <w:name w:val="header"/>
+    <w:basedOn w:val="Normal"/>
+    <w:link w:val="HeaderChar"/>
+    <w:uiPriority w:val="99"/>
+    <w:unhideWhenUsed/>
+    <w:rsid w:val="00E545B4"/>
+    <w:pPr>
+      <w:tabs>
+        <w:tab w:val="center" w:pos="4513"/>
+        <w:tab w:val="right" w:pos="9026"/>
+      </w:tabs>
+      <w:spacing w:after="0" w:line="240" w:lineRule="auto"/>
+    </w:pPr>
+  </w:style>
+  <w:style w:type="character" w:customStyle="1" w:styleId="HeaderChar">
+    <w:name w:val="Header Char"/>
+    <w:basedOn w:val="DefaultParagraphFont"/>
+    <w:link w:val="Header"/>
+    <w:uiPriority w:val="99"/>
+    <w:rsid w:val="00E545B4"/>
+  </w:style>
+  <w:style w:type="paragraph" w:styleId="Footer">
+    <w:name w:val="footer"/>
+    <w:basedOn w:val="Normal"/>
+    <w:link w:val="FooterChar"/>
+    <w:uiPriority w:val="99"/>
+    <w:unhideWhenUsed/>
+    <w:rsid w:val="00E545B4"/>
+    <w:pPr>
+      <w:tabs>
+        <w:tab w:val="center" w:pos="4513"/>
+        <w:tab w:val="right" w:pos="9026"/>
+      </w:tabs>
+      <w:spacing w:after="0" w:line="240" w:lineRule="auto"/>
+    </w:pPr>
+  </w:style>
+  <w:style w:type="character" w:customStyle="1" w:styleId="FooterChar">
+    <w:name w:val="Footer Char"/>
+    <w:basedOn w:val="DefaultParagraphFont"/>
+    <w:link w:val="Footer"/>
+    <w:uiPriority w:val="99"/>
+    <w:rsid w:val="00E545B4"/>
+  </w:style>
 </w:styles>
+</file>
+
+<file path=word/glossary/document.xml><?xml version="1.0" encoding="utf-8"?>
+<w:glossaryDocument xmlns:wpc="http://schemas.microsoft.com/office/word/2010/wordprocessingCanvas" xmlns:cx="http://schemas.microsoft.com/office/drawing/2014/chartex" xmlns:cx1="http://schemas.microsoft.com/office/drawing/2015/9/8/chartex" xmlns:cx2="http://schemas.microsoft.com/office/drawing/2015/10/21/chartex" xmlns:cx3="http://schemas.microsoft.com/office/drawing/2016/5/9/chartex" xmlns:cx4="http://schemas.microsoft.com/office/drawing/2016/5/10/chartex" xmlns:cx5="http://schemas.microsoft.com/office/drawing/2016/5/11/chartex" xmlns:cx6="http://schemas.microsoft.com/office/drawing/2016/5/12/chartex" xmlns:cx7="http://schemas.microsoft.com/office/drawing/2016/5/13/chartex" xmlns:cx8="http://schemas.microsoft.com/office/drawing/2016/5/14/chartex" xmlns:mc="http://schemas.openxmlformats.org/markup-compatibility/2006" xmlns:aink="http://schemas.microsoft.com/office/drawing/2016/ink" xmlns:am3d="http://schemas.microsoft.com/office/drawing/2017/model3d" xmlns:o="urn:schemas-microsoft-com:office:office" xmlns:r="http://schemas.openxmlformats.org/officeDocument/2006/relationships" xmlns:m="http://schemas.openxmlformats.org/officeDocument/2006/math" xmlns:v="urn:schemas-microsoft-com:vml" xmlns:wp14="http://schemas.microsoft.com/office/word/2010/wordprocessingDrawing" xmlns:wp="http://schemas.openxmlformats.org/drawingml/2006/wordprocessingDrawing" xmlns:w10="urn:schemas-microsoft-com:office:word" xmlns:w="http://schemas.openxmlformats.org/wordprocessingml/2006/main" xmlns:w14="http://schemas.microsoft.com/office/word/2010/wordml" xmlns:w15="http://schemas.microsoft.com/office/word/2012/wordml" xmlns:w16cex="http://schemas.microsoft.com/office/word/2018/wordml/cex" xmlns:w16cid="http://schemas.microsoft.com/office/word/2016/wordml/cid" xmlns:w16="http://schemas.microsoft.com/office/word/2018/wordml" xmlns:w16sdtdh="http://schemas.microsoft.com/office/word/2020/wordml/sdtdatahash" xmlns:w16se="http://schemas.microsoft.com/office/word/2015/wordml/symex" xmlns:wpg="http://schemas.microsoft.com/office/word/2010/wordprocessingGroup" xmlns:wpi="http://schemas.microsoft.com/office/word/2010/wordprocessingInk" xmlns:wne="http://schemas.microsoft.com/office/word/2006/wordml" xmlns:wps="http://schemas.microsoft.com/office/word/2010/wordprocessingShape" mc:Ignorable="w14 w15 w16se w16cid w16 w16cex w16sdtdh wp14">
+  <w:docParts>
+    <w:docPart>
+      <w:docPartPr>
+        <w:name w:val="08430B387AF34C03BCC32E83BBB27B4F"/>
+        <w:category>
+          <w:name w:val="General"/>
+          <w:gallery w:val="placeholder"/>
+        </w:category>
+        <w:types>
+          <w:type w:val="bbPlcHdr"/>
+        </w:types>
+        <w:behaviors>
+          <w:behavior w:val="content"/>
+        </w:behaviors>
+        <w:guid w:val="{BE2E1FC8-4547-42C0-909E-5300477093EB}"/>
+      </w:docPartPr>
+      <w:docPartBody>
+        <w:p>
+          <w:pPr>
+            <w:pStyle w:val="08430B387AF34C03BCC32E83BBB27B4F"/>
+          </w:pPr>
+          <w:r>
+            <w:rPr>
+              <w:rFonts w:asciiTheme="majorHAnsi" w:eastAsiaTheme="majorEastAsia" w:hAnsiTheme="majorHAnsi" w:cstheme="majorBidi"/>
+              <w:color w:val="2F5496" w:themeColor="accent1" w:themeShade="BF"/>
+              <w:sz w:val="32"/>
+              <w:szCs w:val="32"/>
+            </w:rPr>
+            <w:t>[Document title]</w:t>
+          </w:r>
+        </w:p>
+      </w:docPartBody>
+    </w:docPart>
+  </w:docParts>
+</w:glossaryDocument>
+</file>
+
+<file path=word/glossary/fontTable.xml><?xml version="1.0" encoding="utf-8"?>
+<w:fonts xmlns:mc="http://schemas.openxmlformats.org/markup-compatibility/2006" xmlns:r="http://schemas.openxmlformats.org/officeDocument/2006/relationships" xmlns:w="http://schemas.openxmlformats.org/wordprocessingml/2006/main" xmlns:w14="http://schemas.microsoft.com/office/word/2010/wordml" xmlns:w15="http://schemas.microsoft.com/office/word/2012/wordml" xmlns:w16cex="http://schemas.microsoft.com/office/word/2018/wordml/cex" xmlns:w16cid="http://schemas.microsoft.com/office/word/2016/wordml/cid" xmlns:w16="http://schemas.microsoft.com/office/word/2018/wordml" xmlns:w16sdtdh="http://schemas.microsoft.com/office/word/2020/wordml/sdtdatahash" xmlns:w16se="http://schemas.microsoft.com/office/word/2015/wordml/symex" mc:Ignorable="w14 w15 w16se w16cid w16 w16cex w16sdtdh">
+  <w:font w:name="Symbol">
+    <w:panose1 w:val="05050102010706020507"/>
+    <w:charset w:val="02"/>
+    <w:family w:val="roman"/>
+    <w:pitch w:val="variable"/>
+    <w:sig w:usb0="00000000" w:usb1="10000000" w:usb2="00000000" w:usb3="00000000" w:csb0="80000000" w:csb1="00000000"/>
+  </w:font>
+  <w:font w:name="Times New Roman">
+    <w:panose1 w:val="02020603050405020304"/>
+    <w:charset w:val="00"/>
+    <w:family w:val="roman"/>
+    <w:pitch w:val="variable"/>
+    <w:sig w:usb0="E0002EFF" w:usb1="C000785B" w:usb2="00000009" w:usb3="00000000" w:csb0="000001FF" w:csb1="00000000"/>
+  </w:font>
+  <w:font w:name="Courier New">
+    <w:panose1 w:val="02070309020205020404"/>
+    <w:charset w:val="00"/>
+    <w:family w:val="modern"/>
+    <w:pitch w:val="fixed"/>
+    <w:sig w:usb0="E0002EFF" w:usb1="C0007843" w:usb2="00000009" w:usb3="00000000" w:csb0="000001FF" w:csb1="00000000"/>
+  </w:font>
+  <w:font w:name="Wingdings">
+    <w:panose1 w:val="05000000000000000000"/>
+    <w:charset w:val="02"/>
+    <w:family w:val="auto"/>
+    <w:pitch w:val="variable"/>
+    <w:sig w:usb0="00000000" w:usb1="10000000" w:usb2="00000000" w:usb3="00000000" w:csb0="80000000" w:csb1="00000000"/>
+  </w:font>
+  <w:font w:name="Calibri">
+    <w:panose1 w:val="020F0502020204030204"/>
+    <w:charset w:val="00"/>
+    <w:family w:val="swiss"/>
+    <w:pitch w:val="variable"/>
+    <w:sig w:usb0="E4002EFF" w:usb1="C000247B" w:usb2="00000009" w:usb3="00000000" w:csb0="000001FF" w:csb1="00000000"/>
+  </w:font>
+  <w:font w:name="Calibri Light">
+    <w:panose1 w:val="020F0302020204030204"/>
+    <w:charset w:val="00"/>
+    <w:family w:val="swiss"/>
+    <w:pitch w:val="variable"/>
+    <w:sig w:usb0="E4002EFF" w:usb1="C000247B" w:usb2="00000009" w:usb3="00000000" w:csb0="000001FF" w:csb1="00000000"/>
+  </w:font>
+</w:fonts>
+</file>
+
+<file path=word/glossary/settings.xml><?xml version="1.0" encoding="utf-8"?>
+<w:settings xmlns:mc="http://schemas.openxmlformats.org/markup-compatibility/2006" xmlns:o="urn:schemas-microsoft-com:office:office" xmlns:r="http://schemas.openxmlformats.org/officeDocument/2006/relationships" xmlns:m="http://schemas.openxmlformats.org/officeDocument/2006/math" xmlns:v="urn:schemas-microsoft-com:vml" xmlns:w10="urn:schemas-microsoft-com:office:word" xmlns:w="http://schemas.openxmlformats.org/wordprocessingml/2006/main" xmlns:w14="http://schemas.microsoft.com/office/word/2010/wordml" xmlns:w15="http://schemas.microsoft.com/office/word/2012/wordml" xmlns:w16cex="http://schemas.microsoft.com/office/word/2018/wordml/cex" xmlns:w16cid="http://schemas.microsoft.com/office/word/2016/wordml/cid" xmlns:w16="http://schemas.microsoft.com/office/word/2018/wordml" xmlns:w16sdtdh="http://schemas.microsoft.com/office/word/2020/wordml/sdtdatahash" xmlns:w16se="http://schemas.microsoft.com/office/word/2015/wordml/symex" xmlns:sl="http://schemas.openxmlformats.org/schemaLibrary/2006/main" mc:Ignorable="w14 w15 w16se w16cid w16 w16cex w16sdtdh">
+  <w:view w:val="normal"/>
+  <w:defaultTabStop w:val="720"/>
+  <w:characterSpacingControl w:val="doNotCompress"/>
+  <w:compat>
+    <w:useFELayout/>
+    <w:compatSetting w:name="compatibilityMode" w:uri="http://schemas.microsoft.com/office/word" w:val="15"/>
+    <w:compatSetting w:name="overrideTableStyleFontSizeAndJustification" w:uri="http://schemas.microsoft.com/office/word" w:val="1"/>
+    <w:compatSetting w:name="enableOpenTypeFeatures" w:uri="http://schemas.microsoft.com/office/word" w:val="1"/>
+    <w:compatSetting w:name="doNotFlipMirrorIndents" w:uri="http://schemas.microsoft.com/office/word" w:val="1"/>
+    <w:compatSetting w:name="differentiateMultirowTableHeaders" w:uri="http://schemas.microsoft.com/office/word" w:val="1"/>
+    <w:compatSetting w:name="useWord2013TrackBottomHyphenation" w:uri="http://schemas.microsoft.com/office/word" w:val="0"/>
+  </w:compat>
+  <w:rsids>
+    <w:rsidRoot w:val="00A7041D"/>
+    <w:rsid w:val="00243517"/>
+    <w:rsid w:val="00A7041D"/>
+  </w:rsids>
+  <m:mathPr>
+    <m:mathFont m:val="Cambria Math"/>
+    <m:brkBin m:val="before"/>
+    <m:brkBinSub m:val="--"/>
+    <m:smallFrac m:val="0"/>
+    <m:dispDef/>
+    <m:lMargin m:val="0"/>
+    <m:rMargin m:val="0"/>
+    <m:defJc m:val="centerGroup"/>
+    <m:wrapIndent m:val="1440"/>
+    <m:intLim m:val="subSup"/>
+    <m:naryLim m:val="undOvr"/>
+  </m:mathPr>
+  <w:themeFontLang w:val="en-IE"/>
+  <w:clrSchemeMapping w:bg1="light1" w:t1="dark1" w:bg2="light2" w:t2="dark2" w:accent1="accent1" w:accent2="accent2" w:accent3="accent3" w:accent4="accent4" w:accent5="accent5" w:accent6="accent6" w:hyperlink="hyperlink" w:followedHyperlink="followedHyperlink"/>
+  <w:decimalSymbol w:val="."/>
+  <w:listSeparator w:val=","/>
+  <w15:chartTrackingRefBased/>
+</w:settings>
+</file>
+
+<file path=word/glossary/styles.xml><?xml version="1.0" encoding="utf-8"?>
+<w:styles xmlns:mc="http://schemas.openxmlformats.org/markup-compatibility/2006" xmlns:r="http://schemas.openxmlformats.org/officeDocument/2006/relationships" xmlns:w="http://schemas.openxmlformats.org/wordprocessingml/2006/main" xmlns:w14="http://schemas.microsoft.com/office/word/2010/wordml" xmlns:w15="http://schemas.microsoft.com/office/word/2012/wordml" xmlns:w16cex="http://schemas.microsoft.com/office/word/2018/wordml/cex" xmlns:w16cid="http://schemas.microsoft.com/office/word/2016/wordml/cid" xmlns:w16="http://schemas.microsoft.com/office/word/2018/wordml" xmlns:w16sdtdh="http://schemas.microsoft.com/office/word/2020/wordml/sdtdatahash" xmlns:w16se="http://schemas.microsoft.com/office/word/2015/wordml/symex" mc:Ignorable="w14 w15 w16se w16cid w16 w16cex w16sdtdh">
+  <w:docDefaults>
+    <w:rPrDefault>
+      <w:rPr>
+        <w:rFonts w:asciiTheme="minorHAnsi" w:eastAsiaTheme="minorEastAsia" w:hAnsiTheme="minorHAnsi" w:cstheme="minorBidi"/>
+        <w:sz w:val="22"/>
+        <w:szCs w:val="22"/>
+        <w:lang w:val="en-IE" w:eastAsia="en-IE" w:bidi="ar-SA"/>
+      </w:rPr>
+    </w:rPrDefault>
+    <w:pPrDefault>
+      <w:pPr>
+        <w:spacing w:after="160" w:line="259" w:lineRule="auto"/>
+      </w:pPr>
+    </w:pPrDefault>
+  </w:docDefaults>
+  <w:latentStyles w:defLockedState="0" w:defUIPriority="99" w:defSemiHidden="0" w:defUnhideWhenUsed="0" w:defQFormat="0" w:count="376">
+    <w:lsdException w:name="Normal" w:uiPriority="0" w:qFormat="1"/>
+    <w:lsdException w:name="heading 1" w:uiPriority="9" w:qFormat="1"/>
+    <w:lsdException w:name="heading 2" w:semiHidden="1" w:uiPriority="9" w:unhideWhenUsed="1" w:qFormat="1"/>
+    <w:lsdException w:name="heading 3" w:semiHidden="1" w:uiPriority="9" w:unhideWhenUsed="1" w:qFormat="1"/>
+    <w:lsdException w:name="heading 4" w:semiHidden="1" w:uiPriority="9" w:unhideWhenUsed="1" w:qFormat="1"/>
+    <w:lsdException w:name="heading 5" w:semiHidden="1" w:uiPriority="9" w:unhideWhenUsed="1" w:qFormat="1"/>
+    <w:lsdException w:name="heading 6" w:semiHidden="1" w:uiPriority="9" w:unhideWhenUsed="1" w:qFormat="1"/>
+    <w:lsdException w:name="heading 7" w:semiHidden="1" w:uiPriority="9" w:unhideWhenUsed="1" w:qFormat="1"/>
+    <w:lsdException w:name="heading 8" w:semiHidden="1" w:uiPriority="9" w:unhideWhenUsed="1" w:qFormat="1"/>
+    <w:lsdException w:name="heading 9" w:semiHidden="1" w:uiPriority="9" w:unhideWhenUsed="1" w:qFormat="1"/>
+    <w:lsdException w:name="index 1" w:semiHidden="1" w:unhideWhenUsed="1"/>
+    <w:lsdException w:name="index 2" w:semiHidden="1" w:unhideWhenUsed="1"/>
+    <w:lsdException w:name="index 3" w:semiHidden="1" w:unhideWhenUsed="1"/>
+    <w:lsdException w:name="index 4" w:semiHidden="1" w:unhideWhenUsed="1"/>
+    <w:lsdException w:name="index 5" w:semiHidden="1" w:unhideWhenUsed="1"/>
+    <w:lsdException w:name="index 6" w:semiHidden="1" w:unhideWhenUsed="1"/>
+    <w:lsdException w:name="index 7" w:semiHidden="1" w:unhideWhenUsed="1"/>
+    <w:lsdException w:name="index 8" w:semiHidden="1" w:unhideWhenUsed="1"/>
+    <w:lsdException w:name="index 9" w:semiHidden="1" w:unhideWhenUsed="1"/>
+    <w:lsdException w:name="toc 1" w:semiHidden="1" w:uiPriority="39" w:unhideWhenUsed="1"/>
+    <w:lsdException w:name="toc 2" w:semiHidden="1" w:uiPriority="39" w:unhideWhenUsed="1"/>
+    <w:lsdException w:name="toc 3" w:semiHidden="1" w:uiPriority="39" w:unhideWhenUsed="1"/>
+    <w:lsdException w:name="toc 4" w:semiHidden="1" w:uiPriority="39" w:unhideWhenUsed="1"/>
+    <w:lsdException w:name="toc 5" w:semiHidden="1" w:uiPriority="39" w:unhideWhenUsed="1"/>
+    <w:lsdException w:name="toc 6" w:semiHidden="1" w:uiPriority="39" w:unhideWhenUsed="1"/>
+    <w:lsdException w:name="toc 7" w:semiHidden="1" w:uiPriority="39" w:unhideWhenUsed="1"/>
+    <w:lsdException w:name="toc 8" w:semiHidden="1" w:uiPriority="39" w:unhideWhenUsed="1"/>
+    <w:lsdException w:name="toc 9" w:semiHidden="1" w:uiPriority="39" w:unhideWhenUsed="1"/>
+    <w:lsdException w:name="Normal Indent" w:semiHidden="1" w:unhideWhenUsed="1"/>
+    <w:lsdException w:name="footnote text" w:semiHidden="1" w:unhideWhenUsed="1"/>
+    <w:lsdException w:name="annotation text" w:semiHidden="1" w:unhideWhenUsed="1"/>
+    <w:lsdException w:name="header" w:semiHidden="1" w:unhideWhenUsed="1"/>
+    <w:lsdException w:name="footer" w:semiHidden="1" w:unhideWhenUsed="1"/>
+    <w:lsdException w:name="index heading" w:semiHidden="1" w:unhideWhenUsed="1"/>
+    <w:lsdException w:name="caption" w:semiHidden="1" w:uiPriority="35" w:unhideWhenUsed="1" w:qFormat="1"/>
+    <w:lsdException w:name="table of figures" w:semiHidden="1" w:unhideWhenUsed="1"/>
+    <w:lsdException w:name="envelope address" w:semiHidden="1" w:unhideWhenUsed="1"/>
+    <w:lsdException w:name="envelope return" w:semiHidden="1" w:unhideWhenUsed="1"/>
+    <w:lsdException w:name="footnote reference" w:semiHidden="1" w:unhideWhenUsed="1"/>
+    <w:lsdException w:name="annotation reference" w:semiHidden="1" w:unhideWhenUsed="1"/>
+    <w:lsdException w:name="line number" w:semiHidden="1" w:unhideWhenUsed="1"/>
+    <w:lsdException w:name="page number" w:semiHidden="1" w:unhideWhenUsed="1"/>
+    <w:lsdException w:name="endnote reference" w:semiHidden="1" w:unhideWhenUsed="1"/>
+    <w:lsdException w:name="endnote text" w:semiHidden="1" w:unhideWhenUsed="1"/>
+    <w:lsdException w:name="table of authorities" w:semiHidden="1" w:unhideWhenUsed="1"/>
+    <w:lsdException w:name="macro" w:semiHidden="1" w:unhideWhenUsed="1"/>
+    <w:lsdException w:name="toa heading" w:semiHidden="1" w:unhideWhenUsed="1"/>
+    <w:lsdException w:name="List" w:semiHidden="1" w:unhideWhenUsed="1"/>
+    <w:lsdException w:name="List Bullet" w:semiHidden="1" w:unhideWhenUsed="1"/>
+    <w:lsdException w:name="List Number" w:semiHidden="1" w:unhideWhenUsed="1"/>
+    <w:lsdException w:name="List 2" w:semiHidden="1" w:unhideWhenUsed="1"/>
+    <w:lsdException w:name="List 3" w:semiHidden="1" w:unhideWhenUsed="1"/>
+    <w:lsdException w:name="List 4" w:semiHidden="1" w:unhideWhenUsed="1"/>
+    <w:lsdException w:name="List 5" w:semiHidden="1" w:unhideWhenUsed="1"/>
+    <w:lsdException w:name="List Bullet 2" w:semiHidden="1" w:unhideWhenUsed="1"/>
+    <w:lsdException w:name="List Bullet 3" w:semiHidden="1" w:unhideWhenUsed="1"/>
+    <w:lsdException w:name="List Bullet 4" w:semiHidden="1" w:unhideWhenUsed="1"/>
+    <w:lsdException w:name="List Bullet 5" w:semiHidden="1" w:unhideWhenUsed="1"/>
+    <w:lsdException w:name="List Number 2" w:semiHidden="1" w:unhideWhenUsed="1"/>
+    <w:lsdException w:name="List Number 3" w:semiHidden="1" w:unhideWhenUsed="1"/>
+    <w:lsdException w:name="List Number 4" w:semiHidden="1" w:unhideWhenUsed="1"/>
+    <w:lsdException w:name="List Number 5" w:semiHidden="1" w:unhideWhenUsed="1"/>
+    <w:lsdException w:name="Title" w:uiPriority="10" w:qFormat="1"/>
+    <w:lsdException w:name="Closing" w:semiHidden="1" w:unhideWhenUsed="1"/>
+    <w:lsdException w:name="Signature" w:semiHidden="1" w:unhideWhenUsed="1"/>
+    <w:lsdException w:name="Default Paragraph Font" w:semiHidden="1" w:uiPriority="1" w:unhideWhenUsed="1"/>
+    <w:lsdException w:name="Body Text" w:semiHidden="1" w:unhideWhenUsed="1"/>
+    <w:lsdException w:name="Body Text Indent" w:semiHidden="1" w:unhideWhenUsed="1"/>
+    <w:lsdException w:name="List Continue" w:semiHidden="1" w:unhideWhenUsed="1"/>
+    <w:lsdException w:name="List Continue 2" w:semiHidden="1" w:unhideWhenUsed="1"/>
+    <w:lsdException w:name="List Continue 3" w:semiHidden="1" w:unhideWhenUsed="1"/>
+    <w:lsdException w:name="List Continue 4" w:semiHidden="1" w:unhideWhenUsed="1"/>
+    <w:lsdException w:name="List Continue 5" w:semiHidden="1" w:unhideWhenUsed="1"/>
+    <w:lsdException w:name="Message Header" w:semiHidden="1" w:unhideWhenUsed="1"/>
+    <w:lsdException w:name="Subtitle" w:uiPriority="11" w:qFormat="1"/>
+    <w:lsdException w:name="Salutation" w:semiHidden="1" w:unhideWhenUsed="1"/>
+    <w:lsdException w:name="Date" w:semiHidden="1" w:unhideWhenUsed="1"/>
+    <w:lsdException w:name="Body Text First Indent" w:semiHidden="1" w:unhideWhenUsed="1"/>
+    <w:lsdException w:name="Body Text First Indent 2" w:semiHidden="1" w:unhideWhenUsed="1"/>
+    <w:lsdException w:name="Note Heading" w:semiHidden="1" w:unhideWhenUsed="1"/>
+    <w:lsdException w:name="Body Text 2" w:semiHidden="1" w:unhideWhenUsed="1"/>
+    <w:lsdException w:name="Body Text 3" w:semiHidden="1" w:unhideWhenUsed="1"/>
+    <w:lsdException w:name="Body Text Indent 2" w:semiHidden="1" w:unhideWhenUsed="1"/>
+    <w:lsdException w:name="Body Text Indent 3" w:semiHidden="1" w:unhideWhenUsed="1"/>
+    <w:lsdException w:name="Block Text" w:semiHidden="1" w:unhideWhenUsed="1"/>
+    <w:lsdException w:name="Hyperlink" w:semiHidden="1" w:unhideWhenUsed="1"/>
+    <w:lsdException w:name="FollowedHyperlink" w:semiHidden="1" w:unhideWhenUsed="1"/>
+    <w:lsdException w:name="Strong" w:uiPriority="22" w:qFormat="1"/>
+    <w:lsdException w:name="Emphasis" w:uiPriority="20" w:qFormat="1"/>
+    <w:lsdException w:name="Document Map" w:semiHidden="1" w:unhideWhenUsed="1"/>
+    <w:lsdException w:name="Plain Text" w:semiHidden="1" w:unhideWhenUsed="1"/>
+    <w:lsdException w:name="E-mail Signature" w:semiHidden="1" w:unhideWhenUsed="1"/>
+    <w:lsdException w:name="HTML Top of Form" w:semiHidden="1" w:unhideWhenUsed="1"/>
+    <w:lsdException w:name="HTML Bottom of Form" w:semiHidden="1" w:unhideWhenUsed="1"/>
+    <w:lsdException w:name="Normal (Web)" w:semiHidden="1" w:unhideWhenUsed="1"/>
+    <w:lsdException w:name="HTML Acronym" w:semiHidden="1" w:unhideWhenUsed="1"/>
+    <w:lsdException w:name="HTML Address" w:semiHidden="1" w:unhideWhenUsed="1"/>
+    <w:lsdException w:name="HTML Cite" w:semiHidden="1" w:unhideWhenUsed="1"/>
+    <w:lsdException w:name="HTML Code" w:semiHidden="1" w:unhideWhenUsed="1"/>
+    <w:lsdException w:name="HTML Definition" w:semiHidden="1" w:unhideWhenUsed="1"/>
+    <w:lsdException w:name="HTML Keyboard" w:semiHidden="1" w:unhideWhenUsed="1"/>
+    <w:lsdException w:name="HTML Preformatted" w:semiHidden="1" w:unhideWhenUsed="1"/>
+    <w:lsdException w:name="HTML Sample" w:semiHidden="1" w:unhideWhenUsed="1"/>
+    <w:lsdException w:name="HTML Typewriter" w:semiHidden="1" w:unhideWhenUsed="1"/>
+    <w:lsdException w:name="HTML Variable" w:semiHidden="1" w:unhideWhenUsed="1"/>
+    <w:lsdException w:name="Normal Table" w:semiHidden="1" w:unhideWhenUsed="1"/>
+    <w:lsdException w:name="annotation subject" w:semiHidden="1" w:unhideWhenUsed="1"/>
+    <w:lsdException w:name="No List" w:semiHidden="1" w:unhideWhenUsed="1"/>
+    <w:lsdException w:name="Outline List 1" w:semiHidden="1" w:unhideWhenUsed="1"/>
+    <w:lsdException w:name="Outline List 2" w:semiHidden="1" w:unhideWhenUsed="1"/>
+    <w:lsdException w:name="Outline List 3" w:semiHidden="1" w:unhideWhenUsed="1"/>
+    <w:lsdException w:name="Table Simple 1" w:semiHidden="1" w:unhideWhenUsed="1"/>
+    <w:lsdException w:name="Table Simple 2" w:semiHidden="1" w:unhideWhenUsed="1"/>
+    <w:lsdException w:name="Table Simple 3" w:semiHidden="1" w:unhideWhenUsed="1"/>
+    <w:lsdException w:name="Table Classic 1" w:semiHidden="1" w:unhideWhenUsed="1"/>
+    <w:lsdException w:name="Table Classic 2" w:semiHidden="1" w:unhideWhenUsed="1"/>
+    <w:lsdException w:name="Table Classic 3" w:semiHidden="1" w:unhideWhenUsed="1"/>
+    <w:lsdException w:name="Table Classic 4" w:semiHidden="1" w:unhideWhenUsed="1"/>
+    <w:lsdException w:name="Table Colorful 1" w:semiHidden="1" w:unhideWhenUsed="1"/>
+    <w:lsdException w:name="Table Colorful 2" w:semiHidden="1" w:unhideWhenUsed="1"/>
+    <w:lsdException w:name="Table Colorful 3" w:semiHidden="1" w:unhideWhenUsed="1"/>
+    <w:lsdException w:name="Table Columns 1" w:semiHidden="1" w:unhideWhenUsed="1"/>
+    <w:lsdException w:name="Table Columns 2" w:semiHidden="1" w:unhideWhenUsed="1"/>
+    <w:lsdException w:name="Table Columns 3" w:semiHidden="1" w:unhideWhenUsed="1"/>
+    <w:lsdException w:name="Table Columns 4" w:semiHidden="1" w:unhideWhenUsed="1"/>
+    <w:lsdException w:name="Table Columns 5" w:semiHidden="1" w:unhideWhenUsed="1"/>
+    <w:lsdException w:name="Table Grid 1" w:semiHidden="1" w:unhideWhenUsed="1"/>
+    <w:lsdException w:name="Table Grid 2" w:semiHidden="1" w:unhideWhenUsed="1"/>
+    <w:lsdException w:name="Table Grid 3" w:semiHidden="1" w:unhideWhenUsed="1"/>
+    <w:lsdException w:name="Table Grid 4" w:semiHidden="1" w:unhideWhenUsed="1"/>
+    <w:lsdException w:name="Table Grid 5" w:semiHidden="1" w:unhideWhenUsed="1"/>
+    <w:lsdException w:name="Table Grid 6" w:semiHidden="1" w:unhideWhenUsed="1"/>
+    <w:lsdException w:name="Table Grid 7" w:semiHidden="1" w:unhideWhenUsed="1"/>
+    <w:lsdException w:name="Table Grid 8" w:semiHidden="1" w:unhideWhenUsed="1"/>
+    <w:lsdException w:name="Table List 1" w:semiHidden="1" w:unhideWhenUsed="1"/>
+    <w:lsdException w:name="Table List 2" w:semiHidden="1" w:unhideWhenUsed="1"/>
+    <w:lsdException w:name="Table List 3" w:semiHidden="1" w:unhideWhenUsed="1"/>
+    <w:lsdException w:name="Table List 4" w:semiHidden="1" w:unhideWhenUsed="1"/>
+    <w:lsdException w:name="Table List 5" w:semiHidden="1" w:unhideWhenUsed="1"/>
+    <w:lsdException w:name="Table List 6" w:semiHidden="1" w:unhideWhenUsed="1"/>
+    <w:lsdException w:name="Table List 7" w:semiHidden="1" w:unhideWhenUsed="1"/>
+    <w:lsdException w:name="Table List 8" w:semiHidden="1" w:unhideWhenUsed="1"/>
+    <w:lsdException w:name="Table 3D effects 1" w:semiHidden="1" w:unhideWhenUsed="1"/>
+    <w:lsdException w:name="Table 3D effects 2" w:semiHidden="1" w:unhideWhenUsed="1"/>
+    <w:lsdException w:name="Table 3D effects 3" w:semiHidden="1" w:unhideWhenUsed="1"/>
+    <w:lsdException w:name="Table Contemporary" w:semiHidden="1" w:unhideWhenUsed="1"/>
+    <w:lsdException w:name="Table Elegant" w:semiHidden="1" w:unhideWhenUsed="1"/>
+    <w:lsdException w:name="Table Professional" w:semiHidden="1" w:unhideWhenUsed="1"/>
+    <w:lsdException w:name="Table Subtle 1" w:semiHidden="1" w:unhideWhenUsed="1"/>
+    <w:lsdException w:name="Table Subtle 2" w:semiHidden="1" w:unhideWhenUsed="1"/>
+    <w:lsdException w:name="Table Web 1" w:semiHidden="1" w:unhideWhenUsed="1"/>
+    <w:lsdException w:name="Table Web 2" w:semiHidden="1" w:unhideWhenUsed="1"/>
+    <w:lsdException w:name="Table Web 3" w:semiHidden="1" w:unhideWhenUsed="1"/>
+    <w:lsdException w:name="Balloon Text" w:semiHidden="1" w:unhideWhenUsed="1"/>
+    <w:lsdException w:name="Table Grid" w:uiPriority="39"/>
+    <w:lsdException w:name="Table Theme" w:semiHidden="1" w:unhideWhenUsed="1"/>
+    <w:lsdException w:name="Placeholder Text" w:semiHidden="1"/>
+    <w:lsdException w:name="No Spacing" w:uiPriority="1" w:qFormat="1"/>
+    <w:lsdException w:name="Light Shading" w:uiPriority="60"/>
+    <w:lsdException w:name="Light List" w:uiPriority="61"/>
+    <w:lsdException w:name="Light Grid" w:uiPriority="62"/>
+    <w:lsdException w:name="Medium Shading 1" w:uiPriority="63"/>
+    <w:lsdException w:name="Medium Shading 2" w:uiPriority="64"/>
+    <w:lsdException w:name="Medium List 1" w:uiPriority="65"/>
+    <w:lsdException w:name="Medium List 2" w:uiPriority="66"/>
+    <w:lsdException w:name="Medium Grid 1" w:uiPriority="67"/>
+    <w:lsdException w:name="Medium Grid 2" w:uiPriority="68"/>
+    <w:lsdException w:name="Medium Grid 3" w:uiPriority="69"/>
+    <w:lsdException w:name="Dark List" w:uiPriority="70"/>
+    <w:lsdException w:name="Colorful Shading" w:uiPriority="71"/>
+    <w:lsdException w:name="Colorful List" w:uiPriority="72"/>
+    <w:lsdException w:name="Colorful Grid" w:uiPriority="73"/>
+    <w:lsdException w:name="Light Shading Accent 1" w:uiPriority="60"/>
+    <w:lsdException w:name="Light List Accent 1" w:uiPriority="61"/>
+    <w:lsdException w:name="Light Grid Accent 1" w:uiPriority="62"/>
+    <w:lsdException w:name="Medium Shading 1 Accent 1" w:uiPriority="63"/>
+    <w:lsdException w:name="Medium Shading 2 Accent 1" w:uiPriority="64"/>
+    <w:lsdException w:name="Medium List 1 Accent 1" w:uiPriority="65"/>
+    <w:lsdException w:name="Revision" w:semiHidden="1"/>
+    <w:lsdException w:name="List Paragraph" w:uiPriority="34" w:qFormat="1"/>
+    <w:lsdException w:name="Quote" w:uiPriority="29" w:qFormat="1"/>
+    <w:lsdException w:name="Intense Quote" w:uiPriority="30" w:qFormat="1"/>
+    <w:lsdException w:name="Medium List 2 Accent 1" w:uiPriority="66"/>
+    <w:lsdException w:name="Medium Grid 1 Accent 1" w:uiPriority="67"/>
+    <w:lsdException w:name="Medium Grid 2 Accent 1" w:uiPriority="68"/>
+    <w:lsdException w:name="Medium Grid 3 Accent 1" w:uiPriority="69"/>
+    <w:lsdException w:name="Dark List Accent 1" w:uiPriority="70"/>
+    <w:lsdException w:name="Colorful Shading Accent 1" w:uiPriority="71"/>
+    <w:lsdException w:name="Colorful List Accent 1" w:uiPriority="72"/>
+    <w:lsdException w:name="Colorful Grid Accent 1" w:uiPriority="73"/>
+    <w:lsdException w:name="Light Shading Accent 2" w:uiPriority="60"/>
+    <w:lsdException w:name="Light List Accent 2" w:uiPriority="61"/>
+    <w:lsdException w:name="Light Grid Accent 2" w:uiPriority="62"/>
+    <w:lsdException w:name="Medium Shading 1 Accent 2" w:uiPriority="63"/>
+    <w:lsdException w:name="Medium Shading 2 Accent 2" w:uiPriority="64"/>
+    <w:lsdException w:name="Medium List 1 Accent 2" w:uiPriority="65"/>
+    <w:lsdException w:name="Medium List 2 Accent 2" w:uiPriority="66"/>
+    <w:lsdException w:name="Medium Grid 1 Accent 2" w:uiPriority="67"/>
+    <w:lsdException w:name="Medium Grid 2 Accent 2" w:uiPriority="68"/>
+    <w:lsdException w:name="Medium Grid 3 Accent 2" w:uiPriority="69"/>
+    <w:lsdException w:name="Dark List Accent 2" w:uiPriority="70"/>
+    <w:lsdException w:name="Colorful Shading Accent 2" w:uiPriority="71"/>
+    <w:lsdException w:name="Colorful List Accent 2" w:uiPriority="72"/>
+    <w:lsdException w:name="Colorful Grid Accent 2" w:uiPriority="73"/>
+    <w:lsdException w:name="Light Shading Accent 3" w:uiPriority="60"/>
+    <w:lsdException w:name="Light List Accent 3" w:uiPriority="61"/>
+    <w:lsdException w:name="Light Grid Accent 3" w:uiPriority="62"/>
+    <w:lsdException w:name="Medium Shading 1 Accent 3" w:uiPriority="63"/>
+    <w:lsdException w:name="Medium Shading 2 Accent 3" w:uiPriority="64"/>
+    <w:lsdException w:name="Medium List 1 Accent 3" w:uiPriority="65"/>
+    <w:lsdException w:name="Medium List 2 Accent 3" w:uiPriority="66"/>
+    <w:lsdException w:name="Medium Grid 1 Accent 3" w:uiPriority="67"/>
+    <w:lsdException w:name="Medium Grid 2 Accent 3" w:uiPriority="68"/>
+    <w:lsdException w:name="Medium Grid 3 Accent 3" w:uiPriority="69"/>
+    <w:lsdException w:name="Dark List Accent 3" w:uiPriority="70"/>
+    <w:lsdException w:name="Colorful Shading Accent 3" w:uiPriority="71"/>
+    <w:lsdException w:name="Colorful List Accent 3" w:uiPriority="72"/>
+    <w:lsdException w:name="Colorful Grid Accent 3" w:uiPriority="73"/>
+    <w:lsdException w:name="Light Shading Accent 4" w:uiPriority="60"/>
+    <w:lsdException w:name="Light List Accent 4" w:uiPriority="61"/>
+    <w:lsdException w:name="Light Grid Accent 4" w:uiPriority="62"/>
+    <w:lsdException w:name="Medium Shading 1 Accent 4" w:uiPriority="63"/>
+    <w:lsdException w:name="Medium Shading 2 Accent 4" w:uiPriority="64"/>
+    <w:lsdException w:name="Medium List 1 Accent 4" w:uiPriority="65"/>
+    <w:lsdException w:name="Medium List 2 Accent 4" w:uiPriority="66"/>
+    <w:lsdException w:name="Medium Grid 1 Accent 4" w:uiPriority="67"/>
+    <w:lsdException w:name="Medium Grid 2 Accent 4" w:uiPriority="68"/>
+    <w:lsdException w:name="Medium Grid 3 Accent 4" w:uiPriority="69"/>
+    <w:lsdException w:name="Dark List Accent 4" w:uiPriority="70"/>
+    <w:lsdException w:name="Colorful Shading Accent 4" w:uiPriority="71"/>
+    <w:lsdException w:name="Colorful List Accent 4" w:uiPriority="72"/>
+    <w:lsdException w:name="Colorful Grid Accent 4" w:uiPriority="73"/>
+    <w:lsdException w:name="Light Shading Accent 5" w:uiPriority="60"/>
+    <w:lsdException w:name="Light List Accent 5" w:uiPriority="61"/>
+    <w:lsdException w:name="Light Grid Accent 5" w:uiPriority="62"/>
+    <w:lsdException w:name="Medium Shading 1 Accent 5" w:uiPriority="63"/>
+    <w:lsdException w:name="Medium Shading 2 Accent 5" w:uiPriority="64"/>
+    <w:lsdException w:name="Medium List 1 Accent 5" w:uiPriority="65"/>
+    <w:lsdException w:name="Medium List 2 Accent 5" w:uiPriority="66"/>
+    <w:lsdException w:name="Medium Grid 1 Accent 5" w:uiPriority="67"/>
+    <w:lsdException w:name="Medium Grid 2 Accent 5" w:uiPriority="68"/>
+    <w:lsdException w:name="Medium Grid 3 Accent 5" w:uiPriority="69"/>
+    <w:lsdException w:name="Dark List Accent 5" w:uiPriority="70"/>
+    <w:lsdException w:name="Colorful Shading Accent 5" w:uiPriority="71"/>
+    <w:lsdException w:name="Colorful List Accent 5" w:uiPriority="72"/>
+    <w:lsdException w:name="Colorful Grid Accent 5" w:uiPriority="73"/>
+    <w:lsdException w:name="Light Shading Accent 6" w:uiPriority="60"/>
+    <w:lsdException w:name="Light List Accent 6" w:uiPriority="61"/>
+    <w:lsdException w:name="Light Grid Accent 6" w:uiPriority="62"/>
+    <w:lsdException w:name="Medium Shading 1 Accent 6" w:uiPriority="63"/>
+    <w:lsdException w:name="Medium Shading 2 Accent 6" w:uiPriority="64"/>
+    <w:lsdException w:name="Medium List 1 Accent 6" w:uiPriority="65"/>
+    <w:lsdException w:name="Medium List 2 Accent 6" w:uiPriority="66"/>
+    <w:lsdException w:name="Medium Grid 1 Accent 6" w:uiPriority="67"/>
+    <w:lsdException w:name="Medium Grid 2 Accent 6" w:uiPriority="68"/>
+    <w:lsdException w:name="Medium Grid 3 Accent 6" w:uiPriority="69"/>
+    <w:lsdException w:name="Dark List Accent 6" w:uiPriority="70"/>
+    <w:lsdException w:name="Colorful Shading Accent 6" w:uiPriority="71"/>
+    <w:lsdException w:name="Colorful List Accent 6" w:uiPriority="72"/>
+    <w:lsdException w:name="Colorful Grid Accent 6" w:uiPriority="73"/>
+    <w:lsdException w:name="Subtle Emphasis" w:uiPriority="19" w:qFormat="1"/>
+    <w:lsdException w:name="Intense Emphasis" w:uiPriority="21" w:qFormat="1"/>
+    <w:lsdException w:name="Subtle Reference" w:uiPriority="31" w:qFormat="1"/>
+    <w:lsdException w:name="Intense Reference" w:uiPriority="32" w:qFormat="1"/>
+    <w:lsdException w:name="Book Title" w:uiPriority="33" w:qFormat="1"/>
+    <w:lsdException w:name="Bibliography" w:semiHidden="1" w:uiPriority="37" w:unhideWhenUsed="1"/>
+    <w:lsdException w:name="TOC Heading" w:semiHidden="1" w:uiPriority="39" w:unhideWhenUsed="1" w:qFormat="1"/>
+    <w:lsdException w:name="Plain Table 1" w:uiPriority="41"/>
+    <w:lsdException w:name="Plain Table 2" w:uiPriority="42"/>
+    <w:lsdException w:name="Plain Table 3" w:uiPriority="43"/>
+    <w:lsdException w:name="Plain Table 4" w:uiPriority="44"/>
+    <w:lsdException w:name="Plain Table 5" w:uiPriority="45"/>
+    <w:lsdException w:name="Grid Table Light" w:uiPriority="40"/>
+    <w:lsdException w:name="Grid Table 1 Light" w:uiPriority="46"/>
+    <w:lsdException w:name="Grid Table 2" w:uiPriority="47"/>
+    <w:lsdException w:name="Grid Table 3" w:uiPriority="48"/>
+    <w:lsdException w:name="Grid Table 4" w:uiPriority="49"/>
+    <w:lsdException w:name="Grid Table 5 Dark" w:uiPriority="50"/>
+    <w:lsdException w:name="Grid Table 6 Colorful" w:uiPriority="51"/>
+    <w:lsdException w:name="Grid Table 7 Colorful" w:uiPriority="52"/>
+    <w:lsdException w:name="Grid Table 1 Light Accent 1" w:uiPriority="46"/>
+    <w:lsdException w:name="Grid Table 2 Accent 1" w:uiPriority="47"/>
+    <w:lsdException w:name="Grid Table 3 Accent 1" w:uiPriority="48"/>
+    <w:lsdException w:name="Grid Table 4 Accent 1" w:uiPriority="49"/>
+    <w:lsdException w:name="Grid Table 5 Dark Accent 1" w:uiPriority="50"/>
+    <w:lsdException w:name="Grid Table 6 Colorful Accent 1" w:uiPriority="51"/>
+    <w:lsdException w:name="Grid Table 7 Colorful Accent 1" w:uiPriority="52"/>
+    <w:lsdException w:name="Grid Table 1 Light Accent 2" w:uiPriority="46"/>
+    <w:lsdException w:name="Grid Table 2 Accent 2" w:uiPriority="47"/>
+    <w:lsdException w:name="Grid Table 3 Accent 2" w:uiPriority="48"/>
+    <w:lsdException w:name="Grid Table 4 Accent 2" w:uiPriority="49"/>
+    <w:lsdException w:name="Grid Table 5 Dark Accent 2" w:uiPriority="50"/>
+    <w:lsdException w:name="Grid Table 6 Colorful Accent 2" w:uiPriority="51"/>
+    <w:lsdException w:name="Grid Table 7 Colorful Accent 2" w:uiPriority="52"/>
+    <w:lsdException w:name="Grid Table 1 Light Accent 3" w:uiPriority="46"/>
+    <w:lsdException w:name="Grid Table 2 Accent 3" w:uiPriority="47"/>
+    <w:lsdException w:name="Grid Table 3 Accent 3" w:uiPriority="48"/>
+    <w:lsdException w:name="Grid Table 4 Accent 3" w:uiPriority="49"/>
+    <w:lsdException w:name="Grid Table 5 Dark Accent 3" w:uiPriority="50"/>
+    <w:lsdException w:name="Grid Table 6 Colorful Accent 3" w:uiPriority="51"/>
+    <w:lsdException w:name="Grid Table 7 Colorful Accent 3" w:uiPriority="52"/>
+    <w:lsdException w:name="Grid Table 1 Light Accent 4" w:uiPriority="46"/>
+    <w:lsdException w:name="Grid Table 2 Accent 4" w:uiPriority="47"/>
+    <w:lsdException w:name="Grid Table 3 Accent 4" w:uiPriority="48"/>
+    <w:lsdException w:name="Grid Table 4 Accent 4" w:uiPriority="49"/>
+    <w:lsdException w:name="Grid Table 5 Dark Accent 4" w:uiPriority="50"/>
+    <w:lsdException w:name="Grid Table 6 Colorful Accent 4" w:uiPriority="51"/>
+    <w:lsdException w:name="Grid Table 7 Colorful Accent 4" w:uiPriority="52"/>
+    <w:lsdException w:name="Grid Table 1 Light Accent 5" w:uiPriority="46"/>
+    <w:lsdException w:name="Grid Table 2 Accent 5" w:uiPriority="47"/>
+    <w:lsdException w:name="Grid Table 3 Accent 5" w:uiPriority="48"/>
+    <w:lsdException w:name="Grid Table 4 Accent 5" w:uiPriority="49"/>
+    <w:lsdException w:name="Grid Table 5 Dark Accent 5" w:uiPriority="50"/>
+    <w:lsdException w:name="Grid Table 6 Colorful Accent 5" w:uiPriority="51"/>
+    <w:lsdException w:name="Grid Table 7 Colorful Accent 5" w:uiPriority="52"/>
+    <w:lsdException w:name="Grid Table 1 Light Accent 6" w:uiPriority="46"/>
+    <w:lsdException w:name="Grid Table 2 Accent 6" w:uiPriority="47"/>
+    <w:lsdException w:name="Grid Table 3 Accent 6" w:uiPriority="48"/>
+    <w:lsdException w:name="Grid Table 4 Accent 6" w:uiPriority="49"/>
+    <w:lsdException w:name="Grid Table 5 Dark Accent 6" w:uiPriority="50"/>
+    <w:lsdException w:name="Grid Table 6 Colorful Accent 6" w:uiPriority="51"/>
+    <w:lsdException w:name="Grid Table 7 Colorful Accent 6" w:uiPriority="52"/>
+    <w:lsdException w:name="List Table 1 Light" w:uiPriority="46"/>
+    <w:lsdException w:name="List Table 2" w:uiPriority="47"/>
+    <w:lsdException w:name="List Table 3" w:uiPriority="48"/>
+    <w:lsdException w:name="List Table 4" w:uiPriority="49"/>
+    <w:lsdException w:name="List Table 5 Dark" w:uiPriority="50"/>
+    <w:lsdException w:name="List Table 6 Colorful" w:uiPriority="51"/>
+    <w:lsdException w:name="List Table 7 Colorful" w:uiPriority="52"/>
+    <w:lsdException w:name="List Table 1 Light Accent 1" w:uiPriority="46"/>
+    <w:lsdException w:name="List Table 2 Accent 1" w:uiPriority="47"/>
+    <w:lsdException w:name="List Table 3 Accent 1" w:uiPriority="48"/>
+    <w:lsdException w:name="List Table 4 Accent 1" w:uiPriority="49"/>
+    <w:lsdException w:name="List Table 5 Dark Accent 1" w:uiPriority="50"/>
+    <w:lsdException w:name="List Table 6 Colorful Accent 1" w:uiPriority="51"/>
+    <w:lsdException w:name="List Table 7 Colorful Accent 1" w:uiPriority="52"/>
+    <w:lsdException w:name="List Table 1 Light Accent 2" w:uiPriority="46"/>
+    <w:lsdException w:name="List Table 2 Accent 2" w:uiPriority="47"/>
+    <w:lsdException w:name="List Table 3 Accent 2" w:uiPriority="48"/>
+    <w:lsdException w:name="List Table 4 Accent 2" w:uiPriority="49"/>
+    <w:lsdException w:name="List Table 5 Dark Accent 2" w:uiPriority="50"/>
+    <w:lsdException w:name="List Table 6 Colorful Accent 2" w:uiPriority="51"/>
+    <w:lsdException w:name="List Table 7 Colorful Accent 2" w:uiPriority="52"/>
+    <w:lsdException w:name="List Table 1 Light Accent 3" w:uiPriority="46"/>
+    <w:lsdException w:name="List Table 2 Accent 3" w:uiPriority="47"/>
+    <w:lsdException w:name="List Table 3 Accent 3" w:uiPriority="48"/>
+    <w:lsdException w:name="List Table 4 Accent 3" w:uiPriority="49"/>
+    <w:lsdException w:name="List Table 5 Dark Accent 3" w:uiPriority="50"/>
+    <w:lsdException w:name="List Table 6 Colorful Accent 3" w:uiPriority="51"/>
+    <w:lsdException w:name="List Table 7 Colorful Accent 3" w:uiPriority="52"/>
+    <w:lsdException w:name="List Table 1 Light Accent 4" w:uiPriority="46"/>
+    <w:lsdException w:name="List Table 2 Accent 4" w:uiPriority="47"/>
+    <w:lsdException w:name="List Table 3 Accent 4" w:uiPriority="48"/>
+    <w:lsdException w:name="List Table 4 Accent 4" w:uiPriority="49"/>
+    <w:lsdException w:name="List Table 5 Dark Accent 4" w:uiPriority="50"/>
+    <w:lsdException w:name="List Table 6 Colorful Accent 4" w:uiPriority="51"/>
+    <w:lsdException w:name="List Table 7 Colorful Accent 4" w:uiPriority="52"/>
+    <w:lsdException w:name="List Table 1 Light Accent 5" w:uiPriority="46"/>
+    <w:lsdException w:name="List Table 2 Accent 5" w:uiPriority="47"/>
+    <w:lsdException w:name="List Table 3 Accent 5" w:uiPriority="48"/>
+    <w:lsdException w:name="List Table 4 Accent 5" w:uiPriority="49"/>
+    <w:lsdException w:name="List Table 5 Dark Accent 5" w:uiPriority="50"/>
+    <w:lsdException w:name="List Table 6 Colorful Accent 5" w:uiPriority="51"/>
+    <w:lsdException w:name="List Table 7 Colorful Accent 5" w:uiPriority="52"/>
+    <w:lsdException w:name="List Table 1 Light Accent 6" w:uiPriority="46"/>
+    <w:lsdException w:name="List Table 2 Accent 6" w:uiPriority="47"/>
+    <w:lsdException w:name="List Table 3 Accent 6" w:uiPriority="48"/>
+    <w:lsdException w:name="List Table 4 Accent 6" w:uiPriority="49"/>
+    <w:lsdException w:name="List Table 5 Dark Accent 6" w:uiPriority="50"/>
+    <w:lsdException w:name="List Table 6 Colorful Accent 6" w:uiPriority="51"/>
+    <w:lsdException w:name="List Table 7 Colorful Accent 6" w:uiPriority="52"/>
+    <w:lsdException w:name="Mention" w:semiHidden="1" w:unhideWhenUsed="1"/>
+    <w:lsdException w:name="Smart Hyperlink" w:semiHidden="1" w:unhideWhenUsed="1"/>
+    <w:lsdException w:name="Hashtag" w:semiHidden="1" w:unhideWhenUsed="1"/>
+    <w:lsdException w:name="Unresolved Mention" w:semiHidden="1" w:unhideWhenUsed="1"/>
+    <w:lsdException w:name="Smart Link" w:semiHidden="1" w:unhideWhenUsed="1"/>
+  </w:latentStyles>
+  <w:style w:type="paragraph" w:default="1" w:styleId="Normal">
+    <w:name w:val="Normal"/>
+    <w:qFormat/>
+  </w:style>
+  <w:style w:type="character" w:default="1" w:styleId="DefaultParagraphFont">
+    <w:name w:val="Default Paragraph Font"/>
+    <w:uiPriority w:val="1"/>
+    <w:semiHidden/>
+    <w:unhideWhenUsed/>
+  </w:style>
+  <w:style w:type="table" w:default="1" w:styleId="TableNormal">
+    <w:name w:val="Normal Table"/>
+    <w:uiPriority w:val="99"/>
+    <w:semiHidden/>
+    <w:unhideWhenUsed/>
+    <w:tblPr>
+      <w:tblInd w:w="0" w:type="dxa"/>
+      <w:tblCellMar>
+        <w:top w:w="0" w:type="dxa"/>
+        <w:left w:w="108" w:type="dxa"/>
+        <w:bottom w:w="0" w:type="dxa"/>
+        <w:right w:w="108" w:type="dxa"/>
+      </w:tblCellMar>
+    </w:tblPr>
+  </w:style>
+  <w:style w:type="numbering" w:default="1" w:styleId="NoList">
+    <w:name w:val="No List"/>
+    <w:uiPriority w:val="99"/>
+    <w:semiHidden/>
+    <w:unhideWhenUsed/>
+  </w:style>
+  <w:style w:type="paragraph" w:customStyle="1" w:styleId="932F46394EB94A499FDD96DC84CF0548">
+    <w:name w:val="932F46394EB94A499FDD96DC84CF0548"/>
+    <w:rsid w:val="00A7041D"/>
+  </w:style>
+  <w:style w:type="paragraph" w:customStyle="1" w:styleId="5675840AF93D48088E24635D73AB8A0D">
+    <w:name w:val="5675840AF93D48088E24635D73AB8A0D"/>
+    <w:rsid w:val="00A7041D"/>
+  </w:style>
+  <w:style w:type="paragraph" w:customStyle="1" w:styleId="EE619C258FEE4860BE6E323C2C3FB191">
+    <w:name w:val="EE619C258FEE4860BE6E323C2C3FB191"/>
+    <w:rsid w:val="00A7041D"/>
+  </w:style>
+  <w:style w:type="paragraph" w:customStyle="1" w:styleId="08430B387AF34C03BCC32E83BBB27B4F">
+    <w:name w:val="08430B387AF34C03BCC32E83BBB27B4F"/>
+    <w:rsid w:val="00A7041D"/>
+  </w:style>
+</w:styles>
+</file>
+
+<file path=word/glossary/webSettings.xml><?xml version="1.0" encoding="utf-8"?>
+<w:webSettings xmlns:mc="http://schemas.openxmlformats.org/markup-compatibility/2006" xmlns:r="http://schemas.openxmlformats.org/officeDocument/2006/relationships" xmlns:w="http://schemas.openxmlformats.org/wordprocessingml/2006/main" xmlns:w14="http://schemas.microsoft.com/office/word/2010/wordml" xmlns:w15="http://schemas.microsoft.com/office/word/2012/wordml" xmlns:w16cex="http://schemas.microsoft.com/office/word/2018/wordml/cex" xmlns:w16cid="http://schemas.microsoft.com/office/word/2016/wordml/cid" xmlns:w16="http://schemas.microsoft.com/office/word/2018/wordml" xmlns:w16sdtdh="http://schemas.microsoft.com/office/word/2020/wordml/sdtdatahash" xmlns:w16se="http://schemas.microsoft.com/office/word/2015/wordml/symex" mc:Ignorable="w14 w15 w16se w16cid w16 w16cex w16sdtdh">
+  <w:optimizeForBrowser/>
+  <w:allowPNG/>
+</w:webSettings>
 </file>
 
 <file path=word/theme/theme1.xml><?xml version="1.0" encoding="utf-8"?>

</xml_diff>

<commit_message>
edited report and added poster
</commit_message>
<xml_diff>
--- a/Prj400 Final Report.docx
+++ b/Prj400 Final Report.docx
@@ -254,9 +254,20 @@
         <w:t xml:space="preserve"> </w:t>
       </w:r>
     </w:p>
-    <w:p/>
+    <w:p>
+      <w:r>
+        <w:t>*Note* The project was created using Unity version 2021.1.16f1 and coded using Visual Studio 2019</w:t>
+      </w:r>
+    </w:p>
     <w:sdt>
       <w:sdtPr>
+        <w:rPr>
+          <w:rFonts w:asciiTheme="minorHAnsi" w:eastAsiaTheme="minorHAnsi" w:hAnsiTheme="minorHAnsi" w:cstheme="minorBidi"/>
+          <w:color w:val="auto"/>
+          <w:sz w:val="22"/>
+          <w:szCs w:val="22"/>
+          <w:lang w:val="en-IE"/>
+        </w:rPr>
         <w:id w:val="-1370528261"/>
         <w:docPartObj>
           <w:docPartGallery w:val="Table of Contents"/>
@@ -265,14 +276,9 @@
       </w:sdtPr>
       <w:sdtEndPr>
         <w:rPr>
-          <w:rFonts w:asciiTheme="minorHAnsi" w:eastAsiaTheme="minorHAnsi" w:hAnsiTheme="minorHAnsi" w:cstheme="minorBidi"/>
           <w:b/>
           <w:bCs/>
           <w:noProof/>
-          <w:color w:val="auto"/>
-          <w:sz w:val="22"/>
-          <w:szCs w:val="22"/>
-          <w:lang w:val="en-IE"/>
         </w:rPr>
       </w:sdtEndPr>
       <w:sdtContent>
@@ -5407,15 +5413,7 @@
         <w:t>)</w:t>
       </w:r>
       <w:r>
-        <w:t xml:space="preserve"> and the latter being GOAP (</w:t>
-      </w:r>
-      <w:proofErr w:type="gramStart"/>
-      <w:r>
-        <w:t>Goal-Oriented</w:t>
-      </w:r>
-      <w:proofErr w:type="gramEnd"/>
-      <w:r>
-        <w:t xml:space="preserve"> Action Planning)</w:t>
+        <w:t xml:space="preserve"> and the latter being GOAP (Goal-Oriented Action Planning)</w:t>
       </w:r>
       <w:r>
         <w:t>.</w:t>
@@ -5443,13 +5441,8 @@
       <w:r>
         <w:t xml:space="preserve">how those systems were </w:t>
       </w:r>
-      <w:proofErr w:type="gramStart"/>
-      <w:r>
-        <w:t>utilised</w:t>
-      </w:r>
-      <w:proofErr w:type="gramEnd"/>
-      <w:r>
-        <w:t xml:space="preserve"> </w:t>
+      <w:r>
+        <w:t xml:space="preserve">utilised </w:t>
       </w:r>
       <w:r>
         <w:t xml:space="preserve">alongside tools built into the Unity game engine and custom scripts </w:t>
@@ -5630,21 +5623,7 @@
         <w:rPr>
           <w:lang w:val="en-GB"/>
         </w:rPr>
-        <w:t xml:space="preserve">The aim of this literature review is to examine BTs and GOAP more thoroughly and how they </w:t>
-      </w:r>
-      <w:proofErr w:type="gramStart"/>
-      <w:r>
-        <w:rPr>
-          <w:lang w:val="en-GB"/>
-        </w:rPr>
-        <w:t>are used</w:t>
-      </w:r>
-      <w:proofErr w:type="gramEnd"/>
-      <w:r>
-        <w:rPr>
-          <w:lang w:val="en-GB"/>
-        </w:rPr>
-        <w:t xml:space="preserve"> in the creation of videogame NPCs.</w:t>
+        <w:t>The aim of this literature review is to examine BTs and GOAP more thoroughly and how they are used in the creation of videogame NPCs.</w:t>
       </w:r>
       <w:r>
         <w:rPr>
@@ -5747,21 +5726,7 @@
         <w:rPr>
           <w:lang w:val="en-GB"/>
         </w:rPr>
-        <w:t xml:space="preserve"> is a plan of execution of tasks that </w:t>
-      </w:r>
-      <w:proofErr w:type="gramStart"/>
-      <w:r>
-        <w:rPr>
-          <w:lang w:val="en-GB"/>
-        </w:rPr>
-        <w:t>was made</w:t>
-      </w:r>
-      <w:proofErr w:type="gramEnd"/>
-      <w:r>
-        <w:rPr>
-          <w:lang w:val="en-GB"/>
-        </w:rPr>
-        <w:t xml:space="preserve"> to shape the behaviour of </w:t>
+        <w:t xml:space="preserve"> is a plan of execution of tasks that was made to shape the behaviour of </w:t>
       </w:r>
       <w:r>
         <w:rPr>
@@ -5773,14 +5738,7 @@
         <w:rPr>
           <w:lang w:val="en-GB"/>
         </w:rPr>
-        <w:t xml:space="preserve"> in video games. While it </w:t>
-      </w:r>
-      <w:proofErr w:type="gramStart"/>
-      <w:r>
-        <w:rPr>
-          <w:lang w:val="en-GB"/>
-        </w:rPr>
-        <w:t>was</w:t>
+        <w:t xml:space="preserve"> in video games. While it was</w:t>
       </w:r>
       <w:r>
         <w:rPr>
@@ -5792,14 +5750,7 @@
         <w:rPr>
           <w:lang w:val="en-GB"/>
         </w:rPr>
-        <w:t xml:space="preserve"> developed</w:t>
-      </w:r>
-      <w:proofErr w:type="gramEnd"/>
-      <w:r>
-        <w:rPr>
-          <w:lang w:val="en-GB"/>
-        </w:rPr>
-        <w:t xml:space="preserve"> for </w:t>
+        <w:t xml:space="preserve"> developed for </w:t>
       </w:r>
       <w:r>
         <w:rPr>
@@ -5847,21 +5798,7 @@
         <w:rPr>
           <w:lang w:val="en-GB"/>
         </w:rPr>
-        <w:t xml:space="preserve">. It has </w:t>
-      </w:r>
-      <w:proofErr w:type="gramStart"/>
-      <w:r>
-        <w:rPr>
-          <w:lang w:val="en-GB"/>
-        </w:rPr>
-        <w:t>been used</w:t>
-      </w:r>
-      <w:proofErr w:type="gramEnd"/>
-      <w:r>
-        <w:rPr>
-          <w:lang w:val="en-GB"/>
-        </w:rPr>
-        <w:t xml:space="preserve"> in many big games such as Halo and Bioshock. One of the highest profile implementations of </w:t>
+        <w:t xml:space="preserve">. It has been used in many big games such as Halo and Bioshock. One of the highest profile implementations of </w:t>
       </w:r>
       <w:r>
         <w:rPr>
@@ -5879,21 +5816,7 @@
         <w:rPr>
           <w:lang w:val="en-GB"/>
         </w:rPr>
-        <w:t xml:space="preserve"> has </w:t>
-      </w:r>
-      <w:proofErr w:type="gramStart"/>
-      <w:r>
-        <w:rPr>
-          <w:lang w:val="en-GB"/>
-        </w:rPr>
-        <w:t>been built</w:t>
-      </w:r>
-      <w:proofErr w:type="gramEnd"/>
-      <w:r>
-        <w:rPr>
-          <w:lang w:val="en-GB"/>
-        </w:rPr>
-        <w:t xml:space="preserve"> into Unreal Engine (UE) which is one of the biggest game development engines in the world</w:t>
+        <w:t xml:space="preserve"> has been built into Unreal Engine (UE) which is one of the biggest game development engines in the world</w:t>
       </w:r>
       <w:r>
         <w:rPr>
@@ -5905,21 +5828,7 @@
         <w:rPr>
           <w:lang w:val="en-GB"/>
         </w:rPr>
-        <w:t xml:space="preserve">. A BT is comprised of two components. The first is a graphical representation of a hierarchy of different nodes. These nodes store the logic of the behaviour tree and </w:t>
-      </w:r>
-      <w:proofErr w:type="gramStart"/>
-      <w:r>
-        <w:rPr>
-          <w:lang w:val="en-GB"/>
-        </w:rPr>
-        <w:t>are connected</w:t>
-      </w:r>
-      <w:proofErr w:type="gramEnd"/>
-      <w:r>
-        <w:rPr>
-          <w:lang w:val="en-GB"/>
-        </w:rPr>
-        <w:t xml:space="preserve"> in a tree like structure, hence the name </w:t>
+        <w:t xml:space="preserve">. A BT is comprised of two components. The first is a graphical representation of a hierarchy of different nodes. These nodes store the logic of the behaviour tree and are connected in a tree like structure, hence the name </w:t>
       </w:r>
       <w:r>
         <w:rPr>
@@ -5949,21 +5858,7 @@
         <w:rPr>
           <w:lang w:val="en-GB"/>
         </w:rPr>
-        <w:t xml:space="preserve"> is used to store </w:t>
-      </w:r>
-      <w:proofErr w:type="gramStart"/>
-      <w:r>
-        <w:rPr>
-          <w:lang w:val="en-GB"/>
-        </w:rPr>
-        <w:t>important information</w:t>
-      </w:r>
-      <w:proofErr w:type="gramEnd"/>
-      <w:r>
-        <w:rPr>
-          <w:lang w:val="en-GB"/>
-        </w:rPr>
-        <w:t xml:space="preserve"> the NPC might need to use in </w:t>
+        <w:t xml:space="preserve"> is used to store important information the NPC might need to use in </w:t>
       </w:r>
       <w:r>
         <w:rPr>
@@ -6069,27 +5964,32 @@
       <w:r>
         <w:t xml:space="preserve">Figure </w:t>
       </w:r>
-      <w:fldSimple w:instr=" SEQ Figure \* ARABIC ">
-        <w:r>
-          <w:rPr>
-            <w:noProof/>
-          </w:rPr>
-          <w:t>1</w:t>
-        </w:r>
-      </w:fldSimple>
+      <w:r>
+        <w:fldChar w:fldCharType="begin"/>
+      </w:r>
+      <w:r>
+        <w:instrText xml:space="preserve"> SEQ Figure \* ARABIC </w:instrText>
+      </w:r>
+      <w:r>
+        <w:fldChar w:fldCharType="separate"/>
+      </w:r>
+      <w:r>
+        <w:rPr>
+          <w:noProof/>
+        </w:rPr>
+        <w:t>1</w:t>
+      </w:r>
+      <w:r>
+        <w:rPr>
+          <w:noProof/>
+        </w:rPr>
+        <w:fldChar w:fldCharType="end"/>
+      </w:r>
       <w:r>
         <w:t xml:space="preserve">: </w:t>
       </w:r>
       <w:r>
-        <w:t>Behaviour Tree Example (</w:t>
-      </w:r>
-      <w:proofErr w:type="spellStart"/>
-      <w:r>
-        <w:t>Haytam</w:t>
-      </w:r>
-      <w:proofErr w:type="spellEnd"/>
-      <w:r>
-        <w:t>, 2020)</w:t>
+        <w:t>Behaviour Tree Example (Haytam, 2020)</w:t>
       </w:r>
       <w:bookmarkEnd w:id="9"/>
     </w:p>
@@ -6103,21 +6003,7 @@
         <w:rPr>
           <w:lang w:val="en-GB"/>
         </w:rPr>
-        <w:t xml:space="preserve">BTs are very modular which allow for easy change in the design of AI behaviour in turn allowing the developers to make the NPCs work and compliment the designers works. It allows NPCs to </w:t>
-      </w:r>
-      <w:proofErr w:type="gramStart"/>
-      <w:r>
-        <w:rPr>
-          <w:lang w:val="en-GB"/>
-        </w:rPr>
-        <w:t>be manually tweaked</w:t>
-      </w:r>
-      <w:proofErr w:type="gramEnd"/>
-      <w:r>
-        <w:rPr>
-          <w:lang w:val="en-GB"/>
-        </w:rPr>
-        <w:t xml:space="preserve"> to fit an area specifically to get the best result out of that area and to make use of the weapons or environment to give the best experience to the user.</w:t>
+        <w:t>BTs are very modular which allow for easy change in the design of AI behaviour in turn allowing the developers to make the NPCs work and compliment the designers works. It allows NPCs to be manually tweaked to fit an area specifically to get the best result out of that area and to make use of the weapons or environment to give the best experience to the user.</w:t>
       </w:r>
     </w:p>
     <w:p>
@@ -6161,21 +6047,7 @@
         <w:rPr>
           <w:lang w:val="en-GB"/>
         </w:rPr>
-        <w:t xml:space="preserve">The nodes </w:t>
-      </w:r>
-      <w:proofErr w:type="gramStart"/>
-      <w:r>
-        <w:rPr>
-          <w:lang w:val="en-GB"/>
-        </w:rPr>
-        <w:t>are split</w:t>
-      </w:r>
-      <w:proofErr w:type="gramEnd"/>
-      <w:r>
-        <w:rPr>
-          <w:lang w:val="en-GB"/>
-        </w:rPr>
-        <w:t xml:space="preserve"> in to three main types, the root node, control flow nodes and execution nodes.</w:t>
+        <w:t>The nodes are split in to three main types, the root node, control flow nodes and execution nodes.</w:t>
       </w:r>
     </w:p>
     <w:p>
@@ -6246,21 +6118,7 @@
         <w:rPr>
           <w:lang w:val="en-GB"/>
         </w:rPr>
-        <w:t xml:space="preserve">t </w:t>
-      </w:r>
-      <w:proofErr w:type="gramStart"/>
-      <w:r>
-        <w:rPr>
-          <w:lang w:val="en-GB"/>
-        </w:rPr>
-        <w:t>is used</w:t>
-      </w:r>
-      <w:proofErr w:type="gramEnd"/>
-      <w:r>
-        <w:rPr>
-          <w:lang w:val="en-GB"/>
-        </w:rPr>
-        <w:t xml:space="preserve"> as the starting point of a behaviour tree and it can only have one node connected to it.</w:t>
+        <w:t>t is used as the starting point of a behaviour tree and it can only have one node connected to it.</w:t>
       </w:r>
     </w:p>
     <w:p>
@@ -6281,35 +6139,7 @@
         <w:rPr>
           <w:lang w:val="en-GB"/>
         </w:rPr>
-        <w:t xml:space="preserve">These nodes control the child nodes under them </w:t>
-      </w:r>
-      <w:proofErr w:type="gramStart"/>
-      <w:r>
-        <w:rPr>
-          <w:lang w:val="en-GB"/>
-        </w:rPr>
-        <w:t>that they are connected to</w:t>
-      </w:r>
-      <w:proofErr w:type="gramEnd"/>
-      <w:r>
-        <w:rPr>
-          <w:lang w:val="en-GB"/>
-        </w:rPr>
-        <w:t xml:space="preserve">. There is no limit to how </w:t>
-      </w:r>
-      <w:proofErr w:type="gramStart"/>
-      <w:r>
-        <w:rPr>
-          <w:lang w:val="en-GB"/>
-        </w:rPr>
-        <w:t>many</w:t>
-      </w:r>
-      <w:proofErr w:type="gramEnd"/>
-      <w:r>
-        <w:rPr>
-          <w:lang w:val="en-GB"/>
-        </w:rPr>
-        <w:t xml:space="preserve"> of these nodes there can be and they can be connected to other control flow nodes. They can decide whether and how to run the child nodes under them based on </w:t>
+        <w:t xml:space="preserve">These nodes control the child nodes under them that they are connected to. There is no limit to how many of these nodes there can be and they can be connected to other control flow nodes. They can decide whether and how to run the child nodes under them based on </w:t>
       </w:r>
       <w:r>
         <w:rPr>
@@ -6333,21 +6163,7 @@
         <w:rPr>
           <w:lang w:val="en-GB"/>
         </w:rPr>
-        <w:t xml:space="preserve"> and they return a success or failure based on the result of those nodes. There are four main types of control flow nodes but as different behaviour tree implementations are </w:t>
-      </w:r>
-      <w:proofErr w:type="gramStart"/>
-      <w:r>
-        <w:rPr>
-          <w:lang w:val="en-GB"/>
-        </w:rPr>
-        <w:t>being made</w:t>
-      </w:r>
-      <w:proofErr w:type="gramEnd"/>
-      <w:r>
-        <w:rPr>
-          <w:lang w:val="en-GB"/>
-        </w:rPr>
-        <w:t xml:space="preserve"> and behaviour trees evolve more are being made and the existing ones can change based on which implementation you might look at. </w:t>
+        <w:t xml:space="preserve"> and they return a success or failure based on the result of those nodes. There are four main types of control flow nodes but as different behaviour tree implementations are being made and behaviour trees evolve more are being made and the existing ones can change based on which implementation you might look at. </w:t>
       </w:r>
     </w:p>
     <w:p>
@@ -6493,49 +6309,7 @@
         <w:rPr>
           <w:lang w:val="en-GB"/>
         </w:rPr>
-        <w:t xml:space="preserve">Can only have one child node. Works as a conditional node deciding whether its child nodes should </w:t>
-      </w:r>
-      <w:proofErr w:type="gramStart"/>
-      <w:r>
-        <w:rPr>
-          <w:lang w:val="en-GB"/>
-        </w:rPr>
-        <w:t>be run</w:t>
-      </w:r>
-      <w:proofErr w:type="gramEnd"/>
-      <w:r>
-        <w:rPr>
-          <w:lang w:val="en-GB"/>
-        </w:rPr>
-        <w:t xml:space="preserve"> or whether the tree should continue. It has multiple versions that control then how it runs the nodes and how it </w:t>
-      </w:r>
-      <w:proofErr w:type="gramStart"/>
-      <w:r>
-        <w:rPr>
-          <w:lang w:val="en-GB"/>
-        </w:rPr>
-        <w:t>handles</w:t>
-      </w:r>
-      <w:proofErr w:type="gramEnd"/>
-      <w:r>
-        <w:rPr>
-          <w:lang w:val="en-GB"/>
-        </w:rPr>
-        <w:t xml:space="preserve"> the return value. </w:t>
-      </w:r>
-      <w:proofErr w:type="gramStart"/>
-      <w:r>
-        <w:rPr>
-          <w:lang w:val="en-GB"/>
-        </w:rPr>
-        <w:t>Some</w:t>
-      </w:r>
-      <w:proofErr w:type="gramEnd"/>
-      <w:r>
-        <w:rPr>
-          <w:lang w:val="en-GB"/>
-        </w:rPr>
-        <w:t xml:space="preserve"> newer versions exist of decorators such as UEs version which turns the decorator node from a node to a condition that you can add to other control flow nodes to control when they should run.</w:t>
+        <w:t>Can only have one child node. Works as a conditional node deciding whether its child nodes should be run or whether the tree should continue. It has multiple versions that control then how it runs the nodes and how it handles the return value. Some newer versions exist of decorators such as UEs version which turns the decorator node from a node to a condition that you can add to other control flow nodes to control when they should run.</w:t>
       </w:r>
     </w:p>
     <w:p>
@@ -6634,21 +6408,7 @@
         <w:rPr>
           <w:lang w:val="en-GB"/>
         </w:rPr>
-        <w:t xml:space="preserve">While blackboards are not necessary most implementations of BTs have them as BTs nowadays and the AI made through them tend to be </w:t>
-      </w:r>
-      <w:proofErr w:type="gramStart"/>
-      <w:r>
-        <w:rPr>
-          <w:lang w:val="en-GB"/>
-        </w:rPr>
-        <w:t>very complex</w:t>
-      </w:r>
-      <w:proofErr w:type="gramEnd"/>
-      <w:r>
-        <w:rPr>
-          <w:lang w:val="en-GB"/>
-        </w:rPr>
-        <w:t xml:space="preserve"> and blackboards allow for easy </w:t>
+        <w:t xml:space="preserve">While blackboards are not necessary most implementations of BTs have them as BTs nowadays and the AI made through them tend to be very complex and blackboards allow for easy </w:t>
       </w:r>
       <w:r>
         <w:rPr>
@@ -6660,21 +6420,7 @@
         <w:rPr>
           <w:lang w:val="en-GB"/>
         </w:rPr>
-        <w:t xml:space="preserve">sharing of data between the nodes in the tree and each NPC using that BT. At its simplest </w:t>
-      </w:r>
-      <w:proofErr w:type="gramStart"/>
-      <w:r>
-        <w:rPr>
-          <w:lang w:val="en-GB"/>
-        </w:rPr>
-        <w:t>form</w:t>
-      </w:r>
-      <w:proofErr w:type="gramEnd"/>
-      <w:r>
-        <w:rPr>
-          <w:lang w:val="en-GB"/>
-        </w:rPr>
-        <w:t xml:space="preserve"> the blackboard is a key-value storage system which allows you to store values and assign a name to them</w:t>
+        <w:t>sharing of data between the nodes in the tree and each NPC using that BT. At its simplest form the blackboard is a key-value storage system which allows you to store values and assign a name to them</w:t>
       </w:r>
       <w:r>
         <w:rPr>
@@ -6686,21 +6432,7 @@
         <w:rPr>
           <w:lang w:val="en-GB"/>
         </w:rPr>
-        <w:t xml:space="preserve"> which is then used to call them in the BT when required. These values can </w:t>
-      </w:r>
-      <w:proofErr w:type="gramStart"/>
-      <w:r>
-        <w:rPr>
-          <w:lang w:val="en-GB"/>
-        </w:rPr>
-        <w:t>be easily used</w:t>
-      </w:r>
-      <w:proofErr w:type="gramEnd"/>
-      <w:r>
-        <w:rPr>
-          <w:lang w:val="en-GB"/>
-        </w:rPr>
-        <w:t xml:space="preserve"> and edited by the nodes of the BT and each NPC using that BT.</w:t>
+        <w:t xml:space="preserve"> which is then used to call them in the BT when required. These values can be easily used and edited by the nodes of the BT and each NPC using that BT.</w:t>
       </w:r>
     </w:p>
     <w:p>
@@ -6775,14 +6507,27 @@
       <w:r>
         <w:t xml:space="preserve">Figure </w:t>
       </w:r>
-      <w:fldSimple w:instr=" SEQ Figure \* ARABIC ">
-        <w:r>
-          <w:rPr>
-            <w:noProof/>
-          </w:rPr>
-          <w:t>2</w:t>
-        </w:r>
-      </w:fldSimple>
+      <w:r>
+        <w:fldChar w:fldCharType="begin"/>
+      </w:r>
+      <w:r>
+        <w:instrText xml:space="preserve"> SEQ Figure \* ARABIC </w:instrText>
+      </w:r>
+      <w:r>
+        <w:fldChar w:fldCharType="separate"/>
+      </w:r>
+      <w:r>
+        <w:rPr>
+          <w:noProof/>
+        </w:rPr>
+        <w:t>2</w:t>
+      </w:r>
+      <w:r>
+        <w:rPr>
+          <w:noProof/>
+        </w:rPr>
+        <w:fldChar w:fldCharType="end"/>
+      </w:r>
       <w:r>
         <w:t>: Unreal Engine Blackboard example (Unreal Engine, 2020)</w:t>
       </w:r>
@@ -6807,21 +6552,7 @@
         <w:rPr>
           <w:lang w:val="en-GB"/>
         </w:rPr>
-        <w:t xml:space="preserve">3. </w:t>
-      </w:r>
-      <w:proofErr w:type="gramStart"/>
-      <w:r>
-        <w:rPr>
-          <w:lang w:val="en-GB"/>
-        </w:rPr>
-        <w:t>Goal-Oriented</w:t>
-      </w:r>
-      <w:proofErr w:type="gramEnd"/>
-      <w:r>
-        <w:rPr>
-          <w:lang w:val="en-GB"/>
-        </w:rPr>
-        <w:t xml:space="preserve"> Action Planning (GOAP)</w:t>
+        <w:t>3. Goal-Oriented Action Planning (GOAP)</w:t>
       </w:r>
       <w:bookmarkEnd w:id="15"/>
       <w:bookmarkEnd w:id="16"/>
@@ -6865,15 +6596,7 @@
         </w:sdtContent>
       </w:sdt>
       <w:r>
-        <w:t xml:space="preserve">. It is a STRIPS (Stanford Research Institute </w:t>
-      </w:r>
-      <w:proofErr w:type="gramStart"/>
-      <w:r>
-        <w:t>Problem Solver</w:t>
-      </w:r>
-      <w:proofErr w:type="gramEnd"/>
-      <w:r>
-        <w:t xml:space="preserve">) architecture used to design the behaviour of NPCs in video games originally created by Jeff Orkin which was first implemented in the game F.E.A.R. (First Encounter Assault Recon) which was published on October 17, 2005. </w:t>
+        <w:t xml:space="preserve">. It is a STRIPS (Stanford Research Institute Problem Solver) architecture used to design the behaviour of NPCs in video games originally created by Jeff Orkin which was first implemented in the game F.E.A.R. (First Encounter Assault Recon) which was published on October 17, 2005. </w:t>
       </w:r>
     </w:p>
     <w:p>
@@ -7051,29 +6774,13 @@
       </w:r>
       <w:r>
         <w:lastRenderedPageBreak/>
-        <w:t xml:space="preserve">ourselves on the back, and talk about how smart our A.I. are, the reality is that all A.I. ever do is move around and play animations! Think about it. An A.I. going for cover is just moving to </w:t>
-      </w:r>
-      <w:proofErr w:type="gramStart"/>
-      <w:r>
-        <w:t>some</w:t>
-      </w:r>
-      <w:proofErr w:type="gramEnd"/>
-      <w:r>
-        <w:t xml:space="preserve"> position, and then playing a duck or lean animation. An A.I. attacking just loops a firing animation</w:t>
-      </w:r>
-      <w:proofErr w:type="gramStart"/>
-      <w:r>
-        <w:rPr>
-          <w:lang w:val="en-GB"/>
-        </w:rPr>
-        <w:t>”.</w:t>
-      </w:r>
-      <w:proofErr w:type="gramEnd"/>
-      <w:r>
-        <w:rPr>
-          <w:lang w:val="en-GB"/>
-        </w:rPr>
-        <w:t xml:space="preserve"> He says all NPCs do is move and animate which means that you do not need a complex FSM and you just need to pass it the correct animations and values for it to work.</w:t>
+        <w:t>ourselves on the back, and talk about how smart our A.I. are, the reality is that all A.I. ever do is move around and play animations! Think about it. An A.I. going for cover is just moving to some position, and then playing a duck or lean animation. An A.I. attacking just loops a firing animation</w:t>
+      </w:r>
+      <w:r>
+        <w:rPr>
+          <w:lang w:val="en-GB"/>
+        </w:rPr>
+        <w:t>”. He says all NPCs do is move and animate which means that you do not need a complex FSM and you just need to pass it the correct animations and values for it to work.</w:t>
       </w:r>
     </w:p>
     <w:p>
@@ -7152,14 +6859,27 @@
       <w:r>
         <w:t xml:space="preserve">Figure </w:t>
       </w:r>
-      <w:fldSimple w:instr=" SEQ Figure \* ARABIC ">
-        <w:r>
-          <w:rPr>
-            <w:noProof/>
-          </w:rPr>
-          <w:t>3</w:t>
-        </w:r>
-      </w:fldSimple>
+      <w:r>
+        <w:fldChar w:fldCharType="begin"/>
+      </w:r>
+      <w:r>
+        <w:instrText xml:space="preserve"> SEQ Figure \* ARABIC </w:instrText>
+      </w:r>
+      <w:r>
+        <w:fldChar w:fldCharType="separate"/>
+      </w:r>
+      <w:r>
+        <w:rPr>
+          <w:noProof/>
+        </w:rPr>
+        <w:t>3</w:t>
+      </w:r>
+      <w:r>
+        <w:rPr>
+          <w:noProof/>
+        </w:rPr>
+        <w:fldChar w:fldCharType="end"/>
+      </w:r>
       <w:r>
         <w:t>: F.E.A.R. GOAP FSM (Orkin, Three States and a Plan: The A.I. of F.E.A.R., 2006)</w:t>
       </w:r>
@@ -7240,14 +6960,27 @@
       <w:r>
         <w:t xml:space="preserve">Figure </w:t>
       </w:r>
-      <w:fldSimple w:instr=" SEQ Figure \* ARABIC ">
-        <w:r>
-          <w:rPr>
-            <w:noProof/>
-          </w:rPr>
-          <w:t>4</w:t>
-        </w:r>
-      </w:fldSimple>
+      <w:r>
+        <w:fldChar w:fldCharType="begin"/>
+      </w:r>
+      <w:r>
+        <w:instrText xml:space="preserve"> SEQ Figure \* ARABIC </w:instrText>
+      </w:r>
+      <w:r>
+        <w:fldChar w:fldCharType="separate"/>
+      </w:r>
+      <w:r>
+        <w:rPr>
+          <w:noProof/>
+        </w:rPr>
+        <w:t>4</w:t>
+      </w:r>
+      <w:r>
+        <w:rPr>
+          <w:noProof/>
+        </w:rPr>
+        <w:fldChar w:fldCharType="end"/>
+      </w:r>
       <w:r>
         <w:t>: regular FSM example (Owens, 2014)</w:t>
       </w:r>
@@ -7407,21 +7140,7 @@
         <w:rPr>
           <w:lang w:val="en-GB"/>
         </w:rPr>
-        <w:t xml:space="preserve"> to perform with costs assigned to them and a set of nodes for the goals an NPC can fulfil. NPCs in the game can then </w:t>
-      </w:r>
-      <w:proofErr w:type="gramStart"/>
-      <w:r>
-        <w:rPr>
-          <w:lang w:val="en-GB"/>
-        </w:rPr>
-        <w:t>be assigned</w:t>
-      </w:r>
-      <w:proofErr w:type="gramEnd"/>
-      <w:r>
-        <w:rPr>
-          <w:lang w:val="en-GB"/>
-        </w:rPr>
-        <w:t xml:space="preserve"> specific sets of actions and goals </w:t>
+        <w:t xml:space="preserve"> to perform with costs assigned to them and a set of nodes for the goals an NPC can fulfil. NPCs in the game can then be assigned specific sets of actions and goals </w:t>
       </w:r>
       <w:r>
         <w:rPr>
@@ -7445,35 +7164,7 @@
         <w:rPr>
           <w:lang w:val="en-GB"/>
         </w:rPr>
-        <w:t xml:space="preserve">. The NPC can make use of the actions in a specific chain to complete the goals but with the goals and actions being unconnected they need to </w:t>
-      </w:r>
-      <w:proofErr w:type="gramStart"/>
-      <w:r>
-        <w:rPr>
-          <w:lang w:val="en-GB"/>
-        </w:rPr>
-        <w:t>be told</w:t>
-      </w:r>
-      <w:proofErr w:type="gramEnd"/>
-      <w:r>
-        <w:rPr>
-          <w:lang w:val="en-GB"/>
-        </w:rPr>
-        <w:t xml:space="preserve"> which to do. For this the planner and search algorithm </w:t>
-      </w:r>
-      <w:proofErr w:type="gramStart"/>
-      <w:r>
-        <w:rPr>
-          <w:lang w:val="en-GB"/>
-        </w:rPr>
-        <w:t>are used</w:t>
-      </w:r>
-      <w:proofErr w:type="gramEnd"/>
-      <w:r>
-        <w:rPr>
-          <w:lang w:val="en-GB"/>
-        </w:rPr>
-        <w:t xml:space="preserve">. First an NPC needs a goal to work towards. </w:t>
+        <w:t xml:space="preserve">. The NPC can make use of the actions in a specific chain to complete the goals but with the goals and actions being unconnected they need to be told which to do. For this the planner and search algorithm are used. First an NPC needs a goal to work towards. </w:t>
       </w:r>
       <w:r>
         <w:rPr>
@@ -7539,21 +7230,7 @@
         <w:rPr>
           <w:lang w:val="en-GB"/>
         </w:rPr>
-        <w:t xml:space="preserve">. The goal with the highest priority will </w:t>
-      </w:r>
-      <w:proofErr w:type="gramStart"/>
-      <w:r>
-        <w:rPr>
-          <w:lang w:val="en-GB"/>
-        </w:rPr>
-        <w:t>be then assigned</w:t>
-      </w:r>
-      <w:proofErr w:type="gramEnd"/>
-      <w:r>
-        <w:rPr>
-          <w:lang w:val="en-GB"/>
-        </w:rPr>
-        <w:t xml:space="preserve"> to the NPC</w:t>
+        <w:t>. The goal with the highest priority will be then assigned to the NPC</w:t>
       </w:r>
       <w:r>
         <w:rPr>
@@ -7687,24 +7364,29 @@
       <w:r>
         <w:t xml:space="preserve">Figure </w:t>
       </w:r>
-      <w:fldSimple w:instr=" SEQ Figure \* ARABIC ">
-        <w:r>
-          <w:rPr>
-            <w:noProof/>
-          </w:rPr>
-          <w:t>5</w:t>
-        </w:r>
-      </w:fldSimple>
-      <w:r>
-        <w:t xml:space="preserve">: GOAP planning process visualized (Orkin, Applying </w:t>
-      </w:r>
-      <w:proofErr w:type="gramStart"/>
-      <w:r>
-        <w:t>Goal-Oriented</w:t>
-      </w:r>
-      <w:proofErr w:type="gramEnd"/>
-      <w:r>
-        <w:t xml:space="preserve"> Action Planning to Games, 2002)</w:t>
+      <w:r>
+        <w:fldChar w:fldCharType="begin"/>
+      </w:r>
+      <w:r>
+        <w:instrText xml:space="preserve"> SEQ Figure \* ARABIC </w:instrText>
+      </w:r>
+      <w:r>
+        <w:fldChar w:fldCharType="separate"/>
+      </w:r>
+      <w:r>
+        <w:rPr>
+          <w:noProof/>
+        </w:rPr>
+        <w:t>5</w:t>
+      </w:r>
+      <w:r>
+        <w:rPr>
+          <w:noProof/>
+        </w:rPr>
+        <w:fldChar w:fldCharType="end"/>
+      </w:r>
+      <w:r>
+        <w:t>: GOAP planning process visualized (Orkin, Applying Goal-Oriented Action Planning to Games, 2002)</w:t>
       </w:r>
       <w:bookmarkEnd w:id="19"/>
     </w:p>
@@ -7766,21 +7448,7 @@
         <w:rPr>
           <w:lang w:val="en-GB"/>
         </w:rPr>
-        <w:t xml:space="preserve">NPC can perform such as shoot, move, throw grenade, </w:t>
-      </w:r>
-      <w:proofErr w:type="gramStart"/>
-      <w:r>
-        <w:rPr>
-          <w:lang w:val="en-GB"/>
-        </w:rPr>
-        <w:t>etc</w:t>
-      </w:r>
-      <w:proofErr w:type="gramEnd"/>
-      <w:r>
-        <w:rPr>
-          <w:lang w:val="en-GB"/>
-        </w:rPr>
-        <w:t>,</w:t>
+        <w:t>NPC can perform such as shoot, move, throw grenade, etc,</w:t>
       </w:r>
       <w:r>
         <w:rPr>
@@ -7830,19 +7498,11 @@
         </w:rPr>
         <w:t xml:space="preserve"> an NPC </w:t>
       </w:r>
-      <w:proofErr w:type="gramStart"/>
-      <w:r>
-        <w:rPr>
-          <w:lang w:val="en-GB"/>
-        </w:rPr>
-        <w:t>gets assigned</w:t>
-      </w:r>
-      <w:proofErr w:type="gramEnd"/>
-      <w:r>
-        <w:rPr>
-          <w:lang w:val="en-GB"/>
-        </w:rPr>
-        <w:t xml:space="preserve"> a goal to move to a location</w:t>
+      <w:r>
+        <w:rPr>
+          <w:lang w:val="en-GB"/>
+        </w:rPr>
+        <w:t>gets assigned a goal to move to a location</w:t>
       </w:r>
       <w:r>
         <w:rPr>
@@ -7878,103 +7538,33 @@
         <w:rPr>
           <w:lang w:val="en-GB"/>
         </w:rPr>
-        <w:t xml:space="preserve">. It will check if the location and path to the location is clear then it will plan to move there but say there is a door in the way than it will need to plan to move to the door than open the door and then move to the location again but what if again now there was another path without a door blocking. This is where the scoring system comes in and the A* search algorithm. The path will </w:t>
-      </w:r>
-      <w:proofErr w:type="gramStart"/>
-      <w:r>
-        <w:rPr>
-          <w:lang w:val="en-GB"/>
-        </w:rPr>
-        <w:t>be scored</w:t>
-      </w:r>
-      <w:proofErr w:type="gramEnd"/>
-      <w:r>
-        <w:rPr>
-          <w:lang w:val="en-GB"/>
-        </w:rPr>
-        <w:t xml:space="preserve"> based on the actions which in this case will be distance to travel and opening the door. Then the algorithm will go through all choices and pick the least costly one to perform. Then once all actions </w:t>
-      </w:r>
-      <w:proofErr w:type="gramStart"/>
-      <w:r>
-        <w:rPr>
-          <w:lang w:val="en-GB"/>
-        </w:rPr>
-        <w:t>are picked</w:t>
-      </w:r>
-      <w:proofErr w:type="gramEnd"/>
-      <w:r>
-        <w:rPr>
-          <w:lang w:val="en-GB"/>
-        </w:rPr>
-        <w:t xml:space="preserve"> they get assigned in the correct order working from the end of the goal to the start giving the NPC the plan they need to fulfil their goal.</w:t>
-      </w:r>
-    </w:p>
-    <w:p>
-      <w:pPr>
-        <w:rPr>
-          <w:lang w:val="en-GB"/>
-        </w:rPr>
-      </w:pPr>
-      <w:r>
-        <w:rPr>
-          <w:lang w:val="en-GB"/>
-        </w:rPr>
-        <w:t xml:space="preserve">Once the plan </w:t>
-      </w:r>
-      <w:proofErr w:type="gramStart"/>
-      <w:r>
-        <w:rPr>
-          <w:lang w:val="en-GB"/>
-        </w:rPr>
-        <w:t>is made</w:t>
-      </w:r>
-      <w:proofErr w:type="gramEnd"/>
-      <w:r>
-        <w:rPr>
-          <w:lang w:val="en-GB"/>
-        </w:rPr>
-        <w:t xml:space="preserve"> each action is gone through one by one through the FSM allowing the NPC to move or play an animation such as opening a door and interacting with that object. </w:t>
-      </w:r>
-    </w:p>
-    <w:p>
-      <w:pPr>
-        <w:rPr>
-          <w:lang w:val="en-GB"/>
-        </w:rPr>
-      </w:pPr>
-      <w:r>
-        <w:rPr>
-          <w:lang w:val="en-GB"/>
-        </w:rPr>
-        <w:t xml:space="preserve">GOAP just like BTs is very modular with how it </w:t>
-      </w:r>
-      <w:proofErr w:type="gramStart"/>
-      <w:r>
-        <w:rPr>
-          <w:lang w:val="en-GB"/>
-        </w:rPr>
-        <w:t>is made</w:t>
-      </w:r>
-      <w:proofErr w:type="gramEnd"/>
-      <w:r>
-        <w:rPr>
-          <w:lang w:val="en-GB"/>
-        </w:rPr>
-        <w:t xml:space="preserve">. If the NPCs in the game ever get </w:t>
-      </w:r>
-      <w:proofErr w:type="gramStart"/>
-      <w:r>
-        <w:rPr>
-          <w:lang w:val="en-GB"/>
-        </w:rPr>
-        <w:t>new content</w:t>
-      </w:r>
-      <w:proofErr w:type="gramEnd"/>
-      <w:r>
-        <w:rPr>
-          <w:lang w:val="en-GB"/>
-        </w:rPr>
-        <w:t xml:space="preserve"> allowing them to perform new actions all that needs to be added for the NPC to work is new actions and goals to their set along with the animation that action performs and </w:t>
+        <w:t>. It will check if the location and path to the location is clear then it will plan to move there but say there is a door in the way than it will need to plan to move to the door than open the door and then move to the location again but what if again now there was another path without a door blocking. This is where the scoring system comes in and the A* search algorithm. The path will be scored based on the actions which in this case will be distance to travel and opening the door. Then the algorithm will go through all choices and pick the least costly one to perform. Then once all actions are picked they get assigned in the correct order working from the end of the goal to the start giving the NPC the plan they need to fulfil their goal.</w:t>
+      </w:r>
+    </w:p>
+    <w:p>
+      <w:pPr>
+        <w:rPr>
+          <w:lang w:val="en-GB"/>
+        </w:rPr>
+      </w:pPr>
+      <w:r>
+        <w:rPr>
+          <w:lang w:val="en-GB"/>
+        </w:rPr>
+        <w:t xml:space="preserve">Once the plan is made each action is gone through one by one through the FSM allowing the NPC to move or play an animation such as opening a door and interacting with that object. </w:t>
+      </w:r>
+    </w:p>
+    <w:p>
+      <w:pPr>
+        <w:rPr>
+          <w:lang w:val="en-GB"/>
+        </w:rPr>
+      </w:pPr>
+      <w:r>
+        <w:rPr>
+          <w:lang w:val="en-GB"/>
+        </w:rPr>
+        <w:t xml:space="preserve">GOAP just like BTs is very modular with how it is made. If the NPCs in the game ever get new content allowing them to perform new actions all that needs to be added for the NPC to work is new actions and goals to their set along with the animation that action performs and </w:t>
       </w:r>
       <w:r>
         <w:rPr>
@@ -7998,21 +7588,7 @@
         <w:rPr>
           <w:lang w:val="en-GB"/>
         </w:rPr>
-        <w:t xml:space="preserve">algorithm to use. Even then this </w:t>
-      </w:r>
-      <w:proofErr w:type="gramStart"/>
-      <w:r>
-        <w:rPr>
-          <w:lang w:val="en-GB"/>
-        </w:rPr>
-        <w:t>is only required</w:t>
-      </w:r>
-      <w:proofErr w:type="gramEnd"/>
-      <w:r>
-        <w:rPr>
-          <w:lang w:val="en-GB"/>
-        </w:rPr>
-        <w:t xml:space="preserve"> for unique actions as if you were to just add new weapons</w:t>
+        <w:t>algorithm to use. Even then this is only required for unique actions as if you were to just add new weapons</w:t>
       </w:r>
       <w:r>
         <w:rPr>
@@ -8037,21 +7613,7 @@
         <w:rPr>
           <w:lang w:val="en-GB"/>
         </w:rPr>
-        <w:t xml:space="preserve">GOAP can also </w:t>
-      </w:r>
-      <w:proofErr w:type="gramStart"/>
-      <w:r>
-        <w:rPr>
-          <w:lang w:val="en-GB"/>
-        </w:rPr>
-        <w:t>be used</w:t>
-      </w:r>
-      <w:proofErr w:type="gramEnd"/>
-      <w:r>
-        <w:rPr>
-          <w:lang w:val="en-GB"/>
-        </w:rPr>
-        <w:t xml:space="preserve"> very easily between all NPC</w:t>
+        <w:t>GOAP can also be used very easily between all NPC</w:t>
       </w:r>
       <w:r>
         <w:rPr>
@@ -8141,21 +7703,7 @@
         <w:rPr>
           <w:lang w:val="en-GB"/>
         </w:rPr>
-        <w:t xml:space="preserve">Easy to start up and use especially with big game engines like Unreal Engine having high-quality built-in implementations that are free to use. </w:t>
-      </w:r>
-      <w:proofErr w:type="gramStart"/>
-      <w:r>
-        <w:rPr>
-          <w:lang w:val="en-GB"/>
-        </w:rPr>
-        <w:t>Many</w:t>
-      </w:r>
-      <w:proofErr w:type="gramEnd"/>
-      <w:r>
-        <w:rPr>
-          <w:lang w:val="en-GB"/>
-        </w:rPr>
-        <w:t xml:space="preserve"> Blueprints implementations also use visual nodes making them easy to look at and understand with Unreal Engines version being able to be done with their visual scripting so you do not have to even touch code. GOAP on the other hand is </w:t>
+        <w:t xml:space="preserve">Easy to start up and use especially with big game engines like Unreal Engine having high-quality built-in implementations that are free to use. Many Blueprints implementations also use visual nodes making them easy to look at and understand with Unreal Engines version being able to be done with their visual scripting so you do not have to even touch code. GOAP on the other hand is </w:t>
       </w:r>
       <w:r>
         <w:rPr>
@@ -8325,16 +7873,8 @@
         <w:rPr>
           <w:lang w:val="en-GB"/>
         </w:rPr>
-        <w:t>GOAP unlike BTs is a lot more difficult to debug because of how unpredictable it is and because of everything being unconnected while BT debugging is a lot easier because of its lower complexity and control the developer has</w:t>
-      </w:r>
-      <w:proofErr w:type="gramStart"/>
-      <w:r>
-        <w:rPr>
-          <w:lang w:val="en-GB"/>
-        </w:rPr>
-        <w:t xml:space="preserve">.  </w:t>
-      </w:r>
-      <w:proofErr w:type="gramEnd"/>
+        <w:t xml:space="preserve">GOAP unlike BTs is a lot more difficult to debug because of how unpredictable it is and because of everything being unconnected while BT debugging is a lot easier because of its lower complexity and control the developer has.  </w:t>
+      </w:r>
     </w:p>
     <w:p>
       <w:pPr>
@@ -8359,21 +7899,7 @@
         <w:rPr>
           <w:lang w:val="en-GB"/>
         </w:rPr>
-        <w:t xml:space="preserve">GOAP is </w:t>
-      </w:r>
-      <w:proofErr w:type="gramStart"/>
-      <w:r>
-        <w:rPr>
-          <w:lang w:val="en-GB"/>
-        </w:rPr>
-        <w:t>a lot</w:t>
-      </w:r>
-      <w:proofErr w:type="gramEnd"/>
-      <w:r>
-        <w:rPr>
-          <w:lang w:val="en-GB"/>
-        </w:rPr>
-        <w:t xml:space="preserve"> more computationally expensive as while in BTs you have a defined set of transitions to check and follow</w:t>
+        <w:t>GOAP is a lot more computationally expensive as while in BTs you have a defined set of transitions to check and follow</w:t>
       </w:r>
       <w:r>
         <w:rPr>
@@ -8587,21 +8113,7 @@
         <w:rPr>
           <w:lang w:val="en-GB"/>
         </w:rPr>
-        <w:t xml:space="preserve"> made with it to adapt to most situations. The AI can plan for most changes made and any new areas added to the game that do not make use of new mechanics and can make effective use of the area without needing any changes while BTs will require </w:t>
-      </w:r>
-      <w:proofErr w:type="gramStart"/>
-      <w:r>
-        <w:rPr>
-          <w:lang w:val="en-GB"/>
-        </w:rPr>
-        <w:t>a lot of</w:t>
-      </w:r>
-      <w:proofErr w:type="gramEnd"/>
-      <w:r>
-        <w:rPr>
-          <w:lang w:val="en-GB"/>
-        </w:rPr>
-        <w:t xml:space="preserve"> extra work for the AI to make use of the new area or mechanics properly. This also allows for user generated content to work with the game better as the user will not have to edit the AI for it to work with what they make and allow them to make more creative content with less restraint.</w:t>
+        <w:t xml:space="preserve"> made with it to adapt to most situations. The AI can plan for most changes made and any new areas added to the game that do not make use of new mechanics and can make effective use of the area without needing any changes while BTs will require a lot of extra work for the AI to make use of the new area or mechanics properly. This also allows for user generated content to work with the game better as the user will not have to edit the AI for it to work with what they make and allow them to make more creative content with less restraint.</w:t>
       </w:r>
     </w:p>
     <w:p>
@@ -8677,21 +8189,7 @@
           <w:lang w:val="en-GB"/>
         </w:rPr>
         <w:lastRenderedPageBreak/>
-        <w:t xml:space="preserve">GOAP able to </w:t>
-      </w:r>
-      <w:proofErr w:type="gramStart"/>
-      <w:r>
-        <w:rPr>
-          <w:lang w:val="en-GB"/>
-        </w:rPr>
-        <w:t>be played</w:t>
-      </w:r>
-      <w:proofErr w:type="gramEnd"/>
-      <w:r>
-        <w:rPr>
-          <w:lang w:val="en-GB"/>
-        </w:rPr>
-        <w:t xml:space="preserve"> many years and playthroughs down the line and still lead to interesting encounters and can still challenge the player</w:t>
+        <w:t>GOAP able to be played many years and playthroughs down the line and still lead to interesting encounters and can still challenge the player</w:t>
       </w:r>
       <w:r>
         <w:rPr>
@@ -8816,21 +8314,7 @@
         <w:rPr>
           <w:lang w:val="en-GB"/>
         </w:rPr>
-        <w:t xml:space="preserve"> are usually the best option and allow for </w:t>
-      </w:r>
-      <w:proofErr w:type="gramStart"/>
-      <w:r>
-        <w:rPr>
-          <w:lang w:val="en-GB"/>
-        </w:rPr>
-        <w:t>very creative</w:t>
-      </w:r>
-      <w:proofErr w:type="gramEnd"/>
-      <w:r>
-        <w:rPr>
-          <w:lang w:val="en-GB"/>
-        </w:rPr>
-        <w:t xml:space="preserve"> and designer friendly</w:t>
+        <w:t xml:space="preserve"> are usually the best option and allow for very creative and designer friendly</w:t>
       </w:r>
       <w:r>
         <w:rPr>
@@ -8899,19 +8383,11 @@
         </w:rPr>
         <w:t xml:space="preserve"> and therefore cannot </w:t>
       </w:r>
-      <w:proofErr w:type="gramStart"/>
-      <w:r>
-        <w:rPr>
-          <w:lang w:val="en-GB"/>
-        </w:rPr>
-        <w:t>be used</w:t>
-      </w:r>
-      <w:proofErr w:type="gramEnd"/>
-      <w:r>
-        <w:rPr>
-          <w:lang w:val="en-GB"/>
-        </w:rPr>
-        <w:t xml:space="preserve"> to give</w:t>
+      <w:r>
+        <w:rPr>
+          <w:lang w:val="en-GB"/>
+        </w:rPr>
+        <w:t>be used to give</w:t>
       </w:r>
       <w:r>
         <w:rPr>
@@ -9028,21 +8504,7 @@
         <w:rPr>
           <w:lang w:val="en-GB"/>
         </w:rPr>
-        <w:t xml:space="preserve">s mentioned before will be identical with the exception that the NPCs will </w:t>
-      </w:r>
-      <w:proofErr w:type="gramStart"/>
-      <w:r>
-        <w:rPr>
-          <w:lang w:val="en-GB"/>
-        </w:rPr>
-        <w:t>be made</w:t>
-      </w:r>
-      <w:proofErr w:type="gramEnd"/>
-      <w:r>
-        <w:rPr>
-          <w:lang w:val="en-GB"/>
-        </w:rPr>
-        <w:t xml:space="preserve"> with two different A.I. creation methods</w:t>
+        <w:t>s mentioned before will be identical with the exception that the NPCs will be made with two different A.I. creation methods</w:t>
       </w:r>
       <w:r>
         <w:rPr>
@@ -9066,21 +8528,7 @@
         <w:rPr>
           <w:lang w:val="en-GB"/>
         </w:rPr>
-        <w:t xml:space="preserve">The scenarios themselves will be pretty simple. Each scenario will be a Scene object in the Unity game engine which is </w:t>
-      </w:r>
-      <w:proofErr w:type="gramStart"/>
-      <w:r>
-        <w:rPr>
-          <w:lang w:val="en-GB"/>
-        </w:rPr>
-        <w:t>essentially a</w:t>
-      </w:r>
-      <w:proofErr w:type="gramEnd"/>
-      <w:r>
-        <w:rPr>
-          <w:lang w:val="en-GB"/>
-        </w:rPr>
-        <w:t xml:space="preserve"> sandbox to put your work in. The scenarios themselves will be simulating a game where there is going to be three NPC</w:t>
+        <w:t>The scenarios themselves will be pretty simple. Each scenario will be a Scene object in the Unity game engine which is essentially a sandbox to put your work in. The scenarios themselves will be simulating a game where there is going to be three NPC</w:t>
       </w:r>
       <w:r>
         <w:rPr>
@@ -9147,21 +8595,7 @@
         <w:rPr>
           <w:lang w:val="en-GB"/>
         </w:rPr>
-        <w:t xml:space="preserve">The initial scenes will be </w:t>
-      </w:r>
-      <w:proofErr w:type="gramStart"/>
-      <w:r>
-        <w:rPr>
-          <w:lang w:val="en-GB"/>
-        </w:rPr>
-        <w:t>very simplistic</w:t>
-      </w:r>
-      <w:proofErr w:type="gramEnd"/>
-      <w:r>
-        <w:rPr>
-          <w:lang w:val="en-GB"/>
-        </w:rPr>
-        <w:t xml:space="preserve"> in terms of design with all the assets being made in the engine with simple shapes </w:t>
+        <w:t xml:space="preserve">The initial scenes will be very simplistic in terms of design with all the assets being made in the engine with simple shapes </w:t>
       </w:r>
       <w:r>
         <w:rPr>
@@ -9197,21 +8631,7 @@
         <w:rPr>
           <w:lang w:val="en-GB"/>
         </w:rPr>
-        <w:t xml:space="preserve"> once the project </w:t>
-      </w:r>
-      <w:proofErr w:type="gramStart"/>
-      <w:r>
-        <w:rPr>
-          <w:lang w:val="en-GB"/>
-        </w:rPr>
-        <w:t>is done</w:t>
-      </w:r>
-      <w:proofErr w:type="gramEnd"/>
-      <w:r>
-        <w:rPr>
-          <w:lang w:val="en-GB"/>
-        </w:rPr>
-        <w:t xml:space="preserve"> if there is enough time.</w:t>
+        <w:t xml:space="preserve"> once the project is done if there is enough time.</w:t>
       </w:r>
     </w:p>
     <w:p>
@@ -9509,14 +8929,27 @@
       <w:r>
         <w:t xml:space="preserve">Figure </w:t>
       </w:r>
-      <w:fldSimple w:instr=" SEQ Figure \* ARABIC ">
-        <w:r>
-          <w:rPr>
-            <w:noProof/>
-          </w:rPr>
-          <w:t>6</w:t>
-        </w:r>
-      </w:fldSimple>
+      <w:r>
+        <w:fldChar w:fldCharType="begin"/>
+      </w:r>
+      <w:r>
+        <w:instrText xml:space="preserve"> SEQ Figure \* ARABIC </w:instrText>
+      </w:r>
+      <w:r>
+        <w:fldChar w:fldCharType="separate"/>
+      </w:r>
+      <w:r>
+        <w:rPr>
+          <w:noProof/>
+        </w:rPr>
+        <w:t>6</w:t>
+      </w:r>
+      <w:r>
+        <w:rPr>
+          <w:noProof/>
+        </w:rPr>
+        <w:fldChar w:fldCharType="end"/>
+      </w:r>
       <w:r>
         <w:t xml:space="preserve">: </w:t>
       </w:r>
@@ -9584,14 +9017,27 @@
       <w:r>
         <w:t xml:space="preserve">Figure </w:t>
       </w:r>
-      <w:fldSimple w:instr=" SEQ Figure \* ARABIC ">
-        <w:r>
-          <w:rPr>
-            <w:noProof/>
-          </w:rPr>
-          <w:t>7</w:t>
-        </w:r>
-      </w:fldSimple>
+      <w:r>
+        <w:fldChar w:fldCharType="begin"/>
+      </w:r>
+      <w:r>
+        <w:instrText xml:space="preserve"> SEQ Figure \* ARABIC </w:instrText>
+      </w:r>
+      <w:r>
+        <w:fldChar w:fldCharType="separate"/>
+      </w:r>
+      <w:r>
+        <w:rPr>
+          <w:noProof/>
+        </w:rPr>
+        <w:t>7</w:t>
+      </w:r>
+      <w:r>
+        <w:rPr>
+          <w:noProof/>
+        </w:rPr>
+        <w:fldChar w:fldCharType="end"/>
+      </w:r>
       <w:r>
         <w:t xml:space="preserve">: </w:t>
       </w:r>
@@ -9888,14 +9334,27 @@
       <w:r>
         <w:t xml:space="preserve">Figure </w:t>
       </w:r>
-      <w:fldSimple w:instr=" SEQ Figure \* ARABIC ">
-        <w:r>
-          <w:rPr>
-            <w:noProof/>
-          </w:rPr>
-          <w:t>8</w:t>
-        </w:r>
-      </w:fldSimple>
+      <w:r>
+        <w:fldChar w:fldCharType="begin"/>
+      </w:r>
+      <w:r>
+        <w:instrText xml:space="preserve"> SEQ Figure \* ARABIC </w:instrText>
+      </w:r>
+      <w:r>
+        <w:fldChar w:fldCharType="separate"/>
+      </w:r>
+      <w:r>
+        <w:rPr>
+          <w:noProof/>
+        </w:rPr>
+        <w:t>8</w:t>
+      </w:r>
+      <w:r>
+        <w:rPr>
+          <w:noProof/>
+        </w:rPr>
+        <w:fldChar w:fldCharType="end"/>
+      </w:r>
       <w:r>
         <w:t xml:space="preserve">: </w:t>
       </w:r>
@@ -9944,41 +9403,13 @@
         <w:rPr>
           <w:lang w:val="en-GB"/>
         </w:rPr>
-        <w:t xml:space="preserve"> with each </w:t>
-      </w:r>
-      <w:proofErr w:type="gramStart"/>
-      <w:r>
-        <w:rPr>
-          <w:lang w:val="en-GB"/>
-        </w:rPr>
-        <w:t>being surrounded</w:t>
-      </w:r>
-      <w:proofErr w:type="gramEnd"/>
-      <w:r>
-        <w:rPr>
-          <w:lang w:val="en-GB"/>
-        </w:rPr>
-        <w:t xml:space="preserve"> by small walls which is used by the Lumberjack and Miner to store resources in and by the Blacksmith to take resources from to make new tools</w:t>
-      </w:r>
-      <w:r>
-        <w:rPr>
-          <w:lang w:val="en-GB"/>
-        </w:rPr>
-        <w:t xml:space="preserve">. It </w:t>
-      </w:r>
-      <w:proofErr w:type="gramStart"/>
-      <w:r>
-        <w:rPr>
-          <w:lang w:val="en-GB"/>
-        </w:rPr>
-        <w:t>is currently made</w:t>
-      </w:r>
-      <w:proofErr w:type="gramEnd"/>
-      <w:r>
-        <w:rPr>
-          <w:lang w:val="en-GB"/>
-        </w:rPr>
-        <w:t xml:space="preserve"> of simple cubes with the intent once again being to upgrade to proper assets if possible.</w:t>
+        <w:t xml:space="preserve"> with each being surrounded by small walls which is used by the Lumberjack and Miner to store resources in and by the Blacksmith to take resources from to make new tools</w:t>
+      </w:r>
+      <w:r>
+        <w:rPr>
+          <w:lang w:val="en-GB"/>
+        </w:rPr>
+        <w:t>. It is currently made of simple cubes with the intent once again being to upgrade to proper assets if possible.</w:t>
       </w:r>
     </w:p>
     <w:p>
@@ -10040,14 +9471,27 @@
       <w:r>
         <w:t xml:space="preserve">Figure </w:t>
       </w:r>
-      <w:fldSimple w:instr=" SEQ Figure \* ARABIC ">
-        <w:r>
-          <w:rPr>
-            <w:noProof/>
-          </w:rPr>
-          <w:t>9</w:t>
-        </w:r>
-      </w:fldSimple>
+      <w:r>
+        <w:fldChar w:fldCharType="begin"/>
+      </w:r>
+      <w:r>
+        <w:instrText xml:space="preserve"> SEQ Figure \* ARABIC </w:instrText>
+      </w:r>
+      <w:r>
+        <w:fldChar w:fldCharType="separate"/>
+      </w:r>
+      <w:r>
+        <w:rPr>
+          <w:noProof/>
+        </w:rPr>
+        <w:t>9</w:t>
+      </w:r>
+      <w:r>
+        <w:rPr>
+          <w:noProof/>
+        </w:rPr>
+        <w:fldChar w:fldCharType="end"/>
+      </w:r>
       <w:r>
         <w:t xml:space="preserve">: </w:t>
       </w:r>
@@ -10080,21 +9524,7 @@
         <w:rPr>
           <w:lang w:val="en-GB"/>
         </w:rPr>
-        <w:t xml:space="preserve">. Another tool can then </w:t>
-      </w:r>
-      <w:proofErr w:type="gramStart"/>
-      <w:r>
-        <w:rPr>
-          <w:lang w:val="en-GB"/>
-        </w:rPr>
-        <w:t>be placed</w:t>
-      </w:r>
-      <w:proofErr w:type="gramEnd"/>
-      <w:r>
-        <w:rPr>
-          <w:lang w:val="en-GB"/>
-        </w:rPr>
-        <w:t xml:space="preserve"> on it by a Blacksmith.</w:t>
+        <w:t>. Another tool can then be placed on it by a Blacksmith.</w:t>
       </w:r>
       <w:r>
         <w:rPr>
@@ -10162,14 +9592,27 @@
       <w:r>
         <w:t xml:space="preserve">Figure </w:t>
       </w:r>
-      <w:fldSimple w:instr=" SEQ Figure \* ARABIC ">
-        <w:r>
-          <w:rPr>
-            <w:noProof/>
-          </w:rPr>
-          <w:t>10</w:t>
-        </w:r>
-      </w:fldSimple>
+      <w:r>
+        <w:fldChar w:fldCharType="begin"/>
+      </w:r>
+      <w:r>
+        <w:instrText xml:space="preserve"> SEQ Figure \* ARABIC </w:instrText>
+      </w:r>
+      <w:r>
+        <w:fldChar w:fldCharType="separate"/>
+      </w:r>
+      <w:r>
+        <w:rPr>
+          <w:noProof/>
+        </w:rPr>
+        <w:t>10</w:t>
+      </w:r>
+      <w:r>
+        <w:rPr>
+          <w:noProof/>
+        </w:rPr>
+        <w:fldChar w:fldCharType="end"/>
+      </w:r>
       <w:r>
         <w:t xml:space="preserve">: </w:t>
       </w:r>
@@ -10203,21 +9646,7 @@
         <w:rPr>
           <w:lang w:val="en-GB"/>
         </w:rPr>
-        <w:t xml:space="preserve"> The iron deposit is currently depicted by a set of cubes rotated in </w:t>
-      </w:r>
-      <w:proofErr w:type="gramStart"/>
-      <w:r>
-        <w:rPr>
-          <w:lang w:val="en-GB"/>
-        </w:rPr>
-        <w:t>different positions</w:t>
-      </w:r>
-      <w:proofErr w:type="gramEnd"/>
-      <w:r>
-        <w:rPr>
-          <w:lang w:val="en-GB"/>
-        </w:rPr>
-        <w:t>.</w:t>
+        <w:t xml:space="preserve"> The iron deposit is currently depicted by a set of cubes rotated in different positions.</w:t>
       </w:r>
     </w:p>
     <w:p>
@@ -10279,14 +9708,27 @@
       <w:r>
         <w:t xml:space="preserve">Figure </w:t>
       </w:r>
-      <w:fldSimple w:instr=" SEQ Figure \* ARABIC ">
-        <w:r>
-          <w:rPr>
-            <w:noProof/>
-          </w:rPr>
-          <w:t>11</w:t>
-        </w:r>
-      </w:fldSimple>
+      <w:r>
+        <w:fldChar w:fldCharType="begin"/>
+      </w:r>
+      <w:r>
+        <w:instrText xml:space="preserve"> SEQ Figure \* ARABIC </w:instrText>
+      </w:r>
+      <w:r>
+        <w:fldChar w:fldCharType="separate"/>
+      </w:r>
+      <w:r>
+        <w:rPr>
+          <w:noProof/>
+        </w:rPr>
+        <w:t>11</w:t>
+      </w:r>
+      <w:r>
+        <w:rPr>
+          <w:noProof/>
+        </w:rPr>
+        <w:fldChar w:fldCharType="end"/>
+      </w:r>
       <w:r>
         <w:t xml:space="preserve">: </w:t>
       </w:r>
@@ -10387,14 +9829,30 @@
       <w:r>
         <w:t xml:space="preserve">Figure </w:t>
       </w:r>
-      <w:fldSimple w:instr=" SEQ Figure \* ARABIC ">
-        <w:r>
-          <w:rPr>
-            <w:noProof/>
-          </w:rPr>
-          <w:t>12</w:t>
-        </w:r>
-      </w:fldSimple>
+      <w:r>
+        <w:fldChar w:fldCharType="begin"/>
+      </w:r>
+      <w:r>
+        <w:instrText xml:space="preserve"> SEQ Figure \</w:instrText>
+      </w:r>
+      <w:r>
+        <w:instrText xml:space="preserve">* ARABIC </w:instrText>
+      </w:r>
+      <w:r>
+        <w:fldChar w:fldCharType="separate"/>
+      </w:r>
+      <w:r>
+        <w:rPr>
+          <w:noProof/>
+        </w:rPr>
+        <w:t>12</w:t>
+      </w:r>
+      <w:r>
+        <w:rPr>
+          <w:noProof/>
+        </w:rPr>
+        <w:fldChar w:fldCharType="end"/>
+      </w:r>
       <w:r>
         <w:t xml:space="preserve">: </w:t>
       </w:r>
@@ -10445,21 +9903,7 @@
         <w:rPr>
           <w:lang w:val="en-GB"/>
         </w:rPr>
-        <w:t xml:space="preserve">. It </w:t>
-      </w:r>
-      <w:proofErr w:type="gramStart"/>
-      <w:r>
-        <w:rPr>
-          <w:lang w:val="en-GB"/>
-        </w:rPr>
-        <w:t>is currently represented</w:t>
-      </w:r>
-      <w:proofErr w:type="gramEnd"/>
-      <w:r>
-        <w:rPr>
-          <w:lang w:val="en-GB"/>
-        </w:rPr>
-        <w:t xml:space="preserve"> by a black </w:t>
+        <w:t xml:space="preserve">. It is currently represented by a black </w:t>
       </w:r>
       <w:r>
         <w:rPr>
@@ -10537,14 +9981,27 @@
       <w:r>
         <w:t xml:space="preserve">Figure </w:t>
       </w:r>
-      <w:fldSimple w:instr=" SEQ Figure \* ARABIC ">
-        <w:r>
-          <w:rPr>
-            <w:noProof/>
-          </w:rPr>
-          <w:t>13</w:t>
-        </w:r>
-      </w:fldSimple>
+      <w:r>
+        <w:fldChar w:fldCharType="begin"/>
+      </w:r>
+      <w:r>
+        <w:instrText xml:space="preserve"> SEQ Figure \* ARABIC </w:instrText>
+      </w:r>
+      <w:r>
+        <w:fldChar w:fldCharType="separate"/>
+      </w:r>
+      <w:r>
+        <w:rPr>
+          <w:noProof/>
+        </w:rPr>
+        <w:t>13</w:t>
+      </w:r>
+      <w:r>
+        <w:rPr>
+          <w:noProof/>
+        </w:rPr>
+        <w:fldChar w:fldCharType="end"/>
+      </w:r>
       <w:r>
         <w:t xml:space="preserve">: </w:t>
       </w:r>
@@ -10621,81 +10078,83 @@
         <w:t xml:space="preserve"> are so popular and that the Unity Engine </w:t>
       </w:r>
       <w:r>
-        <w:t xml:space="preserve">has a giant community, has </w:t>
-      </w:r>
-      <w:proofErr w:type="gramStart"/>
-      <w:r>
-        <w:t>a lot of</w:t>
-      </w:r>
-      <w:proofErr w:type="gramEnd"/>
+        <w:t xml:space="preserve">has a giant community, has a lot of </w:t>
+      </w:r>
+      <w:r>
+        <w:t>documentation,</w:t>
+      </w:r>
+      <w:r>
+        <w:t xml:space="preserve"> and</w:t>
+      </w:r>
       <w:r>
         <w:t xml:space="preserve"> </w:t>
       </w:r>
       <w:r>
-        <w:t>documentation,</w:t>
-      </w:r>
-      <w:r>
-        <w:t xml:space="preserve"> and</w:t>
+        <w:t>uses C# as its coding language which is a lot easier to use than Unreal Engines C++</w:t>
       </w:r>
       <w:r>
         <w:t xml:space="preserve"> </w:t>
       </w:r>
       <w:r>
-        <w:t>uses C# as its coding language which is a lot easier to use than Unreal Engines C++</w:t>
+        <w:t xml:space="preserve">made it </w:t>
+      </w:r>
+      <w:r>
+        <w:t>quite easy</w:t>
+      </w:r>
+      <w:r>
+        <w:t xml:space="preserve"> to research and find helpful documentation and tutorials on how to make a BT system in the Unity Engine.</w:t>
+      </w:r>
+    </w:p>
+    <w:p>
+      <w:r>
+        <w:t xml:space="preserve">In the end after going through many tutorials and a lot of documentation the BT system for the project was made </w:t>
+      </w:r>
+      <w:r>
+        <w:t>through the use of Unity</w:t>
       </w:r>
       <w:r>
         <w:t xml:space="preserve"> </w:t>
       </w:r>
       <w:r>
-        <w:t xml:space="preserve">made it </w:t>
-      </w:r>
-      <w:r>
-        <w:t>quite easy</w:t>
-      </w:r>
-      <w:r>
-        <w:t xml:space="preserve"> to research and find helpful documentation and tutorials on how to make a BT system in the Unity Engine.</w:t>
-      </w:r>
-    </w:p>
-    <w:p>
-      <w:r>
-        <w:t xml:space="preserve">In the end after going through </w:t>
-      </w:r>
-      <w:proofErr w:type="gramStart"/>
-      <w:r>
-        <w:t>many</w:t>
-      </w:r>
-      <w:proofErr w:type="gramEnd"/>
-      <w:r>
-        <w:t xml:space="preserve"> tutorials and a lot of documentation the BT system for the project was made </w:t>
-      </w:r>
-      <w:r>
-        <w:t>through the use of Unity</w:t>
+        <w:t>documentation and</w:t>
       </w:r>
       <w:r>
         <w:t xml:space="preserve"> </w:t>
       </w:r>
       <w:r>
-        <w:t>documentation and</w:t>
+        <w:t xml:space="preserve">following two YouTube tutorials </w:t>
+      </w:r>
+      <w:r>
+        <w:t xml:space="preserve">on the channel </w:t>
+      </w:r>
+      <w:bookmarkStart w:id="42" w:name="_Hlk100516085"/>
+      <w:r>
+        <w:t xml:space="preserve">TheKiwiCoder </w:t>
+      </w:r>
+      <w:bookmarkEnd w:id="42"/>
+      <w:r>
+        <w:t xml:space="preserve">and editing that system afterwards a bit to fit the needs of the project </w:t>
+      </w:r>
+      <w:r>
+        <w:t>better</w:t>
+      </w:r>
+      <w:r>
+        <w:t>.</w:t>
       </w:r>
       <w:r>
         <w:t xml:space="preserve"> </w:t>
       </w:r>
       <w:r>
-        <w:t xml:space="preserve">following two YouTube tutorials </w:t>
-      </w:r>
-      <w:r>
-        <w:t xml:space="preserve">on the channel </w:t>
-      </w:r>
-      <w:bookmarkStart w:id="42" w:name="_Hlk100516085"/>
-      <w:r>
-        <w:t xml:space="preserve">TheKiwiCoder </w:t>
-      </w:r>
-      <w:bookmarkEnd w:id="42"/>
-      <w:r>
-        <w:t xml:space="preserve">and editing that system afterwards a bit to fit the needs of the project </w:t>
-      </w:r>
-      <w:r>
-        <w:t>better</w:t>
+        <w:t>TheKiwiCoder</w:t>
+      </w:r>
+      <w:r>
+        <w:t xml:space="preserve"> </w:t>
+      </w:r>
+      <w:r>
+        <w:t>has</w:t>
+      </w:r>
+      <w:r>
+        <w:t xml:space="preserve"> two YouTube tutorials showing how to set up a great BT system but what set his tutorials apart from the others was that he made use of a pretty new Unity Engine tool called UI Builder which allows the user to create custom UI in the editor of the engine</w:t>
       </w:r>
       <w:r>
         <w:t>.</w:t>
@@ -10704,39 +10163,13 @@
         <w:t xml:space="preserve"> </w:t>
       </w:r>
       <w:r>
-        <w:t>TheKiwiCoder</w:t>
-      </w:r>
-      <w:r>
-        <w:t xml:space="preserve"> </w:t>
-      </w:r>
-      <w:r>
-        <w:t>has</w:t>
-      </w:r>
-      <w:r>
-        <w:t xml:space="preserve"> two YouTube tutorials showing how to set up a great BT system but what set his tutorials apart from the others was that he made use of a pretty new Unity Engine tool called UI Builder which allows the user to create custom UI in the editor of the engine</w:t>
-      </w:r>
-      <w:r>
-        <w:t>.</w:t>
-      </w:r>
-      <w:r>
-        <w:t xml:space="preserve"> </w:t>
-      </w:r>
-      <w:r>
         <w:t>This</w:t>
       </w:r>
       <w:r>
         <w:t xml:space="preserve"> made it possible to make a good, easy to use and customizable visual representation of the BTs </w:t>
       </w:r>
       <w:r>
-        <w:t xml:space="preserve">and connect it with the code of the nodes which made it </w:t>
-      </w:r>
-      <w:proofErr w:type="gramStart"/>
-      <w:r>
-        <w:t>a lot</w:t>
-      </w:r>
-      <w:proofErr w:type="gramEnd"/>
-      <w:r>
-        <w:t xml:space="preserve"> easier to connect the nodes and make the BTs</w:t>
+        <w:t>and connect it with the code of the nodes which made it a lot easier to connect the nodes and make the BTs</w:t>
       </w:r>
       <w:r>
         <w:t>.</w:t>
@@ -10919,14 +10352,27 @@
       <w:r>
         <w:t xml:space="preserve">Figure </w:t>
       </w:r>
-      <w:fldSimple w:instr=" SEQ Figure \* ARABIC ">
-        <w:r>
-          <w:rPr>
-            <w:noProof/>
-          </w:rPr>
-          <w:t>14</w:t>
-        </w:r>
-      </w:fldSimple>
+      <w:r>
+        <w:fldChar w:fldCharType="begin"/>
+      </w:r>
+      <w:r>
+        <w:instrText xml:space="preserve"> SEQ Figure \* ARABIC </w:instrText>
+      </w:r>
+      <w:r>
+        <w:fldChar w:fldCharType="separate"/>
+      </w:r>
+      <w:r>
+        <w:rPr>
+          <w:noProof/>
+        </w:rPr>
+        <w:t>14</w:t>
+      </w:r>
+      <w:r>
+        <w:rPr>
+          <w:noProof/>
+        </w:rPr>
+        <w:fldChar w:fldCharType="end"/>
+      </w:r>
       <w:r>
         <w:t xml:space="preserve">: </w:t>
       </w:r>
@@ -11001,14 +10447,27 @@
       <w:r>
         <w:t xml:space="preserve">Figure </w:t>
       </w:r>
-      <w:fldSimple w:instr=" SEQ Figure \* ARABIC ">
-        <w:r>
-          <w:rPr>
-            <w:noProof/>
-          </w:rPr>
-          <w:t>15</w:t>
-        </w:r>
-      </w:fldSimple>
+      <w:r>
+        <w:fldChar w:fldCharType="begin"/>
+      </w:r>
+      <w:r>
+        <w:instrText xml:space="preserve"> SEQ Figure \* ARABIC </w:instrText>
+      </w:r>
+      <w:r>
+        <w:fldChar w:fldCharType="separate"/>
+      </w:r>
+      <w:r>
+        <w:rPr>
+          <w:noProof/>
+        </w:rPr>
+        <w:t>15</w:t>
+      </w:r>
+      <w:r>
+        <w:rPr>
+          <w:noProof/>
+        </w:rPr>
+        <w:fldChar w:fldCharType="end"/>
+      </w:r>
       <w:r>
         <w:t xml:space="preserve">: </w:t>
       </w:r>
@@ -11136,15 +10595,7 @@
         <w:t xml:space="preserve"> add the Tree View to the Behaviour Tree Editor and to</w:t>
       </w:r>
       <w:r>
-        <w:t xml:space="preserve"> </w:t>
-      </w:r>
-      <w:proofErr w:type="gramStart"/>
-      <w:r>
-        <w:t>handle</w:t>
-      </w:r>
-      <w:proofErr w:type="gramEnd"/>
-      <w:r>
-        <w:t xml:space="preserve"> </w:t>
+        <w:t xml:space="preserve"> handle </w:t>
       </w:r>
       <w:r>
         <w:t>its</w:t>
@@ -11211,14 +10662,27 @@
       <w:r>
         <w:t xml:space="preserve">Figure </w:t>
       </w:r>
-      <w:fldSimple w:instr=" SEQ Figure \* ARABIC ">
-        <w:r>
-          <w:rPr>
-            <w:noProof/>
-          </w:rPr>
-          <w:t>16</w:t>
-        </w:r>
-      </w:fldSimple>
+      <w:r>
+        <w:fldChar w:fldCharType="begin"/>
+      </w:r>
+      <w:r>
+        <w:instrText xml:space="preserve"> SEQ Figure \* ARABIC </w:instrText>
+      </w:r>
+      <w:r>
+        <w:fldChar w:fldCharType="separate"/>
+      </w:r>
+      <w:r>
+        <w:rPr>
+          <w:noProof/>
+        </w:rPr>
+        <w:t>16</w:t>
+      </w:r>
+      <w:r>
+        <w:rPr>
+          <w:noProof/>
+        </w:rPr>
+        <w:fldChar w:fldCharType="end"/>
+      </w:r>
       <w:r>
         <w:t xml:space="preserve">: </w:t>
       </w:r>
@@ -11311,15 +10775,7 @@
         <w:t xml:space="preserve"> node.</w:t>
       </w:r>
       <w:r>
-        <w:t xml:space="preserve"> Based on the node type the connection spots gets altered as well based on whether the node type can have a parent and how </w:t>
-      </w:r>
-      <w:proofErr w:type="gramStart"/>
-      <w:r>
-        <w:t>many</w:t>
-      </w:r>
-      <w:proofErr w:type="gramEnd"/>
-      <w:r>
-        <w:t xml:space="preserve"> children they can have.</w:t>
+        <w:t xml:space="preserve"> Based on the node type the connection spots gets altered as well based on whether the node type can have a parent and how many children they can have.</w:t>
       </w:r>
       <w:r>
         <w:t xml:space="preserve"> </w:t>
@@ -11340,15 +10796,7 @@
         <w:t>have</w:t>
       </w:r>
       <w:r>
-        <w:t xml:space="preserve"> a connection at the bottom and then based on how </w:t>
-      </w:r>
-      <w:proofErr w:type="gramStart"/>
-      <w:r>
-        <w:t>many</w:t>
-      </w:r>
-      <w:proofErr w:type="gramEnd"/>
-      <w:r>
-        <w:t xml:space="preserve"> children it can have</w:t>
+        <w:t xml:space="preserve"> a connection at the bottom and then based on how many children it can have</w:t>
       </w:r>
       <w:r>
         <w:t xml:space="preserve"> that connection can have one or multiple children attached parenting them to the node.</w:t>
@@ -11357,15 +10805,7 @@
         <w:t xml:space="preserve"> </w:t>
       </w:r>
       <w:r>
-        <w:t xml:space="preserve">All nodes also have a top connection for their parent nodes except the root node which being the start node </w:t>
-      </w:r>
-      <w:proofErr w:type="spellStart"/>
-      <w:r>
-        <w:t>can not</w:t>
-      </w:r>
-      <w:proofErr w:type="spellEnd"/>
-      <w:r>
-        <w:t xml:space="preserve"> have any parent nodes attached to it.</w:t>
+        <w:t>All nodes also have a top connection for their parent nodes except the root node which being the start node can not have any parent nodes attached to it.</w:t>
       </w:r>
     </w:p>
     <w:p>
@@ -11423,14 +10863,30 @@
       <w:r>
         <w:t xml:space="preserve">Figure </w:t>
       </w:r>
-      <w:fldSimple w:instr=" SEQ Figure \* ARABIC ">
-        <w:r>
-          <w:rPr>
-            <w:noProof/>
-          </w:rPr>
-          <w:t>17</w:t>
-        </w:r>
-      </w:fldSimple>
+      <w:r>
+        <w:fldChar w:fldCharType="begin"/>
+      </w:r>
+      <w:r>
+        <w:instrText xml:space="preserve"> SEQ </w:instrText>
+      </w:r>
+      <w:r>
+        <w:instrText xml:space="preserve">Figure \* ARABIC </w:instrText>
+      </w:r>
+      <w:r>
+        <w:fldChar w:fldCharType="separate"/>
+      </w:r>
+      <w:r>
+        <w:rPr>
+          <w:noProof/>
+        </w:rPr>
+        <w:t>17</w:t>
+      </w:r>
+      <w:r>
+        <w:rPr>
+          <w:noProof/>
+        </w:rPr>
+        <w:fldChar w:fldCharType="end"/>
+      </w:r>
       <w:r>
         <w:t xml:space="preserve">: </w:t>
       </w:r>
@@ -11504,14 +10960,27 @@
       <w:r>
         <w:t xml:space="preserve">Figure </w:t>
       </w:r>
-      <w:fldSimple w:instr=" SEQ Figure \* ARABIC ">
-        <w:r>
-          <w:rPr>
-            <w:noProof/>
-          </w:rPr>
-          <w:t>18</w:t>
-        </w:r>
-      </w:fldSimple>
+      <w:r>
+        <w:fldChar w:fldCharType="begin"/>
+      </w:r>
+      <w:r>
+        <w:instrText xml:space="preserve"> SEQ Figure \* ARABIC </w:instrText>
+      </w:r>
+      <w:r>
+        <w:fldChar w:fldCharType="separate"/>
+      </w:r>
+      <w:r>
+        <w:rPr>
+          <w:noProof/>
+        </w:rPr>
+        <w:t>18</w:t>
+      </w:r>
+      <w:r>
+        <w:rPr>
+          <w:noProof/>
+        </w:rPr>
+        <w:fldChar w:fldCharType="end"/>
+      </w:r>
       <w:r>
         <w:t xml:space="preserve">: </w:t>
       </w:r>
@@ -11916,14 +11385,27 @@
       <w:r>
         <w:t xml:space="preserve">Figure </w:t>
       </w:r>
-      <w:fldSimple w:instr=" SEQ Figure \* ARABIC ">
-        <w:r>
-          <w:rPr>
-            <w:noProof/>
-          </w:rPr>
-          <w:t>19</w:t>
-        </w:r>
-      </w:fldSimple>
+      <w:r>
+        <w:fldChar w:fldCharType="begin"/>
+      </w:r>
+      <w:r>
+        <w:instrText xml:space="preserve"> SEQ Figure \* ARABIC </w:instrText>
+      </w:r>
+      <w:r>
+        <w:fldChar w:fldCharType="separate"/>
+      </w:r>
+      <w:r>
+        <w:rPr>
+          <w:noProof/>
+        </w:rPr>
+        <w:t>19</w:t>
+      </w:r>
+      <w:r>
+        <w:rPr>
+          <w:noProof/>
+        </w:rPr>
+        <w:fldChar w:fldCharType="end"/>
+      </w:r>
       <w:r>
         <w:t xml:space="preserve">: </w:t>
       </w:r>
@@ -12126,14 +11608,27 @@
       <w:r>
         <w:t xml:space="preserve">Figure </w:t>
       </w:r>
-      <w:fldSimple w:instr=" SEQ Figure \* ARABIC ">
-        <w:r>
-          <w:rPr>
-            <w:noProof/>
-          </w:rPr>
-          <w:t>20</w:t>
-        </w:r>
-      </w:fldSimple>
+      <w:r>
+        <w:fldChar w:fldCharType="begin"/>
+      </w:r>
+      <w:r>
+        <w:instrText xml:space="preserve"> SEQ Figure \* ARABIC </w:instrText>
+      </w:r>
+      <w:r>
+        <w:fldChar w:fldCharType="separate"/>
+      </w:r>
+      <w:r>
+        <w:rPr>
+          <w:noProof/>
+        </w:rPr>
+        <w:t>20</w:t>
+      </w:r>
+      <w:r>
+        <w:rPr>
+          <w:noProof/>
+        </w:rPr>
+        <w:fldChar w:fldCharType="end"/>
+      </w:r>
       <w:r>
         <w:t xml:space="preserve">: </w:t>
       </w:r>
@@ -12227,14 +11722,27 @@
       <w:r>
         <w:t xml:space="preserve">Figure </w:t>
       </w:r>
-      <w:fldSimple w:instr=" SEQ Figure \* ARABIC ">
-        <w:r>
-          <w:rPr>
-            <w:noProof/>
-          </w:rPr>
-          <w:t>21</w:t>
-        </w:r>
-      </w:fldSimple>
+      <w:r>
+        <w:fldChar w:fldCharType="begin"/>
+      </w:r>
+      <w:r>
+        <w:instrText xml:space="preserve"> SEQ Figure \* ARABIC </w:instrText>
+      </w:r>
+      <w:r>
+        <w:fldChar w:fldCharType="separate"/>
+      </w:r>
+      <w:r>
+        <w:rPr>
+          <w:noProof/>
+        </w:rPr>
+        <w:t>21</w:t>
+      </w:r>
+      <w:r>
+        <w:rPr>
+          <w:noProof/>
+        </w:rPr>
+        <w:fldChar w:fldCharType="end"/>
+      </w:r>
       <w:r>
         <w:t xml:space="preserve">: </w:t>
       </w:r>
@@ -12313,14 +11821,27 @@
       <w:r>
         <w:t xml:space="preserve">Figure </w:t>
       </w:r>
-      <w:fldSimple w:instr=" SEQ Figure \* ARABIC ">
-        <w:r>
-          <w:rPr>
-            <w:noProof/>
-          </w:rPr>
-          <w:t>22</w:t>
-        </w:r>
-      </w:fldSimple>
+      <w:r>
+        <w:fldChar w:fldCharType="begin"/>
+      </w:r>
+      <w:r>
+        <w:instrText xml:space="preserve"> SEQ Figure \* ARABIC </w:instrText>
+      </w:r>
+      <w:r>
+        <w:fldChar w:fldCharType="separate"/>
+      </w:r>
+      <w:r>
+        <w:rPr>
+          <w:noProof/>
+        </w:rPr>
+        <w:t>22</w:t>
+      </w:r>
+      <w:r>
+        <w:rPr>
+          <w:noProof/>
+        </w:rPr>
+        <w:fldChar w:fldCharType="end"/>
+      </w:r>
       <w:r>
         <w:t xml:space="preserve">: </w:t>
       </w:r>
@@ -12369,29 +11890,13 @@
         <w:t>duplication,</w:t>
       </w:r>
       <w:r>
-        <w:t xml:space="preserve"> and clean up the code </w:t>
-      </w:r>
-      <w:proofErr w:type="gramStart"/>
-      <w:r>
-        <w:t>a lot</w:t>
-      </w:r>
-      <w:proofErr w:type="gramEnd"/>
-      <w:r>
-        <w:t xml:space="preserve">. </w:t>
+        <w:t xml:space="preserve"> and clean up the code a lot. </w:t>
       </w:r>
       <w:r>
         <w:t>This is the A.I. Agent script.</w:t>
       </w:r>
       <w:r>
-        <w:t xml:space="preserve"> It stores all the specific information that are stored in NPC specific scripts such as how </w:t>
-      </w:r>
-      <w:proofErr w:type="gramStart"/>
-      <w:r>
-        <w:t>many</w:t>
-      </w:r>
-      <w:proofErr w:type="gramEnd"/>
-      <w:r>
-        <w:t xml:space="preserve"> resources the worker NPC is carrying and the movement system responsible for allowing the NPC to have the ability to move.</w:t>
+        <w:t xml:space="preserve"> It stores all the specific information that are stored in NPC specific scripts such as how many resources the worker NPC is carrying and the movement system responsible for allowing the NPC to have the ability to move.</w:t>
       </w:r>
       <w:r>
         <w:t xml:space="preserve"> </w:t>
@@ -12461,15 +11966,7 @@
     </w:p>
     <w:p>
       <w:r>
-        <w:t xml:space="preserve">Some actions do not require </w:t>
-      </w:r>
-      <w:proofErr w:type="gramStart"/>
-      <w:r>
-        <w:t>very specific</w:t>
-      </w:r>
-      <w:proofErr w:type="gramEnd"/>
-      <w:r>
-        <w:t xml:space="preserve"> code requiring very custom nodes</w:t>
+        <w:t>Some actions do not require very specific code requiring very custom nodes</w:t>
       </w:r>
       <w:r>
         <w:t xml:space="preserve"> such as moving.</w:t>
@@ -12609,14 +12106,27 @@
       <w:r>
         <w:t xml:space="preserve">Figure </w:t>
       </w:r>
-      <w:fldSimple w:instr=" SEQ Figure \* ARABIC ">
-        <w:r>
-          <w:rPr>
-            <w:noProof/>
-          </w:rPr>
-          <w:t>23</w:t>
-        </w:r>
-      </w:fldSimple>
+      <w:r>
+        <w:fldChar w:fldCharType="begin"/>
+      </w:r>
+      <w:r>
+        <w:instrText xml:space="preserve"> SEQ Figure \* ARABIC </w:instrText>
+      </w:r>
+      <w:r>
+        <w:fldChar w:fldCharType="separate"/>
+      </w:r>
+      <w:r>
+        <w:rPr>
+          <w:noProof/>
+        </w:rPr>
+        <w:t>23</w:t>
+      </w:r>
+      <w:r>
+        <w:rPr>
+          <w:noProof/>
+        </w:rPr>
+        <w:fldChar w:fldCharType="end"/>
+      </w:r>
       <w:r>
         <w:t xml:space="preserve">: </w:t>
       </w:r>
@@ -12719,14 +12229,27 @@
       <w:r>
         <w:t xml:space="preserve">Figure </w:t>
       </w:r>
-      <w:fldSimple w:instr=" SEQ Figure \* ARABIC ">
-        <w:r>
-          <w:rPr>
-            <w:noProof/>
-          </w:rPr>
-          <w:t>24</w:t>
-        </w:r>
-      </w:fldSimple>
+      <w:r>
+        <w:fldChar w:fldCharType="begin"/>
+      </w:r>
+      <w:r>
+        <w:instrText xml:space="preserve"> SEQ Figure \* ARABIC </w:instrText>
+      </w:r>
+      <w:r>
+        <w:fldChar w:fldCharType="separate"/>
+      </w:r>
+      <w:r>
+        <w:rPr>
+          <w:noProof/>
+        </w:rPr>
+        <w:t>24</w:t>
+      </w:r>
+      <w:r>
+        <w:rPr>
+          <w:noProof/>
+        </w:rPr>
+        <w:fldChar w:fldCharType="end"/>
+      </w:r>
       <w:r>
         <w:t xml:space="preserve">: </w:t>
       </w:r>
@@ -12826,14 +12349,27 @@
       <w:r>
         <w:t xml:space="preserve">Figure </w:t>
       </w:r>
-      <w:fldSimple w:instr=" SEQ Figure \* ARABIC ">
-        <w:r>
-          <w:rPr>
-            <w:noProof/>
-          </w:rPr>
-          <w:t>25</w:t>
-        </w:r>
-      </w:fldSimple>
+      <w:r>
+        <w:fldChar w:fldCharType="begin"/>
+      </w:r>
+      <w:r>
+        <w:instrText xml:space="preserve"> SEQ Figure \* ARABIC </w:instrText>
+      </w:r>
+      <w:r>
+        <w:fldChar w:fldCharType="separate"/>
+      </w:r>
+      <w:r>
+        <w:rPr>
+          <w:noProof/>
+        </w:rPr>
+        <w:t>25</w:t>
+      </w:r>
+      <w:r>
+        <w:rPr>
+          <w:noProof/>
+        </w:rPr>
+        <w:fldChar w:fldCharType="end"/>
+      </w:r>
       <w:r>
         <w:t xml:space="preserve">: </w:t>
       </w:r>
@@ -12860,15 +12396,7 @@
     </w:p>
     <w:p>
       <w:r>
-        <w:t xml:space="preserve">The Miner and Lumberjack NPCs share the same Behaviour Tree as they function </w:t>
-      </w:r>
-      <w:proofErr w:type="gramStart"/>
-      <w:r>
-        <w:t>nearly identically</w:t>
-      </w:r>
-      <w:proofErr w:type="gramEnd"/>
-      <w:r>
-        <w:t xml:space="preserve"> with the difference </w:t>
+        <w:t xml:space="preserve">The Miner and Lumberjack NPCs share the same Behaviour Tree as they function nearly identically with the difference </w:t>
       </w:r>
       <w:r>
         <w:t>being</w:t>
@@ -12894,13 +12422,8 @@
     </w:p>
     <w:p>
       <w:r>
-        <w:t xml:space="preserve">The Behaviour Tree for the NPCs itself is </w:t>
-      </w:r>
-      <w:proofErr w:type="gramStart"/>
-      <w:r>
-        <w:t>relatively simple</w:t>
-      </w:r>
-      <w:proofErr w:type="gramEnd"/>
+        <w:t>The Behaviour Tree for the NPCs itself is relatively simple</w:t>
+      </w:r>
       <w:r>
         <w:t xml:space="preserve"> looping over on itself</w:t>
       </w:r>
@@ -12966,14 +12489,27 @@
       <w:r>
         <w:t xml:space="preserve">Figure </w:t>
       </w:r>
-      <w:fldSimple w:instr=" SEQ Figure \* ARABIC ">
-        <w:r>
-          <w:rPr>
-            <w:noProof/>
-          </w:rPr>
-          <w:t>26</w:t>
-        </w:r>
-      </w:fldSimple>
+      <w:r>
+        <w:fldChar w:fldCharType="begin"/>
+      </w:r>
+      <w:r>
+        <w:instrText xml:space="preserve"> SEQ Figure \* ARABIC </w:instrText>
+      </w:r>
+      <w:r>
+        <w:fldChar w:fldCharType="separate"/>
+      </w:r>
+      <w:r>
+        <w:rPr>
+          <w:noProof/>
+        </w:rPr>
+        <w:t>26</w:t>
+      </w:r>
+      <w:r>
+        <w:rPr>
+          <w:noProof/>
+        </w:rPr>
+        <w:fldChar w:fldCharType="end"/>
+      </w:r>
       <w:r>
         <w:t xml:space="preserve">: </w:t>
       </w:r>
@@ -13426,14 +12962,27 @@
       <w:r>
         <w:t xml:space="preserve">Figure </w:t>
       </w:r>
-      <w:fldSimple w:instr=" SEQ Figure \* ARABIC ">
-        <w:r>
-          <w:rPr>
-            <w:noProof/>
-          </w:rPr>
-          <w:t>27</w:t>
-        </w:r>
-      </w:fldSimple>
+      <w:r>
+        <w:fldChar w:fldCharType="begin"/>
+      </w:r>
+      <w:r>
+        <w:instrText xml:space="preserve"> SEQ Figure \* ARABIC </w:instrText>
+      </w:r>
+      <w:r>
+        <w:fldChar w:fldCharType="separate"/>
+      </w:r>
+      <w:r>
+        <w:rPr>
+          <w:noProof/>
+        </w:rPr>
+        <w:t>27</w:t>
+      </w:r>
+      <w:r>
+        <w:rPr>
+          <w:noProof/>
+        </w:rPr>
+        <w:fldChar w:fldCharType="end"/>
+      </w:r>
       <w:r>
         <w:t xml:space="preserve">: </w:t>
       </w:r>
@@ -13631,15 +13180,7 @@
     </w:p>
     <w:p>
       <w:r>
-        <w:t xml:space="preserve">The GOAP system for the project after </w:t>
-      </w:r>
-      <w:proofErr w:type="gramStart"/>
-      <w:r>
-        <w:t>much</w:t>
-      </w:r>
-      <w:proofErr w:type="gramEnd"/>
-      <w:r>
-        <w:t xml:space="preserve"> research was made through the use of various parts of the Unity engine’s documentation and a comprehensive YouTube tutorial made by Iain McManus.</w:t>
+        <w:t>The GOAP system for the project after much research was made through the use of various parts of the Unity engine’s documentation and a comprehensive YouTube tutorial made by Iain McManus.</w:t>
       </w:r>
       <w:r>
         <w:t xml:space="preserve"> This tutorial explained GOAP and showed how to implement a monolithic version of GOAP using C# in Unity.</w:t>
@@ -13778,25 +13319,19 @@
         </w:numPr>
       </w:pPr>
       <w:r>
-        <w:t>Iain McManus YouTube Channel</w:t>
-      </w:r>
-      <w:r>
-        <w:t xml:space="preserve"> </w:t>
+        <w:t xml:space="preserve">Iain McManus YouTube Channel </w:t>
       </w:r>
       <w:r>
         <w:tab/>
+      </w:r>
+      <w:r>
+        <w:tab/>
+        <w:t xml:space="preserve">              </w:t>
       </w:r>
       <w:r>
         <w:tab/>
         <w:t xml:space="preserve">           </w:t>
       </w:r>
-      <w:r>
-        <w:t xml:space="preserve">   </w:t>
-      </w:r>
-      <w:r>
-        <w:tab/>
-        <w:t xml:space="preserve">           </w:t>
-      </w:r>
       <w:hyperlink r:id="rId43" w:history="1">
         <w:r>
           <w:rPr>
@@ -13871,11 +13406,9 @@
       <w:r>
         <w:t xml:space="preserve">which means the cost of the actions was not </w:t>
       </w:r>
-      <w:proofErr w:type="gramStart"/>
       <w:r>
         <w:t>utilised</w:t>
       </w:r>
-      <w:proofErr w:type="gramEnd"/>
       <w:r>
         <w:t xml:space="preserve"> in this project however it is implemented and</w:t>
       </w:r>
@@ -14048,6 +13581,9 @@
         <w:jc w:val="center"/>
       </w:pPr>
       <w:r>
+        <w:rPr>
+          <w:noProof/>
+        </w:rPr>
         <w:drawing>
           <wp:inline distT="0" distB="0" distL="0" distR="0" wp14:anchorId="5A6166B0" wp14:editId="0C73E797">
             <wp:extent cx="2815866" cy="3307262"/>
@@ -14094,14 +13630,27 @@
       <w:r>
         <w:t xml:space="preserve">Figure </w:t>
       </w:r>
-      <w:fldSimple w:instr=" SEQ Figure \* ARABIC ">
-        <w:r>
-          <w:rPr>
-            <w:noProof/>
-          </w:rPr>
-          <w:t>28</w:t>
-        </w:r>
-      </w:fldSimple>
+      <w:r>
+        <w:fldChar w:fldCharType="begin"/>
+      </w:r>
+      <w:r>
+        <w:instrText xml:space="preserve"> SEQ Figure \* ARABIC </w:instrText>
+      </w:r>
+      <w:r>
+        <w:fldChar w:fldCharType="separate"/>
+      </w:r>
+      <w:r>
+        <w:rPr>
+          <w:noProof/>
+        </w:rPr>
+        <w:t>28</w:t>
+      </w:r>
+      <w:r>
+        <w:rPr>
+          <w:noProof/>
+        </w:rPr>
+        <w:fldChar w:fldCharType="end"/>
+      </w:r>
       <w:r>
         <w:t xml:space="preserve">: </w:t>
       </w:r>
@@ -14324,6 +13873,9 @@
         <w:jc w:val="center"/>
       </w:pPr>
       <w:r>
+        <w:rPr>
+          <w:noProof/>
+        </w:rPr>
         <w:drawing>
           <wp:inline distT="0" distB="0" distL="0" distR="0" wp14:anchorId="61390F67" wp14:editId="6D6D4D37">
             <wp:extent cx="2664642" cy="2926910"/>
@@ -14370,14 +13922,27 @@
       <w:r>
         <w:t xml:space="preserve">Figure </w:t>
       </w:r>
-      <w:fldSimple w:instr=" SEQ Figure \* ARABIC ">
-        <w:r>
-          <w:rPr>
-            <w:noProof/>
-          </w:rPr>
-          <w:t>29</w:t>
-        </w:r>
-      </w:fldSimple>
+      <w:r>
+        <w:fldChar w:fldCharType="begin"/>
+      </w:r>
+      <w:r>
+        <w:instrText xml:space="preserve"> SEQ Figure \* ARABIC </w:instrText>
+      </w:r>
+      <w:r>
+        <w:fldChar w:fldCharType="separate"/>
+      </w:r>
+      <w:r>
+        <w:rPr>
+          <w:noProof/>
+        </w:rPr>
+        <w:t>29</w:t>
+      </w:r>
+      <w:r>
+        <w:rPr>
+          <w:noProof/>
+        </w:rPr>
+        <w:fldChar w:fldCharType="end"/>
+      </w:r>
       <w:r>
         <w:t xml:space="preserve">: </w:t>
       </w:r>
@@ -14391,13 +13956,7 @@
         <w:pStyle w:val="Heading4"/>
       </w:pPr>
       <w:r>
-        <w:t>5.2.</w:t>
-      </w:r>
-      <w:r>
-        <w:t>3</w:t>
-      </w:r>
-      <w:r>
-        <w:t>.1. Goals</w:t>
+        <w:t>5.2.3.1. Goals</w:t>
       </w:r>
     </w:p>
     <w:p>
@@ -14422,13 +13981,7 @@
         <w:pStyle w:val="Heading4"/>
       </w:pPr>
       <w:r>
-        <w:t>5.2.</w:t>
-      </w:r>
-      <w:r>
-        <w:t>3</w:t>
-      </w:r>
-      <w:r>
-        <w:t>.2. Actions</w:t>
+        <w:t>5.2.3.2. Actions</w:t>
       </w:r>
     </w:p>
     <w:p>
@@ -14565,20 +14118,19 @@
     <w:bookmarkStart w:id="82" w:name="_Toc100888610" w:displacedByCustomXml="next"/>
     <w:sdt>
       <w:sdtPr>
+        <w:rPr>
+          <w:rFonts w:asciiTheme="minorHAnsi" w:eastAsiaTheme="minorHAnsi" w:hAnsiTheme="minorHAnsi" w:cstheme="minorBidi"/>
+          <w:color w:val="auto"/>
+          <w:sz w:val="22"/>
+          <w:szCs w:val="22"/>
+        </w:rPr>
         <w:id w:val="-1475672981"/>
         <w:docPartObj>
           <w:docPartGallery w:val="Bibliographies"/>
           <w:docPartUnique/>
         </w:docPartObj>
       </w:sdtPr>
-      <w:sdtEndPr>
-        <w:rPr>
-          <w:rFonts w:asciiTheme="minorHAnsi" w:eastAsiaTheme="minorHAnsi" w:hAnsiTheme="minorHAnsi" w:cstheme="minorBidi"/>
-          <w:color w:val="auto"/>
-          <w:sz w:val="22"/>
-          <w:szCs w:val="22"/>
-        </w:rPr>
-      </w:sdtEndPr>
+      <w:sdtEndPr/>
       <w:sdtContent>
         <w:p>
           <w:pPr>
@@ -14594,6 +14146,7 @@
             <w:id w:val="111145805"/>
             <w:bibliography/>
           </w:sdtPr>
+          <w:sdtEndPr/>
           <w:sdtContent>
             <w:p>
               <w:pPr>
@@ -16425,6 +15978,7 @@
     <w:rsid w:val="00612BBC"/>
     <w:rsid w:val="008C2C9C"/>
     <w:rsid w:val="00A7041D"/>
+    <w:rsid w:val="00DA3445"/>
   </w:rsids>
   <m:mathPr>
     <m:mathFont m:val="Cambria Math"/>

</xml_diff>